<commit_message>
many fixes whereless selects type conversion on XSDT encoded result strings return of optional elements when not projection and no where occurs.
</commit_message>
<xml_diff>
--- a/doc/Getting Started With LINQ to RDF.docx
+++ b/doc/Getting Started With LINQ to RDF.docx
@@ -16,7 +16,7 @@
             <w:rPr>
               <w:rFonts w:asciiTheme="majorHAnsi" w:hAnsiTheme="majorHAnsi"/>
               <w:smallCaps/>
-              <w:color w:val="FE8637" w:themeColor="accent1"/>
+              <w:color w:val="4F81BD" w:themeColor="accent1"/>
               <w:spacing w:val="10"/>
               <w:sz w:val="48"/>
               <w:szCs w:val="48"/>
@@ -27,7 +27,7 @@
               <w:rFonts w:asciiTheme="majorHAnsi" w:hAnsiTheme="majorHAnsi"/>
               <w:smallCaps/>
               <w:noProof/>
-              <w:color w:val="FE8637" w:themeColor="accent1"/>
+              <w:color w:val="4F81BD" w:themeColor="accent1"/>
               <w:spacing w:val="10"/>
               <w:sz w:val="48"/>
               <w:szCs w:val="48"/>
@@ -42,7 +42,7 @@
                         <w:rPr>
                           <w:rFonts w:asciiTheme="majorHAnsi" w:hAnsiTheme="majorHAnsi"/>
                           <w:smallCaps/>
-                          <w:color w:val="244583" w:themeColor="accent2" w:themeShade="80"/>
+                          <w:color w:val="632423" w:themeColor="accent2" w:themeShade="80"/>
                           <w:spacing w:val="20"/>
                           <w:sz w:val="56"/>
                           <w:szCs w:val="56"/>
@@ -53,7 +53,7 @@
                           <w:rPr>
                             <w:rFonts w:asciiTheme="majorHAnsi" w:hAnsiTheme="majorHAnsi"/>
                             <w:smallCaps/>
-                            <w:color w:val="244583" w:themeColor="accent2" w:themeShade="80"/>
+                            <w:color w:val="632423" w:themeColor="accent2" w:themeShade="80"/>
                             <w:spacing w:val="20"/>
                             <w:sz w:val="56"/>
                             <w:szCs w:val="56"/>
@@ -71,7 +71,7 @@
                             <w:rPr>
                               <w:rFonts w:asciiTheme="majorHAnsi" w:hAnsiTheme="majorHAnsi"/>
                               <w:smallCaps/>
-                              <w:color w:val="244583" w:themeColor="accent2" w:themeShade="80"/>
+                              <w:color w:val="632423" w:themeColor="accent2" w:themeShade="80"/>
                               <w:spacing w:val="20"/>
                               <w:sz w:val="56"/>
                               <w:szCs w:val="56"/>
@@ -85,7 +85,7 @@
                       <w:pPr>
                         <w:rPr>
                           <w:i/>
-                          <w:color w:val="244583" w:themeColor="accent2" w:themeShade="80"/>
+                          <w:color w:val="632423" w:themeColor="accent2" w:themeShade="80"/>
                           <w:sz w:val="28"/>
                           <w:szCs w:val="28"/>
                         </w:rPr>
@@ -94,7 +94,7 @@
                         <w:sdtPr>
                           <w:rPr>
                             <w:i/>
-                            <w:color w:val="244583" w:themeColor="accent2" w:themeShade="80"/>
+                            <w:color w:val="632423" w:themeColor="accent2" w:themeShade="80"/>
                             <w:sz w:val="28"/>
                             <w:szCs w:val="28"/>
                           </w:rPr>
@@ -110,7 +110,7 @@
                           <w:r>
                             <w:rPr>
                               <w:i/>
-                              <w:color w:val="244583" w:themeColor="accent2" w:themeShade="80"/>
+                              <w:color w:val="632423" w:themeColor="accent2" w:themeShade="80"/>
                               <w:sz w:val="28"/>
                               <w:szCs w:val="28"/>
                             </w:rPr>
@@ -123,7 +123,7 @@
                       <w:pPr>
                         <w:rPr>
                           <w:i/>
-                          <w:color w:val="244583" w:themeColor="accent2" w:themeShade="80"/>
+                          <w:color w:val="632423" w:themeColor="accent2" w:themeShade="80"/>
                           <w:sz w:val="28"/>
                           <w:szCs w:val="28"/>
                         </w:rPr>
@@ -142,10 +142,13 @@
                         </w:sdtPr>
                         <w:sdtContent>
                           <w:r>
-                            <w:t xml:space="preserve">This short document shows you the steps needed to get LinqToRdf up and running. It covers the tools and systems prerequisites, the techniques and the expected </w:t>
+                            <w:t xml:space="preserve">This short document shows you the steps needed to </w:t>
                           </w:r>
                           <w:r>
-                            <w:t>behavior</w:t>
+                            <w:t>write a simple semantic web application</w:t>
+                          </w:r>
+                          <w:r>
+                            <w:t>. It covers the tools and systems prerequisites, the techniques and the expected behavior</w:t>
                           </w:r>
                         </w:sdtContent>
                       </w:sdt>
@@ -173,23 +176,23 @@
             <w:pict>
               <v:group id="_x0000_s1098" style="position:absolute;margin-left:436.55pt;margin-top:0;width:139.1pt;height:805.7pt;z-index:251676672;mso-left-percent:750;mso-position-horizontal-relative:page;mso-position-vertical:center;mso-position-vertical-relative:page;mso-left-percent:750" coordorigin="8731,45" coordsize="2782,16114" o:allowincell="f">
                 <v:group id="_x0000_s1099" style="position:absolute;left:9203;top:45;width:2310;height:16114;mso-left-percent:750;mso-position-horizontal-relative:page;mso-position-vertical:top;mso-position-vertical-relative:page;mso-left-percent:750" coordorigin="6022,8835" coordsize="2310,16114" o:allowincell="f">
-                  <v:rect id="_x0000_s1100" style="position:absolute;left:6676;top:8835;width:1512;height:16114;mso-position-horizontal-relative:margin;mso-position-vertical-relative:top-margin-area" fillcolor="#fe8637 [3204]" stroked="f" strokecolor="#bfb675">
-                    <v:fill color2="#feb686 [1940]" rotate="t" angle="-90" focusposition="1" focussize="" type="gradient"/>
+                  <v:rect id="_x0000_s1100" style="position:absolute;left:6676;top:8835;width:1512;height:16114;mso-position-horizontal-relative:margin;mso-position-vertical-relative:top-margin-area" fillcolor="#4f81bd [3204]" stroked="f" strokecolor="#bfb675">
+                    <v:fill color2="#95b3d7 [1940]" rotate="t" angle="-90" focusposition="1" focussize="" type="gradient"/>
                   </v:rect>
                   <v:shapetype id="_x0000_t32" coordsize="21600,21600" o:spt="32" o:oned="t" path="m,l21600,21600e" filled="f">
                     <v:path arrowok="t" fillok="f" o:connecttype="none"/>
                     <o:lock v:ext="edit" shapetype="t"/>
                   </v:shapetype>
-                  <v:shape id="_x0000_s1101" type="#_x0000_t32" style="position:absolute;left:6359;top:8835;width:0;height:16114;mso-position-horizontal-relative:margin;mso-position-vertical-relative:page;mso-width-relative:right-margin-area" o:connectortype="straight" strokecolor="#feceae [1300]" strokeweight="1pt"/>
-                  <v:shape id="_x0000_s1102" type="#_x0000_t32" style="position:absolute;left:8332;top:8835;width:0;height:16111;mso-height-percent:1020;mso-position-horizontal-relative:margin;mso-position-vertical-relative:page;mso-height-percent:1020;mso-width-relative:right-margin-area" o:connectortype="straight" strokecolor="#fe8637 [3204]" strokeweight="2.25pt"/>
-                  <v:shape id="_x0000_s1103" type="#_x0000_t32" style="position:absolute;left:6587;top:8835;width:0;height:16114;mso-position-horizontal-relative:margin;mso-position-vertical-relative:page;mso-width-relative:right-margin-area" o:connectortype="straight" strokecolor="#feceae [1300]" strokeweight="4.5pt"/>
-                  <v:shape id="_x0000_s1104" type="#_x0000_t32" style="position:absolute;left:6022;top:8835;width:0;height:16109;mso-height-percent:1020;mso-position-horizontal-relative:margin;mso-position-vertical-relative:page;mso-height-percent:1020;mso-width-relative:right-margin-area" o:connectortype="straight" strokecolor="#fee6d6 [660]" strokeweight="2.25pt"/>
+                  <v:shape id="_x0000_s1101" type="#_x0000_t32" style="position:absolute;left:6359;top:8835;width:0;height:16114;mso-position-horizontal-relative:margin;mso-position-vertical-relative:page;mso-width-relative:right-margin-area" o:connectortype="straight" strokecolor="#b8cce4 [1300]" strokeweight="1pt"/>
+                  <v:shape id="_x0000_s1102" type="#_x0000_t32" style="position:absolute;left:8332;top:8835;width:0;height:16111;mso-height-percent:1020;mso-position-horizontal-relative:margin;mso-position-vertical-relative:page;mso-height-percent:1020;mso-width-relative:right-margin-area" o:connectortype="straight" strokecolor="#4f81bd [3204]" strokeweight="2.25pt"/>
+                  <v:shape id="_x0000_s1103" type="#_x0000_t32" style="position:absolute;left:6587;top:8835;width:0;height:16114;mso-position-horizontal-relative:margin;mso-position-vertical-relative:page;mso-width-relative:right-margin-area" o:connectortype="straight" strokecolor="#b8cce4 [1300]" strokeweight="4.5pt"/>
+                  <v:shape id="_x0000_s1104" type="#_x0000_t32" style="position:absolute;left:6022;top:8835;width:0;height:16109;mso-height-percent:1020;mso-position-horizontal-relative:margin;mso-position-vertical-relative:page;mso-height-percent:1020;mso-width-relative:right-margin-area" o:connectortype="straight" strokecolor="#dbe5f1 [660]" strokeweight="2.25pt"/>
                 </v:group>
-                <v:oval id="_x0000_s1105" style="position:absolute;left:8731;top:12549;width:1737;height:1687;mso-position-horizontal-relative:margin;mso-position-vertical-relative:page" fillcolor="#fe8637 [3204]" strokecolor="#fe8637 [3204]" strokeweight="3pt">
+                <v:oval id="_x0000_s1105" style="position:absolute;left:8731;top:12549;width:1737;height:1687;mso-position-horizontal-relative:margin;mso-position-vertical-relative:page" fillcolor="#4f81bd [3204]" strokecolor="#4f81bd [3204]" strokeweight="3pt">
                   <v:stroke linestyle="thinThin"/>
                 </v:oval>
                 <v:group id="_x0000_s1106" style="position:absolute;left:8931;top:14606;width:864;height:864;mso-position-horizontal-relative:margin;mso-position-vertical-relative:bottom-margin-area;mso-width-relative:margin;mso-height-relative:margin" coordorigin="10653,14697" coordsize="864,864">
-                  <v:oval id="_x0000_s1107" style="position:absolute;left:10860;top:14898;width:297;height:303;flip:x" fillcolor="#fe8637 [3204]" strokecolor="#fe8637 [3204]" strokeweight="3pt">
+                  <v:oval id="_x0000_s1107" style="position:absolute;left:10860;top:14898;width:297;height:303;flip:x" fillcolor="#4f81bd [3204]" strokecolor="#4f81bd [3204]" strokeweight="3pt">
                     <v:fill rotate="t"/>
                     <v:stroke linestyle="thinThin"/>
                     <v:shadow color="#1f2f3f" opacity=".5" offset=",3pt" offset2=",2pt"/>
@@ -237,7 +240,7 @@
                       <w:pPr>
                         <w:spacing w:after="100"/>
                         <w:rPr>
-                          <w:color w:val="E65B01" w:themeColor="accent1" w:themeShade="BF"/>
+                          <w:color w:val="365F91" w:themeColor="accent1" w:themeShade="BF"/>
                           <w:sz w:val="24"/>
                           <w:szCs w:val="24"/>
                         </w:rPr>
@@ -245,7 +248,7 @@
                       <w:sdt>
                         <w:sdtPr>
                           <w:rPr>
-                            <w:color w:val="E65B01" w:themeColor="accent1" w:themeShade="BF"/>
+                            <w:color w:val="365F91" w:themeColor="accent1" w:themeShade="BF"/>
                             <w:sz w:val="24"/>
                             <w:szCs w:val="24"/>
                           </w:rPr>
@@ -259,7 +262,7 @@
                         <w:sdtContent>
                           <w:r>
                             <w:rPr>
-                              <w:color w:val="E65B01" w:themeColor="accent1" w:themeShade="BF"/>
+                              <w:color w:val="365F91" w:themeColor="accent1" w:themeShade="BF"/>
                               <w:sz w:val="24"/>
                               <w:szCs w:val="24"/>
                             </w:rPr>
@@ -272,21 +275,18 @@
                       <w:pPr>
                         <w:spacing w:after="100"/>
                         <w:rPr>
-                          <w:color w:val="E65B01" w:themeColor="accent1" w:themeShade="BF"/>
+                          <w:color w:val="365F91" w:themeColor="accent1" w:themeShade="BF"/>
                         </w:rPr>
                       </w:pPr>
                       <w:sdt>
                         <w:sdtPr>
                           <w:rPr>
-                            <w:color w:val="E65B01" w:themeColor="accent1" w:themeShade="BF"/>
+                            <w:color w:val="365F91" w:themeColor="accent1" w:themeShade="BF"/>
                             <w:sz w:val="24"/>
                             <w:szCs w:val="24"/>
                           </w:rPr>
                           <w:alias w:val="Date"/>
                           <w:id w:val="280430091"/>
-                          <w:placeholder>
-                            <w:docPart w:val="CAB21874591F4A7E9C621076045B18A4"/>
-                          </w:placeholder>
                           <w:dataBinding w:prefixMappings="xmlns:ns0='http://schemas.microsoft.com/office/2006/coverPageProps'" w:xpath="/ns0:CoverPageProperties[1]/ns0:PublishDate[1]" w:storeItemID="{55AF091B-3C7A-41E3-B477-F2FDAA23CFDA}"/>
                           <w:date w:fullDate="2007-06-19T00:00:00Z">
                             <w:dateFormat w:val="M/d/yyyy"/>
@@ -298,7 +298,7 @@
                         <w:sdtContent>
                           <w:r>
                             <w:rPr>
-                              <w:color w:val="E65B01" w:themeColor="accent1" w:themeShade="BF"/>
+                              <w:color w:val="365F91" w:themeColor="accent1" w:themeShade="BF"/>
                               <w:sz w:val="24"/>
                               <w:szCs w:val="24"/>
                             </w:rPr>
@@ -769,12 +769,12 @@
         <w:drawing>
           <wp:inline distT="0" distB="0" distL="0" distR="0">
             <wp:extent cx="3371850" cy="1619250"/>
-            <wp:effectExtent l="76200" t="38100" r="76200" b="76200"/>
+            <wp:effectExtent l="38100" t="19050" r="57150" b="57150"/>
             <wp:docPr id="1" name="Diagram 1"/>
             <wp:cNvGraphicFramePr/>
             <a:graphic xmlns:a="http://schemas.openxmlformats.org/drawingml/2006/main">
               <a:graphicData uri="http://schemas.openxmlformats.org/drawingml/2006/diagram">
-                <dgm:relIds xmlns:dgm="http://schemas.openxmlformats.org/drawingml/2006/diagram" xmlns:r="http://schemas.openxmlformats.org/officeDocument/2006/relationships" r:dm="rId11" r:lo="rId12" r:qs="rId13" r:cs="rId14"/>
+                <dgm:relIds xmlns:dgm="http://schemas.openxmlformats.org/drawingml/2006/diagram" xmlns:r="http://schemas.openxmlformats.org/officeDocument/2006/relationships" r:dm="rId12" r:lo="rId13" r:qs="rId14" r:cs="rId15"/>
               </a:graphicData>
             </a:graphic>
           </wp:inline>
@@ -842,7 +842,7 @@
                     </pic:cNvPicPr>
                   </pic:nvPicPr>
                   <pic:blipFill>
-                    <a:blip r:embed="rId15"/>
+                    <a:blip r:embed="rId16"/>
                     <a:srcRect/>
                     <a:stretch>
                       <a:fillRect/>
@@ -949,6 +949,11 @@
     </w:p>
     <w:p>
       <w:r>
+        <w:t>Get the latest release, if you haven’t already, and install it.</w:t>
+      </w:r>
+    </w:p>
+    <w:p>
+      <w:r>
         <w:t xml:space="preserve">The </w:t>
       </w:r>
     </w:p>
@@ -961,6 +966,45 @@
       </w:r>
     </w:p>
     <w:p>
+      <w:r>
+        <w:t xml:space="preserve">You can download the latest release from </w:t>
+      </w:r>
+      <w:hyperlink r:id="rId17" w:history="1">
+        <w:r>
+          <w:rPr>
+            <w:rStyle w:val="Hyperlink"/>
+          </w:rPr>
+          <w:t>Google</w:t>
+        </w:r>
+        <w:r>
+          <w:rPr>
+            <w:rStyle w:val="Hyperlink"/>
+          </w:rPr>
+          <w:t xml:space="preserve"> code</w:t>
+        </w:r>
+      </w:hyperlink>
+      <w:r>
+        <w:t>.</w:t>
+      </w:r>
+      <w:r>
+        <w:t xml:space="preserve"> </w:t>
+      </w:r>
+      <w:r>
+        <w:t xml:space="preserve">Check The </w:t>
+      </w:r>
+      <w:hyperlink r:id="rId18" w:history="1">
+        <w:r>
+          <w:rPr>
+            <w:rStyle w:val="Hyperlink"/>
+          </w:rPr>
+          <w:t>linqtordf-discuss</w:t>
+        </w:r>
+      </w:hyperlink>
+      <w:r>
+        <w:t xml:space="preserve"> discussion forum for announcements of newer releases. </w:t>
+      </w:r>
+    </w:p>
+    <w:p>
       <w:pPr>
         <w:pStyle w:val="Heading1"/>
       </w:pPr>
@@ -969,6 +1013,11 @@
       </w:r>
     </w:p>
     <w:p>
+      <w:r>
+        <w:t>Installation is a simple matter of double clicking the MSI file, and deciding where to install the assemblies for LinqToRdf.</w:t>
+      </w:r>
+    </w:p>
+    <w:p>
       <w:pPr>
         <w:pStyle w:val="Heading1"/>
       </w:pPr>
@@ -977,6 +1026,637 @@
       </w:r>
     </w:p>
     <w:p>
+      <w:r>
+        <w:t>The details of the OWL standard are beyond the scope of this document. The standards document is found at the W3C</w:t>
+      </w:r>
+      <w:r>
+        <w:rPr>
+          <w:rStyle w:val="FootnoteReference"/>
+        </w:rPr>
+        <w:footnoteReference w:id="2"/>
+      </w:r>
+      <w:r>
+        <w:t xml:space="preserve">. </w:t>
+      </w:r>
+      <w:r>
+        <w:t>T</w:t>
+      </w:r>
+      <w:r>
+        <w:t xml:space="preserve">here are various tools available for creating </w:t>
+      </w:r>
+      <w:r>
+        <w:t>RDF, and it is important to know that the SemWeb library can understand the Notation 3 syntax</w:t>
+      </w:r>
+      <w:r>
+        <w:rPr>
+          <w:rStyle w:val="FootnoteReference"/>
+        </w:rPr>
+        <w:footnoteReference w:id="3"/>
+      </w:r>
+      <w:r>
+        <w:t>, which is a human readable (non-XML) variant of RDF. The examples we’ll be using in the rest of this document use Notation 3 (or N3 for short). You might want to consider tools such as Protégé, or CMapTools for graphical environments, or notepad if you’re hard-core.</w:t>
+      </w:r>
+    </w:p>
+    <w:p>
+      <w:r>
+        <w:t>Let’s start with a simple ontology for recording MP3 files. The ontology file should have an extension of n3. Let’s call ours music.n3. First you define the XML namespaces you will be working with:</w:t>
+      </w:r>
+    </w:p>
+    <w:p>
+      <w:pPr>
+        <w:pStyle w:val="Code"/>
+      </w:pPr>
+      <w:r>
+        <w:t>@prefix rdf:  &lt;http://www.w3.org/1999/02/22-rdf-syntax-ns#&gt; .</w:t>
+      </w:r>
+    </w:p>
+    <w:p>
+      <w:pPr>
+        <w:pStyle w:val="Code"/>
+      </w:pPr>
+      <w:r>
+        <w:t>@prefix daml: &lt;http://www.daml.org/2001/03/daml+oil#&gt; .</w:t>
+      </w:r>
+    </w:p>
+    <w:p>
+      <w:pPr>
+        <w:pStyle w:val="Code"/>
+      </w:pPr>
+      <w:r>
+        <w:t>@prefix log: &lt;http://www.w3.org/2000/10/swap/log#&gt; .</w:t>
+      </w:r>
+    </w:p>
+    <w:p>
+      <w:pPr>
+        <w:pStyle w:val="Code"/>
+      </w:pPr>
+      <w:r>
+        <w:t>@prefix rdfs: &lt;http://www.w3.org/2000/01/rdf-schema#&gt; .</w:t>
+      </w:r>
+    </w:p>
+    <w:p>
+      <w:pPr>
+        <w:pStyle w:val="Code"/>
+      </w:pPr>
+      <w:r>
+        <w:t>@prefix owl:  &lt;http://www.w3.org/2002/07/owl#&gt; .</w:t>
+      </w:r>
+    </w:p>
+    <w:p>
+      <w:pPr>
+        <w:pStyle w:val="Code"/>
+      </w:pPr>
+      <w:r>
+        <w:t>@prefix xsdt: &lt;http://www.w3.org/2001/XMLSchema#&gt;.</w:t>
+      </w:r>
+    </w:p>
+    <w:p>
+      <w:pPr>
+        <w:pStyle w:val="Code"/>
+      </w:pPr>
+      <w:r>
+        <w:t>@prefix : &lt;http://aabs.purl.org/ontologies/2007/04/music#&gt; .</w:t>
+      </w:r>
+    </w:p>
+    <w:p/>
+    <w:p>
+      <w:r>
+        <w:t xml:space="preserve">This imports standard namespaces for </w:t>
+      </w:r>
+      <w:r>
+        <w:t xml:space="preserve">OWL, </w:t>
+      </w:r>
+      <w:r>
+        <w:t>RDF</w:t>
+      </w:r>
+      <w:r>
+        <w:t xml:space="preserve">, XML Schema datatypes and others. It also defines a default namespace to be used for all classes and properties that are going to be defined in the rest of the document. Now </w:t>
+      </w:r>
+      <w:r>
+        <w:t>let’s</w:t>
+      </w:r>
+      <w:r>
+        <w:t xml:space="preserve"> define some classes:</w:t>
+      </w:r>
+    </w:p>
+    <w:p>
+      <w:pPr>
+        <w:pStyle w:val="Code"/>
+      </w:pPr>
+      <w:r>
+        <w:t xml:space="preserve">:Album a </w:t>
+      </w:r>
+      <w:r>
+        <w:t>owl:Class</w:t>
+      </w:r>
+      <w:r>
+        <w:t>.</w:t>
+      </w:r>
+    </w:p>
+    <w:p>
+      <w:pPr>
+        <w:pStyle w:val="Code"/>
+      </w:pPr>
+      <w:r>
+        <w:t xml:space="preserve">:Track a </w:t>
+      </w:r>
+      <w:r>
+        <w:t>owl:Class</w:t>
+      </w:r>
+      <w:r>
+        <w:t>.</w:t>
+      </w:r>
+    </w:p>
+    <w:p>
+      <w:pPr>
+        <w:pStyle w:val="Code"/>
+      </w:pPr>
+      <w:r>
+        <w:t>:title rdfs:domain :Track;</w:t>
+      </w:r>
+    </w:p>
+    <w:p>
+      <w:pPr>
+        <w:pStyle w:val="Code"/>
+      </w:pPr>
+      <w:r>
+        <w:tab/>
+        <w:t>rdfs:range  xsdt:string.</w:t>
+      </w:r>
+    </w:p>
+    <w:p>
+      <w:pPr>
+        <w:pStyle w:val="Code"/>
+      </w:pPr>
+      <w:r>
+        <w:t>:artistName</w:t>
+      </w:r>
+    </w:p>
+    <w:p>
+      <w:pPr>
+        <w:pStyle w:val="Code"/>
+      </w:pPr>
+      <w:r>
+        <w:tab/>
+        <w:t>rdfs:domain :Track;</w:t>
+      </w:r>
+    </w:p>
+    <w:p>
+      <w:pPr>
+        <w:pStyle w:val="Code"/>
+      </w:pPr>
+      <w:r>
+        <w:tab/>
+        <w:t>rdfs:range  xsdt:string.</w:t>
+      </w:r>
+    </w:p>
+    <w:p>
+      <w:pPr>
+        <w:pStyle w:val="Code"/>
+      </w:pPr>
+      <w:r>
+        <w:t xml:space="preserve">:albumName </w:t>
+      </w:r>
+    </w:p>
+    <w:p>
+      <w:pPr>
+        <w:pStyle w:val="Code"/>
+      </w:pPr>
+      <w:r>
+        <w:tab/>
+        <w:t>rdfs:domain :Track;</w:t>
+      </w:r>
+    </w:p>
+    <w:p>
+      <w:pPr>
+        <w:pStyle w:val="Code"/>
+      </w:pPr>
+      <w:r>
+        <w:tab/>
+        <w:t>rdfs:range  xsdt:string.</w:t>
+      </w:r>
+    </w:p>
+    <w:p>
+      <w:pPr>
+        <w:pStyle w:val="Code"/>
+      </w:pPr>
+      <w:r>
+        <w:t xml:space="preserve">:year </w:t>
+      </w:r>
+    </w:p>
+    <w:p>
+      <w:pPr>
+        <w:pStyle w:val="Code"/>
+      </w:pPr>
+      <w:r>
+        <w:tab/>
+        <w:t>rdfs:domain :Album;</w:t>
+      </w:r>
+    </w:p>
+    <w:p>
+      <w:pPr>
+        <w:pStyle w:val="Code"/>
+      </w:pPr>
+      <w:r>
+        <w:tab/>
+        <w:t>rdfs:range  xsdt:integer.</w:t>
+      </w:r>
+    </w:p>
+    <w:p>
+      <w:pPr>
+        <w:pStyle w:val="Code"/>
+      </w:pPr>
+      <w:r>
+        <w:t>:genreName</w:t>
+      </w:r>
+    </w:p>
+    <w:p>
+      <w:pPr>
+        <w:pStyle w:val="Code"/>
+      </w:pPr>
+      <w:r>
+        <w:tab/>
+        <w:t>rdfs:domain :Track;</w:t>
+      </w:r>
+    </w:p>
+    <w:p>
+      <w:pPr>
+        <w:pStyle w:val="Code"/>
+      </w:pPr>
+      <w:r>
+        <w:tab/>
+        <w:t>rdfs:range  xsdt:string.</w:t>
+      </w:r>
+    </w:p>
+    <w:p>
+      <w:pPr>
+        <w:pStyle w:val="Code"/>
+      </w:pPr>
+      <w:r>
+        <w:t xml:space="preserve">:comment </w:t>
+      </w:r>
+    </w:p>
+    <w:p>
+      <w:pPr>
+        <w:pStyle w:val="Code"/>
+      </w:pPr>
+      <w:r>
+        <w:tab/>
+        <w:t>rdfs:domain :Track;</w:t>
+      </w:r>
+    </w:p>
+    <w:p>
+      <w:pPr>
+        <w:pStyle w:val="Code"/>
+      </w:pPr>
+      <w:r>
+        <w:tab/>
+        <w:t>rdfs:range  xsdt:string.</w:t>
+      </w:r>
+    </w:p>
+    <w:p>
+      <w:pPr>
+        <w:pStyle w:val="Code"/>
+      </w:pPr>
+      <w:r>
+        <w:t xml:space="preserve">:isTrackOn </w:t>
+      </w:r>
+    </w:p>
+    <w:p>
+      <w:pPr>
+        <w:pStyle w:val="Code"/>
+      </w:pPr>
+      <w:r>
+        <w:tab/>
+        <w:t>rdfs:domain :Track;</w:t>
+      </w:r>
+    </w:p>
+    <w:p>
+      <w:pPr>
+        <w:pStyle w:val="Code"/>
+      </w:pPr>
+      <w:r>
+        <w:tab/>
+        <w:t>rdfs:range  :Album.</w:t>
+      </w:r>
+    </w:p>
+    <w:p>
+      <w:pPr>
+        <w:pStyle w:val="Code"/>
+      </w:pPr>
+      <w:r>
+        <w:t xml:space="preserve">:fileLocation </w:t>
+      </w:r>
+    </w:p>
+    <w:p>
+      <w:pPr>
+        <w:pStyle w:val="Code"/>
+      </w:pPr>
+      <w:r>
+        <w:tab/>
+        <w:t>rdfs:domain :Track;</w:t>
+      </w:r>
+    </w:p>
+    <w:p>
+      <w:pPr>
+        <w:pStyle w:val="Code"/>
+      </w:pPr>
+      <w:r>
+        <w:tab/>
+        <w:t>rdfs:range  xsdt:string.</w:t>
+      </w:r>
+    </w:p>
+    <w:p>
+      <w:pPr>
+        <w:pStyle w:val="Code"/>
+      </w:pPr>
+    </w:p>
+    <w:p>
+      <w:r>
+        <w:t>What I’ve done is create a class Track of type owl:Class. After the class declaration</w:t>
+      </w:r>
+      <w:r>
+        <w:t>,</w:t>
+      </w:r>
+      <w:r>
+        <w:t xml:space="preserve"> I defined some properties on the Track Class (:title, :artistName &amp;c). Because the prolog section previously defined a default namespace</w:t>
+      </w:r>
+      <w:r>
+        <w:t>,</w:t>
+      </w:r>
+      <w:r>
+        <w:t xml:space="preserve"> these declarations are now in the </w:t>
+      </w:r>
+      <w:r>
+        <w:rPr>
+          <w:rStyle w:val="CodeChar"/>
+        </w:rPr>
+        <w:t>&lt;http://aabs.purl.org/ontologies/2007/04/music#&gt;</w:t>
+      </w:r>
+      <w:r>
+        <w:t xml:space="preserve"> namespace.</w:t>
+      </w:r>
+      <w:r>
+        <w:t xml:space="preserve"> That takes care of class declarations, now we need to create some data for MP3 files.</w:t>
+      </w:r>
+    </w:p>
+    <w:p>
+      <w:r>
+        <w:t>Create another file called mp3s.n3 and add the following:</w:t>
+      </w:r>
+    </w:p>
+    <w:p>
+      <w:pPr>
+        <w:pStyle w:val="Code"/>
+      </w:pPr>
+      <w:r>
+        <w:t>@prefix ns1: &lt;http://aabs.purl.org/ontologies/2007/04/music#&gt; .</w:t>
+      </w:r>
+    </w:p>
+    <w:p>
+      <w:pPr>
+        <w:pStyle w:val="Code"/>
+      </w:pPr>
+      <w:r>
+        <w:t>ns1:Track_-861912094 &lt;http://www.w3.org/1999/02/22-rdf-syntax-ns#type&gt; ns1:Track ;</w:t>
+      </w:r>
+    </w:p>
+    <w:p>
+      <w:pPr>
+        <w:pStyle w:val="Code"/>
+      </w:pPr>
+      <w:r>
+        <w:tab/>
+        <w:t>ns1:title "History 5 | Fall 2006 | UC Berkeley" ;</w:t>
+      </w:r>
+    </w:p>
+    <w:p>
+      <w:pPr>
+        <w:pStyle w:val="Code"/>
+      </w:pPr>
+      <w:r>
+        <w:tab/>
+        <w:t>ns1:artistName "Thomas Laqueur" ;</w:t>
+      </w:r>
+    </w:p>
+    <w:p>
+      <w:pPr>
+        <w:pStyle w:val="Code"/>
+      </w:pPr>
+      <w:r>
+        <w:tab/>
+        <w:t>ns1:albumName "History 5 | Fall 2006 | UC Berkeley" ;</w:t>
+      </w:r>
+    </w:p>
+    <w:p>
+      <w:pPr>
+        <w:pStyle w:val="Code"/>
+      </w:pPr>
+      <w:r>
+        <w:tab/>
+        <w:t>ns1:year "2006" ;</w:t>
+      </w:r>
+    </w:p>
+    <w:p>
+      <w:pPr>
+        <w:pStyle w:val="Code"/>
+      </w:pPr>
+      <w:r>
+        <w:tab/>
+        <w:t>ns1:genreName "History 5 | Fall 2006 | UC Berkeley" ;</w:t>
+      </w:r>
+    </w:p>
+    <w:p>
+      <w:pPr>
+        <w:pStyle w:val="Code"/>
+      </w:pPr>
+      <w:r>
+        <w:tab/>
+        <w:t>ns1:comment " (C) Copyright 2006, UC Regents" ;</w:t>
+      </w:r>
+    </w:p>
+    <w:p>
+      <w:pPr>
+        <w:pStyle w:val="Code"/>
+      </w:pPr>
+      <w:r>
+        <w:tab/>
+        <w:t>ns1:fileLocation "C:\\Users\\andrew.matthews\\Music\\hist5_20060829.mp3" .</w:t>
+      </w:r>
+    </w:p>
+    <w:p>
+      <w:pPr>
+        <w:pStyle w:val="Code"/>
+      </w:pPr>
+      <w:r>
+        <w:t>ns1:Track_-1378138934 &lt;http://www.w3.org/1999/02/22-rdf-syntax-ns#type&gt; ns1:Track ;</w:t>
+      </w:r>
+    </w:p>
+    <w:p>
+      <w:pPr>
+        <w:pStyle w:val="Code"/>
+      </w:pPr>
+      <w:r>
+        <w:tab/>
+        <w:t>ns1:title "History 5 | Fall 2006 | UC Berkeley" ;</w:t>
+      </w:r>
+    </w:p>
+    <w:p>
+      <w:pPr>
+        <w:pStyle w:val="Code"/>
+      </w:pPr>
+      <w:r>
+        <w:tab/>
+        <w:t>ns1:artistName "Thomas Laqueur" ;</w:t>
+      </w:r>
+    </w:p>
+    <w:p>
+      <w:pPr>
+        <w:pStyle w:val="Code"/>
+      </w:pPr>
+      <w:r>
+        <w:tab/>
+        <w:t>ns1:albumName "History 5 | Fall 2006 | UC Berkeley" ;</w:t>
+      </w:r>
+    </w:p>
+    <w:p>
+      <w:pPr>
+        <w:pStyle w:val="Code"/>
+      </w:pPr>
+      <w:r>
+        <w:tab/>
+        <w:t>ns1:year "2006" ;</w:t>
+      </w:r>
+    </w:p>
+    <w:p>
+      <w:pPr>
+        <w:pStyle w:val="Code"/>
+      </w:pPr>
+      <w:r>
+        <w:tab/>
+        <w:t>ns1:genreName "History 5 | Fall 2006 | UC Berkeley" ;</w:t>
+      </w:r>
+    </w:p>
+    <w:p>
+      <w:pPr>
+        <w:pStyle w:val="Code"/>
+      </w:pPr>
+      <w:r>
+        <w:tab/>
+        <w:t>ns1:comment " (C) Copyright 2006, UC Regents" ;</w:t>
+      </w:r>
+    </w:p>
+    <w:p>
+      <w:pPr>
+        <w:pStyle w:val="Code"/>
+      </w:pPr>
+      <w:r>
+        <w:tab/>
+        <w:t>ns1:fileLocation "C:\\Users\\andrew.matthews\\Music\\hist5_20060831.mp3" .</w:t>
+      </w:r>
+    </w:p>
+    <w:p>
+      <w:pPr>
+        <w:pStyle w:val="Code"/>
+      </w:pPr>
+      <w:r>
+        <w:t>ns1:Track_583675819 &lt;http://www.w3.org/1999/02/22-rdf-syntax-ns#type&gt; ns1:Track ;</w:t>
+      </w:r>
+    </w:p>
+    <w:p>
+      <w:pPr>
+        <w:pStyle w:val="Code"/>
+      </w:pPr>
+      <w:r>
+        <w:tab/>
+        <w:t>ns1:title "Rory Blyth: The Smartest Man in the World\u0000" ;</w:t>
+      </w:r>
+    </w:p>
+    <w:p>
+      <w:pPr>
+        <w:pStyle w:val="Code"/>
+      </w:pPr>
+      <w:r>
+        <w:tab/>
+        <w:t>ns1:artistName "Rory Blyth\u0000" ;</w:t>
+      </w:r>
+    </w:p>
+    <w:p>
+      <w:pPr>
+        <w:pStyle w:val="Code"/>
+      </w:pPr>
+      <w:r>
+        <w:tab/>
+        <w:t>ns1:albumName "Rory Blyth: The Smartest Man in the World\u0000" ;</w:t>
+      </w:r>
+    </w:p>
+    <w:p>
+      <w:pPr>
+        <w:pStyle w:val="Code"/>
+      </w:pPr>
+      <w:r>
+        <w:tab/>
+        <w:t>ns1:year "2007\u0000" ;</w:t>
+      </w:r>
+    </w:p>
+    <w:p>
+      <w:pPr>
+        <w:pStyle w:val="Code"/>
+      </w:pPr>
+      <w:r>
+        <w:tab/>
+        <w:t>ns1:genreName "Rory Blyth: The Smartest Man in the World\u0000" ;</w:t>
+      </w:r>
+    </w:p>
+    <w:p>
+      <w:pPr>
+        <w:pStyle w:val="Code"/>
+      </w:pPr>
+      <w:r>
+        <w:tab/>
+        <w:t>ns1:comment "Einstein couldn't do it again if he lived today. He'd be too distracted by the allure of technology, and by all those buttheads at Mensa trying to prove how smart they are." ;</w:t>
+      </w:r>
+    </w:p>
+    <w:p>
+      <w:pPr>
+        <w:pStyle w:val="Code"/>
+      </w:pPr>
+      <w:r>
+        <w:tab/>
+        <w:t>ns1:fileLocation "C:\\Users\\andrew.matthews\\Music\\iTunes\\iTunes Music\\Podcasts\\Rory Blyth_ The Smartest Man in the Worl\\A Few Thoughts on the Subject of Gen.mp3" .</w:t>
+      </w:r>
+    </w:p>
+    <w:p/>
+    <w:p>
+      <w:r>
+        <w:t xml:space="preserve">These entries were taken randomly from a list of podcasts that I subscribe to. In addition, I wrote a program to create them, but you </w:t>
+      </w:r>
+      <w:r>
+        <w:rPr>
+          <w:b/>
+          <w:i/>
+        </w:rPr>
+        <w:t xml:space="preserve">could </w:t>
+      </w:r>
+      <w:r>
+        <w:t xml:space="preserve">do it by hand if you want to. </w:t>
+      </w:r>
+      <w:r>
+        <w:sym w:font="Wingdings" w:char="F04A"/>
+      </w:r>
+      <w:r>
+        <w:t xml:space="preserve"> In this file I have defined a namespace ns1 as referring to what was the default namespace in music.n3. It doesn’t matter what you call it – I called it ns1, because that’s what my program wanted to do. The point is that the type ns1:Track in this file refers to the :Track class defined in music.n3. the triple store that we’ll get to shortly will be able to make sense of that in order to know that a ns1:Track has a title, artist etc. It is also able to work out the types of the properties (which just happens to be string for the moment).</w:t>
+      </w:r>
+    </w:p>
+    <w:p>
+      <w:r>
+        <w:t xml:space="preserve">That’s it. Well that’s all there is to creating an ontology. Later on, we’ll get onto the more complicated task of </w:t>
+      </w:r>
+      <w:r>
+        <w:t>linking types together using ObjectProperties, but for now you have an ontology and some data that uses it.</w:t>
+      </w:r>
+    </w:p>
+    <w:p>
       <w:pPr>
         <w:pStyle w:val="Heading1"/>
       </w:pPr>
@@ -985,6 +1665,821 @@
       </w:r>
     </w:p>
     <w:p>
+      <w:r>
+        <w:t xml:space="preserve">Since the uptake of semantic web technologies has been pretty patchy in the .NET domain your best bet for industrial strength RDF triple stores will (for now) lie in the Java domain, and there are various triple store solutions that can be used. For this guide I shall confine us to .NET by using Joshua Tauberer’s SPARQL enabled HttpHandler for ASP.NET, which is sufficient to demonstrate how LinqToRdf can connect to a SPARQL compatible triple store. </w:t>
+      </w:r>
+    </w:p>
+    <w:p>
+      <w:r>
+        <w:t>To use the HttpHandler as a triple store for music.n3, create an ASP.NET application in visual studio. Place the following into configuration section of the web.config of the project</w:t>
+      </w:r>
+      <w:r>
+        <w:t>:</w:t>
+      </w:r>
+    </w:p>
+    <w:p>
+      <w:pPr>
+        <w:pStyle w:val="Code"/>
+        <w:rPr>
+          <w:noProof/>
+          <w:color w:val="0000FF"/>
+          <w:lang w:eastAsia="en-US"/>
+        </w:rPr>
+      </w:pPr>
+      <w:r>
+        <w:rPr>
+          <w:noProof/>
+          <w:color w:val="0000FF"/>
+          <w:lang w:eastAsia="en-US"/>
+        </w:rPr>
+        <w:t>&lt;</w:t>
+      </w:r>
+      <w:r>
+        <w:rPr>
+          <w:noProof/>
+          <w:lang w:eastAsia="en-US"/>
+        </w:rPr>
+        <w:t>configSections</w:t>
+      </w:r>
+      <w:r>
+        <w:rPr>
+          <w:noProof/>
+          <w:color w:val="0000FF"/>
+          <w:lang w:eastAsia="en-US"/>
+        </w:rPr>
+        <w:t>&gt;</w:t>
+      </w:r>
+    </w:p>
+    <w:p>
+      <w:pPr>
+        <w:pStyle w:val="Code"/>
+        <w:rPr>
+          <w:noProof/>
+          <w:color w:val="0000FF"/>
+          <w:lang w:eastAsia="en-US"/>
+        </w:rPr>
+      </w:pPr>
+      <w:r>
+        <w:rPr>
+          <w:noProof/>
+          <w:color w:val="0000FF"/>
+          <w:lang w:eastAsia="en-US"/>
+        </w:rPr>
+        <w:t xml:space="preserve">    &lt;</w:t>
+      </w:r>
+      <w:r>
+        <w:rPr>
+          <w:noProof/>
+          <w:lang w:eastAsia="en-US"/>
+        </w:rPr>
+        <w:t>section</w:t>
+      </w:r>
+      <w:r>
+        <w:rPr>
+          <w:noProof/>
+          <w:color w:val="0000FF"/>
+          <w:lang w:eastAsia="en-US"/>
+        </w:rPr>
+        <w:t xml:space="preserve"> </w:t>
+      </w:r>
+      <w:r>
+        <w:rPr>
+          <w:noProof/>
+          <w:color w:val="FF0000"/>
+          <w:lang w:eastAsia="en-US"/>
+        </w:rPr>
+        <w:t>name</w:t>
+      </w:r>
+      <w:r>
+        <w:rPr>
+          <w:noProof/>
+          <w:color w:val="0000FF"/>
+          <w:lang w:eastAsia="en-US"/>
+        </w:rPr>
+        <w:t>=</w:t>
+      </w:r>
+      <w:r>
+        <w:rPr>
+          <w:noProof/>
+          <w:color w:val="auto"/>
+          <w:lang w:eastAsia="en-US"/>
+        </w:rPr>
+        <w:t>"</w:t>
+      </w:r>
+      <w:r>
+        <w:rPr>
+          <w:noProof/>
+          <w:color w:val="0000FF"/>
+          <w:lang w:eastAsia="en-US"/>
+        </w:rPr>
+        <w:t>sparqlSources</w:t>
+      </w:r>
+      <w:r>
+        <w:rPr>
+          <w:noProof/>
+          <w:color w:val="auto"/>
+          <w:lang w:eastAsia="en-US"/>
+        </w:rPr>
+        <w:t>"</w:t>
+      </w:r>
+      <w:r>
+        <w:rPr>
+          <w:noProof/>
+          <w:color w:val="0000FF"/>
+          <w:lang w:eastAsia="en-US"/>
+        </w:rPr>
+        <w:t xml:space="preserve"> </w:t>
+      </w:r>
+      <w:r>
+        <w:rPr>
+          <w:noProof/>
+          <w:color w:val="FF0000"/>
+          <w:lang w:eastAsia="en-US"/>
+        </w:rPr>
+        <w:t>type</w:t>
+      </w:r>
+      <w:r>
+        <w:rPr>
+          <w:noProof/>
+          <w:color w:val="0000FF"/>
+          <w:lang w:eastAsia="en-US"/>
+        </w:rPr>
+        <w:t>=</w:t>
+      </w:r>
+      <w:r>
+        <w:rPr>
+          <w:noProof/>
+          <w:color w:val="auto"/>
+          <w:lang w:eastAsia="en-US"/>
+        </w:rPr>
+        <w:t>"</w:t>
+      </w:r>
+      <w:r>
+        <w:rPr>
+          <w:noProof/>
+          <w:color w:val="0000FF"/>
+          <w:lang w:eastAsia="en-US"/>
+        </w:rPr>
+        <w:t>System.Configuration.NameValueSectionHandler, System, Version=2.0.0.0, Culture=neutral, PublicKeyToken=b77a5c561934e089</w:t>
+      </w:r>
+      <w:r>
+        <w:rPr>
+          <w:noProof/>
+          <w:color w:val="auto"/>
+          <w:lang w:eastAsia="en-US"/>
+        </w:rPr>
+        <w:t>"</w:t>
+      </w:r>
+      <w:r>
+        <w:rPr>
+          <w:noProof/>
+          <w:color w:val="0000FF"/>
+          <w:lang w:eastAsia="en-US"/>
+        </w:rPr>
+        <w:t>/&gt;</w:t>
+      </w:r>
+    </w:p>
+    <w:p>
+      <w:pPr>
+        <w:pStyle w:val="Code"/>
+        <w:rPr>
+          <w:noProof/>
+          <w:color w:val="0000FF"/>
+          <w:lang w:eastAsia="en-US"/>
+        </w:rPr>
+      </w:pPr>
+      <w:r>
+        <w:rPr>
+          <w:noProof/>
+          <w:color w:val="0000FF"/>
+          <w:lang w:eastAsia="en-US"/>
+        </w:rPr>
+        <w:t>&lt;/</w:t>
+      </w:r>
+      <w:r>
+        <w:rPr>
+          <w:noProof/>
+          <w:lang w:eastAsia="en-US"/>
+        </w:rPr>
+        <w:t>configSections</w:t>
+      </w:r>
+      <w:r>
+        <w:rPr>
+          <w:noProof/>
+          <w:color w:val="0000FF"/>
+          <w:lang w:eastAsia="en-US"/>
+        </w:rPr>
+        <w:t>&gt;</w:t>
+      </w:r>
+    </w:p>
+    <w:p>
+      <w:pPr>
+        <w:autoSpaceDE w:val="0"/>
+        <w:autoSpaceDN w:val="0"/>
+        <w:adjustRightInd w:val="0"/>
+        <w:spacing w:after="0" w:line="240" w:lineRule="auto"/>
+        <w:rPr>
+          <w:rFonts w:ascii="Courier New" w:hAnsi="Courier New" w:cs="Courier New"/>
+          <w:noProof/>
+          <w:color w:val="0000FF"/>
+          <w:sz w:val="14"/>
+          <w:lang w:eastAsia="en-US"/>
+        </w:rPr>
+      </w:pPr>
+    </w:p>
+    <w:p>
+      <w:r>
+        <w:t>Next, add the following:</w:t>
+      </w:r>
+    </w:p>
+    <w:p>
+      <w:pPr>
+        <w:pStyle w:val="Code"/>
+        <w:rPr>
+          <w:noProof/>
+          <w:color w:val="0000FF"/>
+          <w:lang w:eastAsia="en-US"/>
+        </w:rPr>
+      </w:pPr>
+      <w:r>
+        <w:rPr>
+          <w:noProof/>
+          <w:color w:val="0000FF"/>
+          <w:lang w:eastAsia="en-US"/>
+        </w:rPr>
+        <w:t>&lt;</w:t>
+      </w:r>
+      <w:r>
+        <w:rPr>
+          <w:noProof/>
+          <w:lang w:eastAsia="en-US"/>
+        </w:rPr>
+        <w:t>sparqlSources</w:t>
+      </w:r>
+      <w:r>
+        <w:rPr>
+          <w:noProof/>
+          <w:color w:val="0000FF"/>
+          <w:lang w:eastAsia="en-US"/>
+        </w:rPr>
+        <w:t>&gt;</w:t>
+      </w:r>
+    </w:p>
+    <w:p>
+      <w:pPr>
+        <w:pStyle w:val="Code"/>
+        <w:rPr>
+          <w:noProof/>
+          <w:color w:val="0000FF"/>
+          <w:lang w:eastAsia="en-US"/>
+        </w:rPr>
+      </w:pPr>
+      <w:r>
+        <w:rPr>
+          <w:noProof/>
+          <w:color w:val="0000FF"/>
+          <w:lang w:eastAsia="en-US"/>
+        </w:rPr>
+        <w:t xml:space="preserve">    &lt;</w:t>
+      </w:r>
+      <w:r>
+        <w:rPr>
+          <w:noProof/>
+          <w:lang w:eastAsia="en-US"/>
+        </w:rPr>
+        <w:t>add</w:t>
+      </w:r>
+      <w:r>
+        <w:rPr>
+          <w:noProof/>
+          <w:color w:val="0000FF"/>
+          <w:lang w:eastAsia="en-US"/>
+        </w:rPr>
+        <w:t xml:space="preserve"> </w:t>
+      </w:r>
+      <w:r>
+        <w:rPr>
+          <w:noProof/>
+          <w:color w:val="FF0000"/>
+          <w:lang w:eastAsia="en-US"/>
+        </w:rPr>
+        <w:t>key</w:t>
+      </w:r>
+      <w:r>
+        <w:rPr>
+          <w:noProof/>
+          <w:color w:val="0000FF"/>
+          <w:lang w:eastAsia="en-US"/>
+        </w:rPr>
+        <w:t>=</w:t>
+      </w:r>
+      <w:r>
+        <w:rPr>
+          <w:noProof/>
+          <w:color w:val="auto"/>
+          <w:lang w:eastAsia="en-US"/>
+        </w:rPr>
+        <w:t>"</w:t>
+      </w:r>
+      <w:r>
+        <w:rPr>
+          <w:noProof/>
+          <w:color w:val="0000FF"/>
+          <w:lang w:eastAsia="en-US"/>
+        </w:rPr>
+        <w:t>/</w:t>
+      </w:r>
+      <w:r>
+        <w:rPr>
+          <w:b/>
+          <w:noProof/>
+          <w:color w:val="FF0000"/>
+          <w:lang w:eastAsia="en-US"/>
+        </w:rPr>
+        <w:t>[your vdir here]</w:t>
+      </w:r>
+      <w:r>
+        <w:rPr>
+          <w:noProof/>
+          <w:color w:val="0000FF"/>
+          <w:lang w:eastAsia="en-US"/>
+        </w:rPr>
+        <w:t>/SparqlQuery.aspx</w:t>
+      </w:r>
+      <w:r>
+        <w:rPr>
+          <w:noProof/>
+          <w:color w:val="auto"/>
+          <w:lang w:eastAsia="en-US"/>
+        </w:rPr>
+        <w:t>"</w:t>
+      </w:r>
+      <w:r>
+        <w:rPr>
+          <w:noProof/>
+          <w:color w:val="0000FF"/>
+          <w:lang w:eastAsia="en-US"/>
+        </w:rPr>
+        <w:t xml:space="preserve"> </w:t>
+      </w:r>
+      <w:r>
+        <w:rPr>
+          <w:noProof/>
+          <w:color w:val="FF0000"/>
+          <w:lang w:eastAsia="en-US"/>
+        </w:rPr>
+        <w:t>value</w:t>
+      </w:r>
+      <w:r>
+        <w:rPr>
+          <w:noProof/>
+          <w:color w:val="0000FF"/>
+          <w:lang w:eastAsia="en-US"/>
+        </w:rPr>
+        <w:t>=</w:t>
+      </w:r>
+      <w:r>
+        <w:rPr>
+          <w:noProof/>
+          <w:color w:val="auto"/>
+          <w:lang w:eastAsia="en-US"/>
+        </w:rPr>
+        <w:t>"</w:t>
+      </w:r>
+      <w:r>
+        <w:rPr>
+          <w:noProof/>
+          <w:color w:val="0000FF"/>
+          <w:lang w:eastAsia="en-US"/>
+        </w:rPr>
+        <w:t>n3</w:t>
+      </w:r>
+      <w:r>
+        <w:rPr>
+          <w:noProof/>
+          <w:color w:val="0000FF"/>
+          <w:lang w:eastAsia="en-US"/>
+        </w:rPr>
+        <w:t>:[</w:t>
+      </w:r>
+      <w:r>
+        <w:rPr>
+          <w:b/>
+          <w:noProof/>
+          <w:color w:val="FF0000"/>
+          <w:lang w:eastAsia="en-US"/>
+        </w:rPr>
+        <w:t>your path here</w:t>
+      </w:r>
+      <w:r>
+        <w:rPr>
+          <w:noProof/>
+          <w:color w:val="0000FF"/>
+          <w:lang w:eastAsia="en-US"/>
+        </w:rPr>
+        <w:t>]\</w:t>
+      </w:r>
+      <w:r>
+        <w:rPr>
+          <w:noProof/>
+          <w:color w:val="0000FF"/>
+          <w:lang w:eastAsia="en-US"/>
+        </w:rPr>
+        <w:t>mp3s</w:t>
+      </w:r>
+      <w:r>
+        <w:rPr>
+          <w:noProof/>
+          <w:color w:val="0000FF"/>
+          <w:lang w:eastAsia="en-US"/>
+        </w:rPr>
+        <w:t>.n3</w:t>
+      </w:r>
+      <w:r>
+        <w:rPr>
+          <w:noProof/>
+          <w:color w:val="auto"/>
+          <w:lang w:eastAsia="en-US"/>
+        </w:rPr>
+        <w:t>"</w:t>
+      </w:r>
+      <w:r>
+        <w:rPr>
+          <w:noProof/>
+          <w:color w:val="0000FF"/>
+          <w:lang w:eastAsia="en-US"/>
+        </w:rPr>
+        <w:t>/&gt;</w:t>
+      </w:r>
+    </w:p>
+    <w:p>
+      <w:pPr>
+        <w:pStyle w:val="Code"/>
+        <w:rPr>
+          <w:noProof/>
+          <w:color w:val="0000FF"/>
+          <w:lang w:eastAsia="en-US"/>
+        </w:rPr>
+      </w:pPr>
+      <w:r>
+        <w:rPr>
+          <w:noProof/>
+          <w:color w:val="0000FF"/>
+          <w:lang w:eastAsia="en-US"/>
+        </w:rPr>
+        <w:t>&lt;/</w:t>
+      </w:r>
+      <w:r>
+        <w:rPr>
+          <w:noProof/>
+          <w:lang w:eastAsia="en-US"/>
+        </w:rPr>
+        <w:t>sparqlSources</w:t>
+      </w:r>
+      <w:r>
+        <w:rPr>
+          <w:noProof/>
+          <w:color w:val="0000FF"/>
+          <w:lang w:eastAsia="en-US"/>
+        </w:rPr>
+        <w:t>&gt;</w:t>
+      </w:r>
+    </w:p>
+    <w:p>
+      <w:pPr>
+        <w:autoSpaceDE w:val="0"/>
+        <w:autoSpaceDN w:val="0"/>
+        <w:adjustRightInd w:val="0"/>
+        <w:spacing w:after="0" w:line="240" w:lineRule="auto"/>
+        <w:rPr>
+          <w:rFonts w:ascii="Courier New" w:hAnsi="Courier New" w:cs="Courier New"/>
+          <w:noProof/>
+          <w:color w:val="0000FF"/>
+          <w:sz w:val="14"/>
+          <w:lang w:eastAsia="en-US"/>
+        </w:rPr>
+      </w:pPr>
+    </w:p>
+    <w:p>
+      <w:r>
+        <w:t>The name of the file doesn’t matter – it doesn’t exist. What this does is link the URL for the file SparqlQuery.aspx to the SPARQL HttpHandler that we next add to the system.web section of the web.config:</w:t>
+      </w:r>
+    </w:p>
+    <w:p>
+      <w:pPr>
+        <w:pStyle w:val="Code"/>
+        <w:rPr>
+          <w:noProof/>
+          <w:lang w:eastAsia="en-US"/>
+        </w:rPr>
+      </w:pPr>
+      <w:r>
+        <w:rPr>
+          <w:noProof/>
+          <w:lang w:eastAsia="en-US"/>
+        </w:rPr>
+        <w:t>&lt;</w:t>
+      </w:r>
+      <w:r>
+        <w:rPr>
+          <w:noProof/>
+          <w:color w:val="A31515"/>
+          <w:lang w:eastAsia="en-US"/>
+        </w:rPr>
+        <w:t>httpHandlers</w:t>
+      </w:r>
+      <w:r>
+        <w:rPr>
+          <w:noProof/>
+          <w:lang w:eastAsia="en-US"/>
+        </w:rPr>
+        <w:t>&gt;</w:t>
+      </w:r>
+    </w:p>
+    <w:p>
+      <w:pPr>
+        <w:pStyle w:val="Code"/>
+        <w:rPr>
+          <w:noProof/>
+          <w:color w:val="008000"/>
+          <w:lang w:eastAsia="en-US"/>
+        </w:rPr>
+      </w:pPr>
+      <w:r>
+        <w:rPr>
+          <w:noProof/>
+          <w:lang w:eastAsia="en-US"/>
+        </w:rPr>
+        <w:t xml:space="preserve">   &lt;!--</w:t>
+      </w:r>
+      <w:r>
+        <w:rPr>
+          <w:noProof/>
+          <w:color w:val="008000"/>
+          <w:lang w:eastAsia="en-US"/>
+        </w:rPr>
+        <w:t xml:space="preserve"> This line associates the SPARQL Protocol implementation with a path on your</w:t>
+      </w:r>
+    </w:p>
+    <w:p>
+      <w:pPr>
+        <w:pStyle w:val="Code"/>
+        <w:rPr>
+          <w:noProof/>
+          <w:lang w:eastAsia="en-US"/>
+        </w:rPr>
+      </w:pPr>
+      <w:r>
+        <w:rPr>
+          <w:noProof/>
+          <w:color w:val="008000"/>
+          <w:lang w:eastAsia="en-US"/>
+        </w:rPr>
+        <w:t xml:space="preserve">        </w:t>
+      </w:r>
+      <w:r>
+        <w:rPr>
+          <w:noProof/>
+          <w:color w:val="008000"/>
+          <w:lang w:eastAsia="en-US"/>
+        </w:rPr>
+        <w:t xml:space="preserve">website. With this, you get a SPARQL server at http://yourdomain.com/sparql.  </w:t>
+      </w:r>
+      <w:r>
+        <w:rPr>
+          <w:noProof/>
+          <w:lang w:eastAsia="en-US"/>
+        </w:rPr>
+        <w:t>--&gt;</w:t>
+      </w:r>
+    </w:p>
+    <w:p>
+      <w:pPr>
+        <w:pStyle w:val="Code"/>
+        <w:rPr>
+          <w:noProof/>
+          <w:lang w:eastAsia="en-US"/>
+        </w:rPr>
+      </w:pPr>
+      <w:r>
+        <w:rPr>
+          <w:noProof/>
+          <w:lang w:eastAsia="en-US"/>
+        </w:rPr>
+        <w:t xml:space="preserve">   &lt;</w:t>
+      </w:r>
+      <w:r>
+        <w:rPr>
+          <w:noProof/>
+          <w:color w:val="A31515"/>
+          <w:lang w:eastAsia="en-US"/>
+        </w:rPr>
+        <w:t>add</w:t>
+      </w:r>
+      <w:r>
+        <w:rPr>
+          <w:noProof/>
+          <w:lang w:eastAsia="en-US"/>
+        </w:rPr>
+        <w:t xml:space="preserve"> </w:t>
+      </w:r>
+      <w:r>
+        <w:rPr>
+          <w:noProof/>
+          <w:color w:val="FF0000"/>
+          <w:lang w:eastAsia="en-US"/>
+        </w:rPr>
+        <w:t>verb</w:t>
+      </w:r>
+      <w:r>
+        <w:rPr>
+          <w:noProof/>
+          <w:lang w:eastAsia="en-US"/>
+        </w:rPr>
+        <w:t>=</w:t>
+      </w:r>
+      <w:r>
+        <w:rPr>
+          <w:noProof/>
+          <w:color w:val="auto"/>
+          <w:lang w:eastAsia="en-US"/>
+        </w:rPr>
+        <w:t>"</w:t>
+      </w:r>
+      <w:r>
+        <w:rPr>
+          <w:noProof/>
+          <w:lang w:eastAsia="en-US"/>
+        </w:rPr>
+        <w:t>*</w:t>
+      </w:r>
+      <w:r>
+        <w:rPr>
+          <w:noProof/>
+          <w:color w:val="auto"/>
+          <w:lang w:eastAsia="en-US"/>
+        </w:rPr>
+        <w:t>"</w:t>
+      </w:r>
+      <w:r>
+        <w:rPr>
+          <w:noProof/>
+          <w:lang w:eastAsia="en-US"/>
+        </w:rPr>
+        <w:t xml:space="preserve"> </w:t>
+      </w:r>
+      <w:r>
+        <w:rPr>
+          <w:noProof/>
+          <w:color w:val="FF0000"/>
+          <w:lang w:eastAsia="en-US"/>
+        </w:rPr>
+        <w:t>path</w:t>
+      </w:r>
+      <w:r>
+        <w:rPr>
+          <w:noProof/>
+          <w:lang w:eastAsia="en-US"/>
+        </w:rPr>
+        <w:t>=</w:t>
+      </w:r>
+      <w:r>
+        <w:rPr>
+          <w:noProof/>
+          <w:color w:val="auto"/>
+          <w:lang w:eastAsia="en-US"/>
+        </w:rPr>
+        <w:t>"</w:t>
+      </w:r>
+      <w:r>
+        <w:rPr>
+          <w:noProof/>
+          <w:lang w:eastAsia="en-US"/>
+        </w:rPr>
+        <w:t>SparqlQuery.aspx</w:t>
+      </w:r>
+      <w:r>
+        <w:rPr>
+          <w:noProof/>
+          <w:color w:val="auto"/>
+          <w:lang w:eastAsia="en-US"/>
+        </w:rPr>
+        <w:t>"</w:t>
+      </w:r>
+      <w:r>
+        <w:rPr>
+          <w:noProof/>
+          <w:lang w:eastAsia="en-US"/>
+        </w:rPr>
+        <w:t xml:space="preserve"> </w:t>
+      </w:r>
+      <w:r>
+        <w:rPr>
+          <w:noProof/>
+          <w:color w:val="FF0000"/>
+          <w:lang w:eastAsia="en-US"/>
+        </w:rPr>
+        <w:t>type</w:t>
+      </w:r>
+      <w:r>
+        <w:rPr>
+          <w:noProof/>
+          <w:lang w:eastAsia="en-US"/>
+        </w:rPr>
+        <w:t>=</w:t>
+      </w:r>
+      <w:r>
+        <w:rPr>
+          <w:noProof/>
+          <w:color w:val="auto"/>
+          <w:lang w:eastAsia="en-US"/>
+        </w:rPr>
+        <w:t>"</w:t>
+      </w:r>
+      <w:r>
+        <w:rPr>
+          <w:noProof/>
+          <w:lang w:eastAsia="en-US"/>
+        </w:rPr>
+        <w:t>SemWeb.Query.SparqlProtocolServerHandler, SemWeb.Sparql</w:t>
+      </w:r>
+      <w:r>
+        <w:rPr>
+          <w:noProof/>
+          <w:color w:val="auto"/>
+          <w:lang w:eastAsia="en-US"/>
+        </w:rPr>
+        <w:t>"</w:t>
+      </w:r>
+      <w:r>
+        <w:rPr>
+          <w:noProof/>
+          <w:lang w:eastAsia="en-US"/>
+        </w:rPr>
+        <w:t xml:space="preserve"> /&gt;</w:t>
+      </w:r>
+    </w:p>
+    <w:p>
+      <w:pPr>
+        <w:pStyle w:val="Code"/>
+        <w:rPr>
+          <w:noProof/>
+          <w:lang w:eastAsia="en-US"/>
+        </w:rPr>
+      </w:pPr>
+      <w:r>
+        <w:rPr>
+          <w:noProof/>
+          <w:lang w:eastAsia="en-US"/>
+        </w:rPr>
+        <w:t>&lt;/</w:t>
+      </w:r>
+      <w:r>
+        <w:rPr>
+          <w:noProof/>
+          <w:color w:val="A31515"/>
+          <w:lang w:eastAsia="en-US"/>
+        </w:rPr>
+        <w:t>httpHandlers</w:t>
+      </w:r>
+      <w:r>
+        <w:rPr>
+          <w:noProof/>
+          <w:lang w:eastAsia="en-US"/>
+        </w:rPr>
+        <w:t>&gt;</w:t>
+      </w:r>
+    </w:p>
+    <w:p>
+      <w:pPr>
+        <w:autoSpaceDE w:val="0"/>
+        <w:autoSpaceDN w:val="0"/>
+        <w:adjustRightInd w:val="0"/>
+        <w:spacing w:after="0" w:line="240" w:lineRule="auto"/>
+        <w:rPr>
+          <w:rFonts w:ascii="Courier New" w:hAnsi="Courier New" w:cs="Courier New"/>
+          <w:noProof/>
+          <w:color w:val="0000FF"/>
+          <w:sz w:val="12"/>
+          <w:lang w:eastAsia="en-US"/>
+        </w:rPr>
+      </w:pPr>
+    </w:p>
+    <w:p>
+      <w:r>
+        <w:t xml:space="preserve">This uses the HttpHandler defined in SemWeb to accept SPARQL queries and run them against the triples defined in </w:t>
+      </w:r>
+      <w:r>
+        <w:t>mp3s</w:t>
+      </w:r>
+      <w:r>
+        <w:t>.n3.</w:t>
+      </w:r>
+      <w:r>
+        <w:t xml:space="preserve"> That’s all that’s needed to turn your ASP.NET into a semantic web triple store! Yes, it’s that easy.</w:t>
+      </w:r>
+    </w:p>
+    <w:p>
       <w:pPr>
         <w:pStyle w:val="Heading1"/>
       </w:pPr>
@@ -993,6 +2488,588 @@
       </w:r>
     </w:p>
     <w:p>
+      <w:r>
+        <w:t xml:space="preserve">Now that we have an ontology defined, and </w:t>
+      </w:r>
+      <w:r>
+        <w:t>somewhere to host it that understands SPARQL you can now get started with using LinqToRdf. First you need to create a .NET class to contain the data from music.n3. There is not currently a code generator to create this class for you, although there are plans…</w:t>
+      </w:r>
+    </w:p>
+    <w:p>
+      <w:r>
+        <w:br w:type="page"/>
+      </w:r>
+    </w:p>
+    <w:p>
+      <w:r>
+        <w:t xml:space="preserve">First you should create a new class called Track in a file called Track.cs. </w:t>
+      </w:r>
+    </w:p>
+    <w:p>
+      <w:pPr>
+        <w:pStyle w:val="Code"/>
+      </w:pPr>
+      <w:r>
+        <w:t>using LinqToRdf;</w:t>
+      </w:r>
+    </w:p>
+    <w:p>
+      <w:pPr>
+        <w:pStyle w:val="Code"/>
+      </w:pPr>
+      <w:r>
+        <w:t>namespace RdfMusic</w:t>
+      </w:r>
+    </w:p>
+    <w:p>
+      <w:pPr>
+        <w:pStyle w:val="Code"/>
+      </w:pPr>
+      <w:r>
+        <w:t>{</w:t>
+      </w:r>
+    </w:p>
+    <w:p>
+      <w:pPr>
+        <w:pStyle w:val="Code"/>
+      </w:pPr>
+      <w:r>
+        <w:t xml:space="preserve">    [OntologyBaseUri("http://aabs.purl.org/ontologies/2007/04/music#")]</w:t>
+      </w:r>
+    </w:p>
+    <w:p>
+      <w:pPr>
+        <w:pStyle w:val="Code"/>
+      </w:pPr>
+      <w:r>
+        <w:t xml:space="preserve">    [OwlClass("Track", true)]</w:t>
+      </w:r>
+    </w:p>
+    <w:p>
+      <w:pPr>
+        <w:pStyle w:val="Code"/>
+      </w:pPr>
+      <w:r>
+        <w:t xml:space="preserve">    public class Track : OwlInstanceSupertype</w:t>
+      </w:r>
+    </w:p>
+    <w:p>
+      <w:pPr>
+        <w:pStyle w:val="Code"/>
+      </w:pPr>
+      <w:r>
+        <w:t xml:space="preserve">    {</w:t>
+      </w:r>
+    </w:p>
+    <w:p>
+      <w:pPr>
+        <w:pStyle w:val="Code"/>
+      </w:pPr>
+      <w:r>
+        <w:t xml:space="preserve">        [OwlProperty("title", true)]</w:t>
+      </w:r>
+    </w:p>
+    <w:p>
+      <w:pPr>
+        <w:pStyle w:val="Code"/>
+      </w:pPr>
+      <w:r>
+        <w:t xml:space="preserve">        public string Title</w:t>
+      </w:r>
+    </w:p>
+    <w:p>
+      <w:pPr>
+        <w:pStyle w:val="Code"/>
+      </w:pPr>
+      <w:r>
+        <w:t xml:space="preserve">        {</w:t>
+      </w:r>
+    </w:p>
+    <w:p>
+      <w:pPr>
+        <w:pStyle w:val="Code"/>
+      </w:pPr>
+      <w:r>
+        <w:t xml:space="preserve">            get { return title; }</w:t>
+      </w:r>
+    </w:p>
+    <w:p>
+      <w:pPr>
+        <w:pStyle w:val="Code"/>
+      </w:pPr>
+      <w:r>
+        <w:t xml:space="preserve">            set { title = value; }</w:t>
+      </w:r>
+    </w:p>
+    <w:p>
+      <w:pPr>
+        <w:pStyle w:val="Code"/>
+      </w:pPr>
+      <w:r>
+        <w:t xml:space="preserve">        }</w:t>
+      </w:r>
+    </w:p>
+    <w:p>
+      <w:pPr>
+        <w:pStyle w:val="Code"/>
+      </w:pPr>
+      <w:r>
+        <w:t xml:space="preserve">        [OwlProperty("artistName", true)]</w:t>
+      </w:r>
+    </w:p>
+    <w:p>
+      <w:pPr>
+        <w:pStyle w:val="Code"/>
+      </w:pPr>
+      <w:r>
+        <w:t xml:space="preserve">        public string ArtistName</w:t>
+      </w:r>
+    </w:p>
+    <w:p>
+      <w:pPr>
+        <w:pStyle w:val="Code"/>
+      </w:pPr>
+      <w:r>
+        <w:t xml:space="preserve">        {</w:t>
+      </w:r>
+    </w:p>
+    <w:p>
+      <w:pPr>
+        <w:pStyle w:val="Code"/>
+      </w:pPr>
+      <w:r>
+        <w:t xml:space="preserve">            get { return artistName; }</w:t>
+      </w:r>
+    </w:p>
+    <w:p>
+      <w:pPr>
+        <w:pStyle w:val="Code"/>
+      </w:pPr>
+      <w:r>
+        <w:t xml:space="preserve">            set { artistName = value; }</w:t>
+      </w:r>
+    </w:p>
+    <w:p>
+      <w:pPr>
+        <w:pStyle w:val="Code"/>
+      </w:pPr>
+      <w:r>
+        <w:t xml:space="preserve">        }</w:t>
+      </w:r>
+    </w:p>
+    <w:p>
+      <w:pPr>
+        <w:pStyle w:val="Code"/>
+      </w:pPr>
+      <w:r>
+        <w:t xml:space="preserve">        [OwlProperty("albumName", true)]</w:t>
+      </w:r>
+    </w:p>
+    <w:p>
+      <w:pPr>
+        <w:pStyle w:val="Code"/>
+      </w:pPr>
+      <w:r>
+        <w:t xml:space="preserve">        public string AlbumName</w:t>
+      </w:r>
+    </w:p>
+    <w:p>
+      <w:pPr>
+        <w:pStyle w:val="Code"/>
+      </w:pPr>
+      <w:r>
+        <w:t xml:space="preserve">        {</w:t>
+      </w:r>
+    </w:p>
+    <w:p>
+      <w:pPr>
+        <w:pStyle w:val="Code"/>
+      </w:pPr>
+      <w:r>
+        <w:t xml:space="preserve">            get { return albumName; }</w:t>
+      </w:r>
+    </w:p>
+    <w:p>
+      <w:pPr>
+        <w:pStyle w:val="Code"/>
+      </w:pPr>
+      <w:r>
+        <w:t xml:space="preserve">            set { albumName = value; }</w:t>
+      </w:r>
+    </w:p>
+    <w:p>
+      <w:pPr>
+        <w:pStyle w:val="Code"/>
+      </w:pPr>
+      <w:r>
+        <w:t xml:space="preserve">        }</w:t>
+      </w:r>
+    </w:p>
+    <w:p>
+      <w:pPr>
+        <w:pStyle w:val="Code"/>
+      </w:pPr>
+      <w:r>
+        <w:t xml:space="preserve">        [OwlProperty("year", true)]</w:t>
+      </w:r>
+    </w:p>
+    <w:p>
+      <w:pPr>
+        <w:pStyle w:val="Code"/>
+      </w:pPr>
+      <w:r>
+        <w:t xml:space="preserve">        public string Year</w:t>
+      </w:r>
+    </w:p>
+    <w:p>
+      <w:pPr>
+        <w:pStyle w:val="Code"/>
+      </w:pPr>
+      <w:r>
+        <w:t xml:space="preserve">        {</w:t>
+      </w:r>
+    </w:p>
+    <w:p>
+      <w:pPr>
+        <w:pStyle w:val="Code"/>
+      </w:pPr>
+      <w:r>
+        <w:t xml:space="preserve">            get { return year; }</w:t>
+      </w:r>
+    </w:p>
+    <w:p>
+      <w:pPr>
+        <w:pStyle w:val="Code"/>
+      </w:pPr>
+      <w:r>
+        <w:t xml:space="preserve">            set { year = value; }</w:t>
+      </w:r>
+    </w:p>
+    <w:p>
+      <w:pPr>
+        <w:pStyle w:val="Code"/>
+      </w:pPr>
+      <w:r>
+        <w:t xml:space="preserve">        }</w:t>
+      </w:r>
+    </w:p>
+    <w:p>
+      <w:pPr>
+        <w:pStyle w:val="Code"/>
+      </w:pPr>
+      <w:r>
+        <w:t xml:space="preserve">        [OwlProperty("genreName", true)]</w:t>
+      </w:r>
+    </w:p>
+    <w:p>
+      <w:pPr>
+        <w:pStyle w:val="Code"/>
+      </w:pPr>
+      <w:r>
+        <w:t xml:space="preserve">        public string GenreName</w:t>
+      </w:r>
+    </w:p>
+    <w:p>
+      <w:pPr>
+        <w:pStyle w:val="Code"/>
+      </w:pPr>
+      <w:r>
+        <w:t xml:space="preserve">        {</w:t>
+      </w:r>
+    </w:p>
+    <w:p>
+      <w:pPr>
+        <w:pStyle w:val="Code"/>
+      </w:pPr>
+      <w:r>
+        <w:t xml:space="preserve">            get { return genreName; }</w:t>
+      </w:r>
+    </w:p>
+    <w:p>
+      <w:pPr>
+        <w:pStyle w:val="Code"/>
+      </w:pPr>
+      <w:r>
+        <w:t xml:space="preserve">            set { genreName = value; }</w:t>
+      </w:r>
+    </w:p>
+    <w:p>
+      <w:pPr>
+        <w:pStyle w:val="Code"/>
+      </w:pPr>
+      <w:r>
+        <w:t xml:space="preserve">        }</w:t>
+      </w:r>
+    </w:p>
+    <w:p>
+      <w:pPr>
+        <w:pStyle w:val="Code"/>
+      </w:pPr>
+      <w:r>
+        <w:t xml:space="preserve">        [OwlProperty("comment", true)]</w:t>
+      </w:r>
+    </w:p>
+    <w:p>
+      <w:pPr>
+        <w:pStyle w:val="Code"/>
+      </w:pPr>
+      <w:r>
+        <w:t xml:space="preserve">        public string Comment</w:t>
+      </w:r>
+    </w:p>
+    <w:p>
+      <w:pPr>
+        <w:pStyle w:val="Code"/>
+      </w:pPr>
+      <w:r>
+        <w:t xml:space="preserve">        {</w:t>
+      </w:r>
+    </w:p>
+    <w:p>
+      <w:pPr>
+        <w:pStyle w:val="Code"/>
+      </w:pPr>
+      <w:r>
+        <w:t xml:space="preserve">            get { return comment; }</w:t>
+      </w:r>
+    </w:p>
+    <w:p>
+      <w:pPr>
+        <w:pStyle w:val="Code"/>
+      </w:pPr>
+      <w:r>
+        <w:t xml:space="preserve">            set { comment = value; }</w:t>
+      </w:r>
+    </w:p>
+    <w:p>
+      <w:pPr>
+        <w:pStyle w:val="Code"/>
+      </w:pPr>
+      <w:r>
+        <w:t xml:space="preserve">        }</w:t>
+      </w:r>
+    </w:p>
+    <w:p>
+      <w:pPr>
+        <w:pStyle w:val="Code"/>
+      </w:pPr>
+      <w:r>
+        <w:t xml:space="preserve">        [OwlProperty("fileLocation", true)]</w:t>
+      </w:r>
+    </w:p>
+    <w:p>
+      <w:pPr>
+        <w:pStyle w:val="Code"/>
+      </w:pPr>
+      <w:r>
+        <w:t xml:space="preserve">        public string FileLocation</w:t>
+      </w:r>
+    </w:p>
+    <w:p>
+      <w:pPr>
+        <w:pStyle w:val="Code"/>
+      </w:pPr>
+      <w:r>
+        <w:t xml:space="preserve">        {</w:t>
+      </w:r>
+    </w:p>
+    <w:p>
+      <w:pPr>
+        <w:pStyle w:val="Code"/>
+      </w:pPr>
+      <w:r>
+        <w:t xml:space="preserve">            get { return fileLocation; }</w:t>
+      </w:r>
+    </w:p>
+    <w:p>
+      <w:pPr>
+        <w:pStyle w:val="Code"/>
+      </w:pPr>
+      <w:r>
+        <w:t xml:space="preserve">            set { fileLocation = value; }</w:t>
+      </w:r>
+    </w:p>
+    <w:p>
+      <w:pPr>
+        <w:pStyle w:val="Code"/>
+      </w:pPr>
+      <w:r>
+        <w:t xml:space="preserve">        }</w:t>
+      </w:r>
+    </w:p>
+    <w:p>
+      <w:pPr>
+        <w:pStyle w:val="Code"/>
+      </w:pPr>
+      <w:r>
+        <w:t xml:space="preserve">        [OwlProperty("rating", true)]</w:t>
+      </w:r>
+    </w:p>
+    <w:p>
+      <w:pPr>
+        <w:pStyle w:val="Code"/>
+      </w:pPr>
+      <w:r>
+        <w:t xml:space="preserve">        public int Rating</w:t>
+      </w:r>
+    </w:p>
+    <w:p>
+      <w:pPr>
+        <w:pStyle w:val="Code"/>
+      </w:pPr>
+      <w:r>
+        <w:t xml:space="preserve">        {</w:t>
+      </w:r>
+    </w:p>
+    <w:p>
+      <w:pPr>
+        <w:pStyle w:val="Code"/>
+      </w:pPr>
+      <w:r>
+        <w:t xml:space="preserve">            get { return rating; }</w:t>
+      </w:r>
+    </w:p>
+    <w:p>
+      <w:pPr>
+        <w:pStyle w:val="Code"/>
+      </w:pPr>
+      <w:r>
+        <w:t xml:space="preserve">            set { rating = value; }</w:t>
+      </w:r>
+    </w:p>
+    <w:p>
+      <w:pPr>
+        <w:pStyle w:val="Code"/>
+      </w:pPr>
+      <w:r>
+        <w:t xml:space="preserve">        }</w:t>
+      </w:r>
+    </w:p>
+    <w:p>
+      <w:pPr>
+        <w:pStyle w:val="Code"/>
+      </w:pPr>
+      <w:r>
+        <w:t xml:space="preserve">        private string title;</w:t>
+      </w:r>
+    </w:p>
+    <w:p>
+      <w:pPr>
+        <w:pStyle w:val="Code"/>
+      </w:pPr>
+      <w:r>
+        <w:t xml:space="preserve">        private string artistName;</w:t>
+      </w:r>
+    </w:p>
+    <w:p>
+      <w:pPr>
+        <w:pStyle w:val="Code"/>
+      </w:pPr>
+      <w:r>
+        <w:t xml:space="preserve">        private string albumName;</w:t>
+      </w:r>
+    </w:p>
+    <w:p>
+      <w:pPr>
+        <w:pStyle w:val="Code"/>
+      </w:pPr>
+      <w:r>
+        <w:t xml:space="preserve">        private string year;</w:t>
+      </w:r>
+    </w:p>
+    <w:p>
+      <w:pPr>
+        <w:pStyle w:val="Code"/>
+      </w:pPr>
+      <w:r>
+        <w:t xml:space="preserve">        private string genreName;</w:t>
+      </w:r>
+    </w:p>
+    <w:p>
+      <w:pPr>
+        <w:pStyle w:val="Code"/>
+      </w:pPr>
+      <w:r>
+        <w:t xml:space="preserve">        private string comment;</w:t>
+      </w:r>
+    </w:p>
+    <w:p>
+      <w:pPr>
+        <w:pStyle w:val="Code"/>
+      </w:pPr>
+      <w:r>
+        <w:t xml:space="preserve">        private string fileLocation;</w:t>
+      </w:r>
+    </w:p>
+    <w:p>
+      <w:pPr>
+        <w:pStyle w:val="Code"/>
+      </w:pPr>
+      <w:r>
+        <w:t xml:space="preserve">        private int rating;</w:t>
+      </w:r>
+    </w:p>
+    <w:p>
+      <w:pPr>
+        <w:pStyle w:val="Code"/>
+      </w:pPr>
+      <w:r>
+        <w:t xml:space="preserve">    }</w:t>
+      </w:r>
+    </w:p>
+    <w:p>
+      <w:pPr>
+        <w:pStyle w:val="Code"/>
+      </w:pPr>
+      <w:r>
+        <w:t>}</w:t>
+      </w:r>
+    </w:p>
+    <w:p>
+      <w:pPr>
+        <w:pStyle w:val="Code"/>
+      </w:pPr>
+    </w:p>
+    <w:p>
+      <w:r>
+        <w:t>The class is just the same as any other entity class except that the class and its properties have been annotated with the OwlClass, OwlProperty and OntologyBaseUri attributes</w:t>
+      </w:r>
+      <w:r>
+        <w:rPr>
+          <w:rStyle w:val="FootnoteReference"/>
+        </w:rPr>
+        <w:footnoteReference w:id="4"/>
+      </w:r>
+      <w:r>
+        <w:t>.</w:t>
+      </w:r>
+      <w:r>
+        <w:t xml:space="preserve"> The critical bit to get right is to use the same URI in OntologyBaseUri as we used in music.n3 and mp3s.n3 for the namespace definitions. Using OntologyBaseUri allows you to define all other attributes as relative URIs which makes for a much more readable source file. The owlClassAttribute defines our .NET class RdfMusic.Track to correspond to the OWL class </w:t>
+      </w:r>
+      <w:r>
+        <w:t>http://aabs.purl.org/ontologies/2007/04/music#</w:t>
+      </w:r>
+      <w:r>
+        <w:t xml:space="preserve">Track. Likewise the FileLocation property defined on it corresponds to the RDF datatype property </w:t>
+      </w:r>
+      <w:r>
+        <w:t>http://aabs.purl.org/ontologies/2007/04/music#</w:t>
+      </w:r>
+      <w:r>
+        <w:t>fileLocation. The Boolean true on these attributes simply tells LinqToRdf that the URIs are relative. It then knows enough to be able to work out how to query for the details needed to fill each of the properties on the class Track.</w:t>
+      </w:r>
+    </w:p>
+    <w:p>
+      <w:r>
+        <w:t xml:space="preserve">This approach is deliberately as close as possible to LINQ to SQL. It is hoped that those who are already familiar with DLINQ (as LINQ to SQL used to be known) will be able to pick this up and start working with it quickly. In DLINQ, instead of URIs for resources defined in an ontology, you would find table and column names. </w:t>
+      </w:r>
+    </w:p>
+    <w:p>
+      <w:r>
+        <w:t>That’s all you need to be able to model your ontology classes in .NET. Now we will move on to the techniques needed to query your RDF triple store.</w:t>
+      </w:r>
+    </w:p>
+    <w:p>
       <w:pPr>
         <w:pStyle w:val="Heading1"/>
       </w:pPr>
@@ -1001,6 +3078,753 @@
       </w:r>
     </w:p>
     <w:p>
+      <w:r>
+        <w:t>The steps to start making queries are very simple. First just c</w:t>
+      </w:r>
+      <w:r>
+        <w:t xml:space="preserve">reate a </w:t>
+      </w:r>
+      <w:r>
+        <w:t xml:space="preserve">simple LINQ enabled </w:t>
+      </w:r>
+      <w:r>
+        <w:t>console application called MyRdfTest</w:t>
+      </w:r>
+      <w:r>
+        <w:t>. O</w:t>
+      </w:r>
+      <w:r>
+        <w:t xml:space="preserve">pen </w:t>
+      </w:r>
+      <w:r>
+        <w:t>up Program.cs up for editing, and add namespace import statement for System.Query, LinqToRdf and SemWeb:</w:t>
+      </w:r>
+    </w:p>
+    <w:p>
+      <w:pPr>
+        <w:pStyle w:val="Code"/>
+        <w:rPr>
+          <w:noProof/>
+          <w:lang w:eastAsia="en-US"/>
+        </w:rPr>
+      </w:pPr>
+      <w:r>
+        <w:rPr>
+          <w:noProof/>
+          <w:color w:val="0000FF"/>
+          <w:lang w:eastAsia="en-US"/>
+        </w:rPr>
+        <w:t>using</w:t>
+      </w:r>
+      <w:r>
+        <w:rPr>
+          <w:noProof/>
+          <w:lang w:eastAsia="en-US"/>
+        </w:rPr>
+        <w:t xml:space="preserve"> System;</w:t>
+      </w:r>
+    </w:p>
+    <w:p>
+      <w:pPr>
+        <w:pStyle w:val="Code"/>
+        <w:rPr>
+          <w:noProof/>
+          <w:lang w:eastAsia="en-US"/>
+        </w:rPr>
+      </w:pPr>
+      <w:r>
+        <w:rPr>
+          <w:noProof/>
+          <w:color w:val="0000FF"/>
+          <w:lang w:eastAsia="en-US"/>
+        </w:rPr>
+        <w:t>using</w:t>
+      </w:r>
+      <w:r>
+        <w:rPr>
+          <w:noProof/>
+          <w:lang w:eastAsia="en-US"/>
+        </w:rPr>
+        <w:t xml:space="preserve"> LinqToRdf;</w:t>
+      </w:r>
+    </w:p>
+    <w:p>
+      <w:pPr>
+        <w:pStyle w:val="Code"/>
+        <w:rPr>
+          <w:noProof/>
+          <w:lang w:eastAsia="en-US"/>
+        </w:rPr>
+      </w:pPr>
+      <w:r>
+        <w:rPr>
+          <w:noProof/>
+          <w:color w:val="0000FF"/>
+          <w:lang w:eastAsia="en-US"/>
+        </w:rPr>
+        <w:t>using</w:t>
+      </w:r>
+      <w:r>
+        <w:rPr>
+          <w:noProof/>
+          <w:lang w:eastAsia="en-US"/>
+        </w:rPr>
+        <w:t xml:space="preserve"> System.Query;</w:t>
+      </w:r>
+    </w:p>
+    <w:p>
+      <w:pPr>
+        <w:pStyle w:val="Code"/>
+        <w:rPr>
+          <w:noProof/>
+          <w:lang w:eastAsia="en-US"/>
+        </w:rPr>
+      </w:pPr>
+    </w:p>
+    <w:p>
+      <w:pPr>
+        <w:rPr>
+          <w:noProof/>
+          <w:lang w:eastAsia="en-US"/>
+        </w:rPr>
+      </w:pPr>
+      <w:r>
+        <w:rPr>
+          <w:noProof/>
+          <w:lang w:eastAsia="en-US"/>
+        </w:rPr>
+        <w:t>In Main, create a TripleStore object with the location of the SPARQL server:</w:t>
+      </w:r>
+    </w:p>
+    <w:p>
+      <w:pPr>
+        <w:pStyle w:val="Code"/>
+        <w:rPr>
+          <w:noProof/>
+          <w:color w:val="auto"/>
+          <w:lang w:eastAsia="en-US"/>
+        </w:rPr>
+      </w:pPr>
+      <w:r>
+        <w:rPr>
+          <w:noProof/>
+          <w:lang w:eastAsia="en-US"/>
+        </w:rPr>
+        <w:t>private</w:t>
+      </w:r>
+      <w:r>
+        <w:rPr>
+          <w:noProof/>
+          <w:color w:val="auto"/>
+          <w:lang w:eastAsia="en-US"/>
+        </w:rPr>
+        <w:t xml:space="preserve"> </w:t>
+      </w:r>
+      <w:r>
+        <w:rPr>
+          <w:noProof/>
+          <w:lang w:eastAsia="en-US"/>
+        </w:rPr>
+        <w:t>static</w:t>
+      </w:r>
+      <w:r>
+        <w:rPr>
+          <w:noProof/>
+          <w:color w:val="auto"/>
+          <w:lang w:eastAsia="en-US"/>
+        </w:rPr>
+        <w:t xml:space="preserve"> </w:t>
+      </w:r>
+      <w:r>
+        <w:rPr>
+          <w:noProof/>
+          <w:lang w:eastAsia="en-US"/>
+        </w:rPr>
+        <w:t>void</w:t>
+      </w:r>
+      <w:r>
+        <w:rPr>
+          <w:noProof/>
+          <w:color w:val="auto"/>
+          <w:lang w:eastAsia="en-US"/>
+        </w:rPr>
+        <w:t xml:space="preserve"> Main(</w:t>
+      </w:r>
+      <w:r>
+        <w:rPr>
+          <w:noProof/>
+          <w:lang w:eastAsia="en-US"/>
+        </w:rPr>
+        <w:t>string</w:t>
+      </w:r>
+      <w:r>
+        <w:rPr>
+          <w:noProof/>
+          <w:color w:val="auto"/>
+          <w:lang w:eastAsia="en-US"/>
+        </w:rPr>
+        <w:t>[] args)</w:t>
+      </w:r>
+    </w:p>
+    <w:p>
+      <w:pPr>
+        <w:pStyle w:val="Code"/>
+        <w:rPr>
+          <w:noProof/>
+          <w:color w:val="auto"/>
+          <w:lang w:eastAsia="en-US"/>
+        </w:rPr>
+      </w:pPr>
+      <w:r>
+        <w:rPr>
+          <w:noProof/>
+          <w:color w:val="auto"/>
+          <w:lang w:eastAsia="en-US"/>
+        </w:rPr>
+        <w:t>{</w:t>
+      </w:r>
+    </w:p>
+    <w:p>
+      <w:pPr>
+        <w:pStyle w:val="Code"/>
+        <w:rPr>
+          <w:noProof/>
+          <w:color w:val="auto"/>
+          <w:lang w:eastAsia="en-US"/>
+        </w:rPr>
+      </w:pPr>
+      <w:r>
+        <w:rPr>
+          <w:noProof/>
+          <w:color w:val="auto"/>
+          <w:lang w:eastAsia="en-US"/>
+        </w:rPr>
+        <w:t xml:space="preserve">    </w:t>
+      </w:r>
+      <w:r>
+        <w:rPr>
+          <w:noProof/>
+          <w:color w:val="2B91AF"/>
+          <w:lang w:eastAsia="en-US"/>
+        </w:rPr>
+        <w:t>TripleStore</w:t>
+      </w:r>
+      <w:r>
+        <w:rPr>
+          <w:noProof/>
+          <w:color w:val="auto"/>
+          <w:lang w:eastAsia="en-US"/>
+        </w:rPr>
+        <w:t xml:space="preserve"> ts = </w:t>
+      </w:r>
+      <w:r>
+        <w:rPr>
+          <w:noProof/>
+          <w:lang w:eastAsia="en-US"/>
+        </w:rPr>
+        <w:t>new</w:t>
+      </w:r>
+      <w:r>
+        <w:rPr>
+          <w:noProof/>
+          <w:color w:val="auto"/>
+          <w:lang w:eastAsia="en-US"/>
+        </w:rPr>
+        <w:t xml:space="preserve"> </w:t>
+      </w:r>
+      <w:r>
+        <w:rPr>
+          <w:noProof/>
+          <w:color w:val="2B91AF"/>
+          <w:lang w:eastAsia="en-US"/>
+        </w:rPr>
+        <w:t>TripleStore</w:t>
+      </w:r>
+      <w:r>
+        <w:rPr>
+          <w:noProof/>
+          <w:color w:val="auto"/>
+          <w:lang w:eastAsia="en-US"/>
+        </w:rPr>
+        <w:t>();</w:t>
+      </w:r>
+    </w:p>
+    <w:p>
+      <w:pPr>
+        <w:pStyle w:val="Code"/>
+        <w:rPr>
+          <w:noProof/>
+          <w:color w:val="auto"/>
+          <w:lang w:eastAsia="en-US"/>
+        </w:rPr>
+      </w:pPr>
+      <w:r>
+        <w:rPr>
+          <w:noProof/>
+          <w:color w:val="auto"/>
+          <w:lang w:eastAsia="en-US"/>
+        </w:rPr>
+        <w:t xml:space="preserve">    ts.EndpointUri = </w:t>
+      </w:r>
+      <w:r>
+        <w:rPr>
+          <w:noProof/>
+          <w:color w:val="A31515"/>
+          <w:lang w:eastAsia="en-US"/>
+        </w:rPr>
+        <w:t>@"http://localhost/linqtordf/SparqlQuery.aspx"</w:t>
+      </w:r>
+      <w:r>
+        <w:rPr>
+          <w:noProof/>
+          <w:color w:val="auto"/>
+          <w:lang w:eastAsia="en-US"/>
+        </w:rPr>
+        <w:t>;</w:t>
+      </w:r>
+    </w:p>
+    <w:p>
+      <w:pPr>
+        <w:pStyle w:val="Code"/>
+        <w:rPr>
+          <w:noProof/>
+          <w:color w:val="auto"/>
+          <w:lang w:eastAsia="en-US"/>
+        </w:rPr>
+      </w:pPr>
+      <w:r>
+        <w:rPr>
+          <w:noProof/>
+          <w:color w:val="auto"/>
+          <w:lang w:eastAsia="en-US"/>
+        </w:rPr>
+        <w:t xml:space="preserve">    ts.QueryType = </w:t>
+      </w:r>
+      <w:r>
+        <w:rPr>
+          <w:noProof/>
+          <w:color w:val="2B91AF"/>
+          <w:lang w:eastAsia="en-US"/>
+        </w:rPr>
+        <w:t>QueryType</w:t>
+      </w:r>
+      <w:r>
+        <w:rPr>
+          <w:noProof/>
+          <w:color w:val="auto"/>
+          <w:lang w:eastAsia="en-US"/>
+        </w:rPr>
+        <w:t>.RemoteSparqlStore;</w:t>
+      </w:r>
+    </w:p>
+    <w:p>
+      <w:pPr>
+        <w:pStyle w:val="Code"/>
+        <w:rPr>
+          <w:noProof/>
+          <w:color w:val="auto"/>
+          <w:lang w:eastAsia="en-US"/>
+        </w:rPr>
+      </w:pPr>
+    </w:p>
+    <w:p>
+      <w:pPr>
+        <w:rPr>
+          <w:noProof/>
+          <w:lang w:eastAsia="en-US"/>
+        </w:rPr>
+      </w:pPr>
+      <w:r>
+        <w:rPr>
+          <w:noProof/>
+          <w:lang w:eastAsia="en-US"/>
+        </w:rPr>
+        <w:t>TripleStore is used to carry any information needed about the triple store for later use by the query. In this case I set up an IIS virtual directory on my local machine called linqtordf, and followed the steps outlined early. The QueryType just indicates to the query context that we will be using SPARQL over HTTP. That tells it what types of connections, commands, XML data types and the query language to use.</w:t>
+      </w:r>
+    </w:p>
+    <w:p>
+      <w:pPr>
+        <w:rPr>
+          <w:noProof/>
+          <w:lang w:eastAsia="en-US"/>
+        </w:rPr>
+      </w:pPr>
+      <w:r>
+        <w:rPr>
+          <w:noProof/>
+          <w:lang w:eastAsia="en-US"/>
+        </w:rPr>
+        <w:t xml:space="preserve">Now we’re ready to perform the LINQ query. We’ll get </w:t>
+      </w:r>
+      <w:r>
+        <w:rPr>
+          <w:noProof/>
+          <w:lang w:eastAsia="en-US"/>
+        </w:rPr>
+        <w:t>all of the tracks from 2007 that have a genre name of “</w:t>
+      </w:r>
+      <w:r>
+        <w:rPr>
+          <w:i/>
+          <w:noProof/>
+          <w:color w:val="A31515"/>
+          <w:sz w:val="18"/>
+          <w:lang w:eastAsia="en-US"/>
+        </w:rPr>
+        <w:t>Rory Blyth: The Smartest Man in the World</w:t>
+      </w:r>
+      <w:r>
+        <w:rPr>
+          <w:noProof/>
+          <w:lang w:eastAsia="en-US"/>
+        </w:rPr>
+        <w:t>”. We’ll create a new anonymous type to store the results in, and we’re only interested in  the Title and the FileLocation.</w:t>
+      </w:r>
+    </w:p>
+    <w:p>
+      <w:pPr>
+        <w:pStyle w:val="Code"/>
+        <w:rPr>
+          <w:noProof/>
+          <w:lang w:eastAsia="en-US"/>
+        </w:rPr>
+      </w:pPr>
+      <w:r>
+        <w:rPr>
+          <w:noProof/>
+          <w:lang w:eastAsia="en-US"/>
+        </w:rPr>
+        <w:t xml:space="preserve">var q = from t </w:t>
+      </w:r>
+      <w:r>
+        <w:rPr>
+          <w:noProof/>
+          <w:color w:val="0000FF"/>
+          <w:lang w:eastAsia="en-US"/>
+        </w:rPr>
+        <w:t>in</w:t>
+      </w:r>
+      <w:r>
+        <w:rPr>
+          <w:noProof/>
+          <w:lang w:eastAsia="en-US"/>
+        </w:rPr>
+        <w:t xml:space="preserve"> </w:t>
+      </w:r>
+      <w:r>
+        <w:rPr>
+          <w:noProof/>
+          <w:color w:val="0000FF"/>
+          <w:lang w:eastAsia="en-US"/>
+        </w:rPr>
+        <w:t>new</w:t>
+      </w:r>
+      <w:r>
+        <w:rPr>
+          <w:noProof/>
+          <w:lang w:eastAsia="en-US"/>
+        </w:rPr>
+        <w:t xml:space="preserve"> </w:t>
+      </w:r>
+      <w:r>
+        <w:rPr>
+          <w:noProof/>
+          <w:color w:val="2B91AF"/>
+          <w:lang w:eastAsia="en-US"/>
+        </w:rPr>
+        <w:t>RDF</w:t>
+      </w:r>
+      <w:r>
+        <w:rPr>
+          <w:noProof/>
+          <w:lang w:eastAsia="en-US"/>
+        </w:rPr>
+        <w:t>(ts).ForType&lt;</w:t>
+      </w:r>
+      <w:r>
+        <w:rPr>
+          <w:noProof/>
+          <w:color w:val="2B91AF"/>
+          <w:lang w:eastAsia="en-US"/>
+        </w:rPr>
+        <w:t>MyTrack</w:t>
+      </w:r>
+      <w:r>
+        <w:rPr>
+          <w:noProof/>
+          <w:lang w:eastAsia="en-US"/>
+        </w:rPr>
+        <w:t>&gt;()</w:t>
+      </w:r>
+    </w:p>
+    <w:p>
+      <w:pPr>
+        <w:pStyle w:val="Code"/>
+        <w:rPr>
+          <w:noProof/>
+          <w:lang w:eastAsia="en-US"/>
+        </w:rPr>
+      </w:pPr>
+      <w:r>
+        <w:rPr>
+          <w:noProof/>
+          <w:lang w:eastAsia="en-US"/>
+        </w:rPr>
+        <w:tab/>
+        <w:t xml:space="preserve">where t.Year == </w:t>
+      </w:r>
+      <w:r>
+        <w:rPr>
+          <w:noProof/>
+          <w:color w:val="A31515"/>
+          <w:lang w:eastAsia="en-US"/>
+        </w:rPr>
+        <w:t>"2007"</w:t>
+      </w:r>
+      <w:r>
+        <w:rPr>
+          <w:noProof/>
+          <w:lang w:eastAsia="en-US"/>
+        </w:rPr>
+        <w:t xml:space="preserve"> &amp;&amp;</w:t>
+      </w:r>
+    </w:p>
+    <w:p>
+      <w:pPr>
+        <w:pStyle w:val="Code"/>
+        <w:rPr>
+          <w:noProof/>
+          <w:lang w:eastAsia="en-US"/>
+        </w:rPr>
+      </w:pPr>
+      <w:r>
+        <w:rPr>
+          <w:noProof/>
+          <w:lang w:eastAsia="en-US"/>
+        </w:rPr>
+        <w:tab/>
+        <w:t xml:space="preserve">t.GenreName == </w:t>
+      </w:r>
+      <w:r>
+        <w:rPr>
+          <w:noProof/>
+          <w:color w:val="A31515"/>
+          <w:lang w:eastAsia="en-US"/>
+        </w:rPr>
+        <w:t>"Rory Blyth: The Smartest Man in the World"</w:t>
+      </w:r>
+      <w:r>
+        <w:rPr>
+          <w:noProof/>
+          <w:lang w:eastAsia="en-US"/>
+        </w:rPr>
+        <w:t xml:space="preserve"> </w:t>
+      </w:r>
+    </w:p>
+    <w:p>
+      <w:pPr>
+        <w:pStyle w:val="Code"/>
+        <w:rPr>
+          <w:noProof/>
+          <w:lang w:eastAsia="en-US"/>
+        </w:rPr>
+      </w:pPr>
+      <w:r>
+        <w:rPr>
+          <w:noProof/>
+          <w:lang w:eastAsia="en-US"/>
+        </w:rPr>
+        <w:tab/>
+        <w:t xml:space="preserve">select </w:t>
+      </w:r>
+      <w:r>
+        <w:rPr>
+          <w:noProof/>
+          <w:color w:val="0000FF"/>
+          <w:lang w:eastAsia="en-US"/>
+        </w:rPr>
+        <w:t>new</w:t>
+      </w:r>
+      <w:r>
+        <w:rPr>
+          <w:noProof/>
+          <w:lang w:eastAsia="en-US"/>
+        </w:rPr>
+        <w:t xml:space="preserve"> {t.Title, t.FileLocation};</w:t>
+      </w:r>
+    </w:p>
+    <w:p>
+      <w:pPr>
+        <w:pStyle w:val="Code"/>
+        <w:rPr>
+          <w:noProof/>
+          <w:lang w:eastAsia="en-US"/>
+        </w:rPr>
+      </w:pPr>
+    </w:p>
+    <w:p>
+      <w:pPr>
+        <w:rPr>
+          <w:noProof/>
+          <w:lang w:eastAsia="en-US"/>
+        </w:rPr>
+      </w:pPr>
+      <w:r>
+        <w:rPr>
+          <w:noProof/>
+          <w:lang w:eastAsia="en-US"/>
+        </w:rPr>
+        <w:t>Then we’ll just iterate over the results and wait for a keypress before quitting.</w:t>
+      </w:r>
+    </w:p>
+    <w:p>
+      <w:pPr>
+        <w:pStyle w:val="Code"/>
+        <w:rPr>
+          <w:noProof/>
+          <w:lang w:eastAsia="en-US"/>
+        </w:rPr>
+      </w:pPr>
+      <w:r>
+        <w:rPr>
+          <w:noProof/>
+          <w:color w:val="0000FF"/>
+          <w:lang w:eastAsia="en-US"/>
+        </w:rPr>
+        <w:t>foreach</w:t>
+      </w:r>
+      <w:r>
+        <w:rPr>
+          <w:noProof/>
+          <w:lang w:eastAsia="en-US"/>
+        </w:rPr>
+        <w:t xml:space="preserve">(var track </w:t>
+      </w:r>
+      <w:r>
+        <w:rPr>
+          <w:noProof/>
+          <w:color w:val="0000FF"/>
+          <w:lang w:eastAsia="en-US"/>
+        </w:rPr>
+        <w:t>in</w:t>
+      </w:r>
+      <w:r>
+        <w:rPr>
+          <w:noProof/>
+          <w:lang w:eastAsia="en-US"/>
+        </w:rPr>
+        <w:t xml:space="preserve"> q){</w:t>
+      </w:r>
+    </w:p>
+    <w:p>
+      <w:pPr>
+        <w:pStyle w:val="Code"/>
+        <w:rPr>
+          <w:noProof/>
+          <w:lang w:eastAsia="en-US"/>
+        </w:rPr>
+      </w:pPr>
+      <w:r>
+        <w:rPr>
+          <w:noProof/>
+          <w:lang w:eastAsia="en-US"/>
+        </w:rPr>
+        <w:tab/>
+      </w:r>
+      <w:r>
+        <w:rPr>
+          <w:noProof/>
+          <w:color w:val="2B91AF"/>
+          <w:lang w:eastAsia="en-US"/>
+        </w:rPr>
+        <w:t>Console</w:t>
+      </w:r>
+      <w:r>
+        <w:rPr>
+          <w:noProof/>
+          <w:lang w:eastAsia="en-US"/>
+        </w:rPr>
+        <w:t xml:space="preserve">.WriteLine(track.Title + </w:t>
+      </w:r>
+      <w:r>
+        <w:rPr>
+          <w:noProof/>
+          <w:color w:val="A31515"/>
+          <w:lang w:eastAsia="en-US"/>
+        </w:rPr>
+        <w:t>": "</w:t>
+      </w:r>
+      <w:r>
+        <w:rPr>
+          <w:noProof/>
+          <w:lang w:eastAsia="en-US"/>
+        </w:rPr>
+        <w:t xml:space="preserve"> + track.FileLocation);</w:t>
+      </w:r>
+    </w:p>
+    <w:p>
+      <w:pPr>
+        <w:pStyle w:val="Code"/>
+        <w:rPr>
+          <w:noProof/>
+          <w:lang w:eastAsia="en-US"/>
+        </w:rPr>
+      </w:pPr>
+      <w:r>
+        <w:rPr>
+          <w:noProof/>
+          <w:lang w:eastAsia="en-US"/>
+        </w:rPr>
+        <w:t>}</w:t>
+      </w:r>
+    </w:p>
+    <w:p>
+      <w:pPr>
+        <w:pStyle w:val="Code"/>
+        <w:rPr>
+          <w:noProof/>
+          <w:lang w:eastAsia="en-US"/>
+        </w:rPr>
+      </w:pPr>
+      <w:r>
+        <w:rPr>
+          <w:noProof/>
+          <w:color w:val="2B91AF"/>
+          <w:lang w:eastAsia="en-US"/>
+        </w:rPr>
+        <w:t>Console</w:t>
+      </w:r>
+      <w:r>
+        <w:rPr>
+          <w:noProof/>
+          <w:lang w:eastAsia="en-US"/>
+        </w:rPr>
+        <w:t>.ReadKey();</w:t>
+      </w:r>
+    </w:p>
+    <w:p>
+      <w:pPr>
+        <w:rPr>
+          <w:noProof/>
+          <w:lang w:eastAsia="en-US"/>
+        </w:rPr>
+      </w:pPr>
+      <w:r>
+        <w:rPr>
+          <w:noProof/>
+          <w:lang w:eastAsia="en-US"/>
+        </w:rPr>
+        <w:t xml:space="preserve">That’s all there is to it. Of course there’s a lot more going on behnd the scenes, but the beauty of LINQ is that you don’t need to see all of that while you’re only interested in getting some Tracks back! In the next section I’ll give some links that you can go to </w:t>
+      </w:r>
+      <w:r>
+        <w:rPr>
+          <w:noProof/>
+          <w:lang w:eastAsia="en-US"/>
+        </w:rPr>
+        <w:t>if you want to know what’s going on under the hood.</w:t>
+      </w:r>
+    </w:p>
+    <w:p>
       <w:pPr>
         <w:pStyle w:val="Heading1"/>
       </w:pPr>
@@ -1009,8 +3833,8 @@
       </w:r>
     </w:p>
     <w:sectPr>
-      <w:headerReference w:type="default" r:id="rId16"/>
-      <w:footerReference w:type="default" r:id="rId17"/>
+      <w:headerReference w:type="default" r:id="rId19"/>
+      <w:footerReference w:type="default" r:id="rId20"/>
       <w:pgSz w:w="12240" w:h="15840"/>
       <w:pgMar w:top="1440" w:right="1800" w:bottom="1440" w:left="1800" w:header="720" w:footer="720" w:gutter="0"/>
       <w:pgNumType w:start="0"/>
@@ -1061,7 +3885,7 @@
         <w:rPr>
           <w:noProof/>
         </w:rPr>
-        <w:t>2</w:t>
+        <w:t>6</w:t>
       </w:r>
     </w:fldSimple>
     <w:r>
@@ -1069,7 +3893,7 @@
     </w:r>
     <w:r>
       <w:pict>
-        <v:oval id="_x0000_s2057" style="width:7.2pt;height:7.2pt;flip:x;mso-position-horizontal-relative:char;mso-position-vertical-relative:line" filled="f" fillcolor="#ff7d26" strokecolor="#fe8637 [3204]" strokeweight="3pt">
+        <v:oval id="_x0000_s2057" style="width:7.2pt;height:7.2pt;flip:x;mso-position-horizontal-relative:char;mso-position-vertical-relative:line" filled="f" fillcolor="#ff7d26" strokecolor="#4f81bd [3204]" strokeweight="3pt">
           <v:fill rotate="t"/>
           <v:stroke linestyle="thinThin"/>
           <v:shadow color="#1f2f3f" opacity=".5" offset=",3pt" offset2=",2pt"/>
@@ -1101,6 +3925,141 @@
       </w:pPr>
       <w:r>
         <w:continuationSeparator/>
+      </w:r>
+    </w:p>
+  </w:footnote>
+  <w:footnote w:id="2">
+    <w:p>
+      <w:pPr>
+        <w:pStyle w:val="FootnoteText"/>
+        <w:rPr>
+          <w:lang w:val="en-AU"/>
+        </w:rPr>
+      </w:pPr>
+      <w:r>
+        <w:rPr>
+          <w:rStyle w:val="FootnoteReference"/>
+        </w:rPr>
+        <w:footnoteRef/>
+      </w:r>
+      <w:r>
+        <w:t xml:space="preserve"> The best place to start is with </w:t>
+      </w:r>
+      <w:hyperlink r:id="rId1" w:history="1">
+        <w:r>
+          <w:rPr>
+            <w:rStyle w:val="Hyperlink"/>
+          </w:rPr>
+          <w:t>http://www.w3.org/2004/OWL/</w:t>
+        </w:r>
+      </w:hyperlink>
+      <w:r>
+        <w:t xml:space="preserve"> - the specification for OWL. You should also be aware of </w:t>
+      </w:r>
+      <w:hyperlink r:id="rId2" w:history="1">
+        <w:r>
+          <w:rPr>
+            <w:rStyle w:val="Hyperlink"/>
+          </w:rPr>
+          <w:t>http://www.w3.org/TR/2000/CR-rdf-schema-20000327/</w:t>
+        </w:r>
+      </w:hyperlink>
+      <w:r>
+        <w:t xml:space="preserve"> which is the specification for RDFS (RDF Schema).</w:t>
+      </w:r>
+    </w:p>
+  </w:footnote>
+  <w:footnote w:id="3">
+    <w:p>
+      <w:pPr>
+        <w:pStyle w:val="FootnoteText"/>
+        <w:rPr>
+          <w:lang w:val="en-AU"/>
+        </w:rPr>
+      </w:pPr>
+      <w:r>
+        <w:rPr>
+          <w:rStyle w:val="FootnoteReference"/>
+        </w:rPr>
+        <w:footnoteRef/>
+      </w:r>
+      <w:r>
+        <w:t xml:space="preserve"> </w:t>
+      </w:r>
+      <w:r>
+        <w:rPr>
+          <w:lang w:val="en-AU"/>
+        </w:rPr>
+        <w:t xml:space="preserve">See Tim Berners-Lee’s Guide for further information: </w:t>
+      </w:r>
+      <w:hyperlink r:id="rId3" w:history="1">
+        <w:r>
+          <w:rPr>
+            <w:rStyle w:val="Hyperlink"/>
+            <w:lang w:val="en-AU"/>
+          </w:rPr>
+          <w:t>http://www.w3.org/2000/10/swap/Primer</w:t>
+        </w:r>
+      </w:hyperlink>
+      <w:r>
+        <w:rPr>
+          <w:lang w:val="en-AU"/>
+        </w:rPr>
+        <w:t xml:space="preserve"> </w:t>
+      </w:r>
+    </w:p>
+  </w:footnote>
+  <w:footnote w:id="4">
+    <w:p>
+      <w:pPr>
+        <w:pStyle w:val="FootnoteText"/>
+        <w:rPr>
+          <w:lang w:val="en-AU"/>
+        </w:rPr>
+      </w:pPr>
+      <w:r>
+        <w:rPr>
+          <w:rStyle w:val="FootnoteReference"/>
+        </w:rPr>
+        <w:footnoteRef/>
+      </w:r>
+      <w:r>
+        <w:t xml:space="preserve"> </w:t>
+      </w:r>
+      <w:r>
+        <w:rPr>
+          <w:lang w:val="en-AU"/>
+        </w:rPr>
+        <w:t xml:space="preserve">Navigate to </w:t>
+      </w:r>
+      <w:hyperlink r:id="rId4" w:history="1">
+        <w:r>
+          <w:rPr>
+            <w:rStyle w:val="Hyperlink"/>
+            <w:lang w:val="en-AU"/>
+          </w:rPr>
+          <w:t>http://linqtordf.googlecode.com/</w:t>
+        </w:r>
+        <w:r>
+          <w:rPr>
+            <w:rStyle w:val="Hyperlink"/>
+            <w:lang w:val="en-AU"/>
+          </w:rPr>
+          <w:t>s</w:t>
+        </w:r>
+        <w:r>
+          <w:rPr>
+            <w:rStyle w:val="Hyperlink"/>
+            <w:lang w:val="en-AU"/>
+          </w:rPr>
+          <w:t>vn/trunk/src/linqtordf/Attributes.cs</w:t>
+        </w:r>
+      </w:hyperlink>
+      <w:r>
+        <w:rPr>
+          <w:lang w:val="en-AU"/>
+        </w:rPr>
+        <w:t xml:space="preserve"> for more information</w:t>
       </w:r>
     </w:p>
   </w:footnote>
@@ -1146,7 +4105,7 @@
           <v:path arrowok="t" fillok="f" o:connecttype="none"/>
           <o:lock v:ext="edit" shapetype="t"/>
         </v:shapetype>
-        <v:shape id="_x0000_s2056" type="#_x0000_t32" style="position:absolute;margin-left:629pt;margin-top:3.8pt;width:0;height:806.8pt;z-index:251660288;mso-height-percent:1020;mso-left-percent:970;mso-top-percent:-10;mso-position-horizontal-relative:page;mso-position-vertical-relative:page;mso-height-percent:1020;mso-left-percent:970;mso-top-percent:-10;mso-width-relative:right-margin-area" o:connectortype="straight" strokecolor="#fe8637 [3204]" strokeweight="1pt">
+        <v:shape id="_x0000_s2056" type="#_x0000_t32" style="position:absolute;margin-left:629pt;margin-top:3.8pt;width:0;height:806.8pt;z-index:251660288;mso-height-percent:1020;mso-left-percent:970;mso-top-percent:-10;mso-position-horizontal-relative:page;mso-position-vertical-relative:page;mso-height-percent:1020;mso-left-percent:970;mso-top-percent:-10;mso-width-relative:right-margin-area" o:connectortype="straight" strokecolor="#4f81bd [3204]" strokeweight="1pt">
           <w10:wrap anchorx="page" anchory="page"/>
         </v:shape>
       </w:pict>
@@ -1172,7 +4131,7 @@
       </w:pPr>
       <w:rPr>
         <w:rFonts w:ascii="Wingdings 2" w:hAnsi="Wingdings 2" w:hint="default"/>
-        <w:color w:val="FE8637" w:themeColor="accent1"/>
+        <w:color w:val="4F81BD" w:themeColor="accent1"/>
         <w:sz w:val="16"/>
       </w:rPr>
     </w:lvl>
@@ -1186,7 +4145,7 @@
       </w:pPr>
       <w:rPr>
         <w:rFonts w:ascii="Symbol" w:hAnsi="Symbol" w:hint="default"/>
-        <w:color w:val="FE8637" w:themeColor="accent1"/>
+        <w:color w:val="4F81BD" w:themeColor="accent1"/>
         <w:sz w:val="18"/>
       </w:rPr>
     </w:lvl>
@@ -1200,7 +4159,7 @@
       </w:pPr>
       <w:rPr>
         <w:rFonts w:ascii="Symbol" w:hAnsi="Symbol" w:hint="default"/>
-        <w:color w:val="FE8637" w:themeColor="accent1"/>
+        <w:color w:val="4F81BD" w:themeColor="accent1"/>
         <w:sz w:val="18"/>
       </w:rPr>
     </w:lvl>
@@ -1214,7 +4173,7 @@
       </w:pPr>
       <w:rPr>
         <w:rFonts w:ascii="Symbol" w:hAnsi="Symbol" w:hint="default"/>
-        <w:color w:val="E65B01" w:themeColor="accent1" w:themeShade="BF"/>
+        <w:color w:val="365F91" w:themeColor="accent1" w:themeShade="BF"/>
         <w:sz w:val="12"/>
       </w:rPr>
     </w:lvl>
@@ -1228,7 +4187,7 @@
       </w:pPr>
       <w:rPr>
         <w:rFonts w:ascii="Symbol" w:hAnsi="Symbol" w:hint="default"/>
-        <w:color w:val="E65B01" w:themeColor="accent1" w:themeShade="BF"/>
+        <w:color w:val="365F91" w:themeColor="accent1" w:themeShade="BF"/>
         <w:sz w:val="12"/>
       </w:rPr>
     </w:lvl>
@@ -1242,7 +4201,7 @@
       </w:pPr>
       <w:rPr>
         <w:rFonts w:ascii="Symbol" w:hAnsi="Symbol" w:hint="default"/>
-        <w:color w:val="777C84" w:themeColor="accent6"/>
+        <w:color w:val="F79646" w:themeColor="accent6"/>
         <w:sz w:val="12"/>
       </w:rPr>
     </w:lvl>
@@ -1256,7 +4215,7 @@
       </w:pPr>
       <w:rPr>
         <w:rFonts w:ascii="Symbol" w:hAnsi="Symbol" w:hint="default"/>
-        <w:color w:val="777C84" w:themeColor="accent6"/>
+        <w:color w:val="F79646" w:themeColor="accent6"/>
         <w:sz w:val="12"/>
       </w:rPr>
     </w:lvl>
@@ -1270,7 +4229,7 @@
       </w:pPr>
       <w:rPr>
         <w:rFonts w:ascii="Symbol" w:hAnsi="Symbol" w:hint="default"/>
-        <w:color w:val="777C84" w:themeColor="accent6"/>
+        <w:color w:val="F79646" w:themeColor="accent6"/>
         <w:sz w:val="12"/>
       </w:rPr>
     </w:lvl>
@@ -1284,7 +4243,7 @@
       </w:pPr>
       <w:rPr>
         <w:rFonts w:ascii="Symbol" w:hAnsi="Symbol" w:hint="default"/>
-        <w:color w:val="777C84" w:themeColor="accent6"/>
+        <w:color w:val="F79646" w:themeColor="accent6"/>
         <w:sz w:val="12"/>
       </w:rPr>
     </w:lvl>
@@ -1316,7 +4275,7 @@
       </w:pPr>
       <w:rPr>
         <w:rFonts w:hint="default"/>
-        <w:color w:val="575F6D" w:themeColor="text2"/>
+        <w:color w:val="1F497D" w:themeColor="text2"/>
       </w:rPr>
     </w:lvl>
     <w:lvl w:ilvl="2">
@@ -1329,7 +4288,7 @@
       </w:pPr>
       <w:rPr>
         <w:rFonts w:hint="default"/>
-        <w:color w:val="575F6D" w:themeColor="text2"/>
+        <w:color w:val="1F497D" w:themeColor="text2"/>
       </w:rPr>
     </w:lvl>
     <w:lvl w:ilvl="3">
@@ -1342,7 +4301,7 @@
       </w:pPr>
       <w:rPr>
         <w:rFonts w:hint="default"/>
-        <w:color w:val="575F6D" w:themeColor="text2"/>
+        <w:color w:val="1F497D" w:themeColor="text2"/>
       </w:rPr>
     </w:lvl>
     <w:lvl w:ilvl="4">
@@ -1355,7 +4314,7 @@
       </w:pPr>
       <w:rPr>
         <w:rFonts w:hint="default"/>
-        <w:color w:val="575F6D" w:themeColor="text2"/>
+        <w:color w:val="1F497D" w:themeColor="text2"/>
       </w:rPr>
     </w:lvl>
     <w:lvl w:ilvl="5">
@@ -1368,7 +4327,7 @@
       </w:pPr>
       <w:rPr>
         <w:rFonts w:hint="default"/>
-        <w:color w:val="575F6D" w:themeColor="text2"/>
+        <w:color w:val="1F497D" w:themeColor="text2"/>
       </w:rPr>
     </w:lvl>
     <w:lvl w:ilvl="6">
@@ -1381,7 +4340,7 @@
       </w:pPr>
       <w:rPr>
         <w:rFonts w:hint="default"/>
-        <w:color w:val="575F6D" w:themeColor="text2"/>
+        <w:color w:val="1F497D" w:themeColor="text2"/>
       </w:rPr>
     </w:lvl>
     <w:lvl w:ilvl="7">
@@ -1394,7 +4353,7 @@
       </w:pPr>
       <w:rPr>
         <w:rFonts w:hint="default"/>
-        <w:color w:val="575F6D" w:themeColor="text2"/>
+        <w:color w:val="1F497D" w:themeColor="text2"/>
       </w:rPr>
     </w:lvl>
     <w:lvl w:ilvl="8">
@@ -1407,7 +4366,119 @@
       </w:pPr>
       <w:rPr>
         <w:rFonts w:hint="default"/>
-        <w:color w:val="575F6D" w:themeColor="text2"/>
+        <w:color w:val="1F497D" w:themeColor="text2"/>
+      </w:rPr>
+    </w:lvl>
+  </w:abstractNum>
+  <w:abstractNum w:abstractNumId="2">
+    <w:nsid w:val="5D2238F7"/>
+    <w:multiLevelType w:val="hybridMultilevel"/>
+    <w:tmpl w:val="4E44005E"/>
+    <w:lvl w:ilvl="0" w:tplc="02188F06">
+      <w:numFmt w:val="bullet"/>
+      <w:lvlText w:val=""/>
+      <w:lvlJc w:val="left"/>
+      <w:pPr>
+        <w:ind w:left="720" w:hanging="360"/>
+      </w:pPr>
+      <w:rPr>
+        <w:rFonts w:ascii="Symbol" w:eastAsiaTheme="minorHAnsi" w:hAnsi="Symbol" w:cstheme="minorHAnsi" w:hint="default"/>
+      </w:rPr>
+    </w:lvl>
+    <w:lvl w:ilvl="1" w:tplc="04090003" w:tentative="1">
+      <w:start w:val="1"/>
+      <w:numFmt w:val="bullet"/>
+      <w:lvlText w:val="o"/>
+      <w:lvlJc w:val="left"/>
+      <w:pPr>
+        <w:ind w:left="1440" w:hanging="360"/>
+      </w:pPr>
+      <w:rPr>
+        <w:rFonts w:ascii="Courier New" w:hAnsi="Courier New" w:cs="Courier New" w:hint="default"/>
+      </w:rPr>
+    </w:lvl>
+    <w:lvl w:ilvl="2" w:tplc="04090005" w:tentative="1">
+      <w:start w:val="1"/>
+      <w:numFmt w:val="bullet"/>
+      <w:lvlText w:val=""/>
+      <w:lvlJc w:val="left"/>
+      <w:pPr>
+        <w:ind w:left="2160" w:hanging="360"/>
+      </w:pPr>
+      <w:rPr>
+        <w:rFonts w:ascii="Wingdings" w:hAnsi="Wingdings" w:hint="default"/>
+      </w:rPr>
+    </w:lvl>
+    <w:lvl w:ilvl="3" w:tplc="04090001" w:tentative="1">
+      <w:start w:val="1"/>
+      <w:numFmt w:val="bullet"/>
+      <w:lvlText w:val=""/>
+      <w:lvlJc w:val="left"/>
+      <w:pPr>
+        <w:ind w:left="2880" w:hanging="360"/>
+      </w:pPr>
+      <w:rPr>
+        <w:rFonts w:ascii="Symbol" w:hAnsi="Symbol" w:hint="default"/>
+      </w:rPr>
+    </w:lvl>
+    <w:lvl w:ilvl="4" w:tplc="04090003" w:tentative="1">
+      <w:start w:val="1"/>
+      <w:numFmt w:val="bullet"/>
+      <w:lvlText w:val="o"/>
+      <w:lvlJc w:val="left"/>
+      <w:pPr>
+        <w:ind w:left="3600" w:hanging="360"/>
+      </w:pPr>
+      <w:rPr>
+        <w:rFonts w:ascii="Courier New" w:hAnsi="Courier New" w:cs="Courier New" w:hint="default"/>
+      </w:rPr>
+    </w:lvl>
+    <w:lvl w:ilvl="5" w:tplc="04090005" w:tentative="1">
+      <w:start w:val="1"/>
+      <w:numFmt w:val="bullet"/>
+      <w:lvlText w:val=""/>
+      <w:lvlJc w:val="left"/>
+      <w:pPr>
+        <w:ind w:left="4320" w:hanging="360"/>
+      </w:pPr>
+      <w:rPr>
+        <w:rFonts w:ascii="Wingdings" w:hAnsi="Wingdings" w:hint="default"/>
+      </w:rPr>
+    </w:lvl>
+    <w:lvl w:ilvl="6" w:tplc="04090001" w:tentative="1">
+      <w:start w:val="1"/>
+      <w:numFmt w:val="bullet"/>
+      <w:lvlText w:val=""/>
+      <w:lvlJc w:val="left"/>
+      <w:pPr>
+        <w:ind w:left="5040" w:hanging="360"/>
+      </w:pPr>
+      <w:rPr>
+        <w:rFonts w:ascii="Symbol" w:hAnsi="Symbol" w:hint="default"/>
+      </w:rPr>
+    </w:lvl>
+    <w:lvl w:ilvl="7" w:tplc="04090003" w:tentative="1">
+      <w:start w:val="1"/>
+      <w:numFmt w:val="bullet"/>
+      <w:lvlText w:val="o"/>
+      <w:lvlJc w:val="left"/>
+      <w:pPr>
+        <w:ind w:left="5760" w:hanging="360"/>
+      </w:pPr>
+      <w:rPr>
+        <w:rFonts w:ascii="Courier New" w:hAnsi="Courier New" w:cs="Courier New" w:hint="default"/>
+      </w:rPr>
+    </w:lvl>
+    <w:lvl w:ilvl="8" w:tplc="04090005" w:tentative="1">
+      <w:start w:val="1"/>
+      <w:numFmt w:val="bullet"/>
+      <w:lvlText w:val=""/>
+      <w:lvlJc w:val="left"/>
+      <w:pPr>
+        <w:ind w:left="6480" w:hanging="360"/>
+      </w:pPr>
+      <w:rPr>
+        <w:rFonts w:ascii="Wingdings" w:hAnsi="Wingdings" w:hint="default"/>
       </w:rPr>
     </w:lvl>
   </w:abstractNum>
@@ -1416,6 +4487,9 @@
   </w:num>
   <w:num w:numId="2">
     <w:abstractNumId w:val="1"/>
+  </w:num>
+  <w:num w:numId="3">
+    <w:abstractNumId w:val="2"/>
   </w:num>
 </w:numbering>
 </file>
@@ -1580,7 +4654,7 @@
     <w:rsid w:val="00194241"/>
     <w:rPr>
       <w:rFonts w:cstheme="minorHAnsi"/>
-      <w:color w:val="414751" w:themeColor="text2" w:themeShade="BF"/>
+      <w:color w:val="17365D" w:themeColor="text2" w:themeShade="BF"/>
       <w:sz w:val="20"/>
       <w:szCs w:val="20"/>
       <w:lang w:eastAsia="ja-JP"/>
@@ -1663,7 +4737,7 @@
     </w:pPr>
     <w:rPr>
       <w:rFonts w:asciiTheme="majorHAnsi" w:hAnsiTheme="majorHAnsi"/>
-      <w:color w:val="E65B01" w:themeColor="accent1" w:themeShade="BF"/>
+      <w:color w:val="365F91" w:themeColor="accent1" w:themeShade="BF"/>
       <w:sz w:val="22"/>
       <w:szCs w:val="22"/>
     </w:rPr>
@@ -1684,7 +4758,7 @@
     </w:pPr>
     <w:rPr>
       <w:i/>
-      <w:color w:val="E65B01" w:themeColor="accent1" w:themeShade="BF"/>
+      <w:color w:val="365F91" w:themeColor="accent1" w:themeShade="BF"/>
       <w:sz w:val="22"/>
       <w:szCs w:val="22"/>
     </w:rPr>
@@ -1705,7 +4779,7 @@
     </w:pPr>
     <w:rPr>
       <w:b/>
-      <w:color w:val="E65B01" w:themeColor="accent1" w:themeShade="BF"/>
+      <w:color w:val="365F91" w:themeColor="accent1" w:themeShade="BF"/>
     </w:rPr>
   </w:style>
   <w:style w:type="paragraph" w:styleId="Heading7">
@@ -1725,7 +4799,7 @@
     <w:rPr>
       <w:b/>
       <w:i/>
-      <w:color w:val="E65B01" w:themeColor="accent1" w:themeShade="BF"/>
+      <w:color w:val="365F91" w:themeColor="accent1" w:themeShade="BF"/>
     </w:rPr>
   </w:style>
   <w:style w:type="paragraph" w:styleId="Heading8">
@@ -1744,7 +4818,7 @@
     </w:pPr>
     <w:rPr>
       <w:b/>
-      <w:color w:val="3667C3" w:themeColor="accent2" w:themeShade="BF"/>
+      <w:color w:val="943634" w:themeColor="accent2" w:themeShade="BF"/>
     </w:rPr>
   </w:style>
   <w:style w:type="paragraph" w:styleId="Heading9">
@@ -1764,7 +4838,7 @@
     <w:rPr>
       <w:b/>
       <w:i/>
-      <w:color w:val="3667C3" w:themeColor="accent2" w:themeShade="BF"/>
+      <w:color w:val="943634" w:themeColor="accent2" w:themeShade="BF"/>
       <w:sz w:val="18"/>
       <w:szCs w:val="18"/>
     </w:rPr>
@@ -1772,6 +4846,7 @@
   <w:style w:type="character" w:default="1" w:styleId="DefaultParagraphFont">
     <w:name w:val="Default Paragraph Font"/>
     <w:uiPriority w:val="1"/>
+    <w:semiHidden/>
     <w:unhideWhenUsed/>
   </w:style>
   <w:style w:type="table" w:default="1" w:styleId="TableNormal">
@@ -1805,7 +4880,7 @@
     <w:rPr>
       <w:rFonts w:asciiTheme="majorHAnsi" w:hAnsiTheme="majorHAnsi" w:cstheme="minorHAnsi"/>
       <w:smallCaps/>
-      <w:color w:val="414751" w:themeColor="text2" w:themeShade="BF"/>
+      <w:color w:val="17365D" w:themeColor="text2" w:themeShade="BF"/>
       <w:spacing w:val="5"/>
       <w:sz w:val="32"/>
       <w:szCs w:val="32"/>
@@ -1820,7 +4895,7 @@
     <w:rsid w:val="00194241"/>
     <w:rPr>
       <w:rFonts w:asciiTheme="majorHAnsi" w:hAnsiTheme="majorHAnsi" w:cstheme="minorHAnsi"/>
-      <w:color w:val="414751" w:themeColor="text2" w:themeShade="BF"/>
+      <w:color w:val="17365D" w:themeColor="text2" w:themeShade="BF"/>
       <w:sz w:val="28"/>
       <w:szCs w:val="28"/>
       <w:lang w:eastAsia="ja-JP"/>
@@ -1836,7 +4911,7 @@
     <w:rPr>
       <w:rFonts w:asciiTheme="majorHAnsi" w:hAnsiTheme="majorHAnsi"/>
       <w:smallCaps/>
-      <w:color w:val="FE8637" w:themeColor="accent1"/>
+      <w:color w:val="4F81BD" w:themeColor="accent1"/>
       <w:spacing w:val="10"/>
       <w:sz w:val="48"/>
       <w:szCs w:val="48"/>
@@ -1851,7 +4926,7 @@
     <w:rPr>
       <w:rFonts w:asciiTheme="majorHAnsi" w:hAnsiTheme="majorHAnsi" w:cstheme="minorHAnsi"/>
       <w:smallCaps/>
-      <w:color w:val="FE8637" w:themeColor="accent1"/>
+      <w:color w:val="4F81BD" w:themeColor="accent1"/>
       <w:spacing w:val="10"/>
       <w:sz w:val="48"/>
       <w:szCs w:val="48"/>
@@ -1867,7 +4942,7 @@
     <w:rsid w:val="00194241"/>
     <w:rPr>
       <w:i/>
-      <w:color w:val="575F6D" w:themeColor="text2"/>
+      <w:color w:val="1F497D" w:themeColor="text2"/>
       <w:spacing w:val="5"/>
       <w:sz w:val="24"/>
       <w:szCs w:val="24"/>
@@ -1882,7 +4957,7 @@
     <w:rPr>
       <w:rFonts w:cstheme="minorHAnsi"/>
       <w:i/>
-      <w:color w:val="575F6D" w:themeColor="text2"/>
+      <w:color w:val="1F497D" w:themeColor="text2"/>
       <w:spacing w:val="5"/>
       <w:sz w:val="24"/>
       <w:szCs w:val="24"/>
@@ -1915,7 +4990,7 @@
     <w:rsid w:val="00194241"/>
     <w:rPr>
       <w:rFonts w:ascii="Tahoma" w:hAnsi="Tahoma" w:cs="Tahoma"/>
-      <w:color w:val="414751" w:themeColor="text2" w:themeShade="BF"/>
+      <w:color w:val="17365D" w:themeColor="text2" w:themeShade="BF"/>
       <w:sz w:val="16"/>
       <w:szCs w:val="16"/>
       <w:lang w:eastAsia="ja-JP"/>
@@ -1958,7 +5033,7 @@
     <w:rPr>
       <w:b/>
       <w:bCs/>
-      <w:color w:val="E65B01" w:themeColor="accent1" w:themeShade="BF"/>
+      <w:color w:val="365F91" w:themeColor="accent1" w:themeShade="BF"/>
       <w:sz w:val="16"/>
       <w:szCs w:val="16"/>
     </w:rPr>
@@ -1971,7 +5046,7 @@
     <w:rPr>
       <w:b/>
       <w:i/>
-      <w:color w:val="2B2F36" w:themeColor="text2" w:themeShade="80"/>
+      <w:color w:val="0F243E" w:themeColor="text2" w:themeShade="80"/>
       <w:spacing w:val="10"/>
       <w:sz w:val="18"/>
       <w:szCs w:val="18"/>
@@ -2000,7 +5075,7 @@
     <w:rsid w:val="00194241"/>
     <w:rPr>
       <w:rFonts w:cstheme="minorHAnsi"/>
-      <w:color w:val="414751" w:themeColor="text2" w:themeShade="BF"/>
+      <w:color w:val="17365D" w:themeColor="text2" w:themeShade="BF"/>
       <w:sz w:val="20"/>
       <w:szCs w:val="20"/>
       <w:lang w:eastAsia="ja-JP"/>
@@ -2031,7 +5106,7 @@
     <w:rsid w:val="00194241"/>
     <w:rPr>
       <w:rFonts w:cstheme="minorHAnsi"/>
-      <w:color w:val="414751" w:themeColor="text2" w:themeShade="BF"/>
+      <w:color w:val="17365D" w:themeColor="text2" w:themeShade="BF"/>
       <w:sz w:val="20"/>
       <w:szCs w:val="20"/>
       <w:lang w:eastAsia="ja-JP"/>
@@ -2046,7 +5121,7 @@
     <w:rsid w:val="00194241"/>
     <w:rPr>
       <w:rFonts w:asciiTheme="majorHAnsi" w:hAnsiTheme="majorHAnsi" w:cstheme="minorHAnsi"/>
-      <w:color w:val="414751" w:themeColor="text2" w:themeShade="BF"/>
+      <w:color w:val="17365D" w:themeColor="text2" w:themeShade="BF"/>
       <w:spacing w:val="5"/>
       <w:sz w:val="24"/>
       <w:szCs w:val="24"/>
@@ -2062,7 +5137,7 @@
     <w:rsid w:val="00194241"/>
     <w:rPr>
       <w:rFonts w:asciiTheme="majorHAnsi" w:hAnsiTheme="majorHAnsi" w:cstheme="minorHAnsi"/>
-      <w:color w:val="E65B01" w:themeColor="accent1" w:themeShade="BF"/>
+      <w:color w:val="365F91" w:themeColor="accent1" w:themeShade="BF"/>
       <w:lang w:eastAsia="ja-JP"/>
     </w:rPr>
   </w:style>
@@ -2076,7 +5151,7 @@
     <w:rPr>
       <w:rFonts w:cstheme="minorHAnsi"/>
       <w:i/>
-      <w:color w:val="E65B01" w:themeColor="accent1" w:themeShade="BF"/>
+      <w:color w:val="365F91" w:themeColor="accent1" w:themeShade="BF"/>
       <w:lang w:eastAsia="ja-JP"/>
     </w:rPr>
   </w:style>
@@ -2090,7 +5165,7 @@
     <w:rPr>
       <w:rFonts w:cstheme="minorHAnsi"/>
       <w:b/>
-      <w:color w:val="E65B01" w:themeColor="accent1" w:themeShade="BF"/>
+      <w:color w:val="365F91" w:themeColor="accent1" w:themeShade="BF"/>
       <w:sz w:val="20"/>
       <w:szCs w:val="20"/>
       <w:lang w:eastAsia="ja-JP"/>
@@ -2107,7 +5182,7 @@
       <w:rFonts w:cstheme="minorHAnsi"/>
       <w:b/>
       <w:i/>
-      <w:color w:val="E65B01" w:themeColor="accent1" w:themeShade="BF"/>
+      <w:color w:val="365F91" w:themeColor="accent1" w:themeShade="BF"/>
       <w:sz w:val="20"/>
       <w:szCs w:val="20"/>
       <w:lang w:eastAsia="ja-JP"/>
@@ -2123,7 +5198,7 @@
     <w:rPr>
       <w:rFonts w:cstheme="minorHAnsi"/>
       <w:b/>
-      <w:color w:val="3667C3" w:themeColor="accent2" w:themeShade="BF"/>
+      <w:color w:val="943634" w:themeColor="accent2" w:themeShade="BF"/>
       <w:sz w:val="20"/>
       <w:szCs w:val="20"/>
       <w:lang w:eastAsia="ja-JP"/>
@@ -2140,7 +5215,7 @@
       <w:rFonts w:cstheme="minorHAnsi"/>
       <w:b/>
       <w:i/>
-      <w:color w:val="3667C3" w:themeColor="accent2" w:themeShade="BF"/>
+      <w:color w:val="943634" w:themeColor="accent2" w:themeShade="BF"/>
       <w:sz w:val="18"/>
       <w:szCs w:val="18"/>
       <w:lang w:eastAsia="ja-JP"/>
@@ -2155,7 +5230,7 @@
     <w:rPr>
       <w:i/>
       <w:caps/>
-      <w:color w:val="E65B01" w:themeColor="accent1" w:themeShade="BF"/>
+      <w:color w:val="365F91" w:themeColor="accent1" w:themeShade="BF"/>
       <w:spacing w:val="10"/>
       <w:sz w:val="18"/>
       <w:szCs w:val="18"/>
@@ -2181,7 +5256,7 @@
     <w:rPr>
       <w:rFonts w:cstheme="minorHAnsi"/>
       <w:i/>
-      <w:color w:val="414751" w:themeColor="text2" w:themeShade="BF"/>
+      <w:color w:val="17365D" w:themeColor="text2" w:themeShade="BF"/>
       <w:sz w:val="20"/>
       <w:szCs w:val="20"/>
       <w:lang w:eastAsia="ja-JP"/>
@@ -2196,14 +5271,14 @@
     <w:rsid w:val="00194241"/>
     <w:pPr>
       <w:pBdr>
-        <w:bottom w:val="double" w:sz="4" w:space="4" w:color="FE8637" w:themeColor="accent1"/>
+        <w:bottom w:val="double" w:sz="4" w:space="4" w:color="4F81BD" w:themeColor="accent1"/>
       </w:pBdr>
       <w:spacing w:line="300" w:lineRule="auto"/>
       <w:ind w:left="936" w:right="936"/>
     </w:pPr>
     <w:rPr>
       <w:i w:val="0"/>
-      <w:color w:val="E65B01" w:themeColor="accent1" w:themeShade="BF"/>
+      <w:color w:val="365F91" w:themeColor="accent1" w:themeShade="BF"/>
     </w:rPr>
   </w:style>
   <w:style w:type="character" w:customStyle="1" w:styleId="IntenseQuoteChar">
@@ -2214,7 +5289,7 @@
     <w:rsid w:val="00194241"/>
     <w:rPr>
       <w:rFonts w:cstheme="minorHAnsi"/>
-      <w:color w:val="E65B01" w:themeColor="accent1" w:themeShade="BF"/>
+      <w:color w:val="365F91" w:themeColor="accent1" w:themeShade="BF"/>
       <w:sz w:val="20"/>
       <w:szCs w:val="20"/>
       <w:lang w:eastAsia="ja-JP"/>
@@ -2230,7 +5305,7 @@
       <w:rFonts w:cs="Times New Roman"/>
       <w:b/>
       <w:caps/>
-      <w:color w:val="3667C3" w:themeColor="accent2" w:themeShade="BF"/>
+      <w:color w:val="943634" w:themeColor="accent2" w:themeShade="BF"/>
       <w:spacing w:val="5"/>
       <w:sz w:val="18"/>
       <w:szCs w:val="18"/>
@@ -2288,7 +5363,7 @@
     <w:rsid w:val="00194241"/>
     <w:rPr>
       <w:i/>
-      <w:color w:val="E65B01" w:themeColor="accent1" w:themeShade="BF"/>
+      <w:color w:val="365F91" w:themeColor="accent1" w:themeShade="BF"/>
     </w:rPr>
   </w:style>
   <w:style w:type="character" w:styleId="SubtleReference">
@@ -2301,7 +5376,7 @@
       <w:rFonts w:cs="Times New Roman"/>
       <w:b/>
       <w:i/>
-      <w:color w:val="3667C3" w:themeColor="accent2" w:themeShade="BF"/>
+      <w:color w:val="943634" w:themeColor="accent2" w:themeShade="BF"/>
     </w:rPr>
   </w:style>
   <w:style w:type="table" w:styleId="TableGrid">
@@ -2332,6 +5407,120 @@
         <w:right w:w="108" w:type="dxa"/>
       </w:tblCellMar>
     </w:tblPr>
+  </w:style>
+  <w:style w:type="character" w:styleId="Hyperlink">
+    <w:name w:val="Hyperlink"/>
+    <w:basedOn w:val="DefaultParagraphFont"/>
+    <w:uiPriority w:val="99"/>
+    <w:semiHidden/>
+    <w:qFormat/>
+    <w:rsid w:val="00BB40CD"/>
+    <w:rPr>
+      <w:color w:val="0000FF" w:themeColor="hyperlink"/>
+      <w:u w:val="single"/>
+    </w:rPr>
+  </w:style>
+  <w:style w:type="paragraph" w:styleId="FootnoteText">
+    <w:name w:val="footnote text"/>
+    <w:basedOn w:val="Normal"/>
+    <w:link w:val="FootnoteTextChar"/>
+    <w:uiPriority w:val="99"/>
+    <w:semiHidden/>
+    <w:qFormat/>
+    <w:rsid w:val="00E6451A"/>
+    <w:pPr>
+      <w:spacing w:after="0" w:line="240" w:lineRule="auto"/>
+    </w:pPr>
+  </w:style>
+  <w:style w:type="character" w:customStyle="1" w:styleId="FootnoteTextChar">
+    <w:name w:val="Footnote Text Char"/>
+    <w:basedOn w:val="DefaultParagraphFont"/>
+    <w:link w:val="FootnoteText"/>
+    <w:uiPriority w:val="99"/>
+    <w:semiHidden/>
+    <w:rsid w:val="00E6451A"/>
+    <w:rPr>
+      <w:rFonts w:cstheme="minorHAnsi"/>
+      <w:color w:val="17365D" w:themeColor="text2" w:themeShade="BF"/>
+      <w:sz w:val="20"/>
+      <w:szCs w:val="20"/>
+      <w:lang w:eastAsia="ja-JP"/>
+    </w:rPr>
+  </w:style>
+  <w:style w:type="character" w:styleId="FootnoteReference">
+    <w:name w:val="footnote reference"/>
+    <w:basedOn w:val="DefaultParagraphFont"/>
+    <w:uiPriority w:val="99"/>
+    <w:semiHidden/>
+    <w:qFormat/>
+    <w:rsid w:val="00E6451A"/>
+    <w:rPr>
+      <w:vertAlign w:val="superscript"/>
+    </w:rPr>
+  </w:style>
+  <w:style w:type="paragraph" w:styleId="NoSpacing">
+    <w:name w:val="No Spacing"/>
+    <w:link w:val="NoSpacingChar"/>
+    <w:uiPriority w:val="1"/>
+    <w:qFormat/>
+    <w:rsid w:val="00E456A6"/>
+    <w:pPr>
+      <w:spacing w:after="0" w:line="240" w:lineRule="auto"/>
+    </w:pPr>
+    <w:rPr>
+      <w:rFonts w:cstheme="minorHAnsi"/>
+      <w:color w:val="17365D" w:themeColor="text2" w:themeShade="BF"/>
+      <w:sz w:val="20"/>
+      <w:szCs w:val="20"/>
+      <w:lang w:eastAsia="ja-JP"/>
+    </w:rPr>
+  </w:style>
+  <w:style w:type="paragraph" w:customStyle="1" w:styleId="Code">
+    <w:name w:val="Code"/>
+    <w:basedOn w:val="NoSpacing"/>
+    <w:link w:val="CodeChar"/>
+    <w:qFormat/>
+    <w:rsid w:val="0088290B"/>
+    <w:rPr>
+      <w:rFonts w:ascii="Courier New" w:hAnsi="Courier New"/>
+      <w:sz w:val="16"/>
+    </w:rPr>
+  </w:style>
+  <w:style w:type="character" w:styleId="FollowedHyperlink">
+    <w:name w:val="FollowedHyperlink"/>
+    <w:basedOn w:val="DefaultParagraphFont"/>
+    <w:uiPriority w:val="99"/>
+    <w:semiHidden/>
+    <w:qFormat/>
+    <w:rsid w:val="00EF307A"/>
+    <w:rPr>
+      <w:color w:val="800080" w:themeColor="followedHyperlink"/>
+      <w:u w:val="single"/>
+    </w:rPr>
+  </w:style>
+  <w:style w:type="character" w:customStyle="1" w:styleId="NoSpacingChar">
+    <w:name w:val="No Spacing Char"/>
+    <w:basedOn w:val="DefaultParagraphFont"/>
+    <w:link w:val="NoSpacing"/>
+    <w:uiPriority w:val="1"/>
+    <w:rsid w:val="00E456A6"/>
+    <w:rPr>
+      <w:rFonts w:cstheme="minorHAnsi"/>
+      <w:color w:val="17365D" w:themeColor="text2" w:themeShade="BF"/>
+      <w:sz w:val="20"/>
+      <w:szCs w:val="20"/>
+      <w:lang w:eastAsia="ja-JP"/>
+    </w:rPr>
+  </w:style>
+  <w:style w:type="character" w:customStyle="1" w:styleId="CodeChar">
+    <w:name w:val="Code Char"/>
+    <w:basedOn w:val="NoSpacingChar"/>
+    <w:link w:val="Code"/>
+    <w:rsid w:val="0088290B"/>
+    <w:rPr>
+      <w:rFonts w:ascii="Courier New" w:hAnsi="Courier New"/>
+      <w:sz w:val="16"/>
+    </w:rPr>
   </w:style>
 </w:styles>
 </file>
@@ -3432,6 +6621,13 @@
         </dgm:presLayoutVars>
       </dgm:prSet>
       <dgm:spPr/>
+      <dgm:t>
+        <a:bodyPr/>
+        <a:lstStyle/>
+        <a:p>
+          <a:endParaRPr lang="en-US"/>
+        </a:p>
+      </dgm:t>
     </dgm:pt>
     <dgm:pt modelId="{7204AABD-DD4E-462A-9351-8E8705B3734B}" type="pres">
       <dgm:prSet presAssocID="{73929C7C-667D-4863-909E-77CA0387B0F0}" presName="vertOne" presStyleCnt="0"/>
@@ -3444,6 +6640,13 @@
         </dgm:presLayoutVars>
       </dgm:prSet>
       <dgm:spPr/>
+      <dgm:t>
+        <a:bodyPr/>
+        <a:lstStyle/>
+        <a:p>
+          <a:endParaRPr lang="en-US"/>
+        </a:p>
+      </dgm:t>
     </dgm:pt>
     <dgm:pt modelId="{8C6ED8E9-FB2E-4819-A17A-20C315223D2B}" type="pres">
       <dgm:prSet presAssocID="{73929C7C-667D-4863-909E-77CA0387B0F0}" presName="parTransOne" presStyleCnt="0"/>
@@ -3464,6 +6667,13 @@
         </dgm:presLayoutVars>
       </dgm:prSet>
       <dgm:spPr/>
+      <dgm:t>
+        <a:bodyPr/>
+        <a:lstStyle/>
+        <a:p>
+          <a:endParaRPr lang="en-US"/>
+        </a:p>
+      </dgm:t>
     </dgm:pt>
     <dgm:pt modelId="{9979C3C5-C837-48A9-ADA1-3A7877CFAB2E}" type="pres">
       <dgm:prSet presAssocID="{7767FC4C-5E13-4682-891E-26F7AF9F8627}" presName="parTransTwo" presStyleCnt="0"/>
@@ -3484,6 +6694,13 @@
         </dgm:presLayoutVars>
       </dgm:prSet>
       <dgm:spPr/>
+      <dgm:t>
+        <a:bodyPr/>
+        <a:lstStyle/>
+        <a:p>
+          <a:endParaRPr lang="en-US"/>
+        </a:p>
+      </dgm:t>
     </dgm:pt>
     <dgm:pt modelId="{A46DA776-B636-4121-9E86-CFCFD80565E9}" type="pres">
       <dgm:prSet presAssocID="{DED4FE15-923D-48BA-B3F6-ACA547194F99}" presName="horzThree" presStyleCnt="0"/>
@@ -3504,6 +6721,13 @@
         </dgm:presLayoutVars>
       </dgm:prSet>
       <dgm:spPr/>
+      <dgm:t>
+        <a:bodyPr/>
+        <a:lstStyle/>
+        <a:p>
+          <a:endParaRPr lang="en-US"/>
+        </a:p>
+      </dgm:t>
     </dgm:pt>
     <dgm:pt modelId="{8B5F45E7-2341-434A-9D88-E5B5D6F70119}" type="pres">
       <dgm:prSet presAssocID="{514633DF-789B-4A00-810F-BC955B2CC343}" presName="horzThree" presStyleCnt="0"/>
@@ -3524,6 +6748,13 @@
         </dgm:presLayoutVars>
       </dgm:prSet>
       <dgm:spPr/>
+      <dgm:t>
+        <a:bodyPr/>
+        <a:lstStyle/>
+        <a:p>
+          <a:endParaRPr lang="en-US"/>
+        </a:p>
+      </dgm:t>
     </dgm:pt>
     <dgm:pt modelId="{B2A6829B-7636-4212-84FB-E6BD5075F9A5}" type="pres">
       <dgm:prSet presAssocID="{B35EAA6C-AEF4-4A5C-A57B-6E608272BB75}" presName="horzThree" presStyleCnt="0"/>
@@ -3559,41 +6790,41 @@
   </dgm:ptLst>
   <dgm:cxnLst>
     <dgm:cxn modelId="{01DD1E34-2B3B-4736-A0EF-E481AC2E6448}" srcId="{7767FC4C-5E13-4682-891E-26F7AF9F8627}" destId="{514633DF-789B-4A00-810F-BC955B2CC343}" srcOrd="1" destOrd="0" parTransId="{4BE1BBAF-F139-4EDA-A7CA-A1C2069BFD1A}" sibTransId="{5AD5AA29-7FD7-402F-A779-46A730110575}"/>
-    <dgm:cxn modelId="{12E9DEE8-A70D-478F-9CE9-FDF0FA5B4DD1}" type="presOf" srcId="{9CD9A226-FDCE-4D15-A070-173076E1324A}" destId="{EF0BF5CB-C8EC-49CD-B763-99D58FDE7F74}" srcOrd="0" destOrd="0" presId="urn:microsoft.com/office/officeart/2005/8/layout/hierarchy4"/>
-    <dgm:cxn modelId="{AAA11127-C7BD-494E-BB4B-E3DB61AB628C}" type="presOf" srcId="{73929C7C-667D-4863-909E-77CA0387B0F0}" destId="{F64A786B-6DB0-41C6-8841-D8E20357ECE5}" srcOrd="0" destOrd="0" presId="urn:microsoft.com/office/officeart/2005/8/layout/hierarchy4"/>
-    <dgm:cxn modelId="{0F5EE7ED-9EB5-414A-BEE8-696C25364A08}" type="presOf" srcId="{7767FC4C-5E13-4682-891E-26F7AF9F8627}" destId="{AC31624C-DEB4-45F8-B6B0-78ECDB74C190}" srcOrd="0" destOrd="0" presId="urn:microsoft.com/office/officeart/2005/8/layout/hierarchy4"/>
-    <dgm:cxn modelId="{BCFF9A11-3C7F-46ED-81D2-FC8184C91EF9}" type="presOf" srcId="{DED4FE15-923D-48BA-B3F6-ACA547194F99}" destId="{6E55AF66-9CC5-488A-8B3D-32480F43317A}" srcOrd="0" destOrd="0" presId="urn:microsoft.com/office/officeart/2005/8/layout/hierarchy4"/>
+    <dgm:cxn modelId="{7923BD3B-C86F-4BE5-92A7-A1C7DCADE89C}" type="presOf" srcId="{73929C7C-667D-4863-909E-77CA0387B0F0}" destId="{F64A786B-6DB0-41C6-8841-D8E20357ECE5}" srcOrd="0" destOrd="0" presId="urn:microsoft.com/office/officeart/2005/8/layout/hierarchy4"/>
     <dgm:cxn modelId="{81F6F107-9DC1-4851-9B8A-48BF88EA783E}" srcId="{9CD9A226-FDCE-4D15-A070-173076E1324A}" destId="{73929C7C-667D-4863-909E-77CA0387B0F0}" srcOrd="0" destOrd="0" parTransId="{F3B879F2-E53D-42F4-AF33-C16084966EEF}" sibTransId="{2EF8CAAA-23E7-4D7E-B60D-5020F37B86B8}"/>
-    <dgm:cxn modelId="{752DFF48-C9B2-415F-A762-8F35F603E546}" type="presOf" srcId="{3896BDF7-A453-4238-BAAE-45FE7B0E9354}" destId="{504692CC-1DD6-4ED6-8E84-FA57E4575133}" srcOrd="0" destOrd="0" presId="urn:microsoft.com/office/officeart/2005/8/layout/hierarchy4"/>
-    <dgm:cxn modelId="{13727D41-42AF-4AA8-91C1-3AF16577E12B}" type="presOf" srcId="{B35EAA6C-AEF4-4A5C-A57B-6E608272BB75}" destId="{A0952E0D-1290-4516-B47E-65D3697CDF7E}" srcOrd="0" destOrd="0" presId="urn:microsoft.com/office/officeart/2005/8/layout/hierarchy4"/>
-    <dgm:cxn modelId="{B7935807-186F-4A17-A950-0572070665C4}" type="presOf" srcId="{514633DF-789B-4A00-810F-BC955B2CC343}" destId="{609BB00E-A87A-49B7-AD33-5473A31A8361}" srcOrd="0" destOrd="0" presId="urn:microsoft.com/office/officeart/2005/8/layout/hierarchy4"/>
+    <dgm:cxn modelId="{35AB3DEA-6170-497E-AEF7-04841848799E}" type="presOf" srcId="{7767FC4C-5E13-4682-891E-26F7AF9F8627}" destId="{AC31624C-DEB4-45F8-B6B0-78ECDB74C190}" srcOrd="0" destOrd="0" presId="urn:microsoft.com/office/officeart/2005/8/layout/hierarchy4"/>
+    <dgm:cxn modelId="{6BD17F9F-BC3F-41E2-A0B0-F7A3F75CE244}" type="presOf" srcId="{514633DF-789B-4A00-810F-BC955B2CC343}" destId="{609BB00E-A87A-49B7-AD33-5473A31A8361}" srcOrd="0" destOrd="0" presId="urn:microsoft.com/office/officeart/2005/8/layout/hierarchy4"/>
+    <dgm:cxn modelId="{2E8395C0-1437-45FE-84CD-8662DBFB13E7}" type="presOf" srcId="{9CD9A226-FDCE-4D15-A070-173076E1324A}" destId="{EF0BF5CB-C8EC-49CD-B763-99D58FDE7F74}" srcOrd="0" destOrd="0" presId="urn:microsoft.com/office/officeart/2005/8/layout/hierarchy4"/>
+    <dgm:cxn modelId="{0DAA2E1B-66CF-465E-9F9A-4DCC9C2FEFC8}" type="presOf" srcId="{DED4FE15-923D-48BA-B3F6-ACA547194F99}" destId="{6E55AF66-9CC5-488A-8B3D-32480F43317A}" srcOrd="0" destOrd="0" presId="urn:microsoft.com/office/officeart/2005/8/layout/hierarchy4"/>
     <dgm:cxn modelId="{E64CA8BA-FAA7-43BC-9DF1-2E6DD528DB96}" srcId="{73929C7C-667D-4863-909E-77CA0387B0F0}" destId="{7767FC4C-5E13-4682-891E-26F7AF9F8627}" srcOrd="0" destOrd="0" parTransId="{290BD669-AA88-47B3-A0CB-0722C6E48CB8}" sibTransId="{4EFB522C-13E6-4289-BD1C-02BACADCBC2B}"/>
+    <dgm:cxn modelId="{9F814D83-0C32-4793-BE48-46E67F62DD18}" type="presOf" srcId="{3896BDF7-A453-4238-BAAE-45FE7B0E9354}" destId="{504692CC-1DD6-4ED6-8E84-FA57E4575133}" srcOrd="0" destOrd="0" presId="urn:microsoft.com/office/officeart/2005/8/layout/hierarchy4"/>
+    <dgm:cxn modelId="{F774012F-72D4-4AC6-A9E7-DBA7E57AC515}" type="presOf" srcId="{B35EAA6C-AEF4-4A5C-A57B-6E608272BB75}" destId="{A0952E0D-1290-4516-B47E-65D3697CDF7E}" srcOrd="0" destOrd="0" presId="urn:microsoft.com/office/officeart/2005/8/layout/hierarchy4"/>
     <dgm:cxn modelId="{ADD36100-39CB-48C4-859E-C673E5A40B67}" srcId="{7767FC4C-5E13-4682-891E-26F7AF9F8627}" destId="{B35EAA6C-AEF4-4A5C-A57B-6E608272BB75}" srcOrd="2" destOrd="0" parTransId="{9AAD78CB-EDAA-4FE0-9AB9-93263BDAFDEB}" sibTransId="{2C20CDE3-6BA3-4CE5-9C6D-8B21395F4FF2}"/>
     <dgm:cxn modelId="{64A7090C-F7C6-49B7-A374-C066D4334A9D}" srcId="{7767FC4C-5E13-4682-891E-26F7AF9F8627}" destId="{DED4FE15-923D-48BA-B3F6-ACA547194F99}" srcOrd="0" destOrd="0" parTransId="{E3117C7C-29FA-4D17-BB8F-341804AB9387}" sibTransId="{C2D7599C-EA6B-4584-919C-A49CB9C513AE}"/>
     <dgm:cxn modelId="{1E961748-A153-4FCA-9327-51FF1DBA55E3}" srcId="{7767FC4C-5E13-4682-891E-26F7AF9F8627}" destId="{3896BDF7-A453-4238-BAAE-45FE7B0E9354}" srcOrd="3" destOrd="0" parTransId="{F95E7C9E-866D-4C41-909C-F41B8EB8CD80}" sibTransId="{C68A54E7-DC99-42CE-8280-324BF1A82B14}"/>
-    <dgm:cxn modelId="{128A7921-D22B-416E-9565-1EB697A8CDC6}" type="presParOf" srcId="{EF0BF5CB-C8EC-49CD-B763-99D58FDE7F74}" destId="{7204AABD-DD4E-462A-9351-8E8705B3734B}" srcOrd="0" destOrd="0" presId="urn:microsoft.com/office/officeart/2005/8/layout/hierarchy4"/>
-    <dgm:cxn modelId="{8A260E40-6374-4B32-A7FD-3C3613A570DA}" type="presParOf" srcId="{7204AABD-DD4E-462A-9351-8E8705B3734B}" destId="{F64A786B-6DB0-41C6-8841-D8E20357ECE5}" srcOrd="0" destOrd="0" presId="urn:microsoft.com/office/officeart/2005/8/layout/hierarchy4"/>
-    <dgm:cxn modelId="{4F924517-2ABF-46A9-9E75-52F1AE578067}" type="presParOf" srcId="{7204AABD-DD4E-462A-9351-8E8705B3734B}" destId="{8C6ED8E9-FB2E-4819-A17A-20C315223D2B}" srcOrd="1" destOrd="0" presId="urn:microsoft.com/office/officeart/2005/8/layout/hierarchy4"/>
-    <dgm:cxn modelId="{ED536AB2-5326-4A2B-8EF5-F331240FE022}" type="presParOf" srcId="{7204AABD-DD4E-462A-9351-8E8705B3734B}" destId="{3F2AB3DB-9F9E-4E15-AC7C-1AC2F20AAEAF}" srcOrd="2" destOrd="0" presId="urn:microsoft.com/office/officeart/2005/8/layout/hierarchy4"/>
-    <dgm:cxn modelId="{05419AC3-CD67-40E7-88DF-1BE6984A5B78}" type="presParOf" srcId="{3F2AB3DB-9F9E-4E15-AC7C-1AC2F20AAEAF}" destId="{6D274AB4-92BB-47B8-9BD9-EC71513EDBE0}" srcOrd="0" destOrd="0" presId="urn:microsoft.com/office/officeart/2005/8/layout/hierarchy4"/>
-    <dgm:cxn modelId="{2C2E6F06-D5FD-44F5-AE6B-1FD85675FDD3}" type="presParOf" srcId="{6D274AB4-92BB-47B8-9BD9-EC71513EDBE0}" destId="{AC31624C-DEB4-45F8-B6B0-78ECDB74C190}" srcOrd="0" destOrd="0" presId="urn:microsoft.com/office/officeart/2005/8/layout/hierarchy4"/>
-    <dgm:cxn modelId="{3E56CFFA-5069-4CB5-AD2B-A9793D20BF6B}" type="presParOf" srcId="{6D274AB4-92BB-47B8-9BD9-EC71513EDBE0}" destId="{9979C3C5-C837-48A9-ADA1-3A7877CFAB2E}" srcOrd="1" destOrd="0" presId="urn:microsoft.com/office/officeart/2005/8/layout/hierarchy4"/>
-    <dgm:cxn modelId="{FF25326B-3C98-4735-8CDE-0A8A2B443D15}" type="presParOf" srcId="{6D274AB4-92BB-47B8-9BD9-EC71513EDBE0}" destId="{5AB6640D-76EB-4E38-84DF-CC636C58BF44}" srcOrd="2" destOrd="0" presId="urn:microsoft.com/office/officeart/2005/8/layout/hierarchy4"/>
-    <dgm:cxn modelId="{1713AEB8-7265-470F-BBB8-A5D5CE0F755A}" type="presParOf" srcId="{5AB6640D-76EB-4E38-84DF-CC636C58BF44}" destId="{B18C7B19-2CCB-4020-955F-C592BDAA3EF1}" srcOrd="0" destOrd="0" presId="urn:microsoft.com/office/officeart/2005/8/layout/hierarchy4"/>
-    <dgm:cxn modelId="{A7FDDFCE-0756-4816-8CFA-D97904375F96}" type="presParOf" srcId="{B18C7B19-2CCB-4020-955F-C592BDAA3EF1}" destId="{6E55AF66-9CC5-488A-8B3D-32480F43317A}" srcOrd="0" destOrd="0" presId="urn:microsoft.com/office/officeart/2005/8/layout/hierarchy4"/>
-    <dgm:cxn modelId="{5CC41731-3127-43CB-9E69-047DB377C65E}" type="presParOf" srcId="{B18C7B19-2CCB-4020-955F-C592BDAA3EF1}" destId="{A46DA776-B636-4121-9E86-CFCFD80565E9}" srcOrd="1" destOrd="0" presId="urn:microsoft.com/office/officeart/2005/8/layout/hierarchy4"/>
-    <dgm:cxn modelId="{816D1BCC-B3F7-4818-999E-E5046D355E63}" type="presParOf" srcId="{5AB6640D-76EB-4E38-84DF-CC636C58BF44}" destId="{FFA0AEAF-FCE2-4A7B-9BEF-4564BC0438A8}" srcOrd="1" destOrd="0" presId="urn:microsoft.com/office/officeart/2005/8/layout/hierarchy4"/>
-    <dgm:cxn modelId="{34E6777E-0F6E-4E8C-ABF3-384E6374CD0D}" type="presParOf" srcId="{5AB6640D-76EB-4E38-84DF-CC636C58BF44}" destId="{1212F71A-E520-4AFF-A8CA-DFF6581FC37A}" srcOrd="2" destOrd="0" presId="urn:microsoft.com/office/officeart/2005/8/layout/hierarchy4"/>
-    <dgm:cxn modelId="{4FDAC0BC-8396-429A-B0B0-33B8BA1D5CE8}" type="presParOf" srcId="{1212F71A-E520-4AFF-A8CA-DFF6581FC37A}" destId="{609BB00E-A87A-49B7-AD33-5473A31A8361}" srcOrd="0" destOrd="0" presId="urn:microsoft.com/office/officeart/2005/8/layout/hierarchy4"/>
-    <dgm:cxn modelId="{3460A5B3-E961-46BA-AC3F-3E949F933955}" type="presParOf" srcId="{1212F71A-E520-4AFF-A8CA-DFF6581FC37A}" destId="{8B5F45E7-2341-434A-9D88-E5B5D6F70119}" srcOrd="1" destOrd="0" presId="urn:microsoft.com/office/officeart/2005/8/layout/hierarchy4"/>
-    <dgm:cxn modelId="{6EDB670F-9ABB-4B0B-B758-015BEB0B8DA8}" type="presParOf" srcId="{5AB6640D-76EB-4E38-84DF-CC636C58BF44}" destId="{04E073F0-EEF1-40AC-A371-D10F36BA91AF}" srcOrd="3" destOrd="0" presId="urn:microsoft.com/office/officeart/2005/8/layout/hierarchy4"/>
-    <dgm:cxn modelId="{33533811-CC76-4C54-86E1-526210DD209D}" type="presParOf" srcId="{5AB6640D-76EB-4E38-84DF-CC636C58BF44}" destId="{0B3C740F-F41A-467D-AABA-42362E6360FC}" srcOrd="4" destOrd="0" presId="urn:microsoft.com/office/officeart/2005/8/layout/hierarchy4"/>
-    <dgm:cxn modelId="{4B11094C-9F73-4C35-81D0-878723466777}" type="presParOf" srcId="{0B3C740F-F41A-467D-AABA-42362E6360FC}" destId="{A0952E0D-1290-4516-B47E-65D3697CDF7E}" srcOrd="0" destOrd="0" presId="urn:microsoft.com/office/officeart/2005/8/layout/hierarchy4"/>
-    <dgm:cxn modelId="{AA0F5DAF-2F2D-4F88-AA70-6E56C8A940D8}" type="presParOf" srcId="{0B3C740F-F41A-467D-AABA-42362E6360FC}" destId="{B2A6829B-7636-4212-84FB-E6BD5075F9A5}" srcOrd="1" destOrd="0" presId="urn:microsoft.com/office/officeart/2005/8/layout/hierarchy4"/>
-    <dgm:cxn modelId="{016D6A9F-B655-45B3-B778-4373DCB1D923}" type="presParOf" srcId="{5AB6640D-76EB-4E38-84DF-CC636C58BF44}" destId="{36B221C2-C98D-4A56-8748-E0ACA2EE4C74}" srcOrd="5" destOrd="0" presId="urn:microsoft.com/office/officeart/2005/8/layout/hierarchy4"/>
-    <dgm:cxn modelId="{9461C2AC-2541-4CC2-8857-BBA5046B1047}" type="presParOf" srcId="{5AB6640D-76EB-4E38-84DF-CC636C58BF44}" destId="{59610324-31DF-4663-9539-E681BE7A1934}" srcOrd="6" destOrd="0" presId="urn:microsoft.com/office/officeart/2005/8/layout/hierarchy4"/>
-    <dgm:cxn modelId="{2D2197FD-CF71-48DE-A7CB-AE15F00138FE}" type="presParOf" srcId="{59610324-31DF-4663-9539-E681BE7A1934}" destId="{504692CC-1DD6-4ED6-8E84-FA57E4575133}" srcOrd="0" destOrd="0" presId="urn:microsoft.com/office/officeart/2005/8/layout/hierarchy4"/>
-    <dgm:cxn modelId="{9318EEFE-E885-415F-9004-40BBC4696C0F}" type="presParOf" srcId="{59610324-31DF-4663-9539-E681BE7A1934}" destId="{BC5D63EA-B110-45D1-B38D-AD33C81272F6}" srcOrd="1" destOrd="0" presId="urn:microsoft.com/office/officeart/2005/8/layout/hierarchy4"/>
+    <dgm:cxn modelId="{76D6F3C3-AE1E-4346-B6FB-7172AD30CCD4}" type="presParOf" srcId="{EF0BF5CB-C8EC-49CD-B763-99D58FDE7F74}" destId="{7204AABD-DD4E-462A-9351-8E8705B3734B}" srcOrd="0" destOrd="0" presId="urn:microsoft.com/office/officeart/2005/8/layout/hierarchy4"/>
+    <dgm:cxn modelId="{094072A7-FAA4-4E1D-BAF6-32C0CB29E938}" type="presParOf" srcId="{7204AABD-DD4E-462A-9351-8E8705B3734B}" destId="{F64A786B-6DB0-41C6-8841-D8E20357ECE5}" srcOrd="0" destOrd="0" presId="urn:microsoft.com/office/officeart/2005/8/layout/hierarchy4"/>
+    <dgm:cxn modelId="{253B91F3-7EF2-4159-AD53-FAB1B763EA18}" type="presParOf" srcId="{7204AABD-DD4E-462A-9351-8E8705B3734B}" destId="{8C6ED8E9-FB2E-4819-A17A-20C315223D2B}" srcOrd="1" destOrd="0" presId="urn:microsoft.com/office/officeart/2005/8/layout/hierarchy4"/>
+    <dgm:cxn modelId="{8A6F2C4D-4ED4-4960-999E-D837B017E647}" type="presParOf" srcId="{7204AABD-DD4E-462A-9351-8E8705B3734B}" destId="{3F2AB3DB-9F9E-4E15-AC7C-1AC2F20AAEAF}" srcOrd="2" destOrd="0" presId="urn:microsoft.com/office/officeart/2005/8/layout/hierarchy4"/>
+    <dgm:cxn modelId="{63C445F6-222E-48F7-80C1-3499B00061E2}" type="presParOf" srcId="{3F2AB3DB-9F9E-4E15-AC7C-1AC2F20AAEAF}" destId="{6D274AB4-92BB-47B8-9BD9-EC71513EDBE0}" srcOrd="0" destOrd="0" presId="urn:microsoft.com/office/officeart/2005/8/layout/hierarchy4"/>
+    <dgm:cxn modelId="{251A1687-C35B-4726-87E9-F28540BEC90B}" type="presParOf" srcId="{6D274AB4-92BB-47B8-9BD9-EC71513EDBE0}" destId="{AC31624C-DEB4-45F8-B6B0-78ECDB74C190}" srcOrd="0" destOrd="0" presId="urn:microsoft.com/office/officeart/2005/8/layout/hierarchy4"/>
+    <dgm:cxn modelId="{1D69772F-CA49-4946-A9AF-2B31C8F9F61A}" type="presParOf" srcId="{6D274AB4-92BB-47B8-9BD9-EC71513EDBE0}" destId="{9979C3C5-C837-48A9-ADA1-3A7877CFAB2E}" srcOrd="1" destOrd="0" presId="urn:microsoft.com/office/officeart/2005/8/layout/hierarchy4"/>
+    <dgm:cxn modelId="{ACA5D5B3-8695-44D4-A28B-F7FC36EC2D5F}" type="presParOf" srcId="{6D274AB4-92BB-47B8-9BD9-EC71513EDBE0}" destId="{5AB6640D-76EB-4E38-84DF-CC636C58BF44}" srcOrd="2" destOrd="0" presId="urn:microsoft.com/office/officeart/2005/8/layout/hierarchy4"/>
+    <dgm:cxn modelId="{D519371F-AB73-489C-B17C-AD2DB479FA58}" type="presParOf" srcId="{5AB6640D-76EB-4E38-84DF-CC636C58BF44}" destId="{B18C7B19-2CCB-4020-955F-C592BDAA3EF1}" srcOrd="0" destOrd="0" presId="urn:microsoft.com/office/officeart/2005/8/layout/hierarchy4"/>
+    <dgm:cxn modelId="{7D3161DB-B655-4768-91BC-40A1036FD3D6}" type="presParOf" srcId="{B18C7B19-2CCB-4020-955F-C592BDAA3EF1}" destId="{6E55AF66-9CC5-488A-8B3D-32480F43317A}" srcOrd="0" destOrd="0" presId="urn:microsoft.com/office/officeart/2005/8/layout/hierarchy4"/>
+    <dgm:cxn modelId="{ED7E0023-7921-4FB6-AFC1-AEF344BFC74F}" type="presParOf" srcId="{B18C7B19-2CCB-4020-955F-C592BDAA3EF1}" destId="{A46DA776-B636-4121-9E86-CFCFD80565E9}" srcOrd="1" destOrd="0" presId="urn:microsoft.com/office/officeart/2005/8/layout/hierarchy4"/>
+    <dgm:cxn modelId="{1F3044F3-B77F-43F5-BCDA-62AB5AFC2B64}" type="presParOf" srcId="{5AB6640D-76EB-4E38-84DF-CC636C58BF44}" destId="{FFA0AEAF-FCE2-4A7B-9BEF-4564BC0438A8}" srcOrd="1" destOrd="0" presId="urn:microsoft.com/office/officeart/2005/8/layout/hierarchy4"/>
+    <dgm:cxn modelId="{A54773D1-3807-4D76-96F9-CE84C8AD21C0}" type="presParOf" srcId="{5AB6640D-76EB-4E38-84DF-CC636C58BF44}" destId="{1212F71A-E520-4AFF-A8CA-DFF6581FC37A}" srcOrd="2" destOrd="0" presId="urn:microsoft.com/office/officeart/2005/8/layout/hierarchy4"/>
+    <dgm:cxn modelId="{41C21C62-E12D-4C8B-A656-EE653E2EE929}" type="presParOf" srcId="{1212F71A-E520-4AFF-A8CA-DFF6581FC37A}" destId="{609BB00E-A87A-49B7-AD33-5473A31A8361}" srcOrd="0" destOrd="0" presId="urn:microsoft.com/office/officeart/2005/8/layout/hierarchy4"/>
+    <dgm:cxn modelId="{DBFAF75A-FF17-48B1-AF15-8C1018846183}" type="presParOf" srcId="{1212F71A-E520-4AFF-A8CA-DFF6581FC37A}" destId="{8B5F45E7-2341-434A-9D88-E5B5D6F70119}" srcOrd="1" destOrd="0" presId="urn:microsoft.com/office/officeart/2005/8/layout/hierarchy4"/>
+    <dgm:cxn modelId="{9FB1A850-6E76-4EA0-AFF8-4BC4C33A97B8}" type="presParOf" srcId="{5AB6640D-76EB-4E38-84DF-CC636C58BF44}" destId="{04E073F0-EEF1-40AC-A371-D10F36BA91AF}" srcOrd="3" destOrd="0" presId="urn:microsoft.com/office/officeart/2005/8/layout/hierarchy4"/>
+    <dgm:cxn modelId="{170A1ECB-2FE8-4D11-9526-8BDC3CACB6B2}" type="presParOf" srcId="{5AB6640D-76EB-4E38-84DF-CC636C58BF44}" destId="{0B3C740F-F41A-467D-AABA-42362E6360FC}" srcOrd="4" destOrd="0" presId="urn:microsoft.com/office/officeart/2005/8/layout/hierarchy4"/>
+    <dgm:cxn modelId="{61F628E3-1B59-4402-8F5C-C7648ADE3CF7}" type="presParOf" srcId="{0B3C740F-F41A-467D-AABA-42362E6360FC}" destId="{A0952E0D-1290-4516-B47E-65D3697CDF7E}" srcOrd="0" destOrd="0" presId="urn:microsoft.com/office/officeart/2005/8/layout/hierarchy4"/>
+    <dgm:cxn modelId="{97857CAD-CF47-423E-A065-C28845D7C5A9}" type="presParOf" srcId="{0B3C740F-F41A-467D-AABA-42362E6360FC}" destId="{B2A6829B-7636-4212-84FB-E6BD5075F9A5}" srcOrd="1" destOrd="0" presId="urn:microsoft.com/office/officeart/2005/8/layout/hierarchy4"/>
+    <dgm:cxn modelId="{1865B821-CFED-4A91-885C-2D6EC5ACF355}" type="presParOf" srcId="{5AB6640D-76EB-4E38-84DF-CC636C58BF44}" destId="{36B221C2-C98D-4A56-8748-E0ACA2EE4C74}" srcOrd="5" destOrd="0" presId="urn:microsoft.com/office/officeart/2005/8/layout/hierarchy4"/>
+    <dgm:cxn modelId="{EB38E400-20B7-4484-9A0F-61CB63543194}" type="presParOf" srcId="{5AB6640D-76EB-4E38-84DF-CC636C58BF44}" destId="{59610324-31DF-4663-9539-E681BE7A1934}" srcOrd="6" destOrd="0" presId="urn:microsoft.com/office/officeart/2005/8/layout/hierarchy4"/>
+    <dgm:cxn modelId="{8286E1CC-3825-491C-9CD1-9D489239D855}" type="presParOf" srcId="{59610324-31DF-4663-9539-E681BE7A1934}" destId="{504692CC-1DD6-4ED6-8E84-FA57E4575133}" srcOrd="0" destOrd="0" presId="urn:microsoft.com/office/officeart/2005/8/layout/hierarchy4"/>
+    <dgm:cxn modelId="{8715D5E8-2B1D-4A9E-8888-CDBC58202B03}" type="presParOf" srcId="{59610324-31DF-4663-9539-E681BE7A1934}" destId="{BC5D63EA-B110-45D1-B38D-AD33C81272F6}" srcOrd="1" destOrd="0" presId="urn:microsoft.com/office/officeart/2005/8/layout/hierarchy4"/>
   </dgm:cxnLst>
   <dgm:bg/>
   <dgm:whole/>
@@ -5307,66 +8538,6 @@
         </w:p>
       </w:docPartBody>
     </w:docPart>
-    <w:docPart>
-      <w:docPartPr>
-        <w:name w:val="C101F61A861447EAA661E1395873C3CF"/>
-        <w:category>
-          <w:name w:val="General"/>
-          <w:gallery w:val="placeholder"/>
-        </w:category>
-        <w:types>
-          <w:type w:val="bbPlcHdr"/>
-        </w:types>
-        <w:behaviors>
-          <w:behavior w:val="content"/>
-        </w:behaviors>
-        <w:guid w:val="{6CC374FE-C7E7-49F2-9F06-F3CEC5456631}"/>
-      </w:docPartPr>
-      <w:docPartBody>
-        <w:p>
-          <w:pPr>
-            <w:pStyle w:val="C101F61A861447EAA661E1395873C3CF"/>
-          </w:pPr>
-          <w:r>
-            <w:t xml:space="preserve">[Type the abstract of the </w:t>
-          </w:r>
-          <w:r>
-            <w:t>document here. The abstract is typically a short summary of the contents of the document. Type the abstract of the document here. The abstract is typically a short summary of the contents of the document.]</w:t>
-          </w:r>
-        </w:p>
-      </w:docPartBody>
-    </w:docPart>
-    <w:docPart>
-      <w:docPartPr>
-        <w:name w:val="341E0F3BF9864A76BF749EE23926E40B"/>
-        <w:category>
-          <w:name w:val="General"/>
-          <w:gallery w:val="placeholder"/>
-        </w:category>
-        <w:types>
-          <w:type w:val="bbPlcHdr"/>
-        </w:types>
-        <w:behaviors>
-          <w:behavior w:val="content"/>
-        </w:behaviors>
-        <w:guid w:val="{33F5E487-2D24-43D2-B12D-24354852BF3F}"/>
-      </w:docPartPr>
-      <w:docPartBody>
-        <w:p>
-          <w:pPr>
-            <w:pStyle w:val="341E0F3BF9864A76BF749EE23926E40B"/>
-          </w:pPr>
-          <w:r>
-            <w:rPr>
-              <w:color w:val="365F91" w:themeColor="accent1" w:themeShade="BF"/>
-              <w:sz w:val="24"/>
-              <w:szCs w:val="24"/>
-            </w:rPr>
-            <w:t>[Type the author name]</w:t>
-          </w:r>
-        </w:p>
-      </w:docPartBody>
-    </w:docPart>
   </w:docParts>
 </w:glossaryDocument>
 </file>
@@ -5394,21 +8565,6 @@
     <w:pitch w:val="variable"/>
     <w:sig w:usb0="00000000" w:usb1="10000000" w:usb2="00000000" w:usb3="00000000" w:csb0="80000000" w:csb1="00000000"/>
   </w:font>
-  <w:font w:name="Century Schoolbook">
-    <w:panose1 w:val="02040604050505020304"/>
-    <w:charset w:val="00"/>
-    <w:family w:val="roman"/>
-    <w:pitch w:val="variable"/>
-    <w:sig w:usb0="00000287" w:usb1="00000000" w:usb2="00000000" w:usb3="00000000" w:csb0="0000009F" w:csb1="00000000"/>
-  </w:font>
-  <w:font w:name="Tahoma">
-    <w:panose1 w:val="020B0604030504040204"/>
-    <w:charset w:val="00"/>
-    <w:family w:val="swiss"/>
-    <w:notTrueType/>
-    <w:pitch w:val="variable"/>
-    <w:sig w:usb0="00000003" w:usb1="00000000" w:usb2="00000000" w:usb3="00000000" w:csb0="00000001" w:csb1="00000000"/>
-  </w:font>
   <w:font w:name="Calibri">
     <w:panose1 w:val="020F0502020204030204"/>
     <w:charset w:val="00"/>
@@ -5416,12 +8572,40 @@
     <w:pitch w:val="variable"/>
     <w:sig w:usb0="A00002EF" w:usb1="4000207B" w:usb2="00000000" w:usb3="00000000" w:csb0="0000009F" w:csb1="00000000"/>
   </w:font>
+  <w:font w:name="Courier New">
+    <w:panose1 w:val="02070309020205020404"/>
+    <w:charset w:val="00"/>
+    <w:family w:val="modern"/>
+    <w:pitch w:val="fixed"/>
+    <w:sig w:usb0="20002A87" w:usb1="80000000" w:usb2="00000008" w:usb3="00000000" w:csb0="000001FF" w:csb1="00000000"/>
+  </w:font>
+  <w:font w:name="Wingdings">
+    <w:panose1 w:val="05000000000000000000"/>
+    <w:charset w:val="02"/>
+    <w:family w:val="auto"/>
+    <w:pitch w:val="variable"/>
+    <w:sig w:usb0="00000000" w:usb1="10000000" w:usb2="00000000" w:usb3="00000000" w:csb0="80000000" w:csb1="00000000"/>
+  </w:font>
   <w:font w:name="Cambria">
     <w:panose1 w:val="02040503050406030204"/>
     <w:charset w:val="00"/>
     <w:family w:val="roman"/>
     <w:pitch w:val="variable"/>
     <w:sig w:usb0="A00002EF" w:usb1="4000004B" w:usb2="00000000" w:usb3="00000000" w:csb0="0000009F" w:csb1="00000000"/>
+  </w:font>
+  <w:font w:name="Tahoma">
+    <w:panose1 w:val="020B0604030504040204"/>
+    <w:charset w:val="00"/>
+    <w:family w:val="swiss"/>
+    <w:pitch w:val="variable"/>
+    <w:sig w:usb0="61002A87" w:usb1="80000000" w:usb2="00000008" w:usb3="00000000" w:csb0="000101FF" w:csb1="00000000"/>
+  </w:font>
+  <w:font w:name="Century Schoolbook">
+    <w:panose1 w:val="02040604050505020304"/>
+    <w:charset w:val="00"/>
+    <w:family w:val="roman"/>
+    <w:pitch w:val="variable"/>
+    <w:sig w:usb0="00000287" w:usb1="00000000" w:usb2="00000000" w:usb3="00000000" w:csb0="0000009F" w:csb1="00000000"/>
   </w:font>
 </w:fonts>
 </file>
@@ -5436,6 +8620,7 @@
   </w:compat>
   <w:rsids>
     <w:rsidRoot w:val="00DC5910"/>
+    <w:rsid w:val="00314BE1"/>
     <w:rsid w:val="00DC5910"/>
   </w:rsids>
   <m:mathPr>
@@ -5454,7 +8639,7 @@
   <w:themeFontLang w:val="en-US"/>
   <w:clrSchemeMapping w:bg1="light1" w:t1="dark1" w:bg2="light2" w:t2="dark2" w:accent1="accent1" w:accent2="accent2" w:accent3="accent3" w:accent4="accent4" w:accent5="accent5" w:accent6="accent6" w:hyperlink="hyperlink" w:followedHyperlink="followedHyperlink"/>
   <w:shapeDefaults>
-    <o:shapedefaults v:ext="edit" spidmax="1027"/>
+    <o:shapedefaults v:ext="edit" spidmax="1026"/>
     <o:shapelayout v:ext="edit">
       <o:idmap v:ext="edit" data="1"/>
     </o:shapelayout>
@@ -5623,6 +8808,7 @@
   <w:style w:type="paragraph" w:default="1" w:styleId="Normal">
     <w:name w:val="Normal"/>
     <w:qFormat/>
+    <w:rsid w:val="00314BE1"/>
   </w:style>
   <w:style w:type="paragraph" w:styleId="Heading1">
     <w:name w:val="heading 1"/>
@@ -5631,6 +8817,7 @@
     <w:link w:val="Heading1Char"/>
     <w:uiPriority w:val="1"/>
     <w:qFormat/>
+    <w:rsid w:val="00314BE1"/>
     <w:pPr>
       <w:spacing w:before="360" w:after="40"/>
       <w:outlineLvl w:val="0"/>
@@ -5652,6 +8839,7 @@
     <w:link w:val="Heading2Char"/>
     <w:uiPriority w:val="2"/>
     <w:qFormat/>
+    <w:rsid w:val="00314BE1"/>
     <w:pPr>
       <w:spacing w:after="0"/>
       <w:outlineLvl w:val="1"/>
@@ -5694,15 +8882,18 @@
   </w:style>
   <w:style w:type="paragraph" w:customStyle="1" w:styleId="3C2E692978B149A486DC0AE30B5FC51C">
     <w:name w:val="3C2E692978B149A486DC0AE30B5FC51C"/>
+    <w:rsid w:val="00314BE1"/>
   </w:style>
   <w:style w:type="paragraph" w:customStyle="1" w:styleId="91C8966E44474D33B180FCA1BD3EA7CE">
     <w:name w:val="91C8966E44474D33B180FCA1BD3EA7CE"/>
+    <w:rsid w:val="00314BE1"/>
   </w:style>
   <w:style w:type="character" w:customStyle="1" w:styleId="Heading1Char">
     <w:name w:val="Heading 1 Char"/>
     <w:basedOn w:val="DefaultParagraphFont"/>
     <w:link w:val="Heading1"/>
     <w:uiPriority w:val="1"/>
+    <w:rsid w:val="00314BE1"/>
     <w:rPr>
       <w:rFonts w:asciiTheme="majorHAnsi" w:eastAsiaTheme="minorHAnsi" w:hAnsiTheme="majorHAnsi" w:cstheme="minorHAnsi"/>
       <w:smallCaps/>
@@ -5718,6 +8909,7 @@
     <w:basedOn w:val="DefaultParagraphFont"/>
     <w:link w:val="Heading2"/>
     <w:uiPriority w:val="2"/>
+    <w:rsid w:val="00314BE1"/>
     <w:rPr>
       <w:rFonts w:asciiTheme="majorHAnsi" w:eastAsiaTheme="minorHAnsi" w:hAnsiTheme="majorHAnsi" w:cstheme="minorHAnsi"/>
       <w:color w:val="17365D" w:themeColor="text2" w:themeShade="BF"/>
@@ -5728,24 +8920,31 @@
   </w:style>
   <w:style w:type="paragraph" w:customStyle="1" w:styleId="388C287DBDA64D4DB797D369CD39FA31">
     <w:name w:val="388C287DBDA64D4DB797D369CD39FA31"/>
+    <w:rsid w:val="00314BE1"/>
   </w:style>
   <w:style w:type="paragraph" w:customStyle="1" w:styleId="8E72B6795DBD447EB5CFDF717B4499C9">
     <w:name w:val="8E72B6795DBD447EB5CFDF717B4499C9"/>
+    <w:rsid w:val="00314BE1"/>
   </w:style>
   <w:style w:type="paragraph" w:customStyle="1" w:styleId="29F5C2D849C54F2F9E8170412DEC8125">
     <w:name w:val="29F5C2D849C54F2F9E8170412DEC8125"/>
+    <w:rsid w:val="00314BE1"/>
   </w:style>
   <w:style w:type="paragraph" w:customStyle="1" w:styleId="1AE016D857B04307973B64292CAA14FA">
     <w:name w:val="1AE016D857B04307973B64292CAA14FA"/>
+    <w:rsid w:val="00314BE1"/>
   </w:style>
   <w:style w:type="paragraph" w:customStyle="1" w:styleId="C101F61A861447EAA661E1395873C3CF">
     <w:name w:val="C101F61A861447EAA661E1395873C3CF"/>
+    <w:rsid w:val="00314BE1"/>
   </w:style>
   <w:style w:type="paragraph" w:customStyle="1" w:styleId="341E0F3BF9864A76BF749EE23926E40B">
     <w:name w:val="341E0F3BF9864A76BF749EE23926E40B"/>
+    <w:rsid w:val="00314BE1"/>
   </w:style>
   <w:style w:type="paragraph" w:customStyle="1" w:styleId="CAB21874591F4A7E9C621076045B18A4">
     <w:name w:val="CAB21874591F4A7E9C621076045B18A4"/>
+    <w:rsid w:val="00314BE1"/>
   </w:style>
 </w:styles>
 </file>
@@ -5757,9 +8956,9 @@
 </file>
 
 <file path=word/theme/theme1.xml><?xml version="1.0" encoding="utf-8"?>
-<a:theme xmlns:a="http://schemas.openxmlformats.org/drawingml/2006/main" name="Oriel">
+<a:theme xmlns:a="http://schemas.openxmlformats.org/drawingml/2006/main" name="Office Theme">
   <a:themeElements>
-    <a:clrScheme name="Oriel">
+    <a:clrScheme name="Office">
       <a:dk1>
         <a:sysClr val="windowText" lastClr="000000"/>
       </a:dk1>
@@ -5767,48 +8966,48 @@
         <a:sysClr val="window" lastClr="FFFFFF"/>
       </a:lt1>
       <a:dk2>
-        <a:srgbClr val="575F6D"/>
+        <a:srgbClr val="1F497D"/>
       </a:dk2>
       <a:lt2>
-        <a:srgbClr val="FFF39D"/>
+        <a:srgbClr val="EEECE1"/>
       </a:lt2>
       <a:accent1>
-        <a:srgbClr val="FE8637"/>
+        <a:srgbClr val="4F81BD"/>
       </a:accent1>
       <a:accent2>
-        <a:srgbClr val="7598D9"/>
+        <a:srgbClr val="C0504D"/>
       </a:accent2>
       <a:accent3>
-        <a:srgbClr val="B32C16"/>
+        <a:srgbClr val="9BBB59"/>
       </a:accent3>
       <a:accent4>
-        <a:srgbClr val="F5CD2D"/>
+        <a:srgbClr val="8064A2"/>
       </a:accent4>
       <a:accent5>
-        <a:srgbClr val="AEBAD5"/>
+        <a:srgbClr val="4BACC6"/>
       </a:accent5>
       <a:accent6>
-        <a:srgbClr val="777C84"/>
+        <a:srgbClr val="F79646"/>
       </a:accent6>
       <a:hlink>
-        <a:srgbClr val="D2611C"/>
+        <a:srgbClr val="0000FF"/>
       </a:hlink>
       <a:folHlink>
-        <a:srgbClr val="3B435B"/>
+        <a:srgbClr val="800080"/>
       </a:folHlink>
     </a:clrScheme>
-    <a:fontScheme name="Oriel">
+    <a:fontScheme name="Office">
       <a:majorFont>
-        <a:latin typeface="Century Schoolbook"/>
+        <a:latin typeface="Cambria"/>
         <a:ea typeface=""/>
         <a:cs typeface=""/>
-        <a:font script="Jpan" typeface="ＭＳ Ｐ明朝"/>
-        <a:font script="Hang" typeface="휴먼매직체"/>
-        <a:font script="Hans" typeface="华文楷体"/>
+        <a:font script="Jpan" typeface="ＭＳ ゴシック"/>
+        <a:font script="Hang" typeface="맑은 고딕"/>
+        <a:font script="Hans" typeface="宋体"/>
         <a:font script="Hant" typeface="新細明體"/>
         <a:font script="Arab" typeface="Times New Roman"/>
         <a:font script="Hebr" typeface="Times New Roman"/>
-        <a:font script="Thai" typeface="KodchiangUPC"/>
+        <a:font script="Thai" typeface="Angsana New"/>
         <a:font script="Ethi" typeface="Nyala"/>
         <a:font script="Beng" typeface="Vrinda"/>
         <a:font script="Gujr" typeface="Shruti"/>
@@ -5833,20 +9032,20 @@
         <a:font script="Uigh" typeface="Microsoft Uighur"/>
       </a:majorFont>
       <a:minorFont>
-        <a:latin typeface="Century Schoolbook"/>
+        <a:latin typeface="Calibri"/>
         <a:ea typeface=""/>
         <a:cs typeface=""/>
-        <a:font script="Jpan" typeface="ＭＳ Ｐ明朝"/>
-        <a:font script="Hang" typeface="휴먼매직체"/>
+        <a:font script="Jpan" typeface="ＭＳ 明朝"/>
+        <a:font script="Hang" typeface="맑은 고딕"/>
         <a:font script="Hans" typeface="宋体"/>
         <a:font script="Hant" typeface="新細明體"/>
-        <a:font script="Arab" typeface="Times New Roman"/>
-        <a:font script="Hebr" typeface="Times New Roman"/>
-        <a:font script="Thai" typeface="KodchiangUPC"/>
+        <a:font script="Arab" typeface="Arial"/>
+        <a:font script="Hebr" typeface="Arial"/>
+        <a:font script="Thai" typeface="Cordia New"/>
         <a:font script="Ethi" typeface="Nyala"/>
         <a:font script="Beng" typeface="Vrinda"/>
         <a:font script="Gujr" typeface="Shruti"/>
-        <a:font script="Khmr" typeface="MoolBoran"/>
+        <a:font script="Khmr" typeface="DaunPenh"/>
         <a:font script="Knda" typeface="Tunga"/>
         <a:font script="Guru" typeface="Raavi"/>
         <a:font script="Cans" typeface="Euphemia"/>
@@ -5863,11 +9062,11 @@
         <a:font script="Laoo" typeface="DokChampa"/>
         <a:font script="Sinh" typeface="Iskoola Pota"/>
         <a:font script="Mong" typeface="Mongolian Baiti"/>
-        <a:font script="Viet" typeface="Times New Roman"/>
+        <a:font script="Viet" typeface="Arial"/>
         <a:font script="Uigh" typeface="Microsoft Uighur"/>
       </a:minorFont>
     </a:fontScheme>
-    <a:fmtScheme name="Oriel">
+    <a:fmtScheme name="Office">
       <a:fillStyleLst>
         <a:solidFill>
           <a:schemeClr val="phClr"/>
@@ -5876,71 +9075,55 @@
           <a:gsLst>
             <a:gs pos="0">
               <a:schemeClr val="phClr">
-                <a:tint val="39000"/>
-                <a:satMod val="260000"/>
+                <a:tint val="50000"/>
+                <a:satMod val="300000"/>
               </a:schemeClr>
             </a:gs>
-            <a:gs pos="30000">
+            <a:gs pos="35000">
               <a:schemeClr val="phClr">
-                <a:tint val="39000"/>
-                <a:satMod val="260000"/>
-              </a:schemeClr>
-            </a:gs>
-            <a:gs pos="75000">
-              <a:schemeClr val="phClr">
-                <a:tint val="55000"/>
-                <a:satMod val="255000"/>
+                <a:tint val="37000"/>
+                <a:satMod val="300000"/>
               </a:schemeClr>
             </a:gs>
             <a:gs pos="100000">
               <a:schemeClr val="phClr">
-                <a:tint val="70000"/>
-                <a:satMod val="255000"/>
+                <a:tint val="15000"/>
+                <a:satMod val="350000"/>
               </a:schemeClr>
             </a:gs>
           </a:gsLst>
-          <a:path path="circle">
-            <a:fillToRect l="30000" t="155000" r="150000" b="75000"/>
-          </a:path>
+          <a:lin ang="16200000" scaled="1"/>
         </a:gradFill>
         <a:gradFill rotWithShape="1">
           <a:gsLst>
             <a:gs pos="0">
               <a:schemeClr val="phClr">
-                <a:shade val="63000"/>
-                <a:satMod val="170000"/>
+                <a:shade val="51000"/>
+                <a:satMod val="130000"/>
               </a:schemeClr>
             </a:gs>
-            <a:gs pos="30000">
+            <a:gs pos="80000">
               <a:schemeClr val="phClr">
-                <a:shade val="58000"/>
-                <a:satMod val="170000"/>
-              </a:schemeClr>
-            </a:gs>
-            <a:gs pos="75000">
-              <a:schemeClr val="phClr">
-                <a:shade val="31000"/>
-                <a:satMod val="170000"/>
+                <a:shade val="93000"/>
+                <a:satMod val="130000"/>
               </a:schemeClr>
             </a:gs>
             <a:gs pos="100000">
               <a:schemeClr val="phClr">
-                <a:shade val="15000"/>
-                <a:satMod val="170000"/>
+                <a:shade val="94000"/>
+                <a:satMod val="135000"/>
               </a:schemeClr>
             </a:gs>
           </a:gsLst>
-          <a:path path="circle">
-            <a:fillToRect l="30000" t="155000" r="150000" b="75000"/>
-          </a:path>
+          <a:lin ang="16200000" scaled="0"/>
         </a:gradFill>
       </a:fillStyleLst>
       <a:lnStyleLst>
-        <a:ln w="12700" cap="flat" cmpd="sng" algn="ctr">
+        <a:ln w="9525" cap="flat" cmpd="sng" algn="ctr">
           <a:solidFill>
             <a:schemeClr val="phClr">
-              <a:shade val="70000"/>
-              <a:satMod val="150000"/>
+              <a:shade val="95000"/>
+              <a:satMod val="105000"/>
             </a:schemeClr>
           </a:solidFill>
           <a:prstDash val="solid"/>
@@ -5951,7 +9134,7 @@
           </a:solidFill>
           <a:prstDash val="solid"/>
         </a:ln>
-        <a:ln w="34925" cap="flat" cmpd="sng" algn="ctr">
+        <a:ln w="38100" cap="flat" cmpd="sng" algn="ctr">
           <a:solidFill>
             <a:schemeClr val="phClr"/>
           </a:solidFill>
@@ -5961,27 +9144,27 @@
       <a:effectStyleLst>
         <a:effectStyle>
           <a:effectLst>
-            <a:outerShdw blurRad="50800" dist="25000" dir="5400000" rotWithShape="0">
+            <a:outerShdw blurRad="40000" dist="20000" dir="5400000" rotWithShape="0">
               <a:srgbClr val="000000">
-                <a:alpha val="40000"/>
+                <a:alpha val="38000"/>
               </a:srgbClr>
             </a:outerShdw>
           </a:effectLst>
         </a:effectStyle>
         <a:effectStyle>
           <a:effectLst>
-            <a:outerShdw blurRad="50800" dist="20000" dir="5400000" rotWithShape="0">
+            <a:outerShdw blurRad="40000" dist="23000" dir="5400000" rotWithShape="0">
               <a:srgbClr val="000000">
-                <a:alpha val="42000"/>
+                <a:alpha val="35000"/>
               </a:srgbClr>
             </a:outerShdw>
           </a:effectLst>
         </a:effectStyle>
         <a:effectStyle>
           <a:effectLst>
-            <a:outerShdw blurRad="50800" dist="20000" dir="5400000" rotWithShape="0">
+            <a:outerShdw blurRad="40000" dist="23000" dir="5400000" rotWithShape="0">
               <a:srgbClr val="000000">
-                <a:alpha val="42000"/>
+                <a:alpha val="35000"/>
               </a:srgbClr>
             </a:outerShdw>
           </a:effectLst>
@@ -5989,15 +9172,12 @@
             <a:camera prst="orthographicFront">
               <a:rot lat="0" lon="0" rev="0"/>
             </a:camera>
-            <a:lightRig rig="balanced" dir="t">
-              <a:rot lat="0" lon="0" rev="0"/>
+            <a:lightRig rig="threePt" dir="t">
+              <a:rot lat="0" lon="0" rev="1200000"/>
             </a:lightRig>
           </a:scene3d>
           <a:sp3d>
-            <a:bevelT w="47625" h="69850"/>
-            <a:contourClr>
-              <a:schemeClr val="lt1"/>
-            </a:contourClr>
+            <a:bevelT w="63500" h="25400"/>
           </a:sp3d>
         </a:effectStyle>
       </a:effectStyleLst>
@@ -6009,38 +9189,47 @@
           <a:gsLst>
             <a:gs pos="0">
               <a:schemeClr val="phClr">
-                <a:shade val="58000"/>
-                <a:satMod val="125000"/>
+                <a:tint val="40000"/>
+                <a:satMod val="350000"/>
               </a:schemeClr>
             </a:gs>
             <a:gs pos="40000">
               <a:schemeClr val="phClr">
-                <a:tint val="90000"/>
-                <a:shade val="90000"/>
-                <a:satMod val="120000"/>
+                <a:tint val="45000"/>
+                <a:shade val="99000"/>
+                <a:satMod val="350000"/>
               </a:schemeClr>
             </a:gs>
             <a:gs pos="100000">
               <a:schemeClr val="phClr">
-                <a:tint val="50000"/>
+                <a:shade val="20000"/>
+                <a:satMod val="255000"/>
               </a:schemeClr>
             </a:gs>
           </a:gsLst>
-          <a:lin ang="16200000" scaled="1"/>
+          <a:path path="circle">
+            <a:fillToRect l="50000" t="-80000" r="50000" b="180000"/>
+          </a:path>
         </a:gradFill>
-        <a:blipFill>
-          <a:blip xmlns:r="http://schemas.openxmlformats.org/officeDocument/2006/relationships" r:embed="rId1">
-            <a:duotone>
+        <a:gradFill rotWithShape="1">
+          <a:gsLst>
+            <a:gs pos="0">
               <a:schemeClr val="phClr">
-                <a:shade val="80000"/>
+                <a:tint val="80000"/>
+                <a:satMod val="300000"/>
               </a:schemeClr>
+            </a:gs>
+            <a:gs pos="100000">
               <a:schemeClr val="phClr">
-                <a:tint val="91000"/>
+                <a:shade val="30000"/>
+                <a:satMod val="200000"/>
               </a:schemeClr>
-            </a:duotone>
-          </a:blip>
-          <a:tile tx="0" ty="0" sx="40000" sy="50000" flip="y" algn="tl"/>
-        </a:blipFill>
+            </a:gs>
+          </a:gsLst>
+          <a:path path="circle">
+            <a:fillToRect l="50000" t="50000" r="50000" b="50000"/>
+          </a:path>
+        </a:gradFill>
       </a:bgFillStyleLst>
     </a:fmtScheme>
   </a:themeElements>
@@ -6052,7 +9241,7 @@
 <file path=customXml/item1.xml><?xml version="1.0" encoding="utf-8"?>
 <CoverPageProperties xmlns="http://schemas.microsoft.com/office/2006/coverPageProps">
   <PublishDate>2007-06-19T00:00:00</PublishDate>
-  <Abstract>This short document shows you the steps needed to get LinqToRdf up and running. It covers the tools and systems prerequisites, the techniques and the expected behavior</Abstract>
+  <Abstract>This short document shows you the steps needed to write a simple semantic web application. It covers the tools and systems prerequisites, the techniques and the expected behavior</Abstract>
   <CompanyAddress/>
   <CompanyPhone/>
   <CompanyFax/>
@@ -6081,6 +9270,10 @@
 </tns:customPropertyEditors>
 </file>
 
+<file path=customXml/item5.xml><?xml version="1.0" encoding="utf-8"?>
+<b:Sources xmlns:b="http://schemas.openxmlformats.org/officeDocument/2006/bibliography" xmlns="http://schemas.openxmlformats.org/officeDocument/2006/bibliography" SelectedStyle="\APA.XSL" StyleName="APA"/>
+</file>
+
 <file path=customXml/itemProps1.xml><?xml version="1.0" encoding="utf-8"?>
 <ds:datastoreItem xmlns:ds="http://schemas.openxmlformats.org/officeDocument/2006/customXml" ds:itemID="{55AF091B-3C7A-41E3-B477-F2FDAA23CFDA}">
   <ds:schemaRefs>
@@ -6090,7 +9283,7 @@
 </file>
 
 <file path=customXml/itemProps2.xml><?xml version="1.0" encoding="utf-8"?>
-<ds:datastoreItem xmlns:ds="http://schemas.openxmlformats.org/officeDocument/2006/customXml" ds:itemID="{C7DCFB9A-D0A9-4B95-B0C1-3C48EE5A7A72}">
+<ds:datastoreItem xmlns:ds="http://schemas.openxmlformats.org/officeDocument/2006/customXml" ds:itemID="{37A44DD3-EB41-461C-8831-8E039C645FD7}">
   <ds:schemaRefs>
     <ds:schemaRef ds:uri="urn:microsoft.template.properties"/>
   </ds:schemaRefs>
@@ -6098,7 +9291,7 @@
 </file>
 
 <file path=customXml/itemProps3.xml><?xml version="1.0" encoding="utf-8"?>
-<ds:datastoreItem xmlns:ds="http://schemas.openxmlformats.org/officeDocument/2006/customXml" ds:itemID="{37A44DD3-EB41-461C-8831-8E039C645FD7}">
+<ds:datastoreItem xmlns:ds="http://schemas.openxmlformats.org/officeDocument/2006/customXml" ds:itemID="{C7DCFB9A-D0A9-4B95-B0C1-3C48EE5A7A72}">
   <ds:schemaRefs>
     <ds:schemaRef ds:uri="urn:microsoft.template.properties"/>
   </ds:schemaRefs>
@@ -6111,4 +9304,12 @@
     <ds:schemaRef ds:uri="http://schemas.microsoft.com/office/2006/customDocumentInformationPanel"/>
   </ds:schemaRefs>
 </ds:datastoreItem>
+</file>
+
+<file path=customXml/itemProps5.xml><?xml version="1.0" encoding="utf-8"?>
+<ds:datastoreItem xmlns:ds="http://schemas.openxmlformats.org/officeDocument/2006/customXml" ds:itemID="{B9453634-BAB0-4BF4-B172-3D33EB8A2E14}">
+  <ds:schemaRefs>
+    <ds:schemaRef ds:uri="http://schemas.openxmlformats.org/officeDocument/2006/bibliography"/>
+  </ds:schemaRefs>
+</ds:datastoreItem>
 </file>
</xml_diff>

<commit_message>
brought up to date on vs 2008b2
</commit_message>
<xml_diff>
--- a/doc/Getting Started With LINQ to RDF.docx
+++ b/doc/Getting Started With LINQ to RDF.docx
@@ -134,18 +134,30 @@
                         <w:sdtPr>
                           <w:alias w:val="Abstract"/>
                           <w:id w:val="83737011"/>
-                          <w:placeholder>
-                            <w:docPart w:val="C101F61A861447EAA661E1395873C3CF"/>
-                          </w:placeholder>
                           <w:dataBinding w:prefixMappings="xmlns:ns0='http://schemas.microsoft.com/office/2006/coverPageProps'" w:xpath="/ns0:CoverPageProperties[1]/ns0:Abstract[1]" w:storeItemID="{55AF091B-3C7A-41E3-B477-F2FDAA23CFDA}"/>
                           <w:text/>
                         </w:sdtPr>
                         <w:sdtContent>
                           <w:r>
-                            <w:t xml:space="preserve">This short document shows you the steps needed to </w:t>
+                            <w:t xml:space="preserve">This document </w:t>
+                          </w:r>
+                          <w:r>
+                            <w:t xml:space="preserve">guides </w:t>
+                          </w:r>
+                          <w:r>
+                            <w:t xml:space="preserve">you </w:t>
+                          </w:r>
+                          <w:r>
+                            <w:t xml:space="preserve">through </w:t>
+                          </w:r>
+                          <w:r>
+                            <w:t xml:space="preserve">the steps needed to </w:t>
                           </w:r>
                           <w:r>
                             <w:t>write a simple semantic web application</w:t>
+                          </w:r>
+                          <w:r>
+                            <w:t xml:space="preserve"> in C#</w:t>
                           </w:r>
                           <w:r>
                             <w:t>. It covers the tools and systems prerequisites, the techniques and the expected behavior</w:t>
@@ -153,7 +165,25 @@
                         </w:sdtContent>
                       </w:sdt>
                       <w:r>
-                        <w:t>. All examples are in C#, although LinqToRdf will work on all .NET language.</w:t>
+                        <w:t xml:space="preserve">. All examples are in C#, although LinqToRdf </w:t>
+                      </w:r>
+                      <w:r>
+                        <w:t>should</w:t>
+                      </w:r>
+                      <w:r>
+                        <w:t xml:space="preserve"> work on </w:t>
+                      </w:r>
+                      <w:r>
+                        <w:t xml:space="preserve">any </w:t>
+                      </w:r>
+                      <w:r>
+                        <w:t>.NET language</w:t>
+                      </w:r>
+                      <w:r>
+                        <w:t xml:space="preserve"> that supports LINQ</w:t>
+                      </w:r>
+                      <w:r>
+                        <w:t>.</w:t>
                       </w:r>
                     </w:p>
                   </w:txbxContent>
@@ -254,9 +284,6 @@
                           </w:rPr>
                           <w:alias w:val="Author"/>
                           <w:id w:val="280430085"/>
-                          <w:placeholder>
-                            <w:docPart w:val="341E0F3BF9864A76BF749EE23926E40B"/>
-                          </w:placeholder>
                           <w:text/>
                         </w:sdtPr>
                         <w:sdtContent>
@@ -814,6 +841,9 @@
       <w:r>
         <w:t>, which provides a platform for working with OWL and SPARQL. It uses the .NET 3.5 namespace System.Query which will be released as part of Visual Studio .NET 2008.</w:t>
       </w:r>
+      <w:r>
+        <w:t xml:space="preserve"> The current version at time of writing is targtetted at Visual Studio .NET 2008 beta 2.</w:t>
+      </w:r>
     </w:p>
     <w:p>
       <w:pPr>
@@ -944,7 +974,28 @@
     </w:p>
     <w:p>
       <w:r>
-        <w:t>LinqToRdf requires an IDE that supports the latest version of LINQ, which at the time of writing was Visual Studio .NET Orcas Beta 1. The LINQ framework is still subject to change, and as it stabilizes, the LinqToRdf library will be updated to reflect the new changes.</w:t>
+        <w:t xml:space="preserve">LinqToRdf requires an IDE that supports the latest version of LINQ, which at the time of writing </w:t>
+      </w:r>
+      <w:r>
+        <w:t>is</w:t>
+      </w:r>
+      <w:r>
+        <w:t xml:space="preserve"> Visual Studio .NET Orcas Beta </w:t>
+      </w:r>
+      <w:r>
+        <w:t>2</w:t>
+      </w:r>
+      <w:r>
+        <w:t xml:space="preserve">. The </w:t>
+      </w:r>
+      <w:r>
+        <w:t xml:space="preserve">3.5 version of the .NET </w:t>
+      </w:r>
+      <w:r>
+        <w:t xml:space="preserve">framework </w:t>
+      </w:r>
+      <w:r>
+        <w:t xml:space="preserve">that comes with beta 2 has a go-live license, so it should not change substantially prior to release. </w:t>
       </w:r>
     </w:p>
     <w:p>
@@ -953,11 +1004,6 @@
       </w:r>
     </w:p>
     <w:p>
-      <w:r>
-        <w:t xml:space="preserve">The </w:t>
-      </w:r>
-    </w:p>
-    <w:p>
       <w:pPr>
         <w:pStyle w:val="Heading2"/>
       </w:pPr>
@@ -968,21 +1014,27 @@
     <w:p>
       <w:r>
         <w:t xml:space="preserve">You can download the latest release from </w:t>
+      </w:r>
+      <w:r>
+        <w:t>Google</w:t>
+      </w:r>
+      <w:r>
+        <w:t xml:space="preserve"> code</w:t>
+      </w:r>
+      <w:r>
+        <w:t xml:space="preserve"> (latest version at time of writing is </w:t>
       </w:r>
       <w:hyperlink r:id="rId17" w:history="1">
         <w:r>
           <w:rPr>
             <w:rStyle w:val="Hyperlink"/>
           </w:rPr>
-          <w:t>Google</w:t>
-        </w:r>
-        <w:r>
-          <w:rPr>
-            <w:rStyle w:val="Hyperlink"/>
-          </w:rPr>
-          <w:t xml:space="preserve"> code</w:t>
+          <w:t>http://linqtordf.googlecode.com/files/LinqToRdf-0.2.msi</w:t>
         </w:r>
       </w:hyperlink>
+      <w:r>
+        <w:t xml:space="preserve">) </w:t>
+      </w:r>
       <w:r>
         <w:t>.</w:t>
       </w:r>
@@ -1015,6 +1067,24 @@
     <w:p>
       <w:r>
         <w:t>Installation is a simple matter of double clicking the MSI file, and deciding where to install the assemblies for LinqToRdf.</w:t>
+      </w:r>
+      <w:r>
+        <w:t xml:space="preserve"> The default location will be in a LinqTordf-0.x directory under “</w:t>
+      </w:r>
+      <w:r>
+        <w:rPr>
+          <w:i/>
+        </w:rPr>
+        <w:t>c:\Program Files</w:t>
+      </w:r>
+      <w:r>
+        <w:rPr>
+          <w:i/>
+        </w:rPr>
+        <w:t>”</w:t>
+      </w:r>
+      <w:r>
+        <w:t>.</w:t>
       </w:r>
     </w:p>
     <w:p>
@@ -3885,7 +3955,7 @@
         <w:rPr>
           <w:noProof/>
         </w:rPr>
-        <w:t>6</w:t>
+        <w:t>2</w:t>
       </w:r>
     </w:fldSimple>
     <w:r>
@@ -4038,21 +4108,7 @@
             <w:rStyle w:val="Hyperlink"/>
             <w:lang w:val="en-AU"/>
           </w:rPr>
-          <w:t>http://linqtordf.googlecode.com/</w:t>
-        </w:r>
-        <w:r>
-          <w:rPr>
-            <w:rStyle w:val="Hyperlink"/>
-            <w:lang w:val="en-AU"/>
-          </w:rPr>
-          <w:t>s</w:t>
-        </w:r>
-        <w:r>
-          <w:rPr>
-            <w:rStyle w:val="Hyperlink"/>
-            <w:lang w:val="en-AU"/>
-          </w:rPr>
-          <w:t>vn/trunk/src/linqtordf/Attributes.cs</w:t>
+          <w:t>http://linqtordf.googlecode.com/svn/trunk/src/linqtordf/Attributes.cs</w:t>
         </w:r>
       </w:hyperlink>
       <w:r>
@@ -6790,41 +6846,41 @@
   </dgm:ptLst>
   <dgm:cxnLst>
     <dgm:cxn modelId="{01DD1E34-2B3B-4736-A0EF-E481AC2E6448}" srcId="{7767FC4C-5E13-4682-891E-26F7AF9F8627}" destId="{514633DF-789B-4A00-810F-BC955B2CC343}" srcOrd="1" destOrd="0" parTransId="{4BE1BBAF-F139-4EDA-A7CA-A1C2069BFD1A}" sibTransId="{5AD5AA29-7FD7-402F-A779-46A730110575}"/>
-    <dgm:cxn modelId="{7923BD3B-C86F-4BE5-92A7-A1C7DCADE89C}" type="presOf" srcId="{73929C7C-667D-4863-909E-77CA0387B0F0}" destId="{F64A786B-6DB0-41C6-8841-D8E20357ECE5}" srcOrd="0" destOrd="0" presId="urn:microsoft.com/office/officeart/2005/8/layout/hierarchy4"/>
     <dgm:cxn modelId="{81F6F107-9DC1-4851-9B8A-48BF88EA783E}" srcId="{9CD9A226-FDCE-4D15-A070-173076E1324A}" destId="{73929C7C-667D-4863-909E-77CA0387B0F0}" srcOrd="0" destOrd="0" parTransId="{F3B879F2-E53D-42F4-AF33-C16084966EEF}" sibTransId="{2EF8CAAA-23E7-4D7E-B60D-5020F37B86B8}"/>
-    <dgm:cxn modelId="{35AB3DEA-6170-497E-AEF7-04841848799E}" type="presOf" srcId="{7767FC4C-5E13-4682-891E-26F7AF9F8627}" destId="{AC31624C-DEB4-45F8-B6B0-78ECDB74C190}" srcOrd="0" destOrd="0" presId="urn:microsoft.com/office/officeart/2005/8/layout/hierarchy4"/>
-    <dgm:cxn modelId="{6BD17F9F-BC3F-41E2-A0B0-F7A3F75CE244}" type="presOf" srcId="{514633DF-789B-4A00-810F-BC955B2CC343}" destId="{609BB00E-A87A-49B7-AD33-5473A31A8361}" srcOrd="0" destOrd="0" presId="urn:microsoft.com/office/officeart/2005/8/layout/hierarchy4"/>
-    <dgm:cxn modelId="{2E8395C0-1437-45FE-84CD-8662DBFB13E7}" type="presOf" srcId="{9CD9A226-FDCE-4D15-A070-173076E1324A}" destId="{EF0BF5CB-C8EC-49CD-B763-99D58FDE7F74}" srcOrd="0" destOrd="0" presId="urn:microsoft.com/office/officeart/2005/8/layout/hierarchy4"/>
-    <dgm:cxn modelId="{0DAA2E1B-66CF-465E-9F9A-4DCC9C2FEFC8}" type="presOf" srcId="{DED4FE15-923D-48BA-B3F6-ACA547194F99}" destId="{6E55AF66-9CC5-488A-8B3D-32480F43317A}" srcOrd="0" destOrd="0" presId="urn:microsoft.com/office/officeart/2005/8/layout/hierarchy4"/>
+    <dgm:cxn modelId="{F4CBB38D-E7D1-42F2-828F-C278F0C56820}" type="presOf" srcId="{3896BDF7-A453-4238-BAAE-45FE7B0E9354}" destId="{504692CC-1DD6-4ED6-8E84-FA57E4575133}" srcOrd="0" destOrd="0" presId="urn:microsoft.com/office/officeart/2005/8/layout/hierarchy4"/>
+    <dgm:cxn modelId="{F5C2D8A3-BBF6-4909-A34B-50F5C1B0A489}" type="presOf" srcId="{514633DF-789B-4A00-810F-BC955B2CC343}" destId="{609BB00E-A87A-49B7-AD33-5473A31A8361}" srcOrd="0" destOrd="0" presId="urn:microsoft.com/office/officeart/2005/8/layout/hierarchy4"/>
+    <dgm:cxn modelId="{C3403373-2DC1-4326-9610-74812B73A3BC}" type="presOf" srcId="{DED4FE15-923D-48BA-B3F6-ACA547194F99}" destId="{6E55AF66-9CC5-488A-8B3D-32480F43317A}" srcOrd="0" destOrd="0" presId="urn:microsoft.com/office/officeart/2005/8/layout/hierarchy4"/>
+    <dgm:cxn modelId="{D434EF99-EB3A-4243-B4B6-36C387B3A659}" type="presOf" srcId="{73929C7C-667D-4863-909E-77CA0387B0F0}" destId="{F64A786B-6DB0-41C6-8841-D8E20357ECE5}" srcOrd="0" destOrd="0" presId="urn:microsoft.com/office/officeart/2005/8/layout/hierarchy4"/>
     <dgm:cxn modelId="{E64CA8BA-FAA7-43BC-9DF1-2E6DD528DB96}" srcId="{73929C7C-667D-4863-909E-77CA0387B0F0}" destId="{7767FC4C-5E13-4682-891E-26F7AF9F8627}" srcOrd="0" destOrd="0" parTransId="{290BD669-AA88-47B3-A0CB-0722C6E48CB8}" sibTransId="{4EFB522C-13E6-4289-BD1C-02BACADCBC2B}"/>
-    <dgm:cxn modelId="{9F814D83-0C32-4793-BE48-46E67F62DD18}" type="presOf" srcId="{3896BDF7-A453-4238-BAAE-45FE7B0E9354}" destId="{504692CC-1DD6-4ED6-8E84-FA57E4575133}" srcOrd="0" destOrd="0" presId="urn:microsoft.com/office/officeart/2005/8/layout/hierarchy4"/>
-    <dgm:cxn modelId="{F774012F-72D4-4AC6-A9E7-DBA7E57AC515}" type="presOf" srcId="{B35EAA6C-AEF4-4A5C-A57B-6E608272BB75}" destId="{A0952E0D-1290-4516-B47E-65D3697CDF7E}" srcOrd="0" destOrd="0" presId="urn:microsoft.com/office/officeart/2005/8/layout/hierarchy4"/>
+    <dgm:cxn modelId="{E12A088F-E466-4D1D-8047-52756F8C97DB}" type="presOf" srcId="{9CD9A226-FDCE-4D15-A070-173076E1324A}" destId="{EF0BF5CB-C8EC-49CD-B763-99D58FDE7F74}" srcOrd="0" destOrd="0" presId="urn:microsoft.com/office/officeart/2005/8/layout/hierarchy4"/>
     <dgm:cxn modelId="{ADD36100-39CB-48C4-859E-C673E5A40B67}" srcId="{7767FC4C-5E13-4682-891E-26F7AF9F8627}" destId="{B35EAA6C-AEF4-4A5C-A57B-6E608272BB75}" srcOrd="2" destOrd="0" parTransId="{9AAD78CB-EDAA-4FE0-9AB9-93263BDAFDEB}" sibTransId="{2C20CDE3-6BA3-4CE5-9C6D-8B21395F4FF2}"/>
     <dgm:cxn modelId="{64A7090C-F7C6-49B7-A374-C066D4334A9D}" srcId="{7767FC4C-5E13-4682-891E-26F7AF9F8627}" destId="{DED4FE15-923D-48BA-B3F6-ACA547194F99}" srcOrd="0" destOrd="0" parTransId="{E3117C7C-29FA-4D17-BB8F-341804AB9387}" sibTransId="{C2D7599C-EA6B-4584-919C-A49CB9C513AE}"/>
+    <dgm:cxn modelId="{296D8BD2-8F1B-4FA8-B836-CC434671CDF0}" type="presOf" srcId="{7767FC4C-5E13-4682-891E-26F7AF9F8627}" destId="{AC31624C-DEB4-45F8-B6B0-78ECDB74C190}" srcOrd="0" destOrd="0" presId="urn:microsoft.com/office/officeart/2005/8/layout/hierarchy4"/>
+    <dgm:cxn modelId="{E4FB1288-A90E-45B3-BD25-FD7E43D25970}" type="presOf" srcId="{B35EAA6C-AEF4-4A5C-A57B-6E608272BB75}" destId="{A0952E0D-1290-4516-B47E-65D3697CDF7E}" srcOrd="0" destOrd="0" presId="urn:microsoft.com/office/officeart/2005/8/layout/hierarchy4"/>
     <dgm:cxn modelId="{1E961748-A153-4FCA-9327-51FF1DBA55E3}" srcId="{7767FC4C-5E13-4682-891E-26F7AF9F8627}" destId="{3896BDF7-A453-4238-BAAE-45FE7B0E9354}" srcOrd="3" destOrd="0" parTransId="{F95E7C9E-866D-4C41-909C-F41B8EB8CD80}" sibTransId="{C68A54E7-DC99-42CE-8280-324BF1A82B14}"/>
-    <dgm:cxn modelId="{76D6F3C3-AE1E-4346-B6FB-7172AD30CCD4}" type="presParOf" srcId="{EF0BF5CB-C8EC-49CD-B763-99D58FDE7F74}" destId="{7204AABD-DD4E-462A-9351-8E8705B3734B}" srcOrd="0" destOrd="0" presId="urn:microsoft.com/office/officeart/2005/8/layout/hierarchy4"/>
-    <dgm:cxn modelId="{094072A7-FAA4-4E1D-BAF6-32C0CB29E938}" type="presParOf" srcId="{7204AABD-DD4E-462A-9351-8E8705B3734B}" destId="{F64A786B-6DB0-41C6-8841-D8E20357ECE5}" srcOrd="0" destOrd="0" presId="urn:microsoft.com/office/officeart/2005/8/layout/hierarchy4"/>
-    <dgm:cxn modelId="{253B91F3-7EF2-4159-AD53-FAB1B763EA18}" type="presParOf" srcId="{7204AABD-DD4E-462A-9351-8E8705B3734B}" destId="{8C6ED8E9-FB2E-4819-A17A-20C315223D2B}" srcOrd="1" destOrd="0" presId="urn:microsoft.com/office/officeart/2005/8/layout/hierarchy4"/>
-    <dgm:cxn modelId="{8A6F2C4D-4ED4-4960-999E-D837B017E647}" type="presParOf" srcId="{7204AABD-DD4E-462A-9351-8E8705B3734B}" destId="{3F2AB3DB-9F9E-4E15-AC7C-1AC2F20AAEAF}" srcOrd="2" destOrd="0" presId="urn:microsoft.com/office/officeart/2005/8/layout/hierarchy4"/>
-    <dgm:cxn modelId="{63C445F6-222E-48F7-80C1-3499B00061E2}" type="presParOf" srcId="{3F2AB3DB-9F9E-4E15-AC7C-1AC2F20AAEAF}" destId="{6D274AB4-92BB-47B8-9BD9-EC71513EDBE0}" srcOrd="0" destOrd="0" presId="urn:microsoft.com/office/officeart/2005/8/layout/hierarchy4"/>
-    <dgm:cxn modelId="{251A1687-C35B-4726-87E9-F28540BEC90B}" type="presParOf" srcId="{6D274AB4-92BB-47B8-9BD9-EC71513EDBE0}" destId="{AC31624C-DEB4-45F8-B6B0-78ECDB74C190}" srcOrd="0" destOrd="0" presId="urn:microsoft.com/office/officeart/2005/8/layout/hierarchy4"/>
-    <dgm:cxn modelId="{1D69772F-CA49-4946-A9AF-2B31C8F9F61A}" type="presParOf" srcId="{6D274AB4-92BB-47B8-9BD9-EC71513EDBE0}" destId="{9979C3C5-C837-48A9-ADA1-3A7877CFAB2E}" srcOrd="1" destOrd="0" presId="urn:microsoft.com/office/officeart/2005/8/layout/hierarchy4"/>
-    <dgm:cxn modelId="{ACA5D5B3-8695-44D4-A28B-F7FC36EC2D5F}" type="presParOf" srcId="{6D274AB4-92BB-47B8-9BD9-EC71513EDBE0}" destId="{5AB6640D-76EB-4E38-84DF-CC636C58BF44}" srcOrd="2" destOrd="0" presId="urn:microsoft.com/office/officeart/2005/8/layout/hierarchy4"/>
-    <dgm:cxn modelId="{D519371F-AB73-489C-B17C-AD2DB479FA58}" type="presParOf" srcId="{5AB6640D-76EB-4E38-84DF-CC636C58BF44}" destId="{B18C7B19-2CCB-4020-955F-C592BDAA3EF1}" srcOrd="0" destOrd="0" presId="urn:microsoft.com/office/officeart/2005/8/layout/hierarchy4"/>
-    <dgm:cxn modelId="{7D3161DB-B655-4768-91BC-40A1036FD3D6}" type="presParOf" srcId="{B18C7B19-2CCB-4020-955F-C592BDAA3EF1}" destId="{6E55AF66-9CC5-488A-8B3D-32480F43317A}" srcOrd="0" destOrd="0" presId="urn:microsoft.com/office/officeart/2005/8/layout/hierarchy4"/>
-    <dgm:cxn modelId="{ED7E0023-7921-4FB6-AFC1-AEF344BFC74F}" type="presParOf" srcId="{B18C7B19-2CCB-4020-955F-C592BDAA3EF1}" destId="{A46DA776-B636-4121-9E86-CFCFD80565E9}" srcOrd="1" destOrd="0" presId="urn:microsoft.com/office/officeart/2005/8/layout/hierarchy4"/>
-    <dgm:cxn modelId="{1F3044F3-B77F-43F5-BCDA-62AB5AFC2B64}" type="presParOf" srcId="{5AB6640D-76EB-4E38-84DF-CC636C58BF44}" destId="{FFA0AEAF-FCE2-4A7B-9BEF-4564BC0438A8}" srcOrd="1" destOrd="0" presId="urn:microsoft.com/office/officeart/2005/8/layout/hierarchy4"/>
-    <dgm:cxn modelId="{A54773D1-3807-4D76-96F9-CE84C8AD21C0}" type="presParOf" srcId="{5AB6640D-76EB-4E38-84DF-CC636C58BF44}" destId="{1212F71A-E520-4AFF-A8CA-DFF6581FC37A}" srcOrd="2" destOrd="0" presId="urn:microsoft.com/office/officeart/2005/8/layout/hierarchy4"/>
-    <dgm:cxn modelId="{41C21C62-E12D-4C8B-A656-EE653E2EE929}" type="presParOf" srcId="{1212F71A-E520-4AFF-A8CA-DFF6581FC37A}" destId="{609BB00E-A87A-49B7-AD33-5473A31A8361}" srcOrd="0" destOrd="0" presId="urn:microsoft.com/office/officeart/2005/8/layout/hierarchy4"/>
-    <dgm:cxn modelId="{DBFAF75A-FF17-48B1-AF15-8C1018846183}" type="presParOf" srcId="{1212F71A-E520-4AFF-A8CA-DFF6581FC37A}" destId="{8B5F45E7-2341-434A-9D88-E5B5D6F70119}" srcOrd="1" destOrd="0" presId="urn:microsoft.com/office/officeart/2005/8/layout/hierarchy4"/>
-    <dgm:cxn modelId="{9FB1A850-6E76-4EA0-AFF8-4BC4C33A97B8}" type="presParOf" srcId="{5AB6640D-76EB-4E38-84DF-CC636C58BF44}" destId="{04E073F0-EEF1-40AC-A371-D10F36BA91AF}" srcOrd="3" destOrd="0" presId="urn:microsoft.com/office/officeart/2005/8/layout/hierarchy4"/>
-    <dgm:cxn modelId="{170A1ECB-2FE8-4D11-9526-8BDC3CACB6B2}" type="presParOf" srcId="{5AB6640D-76EB-4E38-84DF-CC636C58BF44}" destId="{0B3C740F-F41A-467D-AABA-42362E6360FC}" srcOrd="4" destOrd="0" presId="urn:microsoft.com/office/officeart/2005/8/layout/hierarchy4"/>
-    <dgm:cxn modelId="{61F628E3-1B59-4402-8F5C-C7648ADE3CF7}" type="presParOf" srcId="{0B3C740F-F41A-467D-AABA-42362E6360FC}" destId="{A0952E0D-1290-4516-B47E-65D3697CDF7E}" srcOrd="0" destOrd="0" presId="urn:microsoft.com/office/officeart/2005/8/layout/hierarchy4"/>
-    <dgm:cxn modelId="{97857CAD-CF47-423E-A065-C28845D7C5A9}" type="presParOf" srcId="{0B3C740F-F41A-467D-AABA-42362E6360FC}" destId="{B2A6829B-7636-4212-84FB-E6BD5075F9A5}" srcOrd="1" destOrd="0" presId="urn:microsoft.com/office/officeart/2005/8/layout/hierarchy4"/>
-    <dgm:cxn modelId="{1865B821-CFED-4A91-885C-2D6EC5ACF355}" type="presParOf" srcId="{5AB6640D-76EB-4E38-84DF-CC636C58BF44}" destId="{36B221C2-C98D-4A56-8748-E0ACA2EE4C74}" srcOrd="5" destOrd="0" presId="urn:microsoft.com/office/officeart/2005/8/layout/hierarchy4"/>
-    <dgm:cxn modelId="{EB38E400-20B7-4484-9A0F-61CB63543194}" type="presParOf" srcId="{5AB6640D-76EB-4E38-84DF-CC636C58BF44}" destId="{59610324-31DF-4663-9539-E681BE7A1934}" srcOrd="6" destOrd="0" presId="urn:microsoft.com/office/officeart/2005/8/layout/hierarchy4"/>
-    <dgm:cxn modelId="{8286E1CC-3825-491C-9CD1-9D489239D855}" type="presParOf" srcId="{59610324-31DF-4663-9539-E681BE7A1934}" destId="{504692CC-1DD6-4ED6-8E84-FA57E4575133}" srcOrd="0" destOrd="0" presId="urn:microsoft.com/office/officeart/2005/8/layout/hierarchy4"/>
-    <dgm:cxn modelId="{8715D5E8-2B1D-4A9E-8888-CDBC58202B03}" type="presParOf" srcId="{59610324-31DF-4663-9539-E681BE7A1934}" destId="{BC5D63EA-B110-45D1-B38D-AD33C81272F6}" srcOrd="1" destOrd="0" presId="urn:microsoft.com/office/officeart/2005/8/layout/hierarchy4"/>
+    <dgm:cxn modelId="{38EBE688-6FCA-4057-93E2-EF872BED9314}" type="presParOf" srcId="{EF0BF5CB-C8EC-49CD-B763-99D58FDE7F74}" destId="{7204AABD-DD4E-462A-9351-8E8705B3734B}" srcOrd="0" destOrd="0" presId="urn:microsoft.com/office/officeart/2005/8/layout/hierarchy4"/>
+    <dgm:cxn modelId="{04693CFA-6DD7-4F76-8110-7468AB72D584}" type="presParOf" srcId="{7204AABD-DD4E-462A-9351-8E8705B3734B}" destId="{F64A786B-6DB0-41C6-8841-D8E20357ECE5}" srcOrd="0" destOrd="0" presId="urn:microsoft.com/office/officeart/2005/8/layout/hierarchy4"/>
+    <dgm:cxn modelId="{5ED411CE-976A-4CA8-8772-F1B4B10532CA}" type="presParOf" srcId="{7204AABD-DD4E-462A-9351-8E8705B3734B}" destId="{8C6ED8E9-FB2E-4819-A17A-20C315223D2B}" srcOrd="1" destOrd="0" presId="urn:microsoft.com/office/officeart/2005/8/layout/hierarchy4"/>
+    <dgm:cxn modelId="{E6A4AFDD-0A7D-405D-ADFD-1814975020FF}" type="presParOf" srcId="{7204AABD-DD4E-462A-9351-8E8705B3734B}" destId="{3F2AB3DB-9F9E-4E15-AC7C-1AC2F20AAEAF}" srcOrd="2" destOrd="0" presId="urn:microsoft.com/office/officeart/2005/8/layout/hierarchy4"/>
+    <dgm:cxn modelId="{95E25802-FD37-4493-AD91-D1F6DF7C011B}" type="presParOf" srcId="{3F2AB3DB-9F9E-4E15-AC7C-1AC2F20AAEAF}" destId="{6D274AB4-92BB-47B8-9BD9-EC71513EDBE0}" srcOrd="0" destOrd="0" presId="urn:microsoft.com/office/officeart/2005/8/layout/hierarchy4"/>
+    <dgm:cxn modelId="{07C39605-255C-47C7-A07D-7ED09FFF5CAC}" type="presParOf" srcId="{6D274AB4-92BB-47B8-9BD9-EC71513EDBE0}" destId="{AC31624C-DEB4-45F8-B6B0-78ECDB74C190}" srcOrd="0" destOrd="0" presId="urn:microsoft.com/office/officeart/2005/8/layout/hierarchy4"/>
+    <dgm:cxn modelId="{745F395A-8D51-4456-821E-F54F7D063C78}" type="presParOf" srcId="{6D274AB4-92BB-47B8-9BD9-EC71513EDBE0}" destId="{9979C3C5-C837-48A9-ADA1-3A7877CFAB2E}" srcOrd="1" destOrd="0" presId="urn:microsoft.com/office/officeart/2005/8/layout/hierarchy4"/>
+    <dgm:cxn modelId="{197D6D49-EA01-4D0E-859C-AD85089E1E7D}" type="presParOf" srcId="{6D274AB4-92BB-47B8-9BD9-EC71513EDBE0}" destId="{5AB6640D-76EB-4E38-84DF-CC636C58BF44}" srcOrd="2" destOrd="0" presId="urn:microsoft.com/office/officeart/2005/8/layout/hierarchy4"/>
+    <dgm:cxn modelId="{C01BEFBC-E455-4802-A7CE-02B802AD43D4}" type="presParOf" srcId="{5AB6640D-76EB-4E38-84DF-CC636C58BF44}" destId="{B18C7B19-2CCB-4020-955F-C592BDAA3EF1}" srcOrd="0" destOrd="0" presId="urn:microsoft.com/office/officeart/2005/8/layout/hierarchy4"/>
+    <dgm:cxn modelId="{4B318ABD-7BF7-41AD-8B80-0F09D429A746}" type="presParOf" srcId="{B18C7B19-2CCB-4020-955F-C592BDAA3EF1}" destId="{6E55AF66-9CC5-488A-8B3D-32480F43317A}" srcOrd="0" destOrd="0" presId="urn:microsoft.com/office/officeart/2005/8/layout/hierarchy4"/>
+    <dgm:cxn modelId="{A098648D-2CAA-410B-BB19-9818691EECCD}" type="presParOf" srcId="{B18C7B19-2CCB-4020-955F-C592BDAA3EF1}" destId="{A46DA776-B636-4121-9E86-CFCFD80565E9}" srcOrd="1" destOrd="0" presId="urn:microsoft.com/office/officeart/2005/8/layout/hierarchy4"/>
+    <dgm:cxn modelId="{94C4C1A8-4A8C-4BCD-B353-519501202E9F}" type="presParOf" srcId="{5AB6640D-76EB-4E38-84DF-CC636C58BF44}" destId="{FFA0AEAF-FCE2-4A7B-9BEF-4564BC0438A8}" srcOrd="1" destOrd="0" presId="urn:microsoft.com/office/officeart/2005/8/layout/hierarchy4"/>
+    <dgm:cxn modelId="{CF641046-3245-4B49-8BEF-DAF28E64F92C}" type="presParOf" srcId="{5AB6640D-76EB-4E38-84DF-CC636C58BF44}" destId="{1212F71A-E520-4AFF-A8CA-DFF6581FC37A}" srcOrd="2" destOrd="0" presId="urn:microsoft.com/office/officeart/2005/8/layout/hierarchy4"/>
+    <dgm:cxn modelId="{FC5712E6-29D1-459E-A2E8-FEE4EF01DA04}" type="presParOf" srcId="{1212F71A-E520-4AFF-A8CA-DFF6581FC37A}" destId="{609BB00E-A87A-49B7-AD33-5473A31A8361}" srcOrd="0" destOrd="0" presId="urn:microsoft.com/office/officeart/2005/8/layout/hierarchy4"/>
+    <dgm:cxn modelId="{9130F486-270B-4FD0-AC61-BBEFD575C0C1}" type="presParOf" srcId="{1212F71A-E520-4AFF-A8CA-DFF6581FC37A}" destId="{8B5F45E7-2341-434A-9D88-E5B5D6F70119}" srcOrd="1" destOrd="0" presId="urn:microsoft.com/office/officeart/2005/8/layout/hierarchy4"/>
+    <dgm:cxn modelId="{86BE67D8-35D2-455F-A58A-875803F55ABF}" type="presParOf" srcId="{5AB6640D-76EB-4E38-84DF-CC636C58BF44}" destId="{04E073F0-EEF1-40AC-A371-D10F36BA91AF}" srcOrd="3" destOrd="0" presId="urn:microsoft.com/office/officeart/2005/8/layout/hierarchy4"/>
+    <dgm:cxn modelId="{568A8374-5EB0-4E4A-8894-C262257AA0AD}" type="presParOf" srcId="{5AB6640D-76EB-4E38-84DF-CC636C58BF44}" destId="{0B3C740F-F41A-467D-AABA-42362E6360FC}" srcOrd="4" destOrd="0" presId="urn:microsoft.com/office/officeart/2005/8/layout/hierarchy4"/>
+    <dgm:cxn modelId="{BA199D02-B3F0-416F-9599-E054F1E2B17B}" type="presParOf" srcId="{0B3C740F-F41A-467D-AABA-42362E6360FC}" destId="{A0952E0D-1290-4516-B47E-65D3697CDF7E}" srcOrd="0" destOrd="0" presId="urn:microsoft.com/office/officeart/2005/8/layout/hierarchy4"/>
+    <dgm:cxn modelId="{D388D474-98CA-4C59-89EF-F945A03F0EE3}" type="presParOf" srcId="{0B3C740F-F41A-467D-AABA-42362E6360FC}" destId="{B2A6829B-7636-4212-84FB-E6BD5075F9A5}" srcOrd="1" destOrd="0" presId="urn:microsoft.com/office/officeart/2005/8/layout/hierarchy4"/>
+    <dgm:cxn modelId="{85869975-34A7-4201-9FD8-C0E63BE7DAB7}" type="presParOf" srcId="{5AB6640D-76EB-4E38-84DF-CC636C58BF44}" destId="{36B221C2-C98D-4A56-8748-E0ACA2EE4C74}" srcOrd="5" destOrd="0" presId="urn:microsoft.com/office/officeart/2005/8/layout/hierarchy4"/>
+    <dgm:cxn modelId="{37954E85-1665-4FCA-ABE3-B996F7F9E771}" type="presParOf" srcId="{5AB6640D-76EB-4E38-84DF-CC636C58BF44}" destId="{59610324-31DF-4663-9539-E681BE7A1934}" srcOrd="6" destOrd="0" presId="urn:microsoft.com/office/officeart/2005/8/layout/hierarchy4"/>
+    <dgm:cxn modelId="{E14B942E-166B-4E69-BAAF-907F5AA5872E}" type="presParOf" srcId="{59610324-31DF-4663-9539-E681BE7A1934}" destId="{504692CC-1DD6-4ED6-8E84-FA57E4575133}" srcOrd="0" destOrd="0" presId="urn:microsoft.com/office/officeart/2005/8/layout/hierarchy4"/>
+    <dgm:cxn modelId="{8A72F6FB-6A1B-4E00-AD57-06008E3F44B1}" type="presParOf" srcId="{59610324-31DF-4663-9539-E681BE7A1934}" destId="{BC5D63EA-B110-45D1-B38D-AD33C81272F6}" srcOrd="1" destOrd="0" presId="urn:microsoft.com/office/officeart/2005/8/layout/hierarchy4"/>
   </dgm:cxnLst>
   <dgm:bg/>
   <dgm:whole/>
@@ -8472,72 +8528,6 @@
         </w:p>
       </w:docPartBody>
     </w:docPart>
-    <w:docPart>
-      <w:docPartPr>
-        <w:name w:val="29F5C2D849C54F2F9E8170412DEC8125"/>
-        <w:category>
-          <w:name w:val="General"/>
-          <w:gallery w:val="placeholder"/>
-        </w:category>
-        <w:types>
-          <w:type w:val="bbPlcHdr"/>
-        </w:types>
-        <w:behaviors>
-          <w:behavior w:val="content"/>
-        </w:behaviors>
-        <w:guid w:val="{910A47CE-7887-401E-803D-344765E83629}"/>
-      </w:docPartPr>
-      <w:docPartBody>
-        <w:p>
-          <w:pPr>
-            <w:pStyle w:val="29F5C2D849C54F2F9E8170412DEC8125"/>
-          </w:pPr>
-          <w:r>
-            <w:rPr>
-              <w:rFonts w:asciiTheme="majorHAnsi" w:hAnsiTheme="majorHAnsi"/>
-              <w:smallCaps/>
-              <w:color w:val="632423" w:themeColor="accent2" w:themeShade="80"/>
-              <w:spacing w:val="20"/>
-              <w:sz w:val="56"/>
-              <w:szCs w:val="56"/>
-            </w:rPr>
-            <w:t>[Type the document title]</w:t>
-          </w:r>
-        </w:p>
-      </w:docPartBody>
-    </w:docPart>
-    <w:docPart>
-      <w:docPartPr>
-        <w:name w:val="1AE016D857B04307973B64292CAA14FA"/>
-        <w:category>
-          <w:name w:val="General"/>
-          <w:gallery w:val="placeholder"/>
-        </w:category>
-        <w:types>
-          <w:type w:val="bbPlcHdr"/>
-        </w:types>
-        <w:behaviors>
-          <w:behavior w:val="content"/>
-        </w:behaviors>
-        <w:guid w:val="{38CA911D-CA6D-4FB0-8371-DD1A1A53E2C1}"/>
-      </w:docPartPr>
-      <w:docPartBody>
-        <w:p>
-          <w:pPr>
-            <w:pStyle w:val="1AE016D857B04307973B64292CAA14FA"/>
-          </w:pPr>
-          <w:r>
-            <w:rPr>
-              <w:i/>
-              <w:color w:val="632423" w:themeColor="accent2" w:themeShade="80"/>
-              <w:sz w:val="28"/>
-              <w:szCs w:val="28"/>
-            </w:rPr>
-            <w:t>[Type the document subtitle]</w:t>
-          </w:r>
-        </w:p>
-      </w:docPartBody>
-    </w:docPart>
   </w:docParts>
 </w:glossaryDocument>
 </file>
@@ -8594,11 +8584,12 @@
     <w:sig w:usb0="A00002EF" w:usb1="4000004B" w:usb2="00000000" w:usb3="00000000" w:csb0="0000009F" w:csb1="00000000"/>
   </w:font>
   <w:font w:name="Tahoma">
-    <w:panose1 w:val="020B0604030504040204"/>
+    <w:panose1 w:val="00000000000000000000"/>
     <w:charset w:val="00"/>
     <w:family w:val="swiss"/>
+    <w:notTrueType/>
     <w:pitch w:val="variable"/>
-    <w:sig w:usb0="61002A87" w:usb1="80000000" w:usb2="00000008" w:usb3="00000000" w:csb0="000101FF" w:csb1="00000000"/>
+    <w:sig w:usb0="00000003" w:usb1="00000000" w:usb2="00000000" w:usb3="00000000" w:csb0="00000001" w:csb1="00000000"/>
   </w:font>
   <w:font w:name="Century Schoolbook">
     <w:panose1 w:val="02040604050505020304"/>
@@ -8621,6 +8612,7 @@
   <w:rsids>
     <w:rsidRoot w:val="00DC5910"/>
     <w:rsid w:val="00314BE1"/>
+    <w:rsid w:val="007E1A6F"/>
     <w:rsid w:val="00DC5910"/>
   </w:rsids>
   <m:mathPr>
@@ -9241,7 +9233,7 @@
 <file path=customXml/item1.xml><?xml version="1.0" encoding="utf-8"?>
 <CoverPageProperties xmlns="http://schemas.microsoft.com/office/2006/coverPageProps">
   <PublishDate>2007-06-19T00:00:00</PublishDate>
-  <Abstract>This short document shows you the steps needed to write a simple semantic web application. It covers the tools and systems prerequisites, the techniques and the expected behavior</Abstract>
+  <Abstract>This document guides you through the steps needed to write a simple semantic web application in C#. It covers the tools and systems prerequisites, the techniques and the expected behavior</Abstract>
   <CompanyAddress/>
   <CompanyPhone/>
   <CompanyFax/>
@@ -9264,14 +9256,14 @@
 </file>
 
 <file path=customXml/item4.xml><?xml version="1.0" encoding="utf-8"?>
+<b:Sources xmlns:b="http://schemas.openxmlformats.org/officeDocument/2006/bibliography" xmlns="http://schemas.openxmlformats.org/officeDocument/2006/bibliography" SelectedStyle="\APA.XSL" StyleName="APA"/>
+</file>
+
+<file path=customXml/item5.xml><?xml version="1.0" encoding="utf-8"?>
 <tns:customPropertyEditors xmlns:tns="http://schemas.microsoft.com/office/2006/customDocumentInformationPanel">
   <tns:showOnOpen/>
   <tns:defaultPropertyEditorNamespace/>
 </tns:customPropertyEditors>
-</file>
-
-<file path=customXml/item5.xml><?xml version="1.0" encoding="utf-8"?>
-<b:Sources xmlns:b="http://schemas.openxmlformats.org/officeDocument/2006/bibliography" xmlns="http://schemas.openxmlformats.org/officeDocument/2006/bibliography" SelectedStyle="\APA.XSL" StyleName="APA"/>
 </file>
 
 <file path=customXml/itemProps1.xml><?xml version="1.0" encoding="utf-8"?>
@@ -9283,6 +9275,14 @@
 </file>
 
 <file path=customXml/itemProps2.xml><?xml version="1.0" encoding="utf-8"?>
+<ds:datastoreItem xmlns:ds="http://schemas.openxmlformats.org/officeDocument/2006/customXml" ds:itemID="{C7DCFB9A-D0A9-4B95-B0C1-3C48EE5A7A72}">
+  <ds:schemaRefs>
+    <ds:schemaRef ds:uri="urn:microsoft.template.properties"/>
+  </ds:schemaRefs>
+</ds:datastoreItem>
+</file>
+
+<file path=customXml/itemProps3.xml><?xml version="1.0" encoding="utf-8"?>
 <ds:datastoreItem xmlns:ds="http://schemas.openxmlformats.org/officeDocument/2006/customXml" ds:itemID="{37A44DD3-EB41-461C-8831-8E039C645FD7}">
   <ds:schemaRefs>
     <ds:schemaRef ds:uri="urn:microsoft.template.properties"/>
@@ -9290,26 +9290,18 @@
 </ds:datastoreItem>
 </file>
 
-<file path=customXml/itemProps3.xml><?xml version="1.0" encoding="utf-8"?>
-<ds:datastoreItem xmlns:ds="http://schemas.openxmlformats.org/officeDocument/2006/customXml" ds:itemID="{C7DCFB9A-D0A9-4B95-B0C1-3C48EE5A7A72}">
+<file path=customXml/itemProps4.xml><?xml version="1.0" encoding="utf-8"?>
+<ds:datastoreItem xmlns:ds="http://schemas.openxmlformats.org/officeDocument/2006/customXml" ds:itemID="{B9453634-BAB0-4BF4-B172-3D33EB8A2E14}">
   <ds:schemaRefs>
-    <ds:schemaRef ds:uri="urn:microsoft.template.properties"/>
+    <ds:schemaRef ds:uri="http://schemas.openxmlformats.org/officeDocument/2006/bibliography"/>
   </ds:schemaRefs>
 </ds:datastoreItem>
 </file>
 
-<file path=customXml/itemProps4.xml><?xml version="1.0" encoding="utf-8"?>
+<file path=customXml/itemProps5.xml><?xml version="1.0" encoding="utf-8"?>
 <ds:datastoreItem xmlns:ds="http://schemas.openxmlformats.org/officeDocument/2006/customXml" ds:itemID="{2B06F414-C573-4C0B-9746-2EC8EAD8EB56}">
   <ds:schemaRefs>
     <ds:schemaRef ds:uri="http://schemas.microsoft.com/office/2006/customDocumentInformationPanel"/>
   </ds:schemaRefs>
 </ds:datastoreItem>
-</file>
-
-<file path=customXml/itemProps5.xml><?xml version="1.0" encoding="utf-8"?>
-<ds:datastoreItem xmlns:ds="http://schemas.openxmlformats.org/officeDocument/2006/customXml" ds:itemID="{B9453634-BAB0-4BF4-B172-3D33EB8A2E14}">
-  <ds:schemaRefs>
-    <ds:schemaRef ds:uri="http://schemas.openxmlformats.org/officeDocument/2006/bibliography"/>
-  </ds:schemaRefs>
-</ds:datastoreItem>
 </file>
</xml_diff>

<commit_message>
renamed OntologyAttribute.PreferredPrefix to just Prefix since it is not immutable
</commit_message>
<xml_diff>
--- a/doc/Getting Started With LINQ to RDF.docx
+++ b/doc/Getting Started With LINQ to RDF.docx
@@ -60,9 +60,6 @@
                           </w:rPr>
                           <w:alias w:val="Title"/>
                           <w:id w:val="83737007"/>
-                          <w:placeholder>
-                            <w:docPart w:val="29F5C2D849C54F2F9E8170412DEC8125"/>
-                          </w:placeholder>
                           <w:dataBinding w:prefixMappings="xmlns:ns0='http://schemas.openxmlformats.org/package/2006/metadata/core-properties' xmlns:ns1='http://purl.org/dc/elements/1.1/'" w:xpath="/ns0:coreProperties[1]/ns1:title[1]" w:storeItemID="{6C3C8BC8-F283-45AE-878A-BAB7291924A1}"/>
                           <w:text/>
                         </w:sdtPr>
@@ -100,9 +97,6 @@
                           </w:rPr>
                           <w:alias w:val="Subtitle"/>
                           <w:id w:val="83737009"/>
-                          <w:placeholder>
-                            <w:docPart w:val="1AE016D857B04307973B64292CAA14FA"/>
-                          </w:placeholder>
                           <w:dataBinding w:prefixMappings="xmlns:ns0='http://schemas.openxmlformats.org/package/2006/metadata/core-properties' xmlns:ns1='http://purl.org/dc/elements/1.1/'" w:xpath="/ns0:coreProperties[1]/ns1:subject[1]" w:storeItemID="{6C3C8BC8-F283-45AE-878A-BAB7291924A1}"/>
                           <w:text/>
                         </w:sdtPr>
@@ -791,7 +785,7 @@
       <w:r>
         <w:rPr>
           <w:noProof/>
-          <w:lang w:eastAsia="en-US"/>
+          <w:lang w:val="en-AU" w:eastAsia="en-AU"/>
         </w:rPr>
         <w:drawing>
           <wp:inline distT="0" distB="0" distL="0" distR="0">
@@ -852,7 +846,7 @@
       <w:r>
         <w:rPr>
           <w:noProof/>
-          <w:lang w:eastAsia="en-US"/>
+          <w:lang w:val="en-AU" w:eastAsia="en-AU"/>
         </w:rPr>
         <w:drawing>
           <wp:inline distT="0" distB="0" distL="0" distR="0">
@@ -969,6 +963,7 @@
         <w:pStyle w:val="Heading2"/>
       </w:pPr>
       <w:r>
+        <w:lastRenderedPageBreak/>
         <w:t>What do you need to do semantic web programming with LinqToRdf?</w:t>
       </w:r>
     </w:p>
@@ -1267,6 +1262,7 @@
         <w:pStyle w:val="Code"/>
       </w:pPr>
       <w:r>
+        <w:lastRenderedPageBreak/>
         <w:tab/>
         <w:t>rdfs:domain :Track;</w:t>
       </w:r>
@@ -1715,7 +1711,11 @@
         <w:sym w:font="Wingdings" w:char="F04A"/>
       </w:r>
       <w:r>
-        <w:t xml:space="preserve"> In this file I have defined a namespace ns1 as referring to what was the default namespace in music.n3. It doesn’t matter what you call it – I called it ns1, because that’s what my program wanted to do. The point is that the type ns1:Track in this file refers to the :Track class defined in music.n3. the triple store that we’ll get to shortly will be able to make sense of that in order to know that a ns1:Track has a title, artist etc. It is also able to work out the types of the properties (which just happens to be string for the moment).</w:t>
+        <w:t xml:space="preserve"> In this file I have defined a namespace ns1 as referring to what was the default namespace in music.n3. It doesn’t matter what you call it – I called it ns1, because that’s what my program wanted to do. The point is that the type ns1:Track </w:t>
+      </w:r>
+      <w:r>
+        <w:lastRenderedPageBreak/>
+        <w:t>in this file refers to the :Track class defined in music.n3. the triple store that we’ll get to shortly will be able to make sense of that in order to know that a ns1:Track has a title, artist etc. It is also able to work out the types of the properties (which just happens to be string for the moment).</w:t>
       </w:r>
     </w:p>
     <w:p>
@@ -2572,6 +2572,7 @@
     </w:p>
     <w:p>
       <w:r>
+        <w:lastRenderedPageBreak/>
         <w:t xml:space="preserve">First you should create a new class called Track in a file called Track.cs. </w:t>
       </w:r>
     </w:p>
@@ -3102,6 +3103,7 @@
     </w:p>
     <w:p>
       <w:r>
+        <w:lastRenderedPageBreak/>
         <w:t>The class is just the same as any other entity class except that the class and its properties have been annotated with the OwlClass, OwlProperty and OntologyBaseUri attributes</w:t>
       </w:r>
       <w:r>
@@ -3744,6 +3746,7 @@
           <w:noProof/>
           <w:lang w:eastAsia="en-US"/>
         </w:rPr>
+        <w:lastRenderedPageBreak/>
         <w:t>Then we’ll just iterate over the results and wait for a keypress before quitting.</w:t>
       </w:r>
     </w:p>
@@ -3901,6 +3904,2598 @@
       <w:r>
         <w:t>Reference Material</w:t>
       </w:r>
+    </w:p>
+    <w:p>
+      <w:r>
+        <w:t>Working With LinqToRdf Designer</w:t>
+      </w:r>
+    </w:p>
+    <w:p>
+      <w:pPr>
+        <w:pStyle w:val="Code"/>
+        <w:rPr>
+          <w:noProof/>
+          <w:lang w:val="en-AU" w:eastAsia="en-US"/>
+        </w:rPr>
+      </w:pPr>
+      <w:r>
+        <w:rPr>
+          <w:noProof/>
+          <w:lang w:val="en-AU" w:eastAsia="en-US"/>
+        </w:rPr>
+        <w:t>[</w:t>
+      </w:r>
+      <w:r>
+        <w:rPr>
+          <w:noProof/>
+          <w:color w:val="0000FF"/>
+          <w:lang w:val="en-AU" w:eastAsia="en-US"/>
+        </w:rPr>
+        <w:t>assembly</w:t>
+      </w:r>
+      <w:r>
+        <w:rPr>
+          <w:noProof/>
+          <w:lang w:val="en-AU" w:eastAsia="en-US"/>
+        </w:rPr>
+        <w:t>: Ontology(</w:t>
+      </w:r>
+    </w:p>
+    <w:p>
+      <w:pPr>
+        <w:pStyle w:val="Code"/>
+        <w:rPr>
+          <w:noProof/>
+          <w:lang w:val="en-AU" w:eastAsia="en-US"/>
+        </w:rPr>
+      </w:pPr>
+      <w:r>
+        <w:rPr>
+          <w:noProof/>
+          <w:lang w:val="en-AU" w:eastAsia="en-US"/>
+        </w:rPr>
+        <w:t xml:space="preserve">    BaseUri = </w:t>
+      </w:r>
+      <w:r>
+        <w:rPr>
+          <w:noProof/>
+          <w:color w:val="A31515"/>
+          <w:lang w:val="en-AU" w:eastAsia="en-US"/>
+        </w:rPr>
+        <w:t>"http://aabs.purl.org/ontologies/2007/10/system-scanner#"</w:t>
+      </w:r>
+      <w:r>
+        <w:rPr>
+          <w:noProof/>
+          <w:lang w:val="en-AU" w:eastAsia="en-US"/>
+        </w:rPr>
+        <w:t>,</w:t>
+      </w:r>
+    </w:p>
+    <w:p>
+      <w:pPr>
+        <w:pStyle w:val="Code"/>
+        <w:rPr>
+          <w:noProof/>
+          <w:lang w:val="en-AU" w:eastAsia="en-US"/>
+        </w:rPr>
+      </w:pPr>
+      <w:r>
+        <w:rPr>
+          <w:noProof/>
+          <w:lang w:val="en-AU" w:eastAsia="en-US"/>
+        </w:rPr>
+        <w:t xml:space="preserve">    Name = </w:t>
+      </w:r>
+      <w:r>
+        <w:rPr>
+          <w:noProof/>
+          <w:color w:val="A31515"/>
+          <w:lang w:val="en-AU" w:eastAsia="en-US"/>
+        </w:rPr>
+        <w:t>"SystemScanner"</w:t>
+      </w:r>
+      <w:r>
+        <w:rPr>
+          <w:noProof/>
+          <w:lang w:val="en-AU" w:eastAsia="en-US"/>
+        </w:rPr>
+        <w:t>,</w:t>
+      </w:r>
+    </w:p>
+    <w:p>
+      <w:pPr>
+        <w:pStyle w:val="Code"/>
+        <w:rPr>
+          <w:noProof/>
+          <w:lang w:val="en-AU" w:eastAsia="en-US"/>
+        </w:rPr>
+      </w:pPr>
+      <w:r>
+        <w:rPr>
+          <w:noProof/>
+          <w:lang w:val="en-AU" w:eastAsia="en-US"/>
+        </w:rPr>
+        <w:t xml:space="preserve">    PreferredPrefix = </w:t>
+      </w:r>
+      <w:r>
+        <w:rPr>
+          <w:noProof/>
+          <w:color w:val="A31515"/>
+          <w:lang w:val="en-AU" w:eastAsia="en-US"/>
+        </w:rPr>
+        <w:t>"syscan"</w:t>
+      </w:r>
+      <w:r>
+        <w:rPr>
+          <w:noProof/>
+          <w:lang w:val="en-AU" w:eastAsia="en-US"/>
+        </w:rPr>
+        <w:t>,</w:t>
+      </w:r>
+    </w:p>
+    <w:p>
+      <w:pPr>
+        <w:pStyle w:val="Code"/>
+        <w:rPr>
+          <w:noProof/>
+          <w:lang w:val="en-AU" w:eastAsia="en-US"/>
+        </w:rPr>
+      </w:pPr>
+      <w:r>
+        <w:rPr>
+          <w:noProof/>
+          <w:lang w:val="en-AU" w:eastAsia="en-US"/>
+        </w:rPr>
+        <w:t xml:space="preserve">    UrlOfOntology = </w:t>
+      </w:r>
+      <w:r>
+        <w:rPr>
+          <w:noProof/>
+          <w:color w:val="A31515"/>
+          <w:lang w:val="en-AU" w:eastAsia="en-US"/>
+        </w:rPr>
+        <w:t>"file:///C:/etc/dev/semantic-web/linqtordf/doc/Samples/SystemScanner/rdf/sys.n3"</w:t>
+      </w:r>
+      <w:r>
+        <w:rPr>
+          <w:noProof/>
+          <w:lang w:val="en-AU" w:eastAsia="en-US"/>
+        </w:rPr>
+        <w:t>)]</w:t>
+      </w:r>
+    </w:p>
+    <w:p>
+      <w:pPr>
+        <w:pStyle w:val="Code"/>
+        <w:rPr>
+          <w:noProof/>
+          <w:lang w:val="en-AU" w:eastAsia="en-US"/>
+        </w:rPr>
+      </w:pPr>
+      <w:r>
+        <w:rPr>
+          <w:noProof/>
+          <w:lang w:val="en-AU" w:eastAsia="en-US"/>
+        </w:rPr>
+        <w:t>[</w:t>
+      </w:r>
+      <w:r>
+        <w:rPr>
+          <w:noProof/>
+          <w:color w:val="0000FF"/>
+          <w:lang w:val="en-AU" w:eastAsia="en-US"/>
+        </w:rPr>
+        <w:t>assembly</w:t>
+      </w:r>
+      <w:r>
+        <w:rPr>
+          <w:noProof/>
+          <w:lang w:val="en-AU" w:eastAsia="en-US"/>
+        </w:rPr>
+        <w:t>: Ontology(</w:t>
+      </w:r>
+    </w:p>
+    <w:p>
+      <w:pPr>
+        <w:pStyle w:val="Code"/>
+        <w:rPr>
+          <w:noProof/>
+          <w:lang w:val="en-AU" w:eastAsia="en-US"/>
+        </w:rPr>
+      </w:pPr>
+      <w:r>
+        <w:rPr>
+          <w:noProof/>
+          <w:lang w:val="en-AU" w:eastAsia="en-US"/>
+        </w:rPr>
+        <w:t xml:space="preserve">    PreferredPrefix = </w:t>
+      </w:r>
+      <w:r>
+        <w:rPr>
+          <w:noProof/>
+          <w:color w:val="A31515"/>
+          <w:lang w:val="en-AU" w:eastAsia="en-US"/>
+        </w:rPr>
+        <w:t>"rdf"</w:t>
+      </w:r>
+      <w:r>
+        <w:rPr>
+          <w:noProof/>
+          <w:lang w:val="en-AU" w:eastAsia="en-US"/>
+        </w:rPr>
+        <w:t>,</w:t>
+      </w:r>
+    </w:p>
+    <w:p>
+      <w:pPr>
+        <w:pStyle w:val="Code"/>
+        <w:rPr>
+          <w:noProof/>
+          <w:lang w:val="en-AU" w:eastAsia="en-US"/>
+        </w:rPr>
+      </w:pPr>
+      <w:r>
+        <w:rPr>
+          <w:noProof/>
+          <w:lang w:val="en-AU" w:eastAsia="en-US"/>
+        </w:rPr>
+        <w:t xml:space="preserve">    BaseUri = </w:t>
+      </w:r>
+      <w:r>
+        <w:rPr>
+          <w:noProof/>
+          <w:color w:val="A31515"/>
+          <w:lang w:val="en-AU" w:eastAsia="en-US"/>
+        </w:rPr>
+        <w:t>"http://www.w3.org/1999/02/22-rdf-syntax-generatedNamespaceChar#"</w:t>
+      </w:r>
+      <w:r>
+        <w:rPr>
+          <w:noProof/>
+          <w:lang w:val="en-AU" w:eastAsia="en-US"/>
+        </w:rPr>
+        <w:t>,</w:t>
+      </w:r>
+    </w:p>
+    <w:p>
+      <w:pPr>
+        <w:pStyle w:val="Code"/>
+        <w:rPr>
+          <w:noProof/>
+          <w:lang w:val="en-AU" w:eastAsia="en-US"/>
+        </w:rPr>
+      </w:pPr>
+      <w:r>
+        <w:rPr>
+          <w:noProof/>
+          <w:lang w:val="en-AU" w:eastAsia="en-US"/>
+        </w:rPr>
+        <w:t xml:space="preserve">    Name = </w:t>
+      </w:r>
+      <w:r>
+        <w:rPr>
+          <w:noProof/>
+          <w:color w:val="A31515"/>
+          <w:lang w:val="en-AU" w:eastAsia="en-US"/>
+        </w:rPr>
+        <w:t>"RDF"</w:t>
+      </w:r>
+      <w:r>
+        <w:rPr>
+          <w:noProof/>
+          <w:lang w:val="en-AU" w:eastAsia="en-US"/>
+        </w:rPr>
+        <w:t>)]</w:t>
+      </w:r>
+    </w:p>
+    <w:p>
+      <w:pPr>
+        <w:pStyle w:val="Code"/>
+        <w:rPr>
+          <w:noProof/>
+          <w:lang w:val="en-AU" w:eastAsia="en-US"/>
+        </w:rPr>
+      </w:pPr>
+      <w:r>
+        <w:rPr>
+          <w:noProof/>
+          <w:lang w:val="en-AU" w:eastAsia="en-US"/>
+        </w:rPr>
+        <w:t>[</w:t>
+      </w:r>
+      <w:r>
+        <w:rPr>
+          <w:noProof/>
+          <w:color w:val="0000FF"/>
+          <w:lang w:val="en-AU" w:eastAsia="en-US"/>
+        </w:rPr>
+        <w:t>assembly</w:t>
+      </w:r>
+      <w:r>
+        <w:rPr>
+          <w:noProof/>
+          <w:lang w:val="en-AU" w:eastAsia="en-US"/>
+        </w:rPr>
+        <w:t>: Ontology(</w:t>
+      </w:r>
+    </w:p>
+    <w:p>
+      <w:pPr>
+        <w:pStyle w:val="Code"/>
+        <w:rPr>
+          <w:noProof/>
+          <w:lang w:val="en-AU" w:eastAsia="en-US"/>
+        </w:rPr>
+      </w:pPr>
+      <w:r>
+        <w:rPr>
+          <w:noProof/>
+          <w:lang w:val="en-AU" w:eastAsia="en-US"/>
+        </w:rPr>
+        <w:t xml:space="preserve">    PreferredPrefix = </w:t>
+      </w:r>
+      <w:r>
+        <w:rPr>
+          <w:noProof/>
+          <w:color w:val="A31515"/>
+          <w:lang w:val="en-AU" w:eastAsia="en-US"/>
+        </w:rPr>
+        <w:t>"rdfs"</w:t>
+      </w:r>
+      <w:r>
+        <w:rPr>
+          <w:noProof/>
+          <w:lang w:val="en-AU" w:eastAsia="en-US"/>
+        </w:rPr>
+        <w:t>,</w:t>
+      </w:r>
+    </w:p>
+    <w:p>
+      <w:pPr>
+        <w:pStyle w:val="Code"/>
+        <w:rPr>
+          <w:noProof/>
+          <w:lang w:val="en-AU" w:eastAsia="en-US"/>
+        </w:rPr>
+      </w:pPr>
+      <w:r>
+        <w:rPr>
+          <w:noProof/>
+          <w:lang w:val="en-AU" w:eastAsia="en-US"/>
+        </w:rPr>
+        <w:t xml:space="preserve">    BaseUri = </w:t>
+      </w:r>
+      <w:r>
+        <w:rPr>
+          <w:noProof/>
+          <w:color w:val="A31515"/>
+          <w:lang w:val="en-AU" w:eastAsia="en-US"/>
+        </w:rPr>
+        <w:t>"http://www.w3.org/2000/01/rdf-schema#"</w:t>
+      </w:r>
+      <w:r>
+        <w:rPr>
+          <w:noProof/>
+          <w:lang w:val="en-AU" w:eastAsia="en-US"/>
+        </w:rPr>
+        <w:t>,</w:t>
+      </w:r>
+    </w:p>
+    <w:p>
+      <w:pPr>
+        <w:pStyle w:val="Code"/>
+        <w:rPr>
+          <w:noProof/>
+          <w:lang w:val="en-AU" w:eastAsia="en-US"/>
+        </w:rPr>
+      </w:pPr>
+      <w:r>
+        <w:rPr>
+          <w:noProof/>
+          <w:lang w:val="en-AU" w:eastAsia="en-US"/>
+        </w:rPr>
+        <w:t xml:space="preserve">    Name = </w:t>
+      </w:r>
+      <w:r>
+        <w:rPr>
+          <w:noProof/>
+          <w:color w:val="A31515"/>
+          <w:lang w:val="en-AU" w:eastAsia="en-US"/>
+        </w:rPr>
+        <w:t>"RDFS"</w:t>
+      </w:r>
+      <w:r>
+        <w:rPr>
+          <w:noProof/>
+          <w:lang w:val="en-AU" w:eastAsia="en-US"/>
+        </w:rPr>
+        <w:t>)]</w:t>
+      </w:r>
+    </w:p>
+    <w:p>
+      <w:pPr>
+        <w:pStyle w:val="Code"/>
+        <w:rPr>
+          <w:noProof/>
+          <w:lang w:val="en-AU" w:eastAsia="en-US"/>
+        </w:rPr>
+      </w:pPr>
+      <w:r>
+        <w:rPr>
+          <w:noProof/>
+          <w:lang w:val="en-AU" w:eastAsia="en-US"/>
+        </w:rPr>
+        <w:t>[</w:t>
+      </w:r>
+      <w:r>
+        <w:rPr>
+          <w:noProof/>
+          <w:color w:val="0000FF"/>
+          <w:lang w:val="en-AU" w:eastAsia="en-US"/>
+        </w:rPr>
+        <w:t>assembly</w:t>
+      </w:r>
+      <w:r>
+        <w:rPr>
+          <w:noProof/>
+          <w:lang w:val="en-AU" w:eastAsia="en-US"/>
+        </w:rPr>
+        <w:t>: Ontology(</w:t>
+      </w:r>
+    </w:p>
+    <w:p>
+      <w:pPr>
+        <w:pStyle w:val="Code"/>
+        <w:rPr>
+          <w:noProof/>
+          <w:lang w:val="en-AU" w:eastAsia="en-US"/>
+        </w:rPr>
+      </w:pPr>
+      <w:r>
+        <w:rPr>
+          <w:noProof/>
+          <w:lang w:val="en-AU" w:eastAsia="en-US"/>
+        </w:rPr>
+        <w:t xml:space="preserve">    PreferredPrefix = </w:t>
+      </w:r>
+      <w:r>
+        <w:rPr>
+          <w:noProof/>
+          <w:color w:val="A31515"/>
+          <w:lang w:val="en-AU" w:eastAsia="en-US"/>
+        </w:rPr>
+        <w:t>"xsdt"</w:t>
+      </w:r>
+      <w:r>
+        <w:rPr>
+          <w:noProof/>
+          <w:lang w:val="en-AU" w:eastAsia="en-US"/>
+        </w:rPr>
+        <w:t>,</w:t>
+      </w:r>
+    </w:p>
+    <w:p>
+      <w:pPr>
+        <w:pStyle w:val="Code"/>
+        <w:rPr>
+          <w:noProof/>
+          <w:lang w:val="en-AU" w:eastAsia="en-US"/>
+        </w:rPr>
+      </w:pPr>
+      <w:r>
+        <w:rPr>
+          <w:noProof/>
+          <w:lang w:val="en-AU" w:eastAsia="en-US"/>
+        </w:rPr>
+        <w:t xml:space="preserve">    BaseUri = </w:t>
+      </w:r>
+      <w:r>
+        <w:rPr>
+          <w:noProof/>
+          <w:color w:val="A31515"/>
+          <w:lang w:val="en-AU" w:eastAsia="en-US"/>
+        </w:rPr>
+        <w:t>"http://www.w3.org/2001/XMLSchema#"</w:t>
+      </w:r>
+      <w:r>
+        <w:rPr>
+          <w:noProof/>
+          <w:lang w:val="en-AU" w:eastAsia="en-US"/>
+        </w:rPr>
+        <w:t>,</w:t>
+      </w:r>
+    </w:p>
+    <w:p>
+      <w:pPr>
+        <w:pStyle w:val="Code"/>
+        <w:rPr>
+          <w:noProof/>
+          <w:lang w:val="en-AU" w:eastAsia="en-US"/>
+        </w:rPr>
+      </w:pPr>
+      <w:r>
+        <w:rPr>
+          <w:noProof/>
+          <w:lang w:val="en-AU" w:eastAsia="en-US"/>
+        </w:rPr>
+        <w:t xml:space="preserve">    Name = </w:t>
+      </w:r>
+      <w:r>
+        <w:rPr>
+          <w:noProof/>
+          <w:color w:val="A31515"/>
+          <w:lang w:val="en-AU" w:eastAsia="en-US"/>
+        </w:rPr>
+        <w:t>"Data Types"</w:t>
+      </w:r>
+      <w:r>
+        <w:rPr>
+          <w:noProof/>
+          <w:lang w:val="en-AU" w:eastAsia="en-US"/>
+        </w:rPr>
+        <w:t>)]</w:t>
+      </w:r>
+    </w:p>
+    <w:p>
+      <w:pPr>
+        <w:pStyle w:val="Code"/>
+        <w:rPr>
+          <w:noProof/>
+          <w:lang w:val="en-AU" w:eastAsia="en-US"/>
+        </w:rPr>
+      </w:pPr>
+      <w:r>
+        <w:rPr>
+          <w:noProof/>
+          <w:lang w:val="en-AU" w:eastAsia="en-US"/>
+        </w:rPr>
+        <w:t>[</w:t>
+      </w:r>
+      <w:r>
+        <w:rPr>
+          <w:noProof/>
+          <w:color w:val="0000FF"/>
+          <w:lang w:val="en-AU" w:eastAsia="en-US"/>
+        </w:rPr>
+        <w:t>assembly</w:t>
+      </w:r>
+      <w:r>
+        <w:rPr>
+          <w:noProof/>
+          <w:lang w:val="en-AU" w:eastAsia="en-US"/>
+        </w:rPr>
+        <w:t>: Ontology(</w:t>
+      </w:r>
+    </w:p>
+    <w:p>
+      <w:pPr>
+        <w:pStyle w:val="Code"/>
+        <w:rPr>
+          <w:noProof/>
+          <w:lang w:val="en-AU" w:eastAsia="en-US"/>
+        </w:rPr>
+      </w:pPr>
+      <w:r>
+        <w:rPr>
+          <w:noProof/>
+          <w:lang w:val="en-AU" w:eastAsia="en-US"/>
+        </w:rPr>
+        <w:t xml:space="preserve">    PreferredPrefix = </w:t>
+      </w:r>
+      <w:r>
+        <w:rPr>
+          <w:noProof/>
+          <w:color w:val="A31515"/>
+          <w:lang w:val="en-AU" w:eastAsia="en-US"/>
+        </w:rPr>
+        <w:t>"fn"</w:t>
+      </w:r>
+      <w:r>
+        <w:rPr>
+          <w:noProof/>
+          <w:lang w:val="en-AU" w:eastAsia="en-US"/>
+        </w:rPr>
+        <w:t>,</w:t>
+      </w:r>
+    </w:p>
+    <w:p>
+      <w:pPr>
+        <w:pStyle w:val="Code"/>
+        <w:rPr>
+          <w:noProof/>
+          <w:lang w:val="en-AU" w:eastAsia="en-US"/>
+        </w:rPr>
+      </w:pPr>
+      <w:r>
+        <w:rPr>
+          <w:noProof/>
+          <w:lang w:val="en-AU" w:eastAsia="en-US"/>
+        </w:rPr>
+        <w:t xml:space="preserve">    BaseUri = </w:t>
+      </w:r>
+      <w:r>
+        <w:rPr>
+          <w:noProof/>
+          <w:color w:val="A31515"/>
+          <w:lang w:val="en-AU" w:eastAsia="en-US"/>
+        </w:rPr>
+        <w:t>"http://www.w3.org/2005/xpath-functions#"</w:t>
+      </w:r>
+      <w:r>
+        <w:rPr>
+          <w:noProof/>
+          <w:lang w:val="en-AU" w:eastAsia="en-US"/>
+        </w:rPr>
+        <w:t>,</w:t>
+      </w:r>
+    </w:p>
+    <w:p>
+      <w:pPr>
+        <w:pStyle w:val="Code"/>
+        <w:rPr>
+          <w:noProof/>
+          <w:lang w:val="en-AU" w:eastAsia="en-US"/>
+        </w:rPr>
+      </w:pPr>
+      <w:r>
+        <w:rPr>
+          <w:noProof/>
+          <w:lang w:val="en-AU" w:eastAsia="en-US"/>
+        </w:rPr>
+        <w:t xml:space="preserve">    Name = </w:t>
+      </w:r>
+      <w:r>
+        <w:rPr>
+          <w:noProof/>
+          <w:color w:val="A31515"/>
+          <w:lang w:val="en-AU" w:eastAsia="en-US"/>
+        </w:rPr>
+        <w:t>"XPath Functions"</w:t>
+      </w:r>
+      <w:r>
+        <w:rPr>
+          <w:noProof/>
+          <w:lang w:val="en-AU" w:eastAsia="en-US"/>
+        </w:rPr>
+        <w:t>)]</w:t>
+      </w:r>
+    </w:p>
+    <w:p/>
+    <w:p>
+      <w:pPr>
+        <w:pStyle w:val="Code"/>
+        <w:rPr>
+          <w:noProof/>
+          <w:lang w:val="en-AU" w:eastAsia="en-US"/>
+        </w:rPr>
+      </w:pPr>
+      <w:r>
+        <w:rPr>
+          <w:noProof/>
+          <w:color w:val="0000FF"/>
+          <w:lang w:val="en-AU" w:eastAsia="en-US"/>
+        </w:rPr>
+        <w:t>namespace</w:t>
+      </w:r>
+      <w:r>
+        <w:rPr>
+          <w:noProof/>
+          <w:lang w:val="en-AU" w:eastAsia="en-US"/>
+        </w:rPr>
+        <w:t xml:space="preserve"> SystemScannerModel</w:t>
+      </w:r>
+    </w:p>
+    <w:p>
+      <w:pPr>
+        <w:pStyle w:val="Code"/>
+        <w:rPr>
+          <w:noProof/>
+          <w:lang w:val="en-AU" w:eastAsia="en-US"/>
+        </w:rPr>
+      </w:pPr>
+      <w:r>
+        <w:rPr>
+          <w:noProof/>
+          <w:lang w:val="en-AU" w:eastAsia="en-US"/>
+        </w:rPr>
+        <w:t>{</w:t>
+      </w:r>
+    </w:p>
+    <w:p>
+      <w:pPr>
+        <w:pStyle w:val="Code"/>
+        <w:rPr>
+          <w:noProof/>
+          <w:lang w:val="en-AU" w:eastAsia="en-US"/>
+        </w:rPr>
+      </w:pPr>
+    </w:p>
+    <w:p>
+      <w:pPr>
+        <w:pStyle w:val="Code"/>
+        <w:rPr>
+          <w:noProof/>
+          <w:lang w:val="en-AU" w:eastAsia="en-US"/>
+        </w:rPr>
+      </w:pPr>
+      <w:r>
+        <w:rPr>
+          <w:noProof/>
+          <w:lang w:val="en-AU" w:eastAsia="en-US"/>
+        </w:rPr>
+        <w:t xml:space="preserve">    [</w:t>
+      </w:r>
+      <w:r>
+        <w:rPr>
+          <w:noProof/>
+          <w:color w:val="2B91AF"/>
+          <w:lang w:val="en-AU" w:eastAsia="en-US"/>
+        </w:rPr>
+        <w:t>OwlResource</w:t>
+      </w:r>
+      <w:r>
+        <w:rPr>
+          <w:noProof/>
+          <w:lang w:val="en-AU" w:eastAsia="en-US"/>
+        </w:rPr>
+        <w:t xml:space="preserve">(OntologyName = </w:t>
+      </w:r>
+      <w:r>
+        <w:rPr>
+          <w:noProof/>
+          <w:color w:val="A31515"/>
+          <w:lang w:val="en-AU" w:eastAsia="en-US"/>
+        </w:rPr>
+        <w:t>"$fileinputname$"</w:t>
+      </w:r>
+      <w:r>
+        <w:rPr>
+          <w:noProof/>
+          <w:lang w:val="en-AU" w:eastAsia="en-US"/>
+        </w:rPr>
+        <w:t xml:space="preserve">, RelativeUriReference = </w:t>
+      </w:r>
+      <w:r>
+        <w:rPr>
+          <w:noProof/>
+          <w:color w:val="A31515"/>
+          <w:lang w:val="en-AU" w:eastAsia="en-US"/>
+        </w:rPr>
+        <w:t>"Artifact"</w:t>
+      </w:r>
+      <w:r>
+        <w:rPr>
+          <w:noProof/>
+          <w:lang w:val="en-AU" w:eastAsia="en-US"/>
+        </w:rPr>
+        <w:t>)]</w:t>
+      </w:r>
+    </w:p>
+    <w:p>
+      <w:pPr>
+        <w:pStyle w:val="Code"/>
+        <w:rPr>
+          <w:noProof/>
+          <w:color w:val="2B91AF"/>
+          <w:lang w:val="en-AU" w:eastAsia="en-US"/>
+        </w:rPr>
+      </w:pPr>
+      <w:r>
+        <w:rPr>
+          <w:noProof/>
+          <w:lang w:val="en-AU" w:eastAsia="en-US"/>
+        </w:rPr>
+        <w:t xml:space="preserve">    </w:t>
+      </w:r>
+      <w:r>
+        <w:rPr>
+          <w:noProof/>
+          <w:color w:val="0000FF"/>
+          <w:lang w:val="en-AU" w:eastAsia="en-US"/>
+        </w:rPr>
+        <w:t>public</w:t>
+      </w:r>
+      <w:r>
+        <w:rPr>
+          <w:noProof/>
+          <w:lang w:val="en-AU" w:eastAsia="en-US"/>
+        </w:rPr>
+        <w:t xml:space="preserve"> </w:t>
+      </w:r>
+      <w:r>
+        <w:rPr>
+          <w:noProof/>
+          <w:color w:val="0000FF"/>
+          <w:lang w:val="en-AU" w:eastAsia="en-US"/>
+        </w:rPr>
+        <w:t>partial</w:t>
+      </w:r>
+      <w:r>
+        <w:rPr>
+          <w:noProof/>
+          <w:lang w:val="en-AU" w:eastAsia="en-US"/>
+        </w:rPr>
+        <w:t xml:space="preserve"> </w:t>
+      </w:r>
+      <w:r>
+        <w:rPr>
+          <w:noProof/>
+          <w:color w:val="0000FF"/>
+          <w:lang w:val="en-AU" w:eastAsia="en-US"/>
+        </w:rPr>
+        <w:t>class</w:t>
+      </w:r>
+      <w:r>
+        <w:rPr>
+          <w:noProof/>
+          <w:lang w:val="en-AU" w:eastAsia="en-US"/>
+        </w:rPr>
+        <w:t xml:space="preserve"> </w:t>
+      </w:r>
+      <w:r>
+        <w:rPr>
+          <w:noProof/>
+          <w:color w:val="2B91AF"/>
+          <w:lang w:val="en-AU" w:eastAsia="en-US"/>
+        </w:rPr>
+        <w:t>Artifact</w:t>
+      </w:r>
+      <w:r>
+        <w:rPr>
+          <w:noProof/>
+          <w:lang w:val="en-AU" w:eastAsia="en-US"/>
+        </w:rPr>
+        <w:t xml:space="preserve"> : </w:t>
+      </w:r>
+      <w:r>
+        <w:rPr>
+          <w:noProof/>
+          <w:color w:val="2B91AF"/>
+          <w:lang w:val="en-AU" w:eastAsia="en-US"/>
+        </w:rPr>
+        <w:t>OwlInstanceSupertype</w:t>
+      </w:r>
+    </w:p>
+    <w:p>
+      <w:pPr>
+        <w:pStyle w:val="Code"/>
+        <w:rPr>
+          <w:noProof/>
+          <w:lang w:val="en-AU" w:eastAsia="en-US"/>
+        </w:rPr>
+      </w:pPr>
+      <w:r>
+        <w:rPr>
+          <w:noProof/>
+          <w:lang w:val="en-AU" w:eastAsia="en-US"/>
+        </w:rPr>
+        <w:t xml:space="preserve">    {</w:t>
+      </w:r>
+    </w:p>
+    <w:p>
+      <w:pPr>
+        <w:pStyle w:val="Code"/>
+        <w:rPr>
+          <w:noProof/>
+          <w:lang w:val="en-AU" w:eastAsia="en-US"/>
+        </w:rPr>
+      </w:pPr>
+      <w:r>
+        <w:rPr>
+          <w:noProof/>
+          <w:lang w:val="en-AU" w:eastAsia="en-US"/>
+        </w:rPr>
+        <w:t xml:space="preserve">        [</w:t>
+      </w:r>
+      <w:r>
+        <w:rPr>
+          <w:noProof/>
+          <w:color w:val="2B91AF"/>
+          <w:lang w:val="en-AU" w:eastAsia="en-US"/>
+        </w:rPr>
+        <w:t>OwlResource</w:t>
+      </w:r>
+      <w:r>
+        <w:rPr>
+          <w:noProof/>
+          <w:lang w:val="en-AU" w:eastAsia="en-US"/>
+        </w:rPr>
+        <w:t xml:space="preserve">(OntologyName = </w:t>
+      </w:r>
+      <w:r>
+        <w:rPr>
+          <w:noProof/>
+          <w:color w:val="A31515"/>
+          <w:lang w:val="en-AU" w:eastAsia="en-US"/>
+        </w:rPr>
+        <w:t>"SystemScannerModel "</w:t>
+      </w:r>
+      <w:r>
+        <w:rPr>
+          <w:noProof/>
+          <w:lang w:val="en-AU" w:eastAsia="en-US"/>
+        </w:rPr>
+        <w:t xml:space="preserve">, RelativeUriReference = </w:t>
+      </w:r>
+      <w:r>
+        <w:rPr>
+          <w:noProof/>
+          <w:color w:val="A31515"/>
+          <w:lang w:val="en-AU" w:eastAsia="en-US"/>
+        </w:rPr>
+        <w:t>"artifactExists"</w:t>
+      </w:r>
+      <w:r>
+        <w:rPr>
+          <w:noProof/>
+          <w:lang w:val="en-AU" w:eastAsia="en-US"/>
+        </w:rPr>
+        <w:t>)]</w:t>
+      </w:r>
+    </w:p>
+    <w:p>
+      <w:pPr>
+        <w:pStyle w:val="Code"/>
+        <w:rPr>
+          <w:noProof/>
+          <w:lang w:val="en-AU" w:eastAsia="en-US"/>
+        </w:rPr>
+      </w:pPr>
+      <w:r>
+        <w:rPr>
+          <w:noProof/>
+          <w:lang w:val="en-AU" w:eastAsia="en-US"/>
+        </w:rPr>
+        <w:t xml:space="preserve">        </w:t>
+      </w:r>
+      <w:r>
+        <w:rPr>
+          <w:noProof/>
+          <w:color w:val="0000FF"/>
+          <w:lang w:val="en-AU" w:eastAsia="en-US"/>
+        </w:rPr>
+        <w:t>public</w:t>
+      </w:r>
+      <w:r>
+        <w:rPr>
+          <w:noProof/>
+          <w:lang w:val="en-AU" w:eastAsia="en-US"/>
+        </w:rPr>
+        <w:t xml:space="preserve"> </w:t>
+      </w:r>
+      <w:r>
+        <w:rPr>
+          <w:noProof/>
+          <w:color w:val="0000FF"/>
+          <w:lang w:val="en-AU" w:eastAsia="en-US"/>
+        </w:rPr>
+        <w:t>bool</w:t>
+      </w:r>
+      <w:r>
+        <w:rPr>
+          <w:noProof/>
+          <w:lang w:val="en-AU" w:eastAsia="en-US"/>
+        </w:rPr>
+        <w:t xml:space="preserve"> ArtifactExists { </w:t>
+      </w:r>
+      <w:r>
+        <w:rPr>
+          <w:noProof/>
+          <w:color w:val="0000FF"/>
+          <w:lang w:val="en-AU" w:eastAsia="en-US"/>
+        </w:rPr>
+        <w:t>get</w:t>
+      </w:r>
+      <w:r>
+        <w:rPr>
+          <w:noProof/>
+          <w:lang w:val="en-AU" w:eastAsia="en-US"/>
+        </w:rPr>
+        <w:t xml:space="preserve">; </w:t>
+      </w:r>
+      <w:r>
+        <w:rPr>
+          <w:noProof/>
+          <w:color w:val="0000FF"/>
+          <w:lang w:val="en-AU" w:eastAsia="en-US"/>
+        </w:rPr>
+        <w:t>set</w:t>
+      </w:r>
+      <w:r>
+        <w:rPr>
+          <w:noProof/>
+          <w:lang w:val="en-AU" w:eastAsia="en-US"/>
+        </w:rPr>
+        <w:t>; }</w:t>
+      </w:r>
+    </w:p>
+    <w:p>
+      <w:pPr>
+        <w:pStyle w:val="Code"/>
+        <w:rPr>
+          <w:noProof/>
+          <w:lang w:val="en-AU" w:eastAsia="en-US"/>
+        </w:rPr>
+      </w:pPr>
+      <w:r>
+        <w:rPr>
+          <w:noProof/>
+          <w:lang w:val="en-AU" w:eastAsia="en-US"/>
+        </w:rPr>
+        <w:t xml:space="preserve">        [</w:t>
+      </w:r>
+      <w:r>
+        <w:rPr>
+          <w:noProof/>
+          <w:color w:val="2B91AF"/>
+          <w:lang w:val="en-AU" w:eastAsia="en-US"/>
+        </w:rPr>
+        <w:t>OwlResource</w:t>
+      </w:r>
+      <w:r>
+        <w:rPr>
+          <w:noProof/>
+          <w:lang w:val="en-AU" w:eastAsia="en-US"/>
+        </w:rPr>
+        <w:t xml:space="preserve">(OntologyName = </w:t>
+      </w:r>
+      <w:r>
+        <w:rPr>
+          <w:noProof/>
+          <w:color w:val="A31515"/>
+          <w:lang w:val="en-AU" w:eastAsia="en-US"/>
+        </w:rPr>
+        <w:t>"SystemScannerModel "</w:t>
+      </w:r>
+      <w:r>
+        <w:rPr>
+          <w:noProof/>
+          <w:lang w:val="en-AU" w:eastAsia="en-US"/>
+        </w:rPr>
+        <w:t xml:space="preserve">, RelativeUriReference = </w:t>
+      </w:r>
+      <w:r>
+        <w:rPr>
+          <w:noProof/>
+          <w:color w:val="A31515"/>
+          <w:lang w:val="en-AU" w:eastAsia="en-US"/>
+        </w:rPr>
+        <w:t>"dateCreated"</w:t>
+      </w:r>
+      <w:r>
+        <w:rPr>
+          <w:noProof/>
+          <w:lang w:val="en-AU" w:eastAsia="en-US"/>
+        </w:rPr>
+        <w:t>)]</w:t>
+      </w:r>
+    </w:p>
+    <w:p>
+      <w:pPr>
+        <w:pStyle w:val="Code"/>
+        <w:rPr>
+          <w:noProof/>
+          <w:lang w:val="en-AU" w:eastAsia="en-US"/>
+        </w:rPr>
+      </w:pPr>
+      <w:r>
+        <w:rPr>
+          <w:noProof/>
+          <w:lang w:val="en-AU" w:eastAsia="en-US"/>
+        </w:rPr>
+        <w:t xml:space="preserve">        </w:t>
+      </w:r>
+      <w:r>
+        <w:rPr>
+          <w:noProof/>
+          <w:color w:val="0000FF"/>
+          <w:lang w:val="en-AU" w:eastAsia="en-US"/>
+        </w:rPr>
+        <w:t>public</w:t>
+      </w:r>
+      <w:r>
+        <w:rPr>
+          <w:noProof/>
+          <w:lang w:val="en-AU" w:eastAsia="en-US"/>
+        </w:rPr>
+        <w:t xml:space="preserve"> </w:t>
+      </w:r>
+      <w:r>
+        <w:rPr>
+          <w:noProof/>
+          <w:color w:val="2B91AF"/>
+          <w:lang w:val="en-AU" w:eastAsia="en-US"/>
+        </w:rPr>
+        <w:t>DateTime</w:t>
+      </w:r>
+      <w:r>
+        <w:rPr>
+          <w:noProof/>
+          <w:lang w:val="en-AU" w:eastAsia="en-US"/>
+        </w:rPr>
+        <w:t xml:space="preserve"> DateCreated { </w:t>
+      </w:r>
+      <w:r>
+        <w:rPr>
+          <w:noProof/>
+          <w:color w:val="0000FF"/>
+          <w:lang w:val="en-AU" w:eastAsia="en-US"/>
+        </w:rPr>
+        <w:t>get</w:t>
+      </w:r>
+      <w:r>
+        <w:rPr>
+          <w:noProof/>
+          <w:lang w:val="en-AU" w:eastAsia="en-US"/>
+        </w:rPr>
+        <w:t xml:space="preserve">; </w:t>
+      </w:r>
+      <w:r>
+        <w:rPr>
+          <w:noProof/>
+          <w:color w:val="0000FF"/>
+          <w:lang w:val="en-AU" w:eastAsia="en-US"/>
+        </w:rPr>
+        <w:t>set</w:t>
+      </w:r>
+      <w:r>
+        <w:rPr>
+          <w:noProof/>
+          <w:lang w:val="en-AU" w:eastAsia="en-US"/>
+        </w:rPr>
+        <w:t>; }</w:t>
+      </w:r>
+    </w:p>
+    <w:p>
+      <w:pPr>
+        <w:pStyle w:val="Code"/>
+        <w:rPr>
+          <w:noProof/>
+          <w:lang w:val="en-AU" w:eastAsia="en-US"/>
+        </w:rPr>
+      </w:pPr>
+      <w:r>
+        <w:rPr>
+          <w:noProof/>
+          <w:lang w:val="en-AU" w:eastAsia="en-US"/>
+        </w:rPr>
+        <w:t xml:space="preserve">        [</w:t>
+      </w:r>
+      <w:r>
+        <w:rPr>
+          <w:noProof/>
+          <w:color w:val="2B91AF"/>
+          <w:lang w:val="en-AU" w:eastAsia="en-US"/>
+        </w:rPr>
+        <w:t>OwlResource</w:t>
+      </w:r>
+      <w:r>
+        <w:rPr>
+          <w:noProof/>
+          <w:lang w:val="en-AU" w:eastAsia="en-US"/>
+        </w:rPr>
+        <w:t xml:space="preserve">(OntologyName = </w:t>
+      </w:r>
+      <w:r>
+        <w:rPr>
+          <w:noProof/>
+          <w:color w:val="A31515"/>
+          <w:lang w:val="en-AU" w:eastAsia="en-US"/>
+        </w:rPr>
+        <w:t>"SystemScannerModel "</w:t>
+      </w:r>
+      <w:r>
+        <w:rPr>
+          <w:noProof/>
+          <w:lang w:val="en-AU" w:eastAsia="en-US"/>
+        </w:rPr>
+        <w:t xml:space="preserve">, RelativeUriReference = </w:t>
+      </w:r>
+      <w:r>
+        <w:rPr>
+          <w:noProof/>
+          <w:color w:val="A31515"/>
+          <w:lang w:val="en-AU" w:eastAsia="en-US"/>
+        </w:rPr>
+        <w:t>"dateLastModified"</w:t>
+      </w:r>
+      <w:r>
+        <w:rPr>
+          <w:noProof/>
+          <w:lang w:val="en-AU" w:eastAsia="en-US"/>
+        </w:rPr>
+        <w:t>)]</w:t>
+      </w:r>
+    </w:p>
+    <w:p>
+      <w:pPr>
+        <w:pStyle w:val="Code"/>
+        <w:rPr>
+          <w:noProof/>
+          <w:lang w:val="en-AU" w:eastAsia="en-US"/>
+        </w:rPr>
+      </w:pPr>
+      <w:r>
+        <w:rPr>
+          <w:noProof/>
+          <w:lang w:val="en-AU" w:eastAsia="en-US"/>
+        </w:rPr>
+        <w:t xml:space="preserve">        </w:t>
+      </w:r>
+      <w:r>
+        <w:rPr>
+          <w:noProof/>
+          <w:color w:val="0000FF"/>
+          <w:lang w:val="en-AU" w:eastAsia="en-US"/>
+        </w:rPr>
+        <w:t>public</w:t>
+      </w:r>
+      <w:r>
+        <w:rPr>
+          <w:noProof/>
+          <w:lang w:val="en-AU" w:eastAsia="en-US"/>
+        </w:rPr>
+        <w:t xml:space="preserve"> </w:t>
+      </w:r>
+      <w:r>
+        <w:rPr>
+          <w:noProof/>
+          <w:color w:val="2B91AF"/>
+          <w:lang w:val="en-AU" w:eastAsia="en-US"/>
+        </w:rPr>
+        <w:t>DateTime</w:t>
+      </w:r>
+      <w:r>
+        <w:rPr>
+          <w:noProof/>
+          <w:lang w:val="en-AU" w:eastAsia="en-US"/>
+        </w:rPr>
+        <w:t xml:space="preserve"> DateLastModified { </w:t>
+      </w:r>
+      <w:r>
+        <w:rPr>
+          <w:noProof/>
+          <w:color w:val="0000FF"/>
+          <w:lang w:val="en-AU" w:eastAsia="en-US"/>
+        </w:rPr>
+        <w:t>get</w:t>
+      </w:r>
+      <w:r>
+        <w:rPr>
+          <w:noProof/>
+          <w:lang w:val="en-AU" w:eastAsia="en-US"/>
+        </w:rPr>
+        <w:t xml:space="preserve">; </w:t>
+      </w:r>
+      <w:r>
+        <w:rPr>
+          <w:noProof/>
+          <w:color w:val="0000FF"/>
+          <w:lang w:val="en-AU" w:eastAsia="en-US"/>
+        </w:rPr>
+        <w:t>set</w:t>
+      </w:r>
+      <w:r>
+        <w:rPr>
+          <w:noProof/>
+          <w:lang w:val="en-AU" w:eastAsia="en-US"/>
+        </w:rPr>
+        <w:t>; }</w:t>
+      </w:r>
+    </w:p>
+    <w:p>
+      <w:pPr>
+        <w:pStyle w:val="Code"/>
+        <w:rPr>
+          <w:noProof/>
+          <w:lang w:val="en-AU" w:eastAsia="en-US"/>
+        </w:rPr>
+      </w:pPr>
+      <w:r>
+        <w:rPr>
+          <w:noProof/>
+          <w:lang w:val="en-AU" w:eastAsia="en-US"/>
+        </w:rPr>
+        <w:t xml:space="preserve">        [</w:t>
+      </w:r>
+      <w:r>
+        <w:rPr>
+          <w:noProof/>
+          <w:color w:val="2B91AF"/>
+          <w:lang w:val="en-AU" w:eastAsia="en-US"/>
+        </w:rPr>
+        <w:t>OwlResource</w:t>
+      </w:r>
+      <w:r>
+        <w:rPr>
+          <w:noProof/>
+          <w:lang w:val="en-AU" w:eastAsia="en-US"/>
+        </w:rPr>
+        <w:t xml:space="preserve">(OntologyName = </w:t>
+      </w:r>
+      <w:r>
+        <w:rPr>
+          <w:noProof/>
+          <w:color w:val="A31515"/>
+          <w:lang w:val="en-AU" w:eastAsia="en-US"/>
+        </w:rPr>
+        <w:t>"SystemScannerModel "</w:t>
+      </w:r>
+      <w:r>
+        <w:rPr>
+          <w:noProof/>
+          <w:lang w:val="en-AU" w:eastAsia="en-US"/>
+        </w:rPr>
+        <w:t xml:space="preserve">, RelativeUriReference = </w:t>
+      </w:r>
+      <w:r>
+        <w:rPr>
+          <w:noProof/>
+          <w:color w:val="A31515"/>
+          <w:lang w:val="en-AU" w:eastAsia="en-US"/>
+        </w:rPr>
+        <w:t>"filePath"</w:t>
+      </w:r>
+      <w:r>
+        <w:rPr>
+          <w:noProof/>
+          <w:lang w:val="en-AU" w:eastAsia="en-US"/>
+        </w:rPr>
+        <w:t>)]</w:t>
+      </w:r>
+    </w:p>
+    <w:p>
+      <w:pPr>
+        <w:pStyle w:val="Code"/>
+        <w:rPr>
+          <w:noProof/>
+          <w:lang w:val="en-AU" w:eastAsia="en-US"/>
+        </w:rPr>
+      </w:pPr>
+      <w:r>
+        <w:rPr>
+          <w:noProof/>
+          <w:lang w:val="en-AU" w:eastAsia="en-US"/>
+        </w:rPr>
+        <w:t xml:space="preserve">        </w:t>
+      </w:r>
+      <w:r>
+        <w:rPr>
+          <w:noProof/>
+          <w:color w:val="0000FF"/>
+          <w:lang w:val="en-AU" w:eastAsia="en-US"/>
+        </w:rPr>
+        <w:t>public</w:t>
+      </w:r>
+      <w:r>
+        <w:rPr>
+          <w:noProof/>
+          <w:lang w:val="en-AU" w:eastAsia="en-US"/>
+        </w:rPr>
+        <w:t xml:space="preserve"> </w:t>
+      </w:r>
+      <w:r>
+        <w:rPr>
+          <w:noProof/>
+          <w:color w:val="0000FF"/>
+          <w:lang w:val="en-AU" w:eastAsia="en-US"/>
+        </w:rPr>
+        <w:t>string</w:t>
+      </w:r>
+      <w:r>
+        <w:rPr>
+          <w:noProof/>
+          <w:lang w:val="en-AU" w:eastAsia="en-US"/>
+        </w:rPr>
+        <w:t xml:space="preserve"> FilePath { </w:t>
+      </w:r>
+      <w:r>
+        <w:rPr>
+          <w:noProof/>
+          <w:color w:val="0000FF"/>
+          <w:lang w:val="en-AU" w:eastAsia="en-US"/>
+        </w:rPr>
+        <w:t>get</w:t>
+      </w:r>
+      <w:r>
+        <w:rPr>
+          <w:noProof/>
+          <w:lang w:val="en-AU" w:eastAsia="en-US"/>
+        </w:rPr>
+        <w:t xml:space="preserve">; </w:t>
+      </w:r>
+      <w:r>
+        <w:rPr>
+          <w:noProof/>
+          <w:color w:val="0000FF"/>
+          <w:lang w:val="en-AU" w:eastAsia="en-US"/>
+        </w:rPr>
+        <w:t>set</w:t>
+      </w:r>
+      <w:r>
+        <w:rPr>
+          <w:noProof/>
+          <w:lang w:val="en-AU" w:eastAsia="en-US"/>
+        </w:rPr>
+        <w:t>; }</w:t>
+      </w:r>
+    </w:p>
+    <w:p>
+      <w:pPr>
+        <w:pStyle w:val="Code"/>
+        <w:rPr>
+          <w:noProof/>
+          <w:lang w:val="en-AU" w:eastAsia="en-US"/>
+        </w:rPr>
+      </w:pPr>
+      <w:r>
+        <w:rPr>
+          <w:noProof/>
+          <w:lang w:val="en-AU" w:eastAsia="en-US"/>
+        </w:rPr>
+        <w:t xml:space="preserve">        [</w:t>
+      </w:r>
+      <w:r>
+        <w:rPr>
+          <w:noProof/>
+          <w:color w:val="2B91AF"/>
+          <w:lang w:val="en-AU" w:eastAsia="en-US"/>
+        </w:rPr>
+        <w:t>OwlResource</w:t>
+      </w:r>
+      <w:r>
+        <w:rPr>
+          <w:noProof/>
+          <w:lang w:val="en-AU" w:eastAsia="en-US"/>
+        </w:rPr>
+        <w:t xml:space="preserve">(OntologyName = </w:t>
+      </w:r>
+      <w:r>
+        <w:rPr>
+          <w:noProof/>
+          <w:color w:val="A31515"/>
+          <w:lang w:val="en-AU" w:eastAsia="en-US"/>
+        </w:rPr>
+        <w:t>"SystemScannerModel "</w:t>
+      </w:r>
+      <w:r>
+        <w:rPr>
+          <w:noProof/>
+          <w:lang w:val="en-AU" w:eastAsia="en-US"/>
+        </w:rPr>
+        <w:t xml:space="preserve">, RelativeUriReference = </w:t>
+      </w:r>
+      <w:r>
+        <w:rPr>
+          <w:noProof/>
+          <w:color w:val="A31515"/>
+          <w:lang w:val="en-AU" w:eastAsia="en-US"/>
+        </w:rPr>
+        <w:t>"isReadOnly"</w:t>
+      </w:r>
+      <w:r>
+        <w:rPr>
+          <w:noProof/>
+          <w:lang w:val="en-AU" w:eastAsia="en-US"/>
+        </w:rPr>
+        <w:t>)]</w:t>
+      </w:r>
+    </w:p>
+    <w:p>
+      <w:pPr>
+        <w:pStyle w:val="Code"/>
+        <w:rPr>
+          <w:noProof/>
+          <w:lang w:val="en-AU" w:eastAsia="en-US"/>
+        </w:rPr>
+      </w:pPr>
+      <w:r>
+        <w:rPr>
+          <w:noProof/>
+          <w:lang w:val="en-AU" w:eastAsia="en-US"/>
+        </w:rPr>
+        <w:t xml:space="preserve">        </w:t>
+      </w:r>
+      <w:r>
+        <w:rPr>
+          <w:noProof/>
+          <w:color w:val="0000FF"/>
+          <w:lang w:val="en-AU" w:eastAsia="en-US"/>
+        </w:rPr>
+        <w:t>public</w:t>
+      </w:r>
+      <w:r>
+        <w:rPr>
+          <w:noProof/>
+          <w:lang w:val="en-AU" w:eastAsia="en-US"/>
+        </w:rPr>
+        <w:t xml:space="preserve"> </w:t>
+      </w:r>
+      <w:r>
+        <w:rPr>
+          <w:noProof/>
+          <w:color w:val="0000FF"/>
+          <w:lang w:val="en-AU" w:eastAsia="en-US"/>
+        </w:rPr>
+        <w:t>bool</w:t>
+      </w:r>
+      <w:r>
+        <w:rPr>
+          <w:noProof/>
+          <w:lang w:val="en-AU" w:eastAsia="en-US"/>
+        </w:rPr>
+        <w:t xml:space="preserve"> IsReadOnly { </w:t>
+      </w:r>
+      <w:r>
+        <w:rPr>
+          <w:noProof/>
+          <w:color w:val="0000FF"/>
+          <w:lang w:val="en-AU" w:eastAsia="en-US"/>
+        </w:rPr>
+        <w:t>get</w:t>
+      </w:r>
+      <w:r>
+        <w:rPr>
+          <w:noProof/>
+          <w:lang w:val="en-AU" w:eastAsia="en-US"/>
+        </w:rPr>
+        <w:t xml:space="preserve">; </w:t>
+      </w:r>
+      <w:r>
+        <w:rPr>
+          <w:noProof/>
+          <w:color w:val="0000FF"/>
+          <w:lang w:val="en-AU" w:eastAsia="en-US"/>
+        </w:rPr>
+        <w:t>set</w:t>
+      </w:r>
+      <w:r>
+        <w:rPr>
+          <w:noProof/>
+          <w:lang w:val="en-AU" w:eastAsia="en-US"/>
+        </w:rPr>
+        <w:t>; }</w:t>
+      </w:r>
+    </w:p>
+    <w:p>
+      <w:pPr>
+        <w:pStyle w:val="Code"/>
+        <w:rPr>
+          <w:noProof/>
+          <w:lang w:val="en-AU" w:eastAsia="en-US"/>
+        </w:rPr>
+      </w:pPr>
+      <w:r>
+        <w:rPr>
+          <w:noProof/>
+          <w:lang w:val="en-AU" w:eastAsia="en-US"/>
+        </w:rPr>
+        <w:t xml:space="preserve">    }</w:t>
+      </w:r>
+    </w:p>
+    <w:p>
+      <w:pPr>
+        <w:pStyle w:val="Code"/>
+        <w:rPr>
+          <w:noProof/>
+          <w:lang w:val="en-AU" w:eastAsia="en-US"/>
+        </w:rPr>
+      </w:pPr>
+    </w:p>
+    <w:p>
+      <w:pPr>
+        <w:pStyle w:val="Code"/>
+        <w:rPr>
+          <w:noProof/>
+          <w:lang w:val="en-AU" w:eastAsia="en-US"/>
+        </w:rPr>
+      </w:pPr>
+      <w:r>
+        <w:rPr>
+          <w:noProof/>
+          <w:lang w:val="en-AU" w:eastAsia="en-US"/>
+        </w:rPr>
+        <w:t xml:space="preserve">    [</w:t>
+      </w:r>
+      <w:r>
+        <w:rPr>
+          <w:noProof/>
+          <w:color w:val="2B91AF"/>
+          <w:lang w:val="en-AU" w:eastAsia="en-US"/>
+        </w:rPr>
+        <w:t>OwlResource</w:t>
+      </w:r>
+      <w:r>
+        <w:rPr>
+          <w:noProof/>
+          <w:lang w:val="en-AU" w:eastAsia="en-US"/>
+        </w:rPr>
+        <w:t xml:space="preserve">(OntologyName = </w:t>
+      </w:r>
+      <w:r>
+        <w:rPr>
+          <w:noProof/>
+          <w:color w:val="A31515"/>
+          <w:lang w:val="en-AU" w:eastAsia="en-US"/>
+        </w:rPr>
+        <w:t>"$fileinputname$"</w:t>
+      </w:r>
+      <w:r>
+        <w:rPr>
+          <w:noProof/>
+          <w:lang w:val="en-AU" w:eastAsia="en-US"/>
+        </w:rPr>
+        <w:t xml:space="preserve">, RelativeUriReference = </w:t>
+      </w:r>
+      <w:r>
+        <w:rPr>
+          <w:noProof/>
+          <w:color w:val="A31515"/>
+          <w:lang w:val="en-AU" w:eastAsia="en-US"/>
+        </w:rPr>
+        <w:t>"assembly"</w:t>
+      </w:r>
+      <w:r>
+        <w:rPr>
+          <w:noProof/>
+          <w:lang w:val="en-AU" w:eastAsia="en-US"/>
+        </w:rPr>
+        <w:t>)]</w:t>
+      </w:r>
+    </w:p>
+    <w:p>
+      <w:pPr>
+        <w:pStyle w:val="Code"/>
+        <w:rPr>
+          <w:noProof/>
+          <w:color w:val="2B91AF"/>
+          <w:lang w:val="en-AU" w:eastAsia="en-US"/>
+        </w:rPr>
+      </w:pPr>
+      <w:r>
+        <w:rPr>
+          <w:noProof/>
+          <w:lang w:val="en-AU" w:eastAsia="en-US"/>
+        </w:rPr>
+        <w:t xml:space="preserve">    </w:t>
+      </w:r>
+      <w:r>
+        <w:rPr>
+          <w:noProof/>
+          <w:color w:val="0000FF"/>
+          <w:lang w:val="en-AU" w:eastAsia="en-US"/>
+        </w:rPr>
+        <w:t>public</w:t>
+      </w:r>
+      <w:r>
+        <w:rPr>
+          <w:noProof/>
+          <w:lang w:val="en-AU" w:eastAsia="en-US"/>
+        </w:rPr>
+        <w:t xml:space="preserve"> </w:t>
+      </w:r>
+      <w:r>
+        <w:rPr>
+          <w:noProof/>
+          <w:color w:val="0000FF"/>
+          <w:lang w:val="en-AU" w:eastAsia="en-US"/>
+        </w:rPr>
+        <w:t>partial</w:t>
+      </w:r>
+      <w:r>
+        <w:rPr>
+          <w:noProof/>
+          <w:lang w:val="en-AU" w:eastAsia="en-US"/>
+        </w:rPr>
+        <w:t xml:space="preserve"> </w:t>
+      </w:r>
+      <w:r>
+        <w:rPr>
+          <w:noProof/>
+          <w:color w:val="0000FF"/>
+          <w:lang w:val="en-AU" w:eastAsia="en-US"/>
+        </w:rPr>
+        <w:t>class</w:t>
+      </w:r>
+      <w:r>
+        <w:rPr>
+          <w:noProof/>
+          <w:lang w:val="en-AU" w:eastAsia="en-US"/>
+        </w:rPr>
+        <w:t xml:space="preserve"> </w:t>
+      </w:r>
+      <w:r>
+        <w:rPr>
+          <w:noProof/>
+          <w:color w:val="2B91AF"/>
+          <w:lang w:val="en-AU" w:eastAsia="en-US"/>
+        </w:rPr>
+        <w:t>Assembly</w:t>
+      </w:r>
+      <w:r>
+        <w:rPr>
+          <w:noProof/>
+          <w:lang w:val="en-AU" w:eastAsia="en-US"/>
+        </w:rPr>
+        <w:t xml:space="preserve"> : </w:t>
+      </w:r>
+      <w:r>
+        <w:rPr>
+          <w:noProof/>
+          <w:color w:val="2B91AF"/>
+          <w:lang w:val="en-AU" w:eastAsia="en-US"/>
+        </w:rPr>
+        <w:t>Artifact</w:t>
+      </w:r>
+    </w:p>
+    <w:p>
+      <w:pPr>
+        <w:pStyle w:val="Code"/>
+        <w:rPr>
+          <w:noProof/>
+          <w:lang w:val="en-AU" w:eastAsia="en-US"/>
+        </w:rPr>
+      </w:pPr>
+      <w:r>
+        <w:rPr>
+          <w:noProof/>
+          <w:lang w:val="en-AU" w:eastAsia="en-US"/>
+        </w:rPr>
+        <w:t xml:space="preserve">    {</w:t>
+      </w:r>
+    </w:p>
+    <w:p>
+      <w:pPr>
+        <w:pStyle w:val="Code"/>
+        <w:rPr>
+          <w:noProof/>
+          <w:lang w:val="en-AU" w:eastAsia="en-US"/>
+        </w:rPr>
+      </w:pPr>
+      <w:r>
+        <w:rPr>
+          <w:noProof/>
+          <w:lang w:val="en-AU" w:eastAsia="en-US"/>
+        </w:rPr>
+        <w:t xml:space="preserve">        [</w:t>
+      </w:r>
+      <w:r>
+        <w:rPr>
+          <w:noProof/>
+          <w:color w:val="2B91AF"/>
+          <w:lang w:val="en-AU" w:eastAsia="en-US"/>
+        </w:rPr>
+        <w:t>OwlResource</w:t>
+      </w:r>
+      <w:r>
+        <w:rPr>
+          <w:noProof/>
+          <w:lang w:val="en-AU" w:eastAsia="en-US"/>
+        </w:rPr>
+        <w:t xml:space="preserve">(OntologyName = </w:t>
+      </w:r>
+      <w:r>
+        <w:rPr>
+          <w:noProof/>
+          <w:color w:val="A31515"/>
+          <w:lang w:val="en-AU" w:eastAsia="en-US"/>
+        </w:rPr>
+        <w:t>"SystemScannerModel "</w:t>
+      </w:r>
+      <w:r>
+        <w:rPr>
+          <w:noProof/>
+          <w:lang w:val="en-AU" w:eastAsia="en-US"/>
+        </w:rPr>
+        <w:t xml:space="preserve">, RelativeUriReference = </w:t>
+      </w:r>
+      <w:r>
+        <w:rPr>
+          <w:noProof/>
+          <w:color w:val="A31515"/>
+          <w:lang w:val="en-AU" w:eastAsia="en-US"/>
+        </w:rPr>
+        <w:t>"isSigned"</w:t>
+      </w:r>
+      <w:r>
+        <w:rPr>
+          <w:noProof/>
+          <w:lang w:val="en-AU" w:eastAsia="en-US"/>
+        </w:rPr>
+        <w:t>)]</w:t>
+      </w:r>
+    </w:p>
+    <w:p>
+      <w:pPr>
+        <w:pStyle w:val="Code"/>
+        <w:rPr>
+          <w:noProof/>
+          <w:lang w:val="en-AU" w:eastAsia="en-US"/>
+        </w:rPr>
+      </w:pPr>
+      <w:r>
+        <w:rPr>
+          <w:noProof/>
+          <w:lang w:val="en-AU" w:eastAsia="en-US"/>
+        </w:rPr>
+        <w:lastRenderedPageBreak/>
+        <w:t xml:space="preserve">        </w:t>
+      </w:r>
+      <w:r>
+        <w:rPr>
+          <w:noProof/>
+          <w:color w:val="0000FF"/>
+          <w:lang w:val="en-AU" w:eastAsia="en-US"/>
+        </w:rPr>
+        <w:t>public</w:t>
+      </w:r>
+      <w:r>
+        <w:rPr>
+          <w:noProof/>
+          <w:lang w:val="en-AU" w:eastAsia="en-US"/>
+        </w:rPr>
+        <w:t xml:space="preserve"> </w:t>
+      </w:r>
+      <w:r>
+        <w:rPr>
+          <w:noProof/>
+          <w:color w:val="0000FF"/>
+          <w:lang w:val="en-AU" w:eastAsia="en-US"/>
+        </w:rPr>
+        <w:t>bool</w:t>
+      </w:r>
+      <w:r>
+        <w:rPr>
+          <w:noProof/>
+          <w:lang w:val="en-AU" w:eastAsia="en-US"/>
+        </w:rPr>
+        <w:t xml:space="preserve"> IsSigned { </w:t>
+      </w:r>
+      <w:r>
+        <w:rPr>
+          <w:noProof/>
+          <w:color w:val="0000FF"/>
+          <w:lang w:val="en-AU" w:eastAsia="en-US"/>
+        </w:rPr>
+        <w:t>get</w:t>
+      </w:r>
+      <w:r>
+        <w:rPr>
+          <w:noProof/>
+          <w:lang w:val="en-AU" w:eastAsia="en-US"/>
+        </w:rPr>
+        <w:t xml:space="preserve">; </w:t>
+      </w:r>
+      <w:r>
+        <w:rPr>
+          <w:noProof/>
+          <w:color w:val="0000FF"/>
+          <w:lang w:val="en-AU" w:eastAsia="en-US"/>
+        </w:rPr>
+        <w:t>set</w:t>
+      </w:r>
+      <w:r>
+        <w:rPr>
+          <w:noProof/>
+          <w:lang w:val="en-AU" w:eastAsia="en-US"/>
+        </w:rPr>
+        <w:t>; }</w:t>
+      </w:r>
+    </w:p>
+    <w:p>
+      <w:pPr>
+        <w:pStyle w:val="Code"/>
+        <w:rPr>
+          <w:noProof/>
+          <w:lang w:val="en-AU" w:eastAsia="en-US"/>
+        </w:rPr>
+      </w:pPr>
+      <w:r>
+        <w:rPr>
+          <w:noProof/>
+          <w:lang w:val="en-AU" w:eastAsia="en-US"/>
+        </w:rPr>
+        <w:t xml:space="preserve">        [</w:t>
+      </w:r>
+      <w:r>
+        <w:rPr>
+          <w:noProof/>
+          <w:color w:val="2B91AF"/>
+          <w:lang w:val="en-AU" w:eastAsia="en-US"/>
+        </w:rPr>
+        <w:t>OwlResource</w:t>
+      </w:r>
+      <w:r>
+        <w:rPr>
+          <w:noProof/>
+          <w:lang w:val="en-AU" w:eastAsia="en-US"/>
+        </w:rPr>
+        <w:t xml:space="preserve">(OntologyName = </w:t>
+      </w:r>
+      <w:r>
+        <w:rPr>
+          <w:noProof/>
+          <w:color w:val="A31515"/>
+          <w:lang w:val="en-AU" w:eastAsia="en-US"/>
+        </w:rPr>
+        <w:t>"SystemScannerModel "</w:t>
+      </w:r>
+      <w:r>
+        <w:rPr>
+          <w:noProof/>
+          <w:lang w:val="en-AU" w:eastAsia="en-US"/>
+        </w:rPr>
+        <w:t xml:space="preserve">, RelativeUriReference = </w:t>
+      </w:r>
+      <w:r>
+        <w:rPr>
+          <w:noProof/>
+          <w:color w:val="A31515"/>
+          <w:lang w:val="en-AU" w:eastAsia="en-US"/>
+        </w:rPr>
+        <w:t>"strongKey"</w:t>
+      </w:r>
+      <w:r>
+        <w:rPr>
+          <w:noProof/>
+          <w:lang w:val="en-AU" w:eastAsia="en-US"/>
+        </w:rPr>
+        <w:t>)]</w:t>
+      </w:r>
+    </w:p>
+    <w:p>
+      <w:pPr>
+        <w:pStyle w:val="Code"/>
+        <w:rPr>
+          <w:noProof/>
+          <w:lang w:val="en-AU" w:eastAsia="en-US"/>
+        </w:rPr>
+      </w:pPr>
+      <w:r>
+        <w:rPr>
+          <w:noProof/>
+          <w:lang w:val="en-AU" w:eastAsia="en-US"/>
+        </w:rPr>
+        <w:t xml:space="preserve">        </w:t>
+      </w:r>
+      <w:r>
+        <w:rPr>
+          <w:noProof/>
+          <w:color w:val="0000FF"/>
+          <w:lang w:val="en-AU" w:eastAsia="en-US"/>
+        </w:rPr>
+        <w:t>public</w:t>
+      </w:r>
+      <w:r>
+        <w:rPr>
+          <w:noProof/>
+          <w:lang w:val="en-AU" w:eastAsia="en-US"/>
+        </w:rPr>
+        <w:t xml:space="preserve"> </w:t>
+      </w:r>
+      <w:r>
+        <w:rPr>
+          <w:noProof/>
+          <w:color w:val="0000FF"/>
+          <w:lang w:val="en-AU" w:eastAsia="en-US"/>
+        </w:rPr>
+        <w:t>string</w:t>
+      </w:r>
+      <w:r>
+        <w:rPr>
+          <w:noProof/>
+          <w:lang w:val="en-AU" w:eastAsia="en-US"/>
+        </w:rPr>
+        <w:t xml:space="preserve"> StrongKey { </w:t>
+      </w:r>
+      <w:r>
+        <w:rPr>
+          <w:noProof/>
+          <w:color w:val="0000FF"/>
+          <w:lang w:val="en-AU" w:eastAsia="en-US"/>
+        </w:rPr>
+        <w:t>get</w:t>
+      </w:r>
+      <w:r>
+        <w:rPr>
+          <w:noProof/>
+          <w:lang w:val="en-AU" w:eastAsia="en-US"/>
+        </w:rPr>
+        <w:t xml:space="preserve">; </w:t>
+      </w:r>
+      <w:r>
+        <w:rPr>
+          <w:noProof/>
+          <w:color w:val="0000FF"/>
+          <w:lang w:val="en-AU" w:eastAsia="en-US"/>
+        </w:rPr>
+        <w:t>set</w:t>
+      </w:r>
+      <w:r>
+        <w:rPr>
+          <w:noProof/>
+          <w:lang w:val="en-AU" w:eastAsia="en-US"/>
+        </w:rPr>
+        <w:t>; }</w:t>
+      </w:r>
+    </w:p>
+    <w:p>
+      <w:pPr>
+        <w:pStyle w:val="Code"/>
+        <w:rPr>
+          <w:noProof/>
+          <w:lang w:val="en-AU" w:eastAsia="en-US"/>
+        </w:rPr>
+      </w:pPr>
+      <w:r>
+        <w:rPr>
+          <w:noProof/>
+          <w:lang w:val="en-AU" w:eastAsia="en-US"/>
+        </w:rPr>
+        <w:t xml:space="preserve">        [</w:t>
+      </w:r>
+      <w:r>
+        <w:rPr>
+          <w:noProof/>
+          <w:color w:val="2B91AF"/>
+          <w:lang w:val="en-AU" w:eastAsia="en-US"/>
+        </w:rPr>
+        <w:t>OwlResource</w:t>
+      </w:r>
+      <w:r>
+        <w:rPr>
+          <w:noProof/>
+          <w:lang w:val="en-AU" w:eastAsia="en-US"/>
+        </w:rPr>
+        <w:t xml:space="preserve">(OntologyName = </w:t>
+      </w:r>
+      <w:r>
+        <w:rPr>
+          <w:noProof/>
+          <w:color w:val="A31515"/>
+          <w:lang w:val="en-AU" w:eastAsia="en-US"/>
+        </w:rPr>
+        <w:t>"SystemScannerModel "</w:t>
+      </w:r>
+      <w:r>
+        <w:rPr>
+          <w:noProof/>
+          <w:lang w:val="en-AU" w:eastAsia="en-US"/>
+        </w:rPr>
+        <w:t xml:space="preserve">, RelativeUriReference = </w:t>
+      </w:r>
+      <w:r>
+        <w:rPr>
+          <w:noProof/>
+          <w:color w:val="A31515"/>
+          <w:lang w:val="en-AU" w:eastAsia="en-US"/>
+        </w:rPr>
+        <w:t>"version"</w:t>
+      </w:r>
+      <w:r>
+        <w:rPr>
+          <w:noProof/>
+          <w:lang w:val="en-AU" w:eastAsia="en-US"/>
+        </w:rPr>
+        <w:t>)]</w:t>
+      </w:r>
+    </w:p>
+    <w:p>
+      <w:pPr>
+        <w:pStyle w:val="Code"/>
+        <w:rPr>
+          <w:noProof/>
+          <w:lang w:val="en-AU" w:eastAsia="en-US"/>
+        </w:rPr>
+      </w:pPr>
+      <w:r>
+        <w:rPr>
+          <w:noProof/>
+          <w:lang w:val="en-AU" w:eastAsia="en-US"/>
+        </w:rPr>
+        <w:t xml:space="preserve">        </w:t>
+      </w:r>
+      <w:r>
+        <w:rPr>
+          <w:noProof/>
+          <w:color w:val="0000FF"/>
+          <w:lang w:val="en-AU" w:eastAsia="en-US"/>
+        </w:rPr>
+        <w:t>public</w:t>
+      </w:r>
+      <w:r>
+        <w:rPr>
+          <w:noProof/>
+          <w:lang w:val="en-AU" w:eastAsia="en-US"/>
+        </w:rPr>
+        <w:t xml:space="preserve"> </w:t>
+      </w:r>
+      <w:r>
+        <w:rPr>
+          <w:noProof/>
+          <w:color w:val="0000FF"/>
+          <w:lang w:val="en-AU" w:eastAsia="en-US"/>
+        </w:rPr>
+        <w:t>string</w:t>
+      </w:r>
+      <w:r>
+        <w:rPr>
+          <w:noProof/>
+          <w:lang w:val="en-AU" w:eastAsia="en-US"/>
+        </w:rPr>
+        <w:t xml:space="preserve"> Version { </w:t>
+      </w:r>
+      <w:r>
+        <w:rPr>
+          <w:noProof/>
+          <w:color w:val="0000FF"/>
+          <w:lang w:val="en-AU" w:eastAsia="en-US"/>
+        </w:rPr>
+        <w:t>get</w:t>
+      </w:r>
+      <w:r>
+        <w:rPr>
+          <w:noProof/>
+          <w:lang w:val="en-AU" w:eastAsia="en-US"/>
+        </w:rPr>
+        <w:t xml:space="preserve">; </w:t>
+      </w:r>
+      <w:r>
+        <w:rPr>
+          <w:noProof/>
+          <w:color w:val="0000FF"/>
+          <w:lang w:val="en-AU" w:eastAsia="en-US"/>
+        </w:rPr>
+        <w:t>set</w:t>
+      </w:r>
+      <w:r>
+        <w:rPr>
+          <w:noProof/>
+          <w:lang w:val="en-AU" w:eastAsia="en-US"/>
+        </w:rPr>
+        <w:t>; }</w:t>
+      </w:r>
+    </w:p>
+    <w:p>
+      <w:pPr>
+        <w:pStyle w:val="Code"/>
+        <w:rPr>
+          <w:noProof/>
+          <w:lang w:val="en-AU" w:eastAsia="en-US"/>
+        </w:rPr>
+      </w:pPr>
+      <w:r>
+        <w:rPr>
+          <w:noProof/>
+          <w:lang w:val="en-AU" w:eastAsia="en-US"/>
+        </w:rPr>
+        <w:t xml:space="preserve">    }</w:t>
+      </w:r>
+    </w:p>
+    <w:p>
+      <w:pPr>
+        <w:pStyle w:val="Code"/>
+        <w:rPr>
+          <w:noProof/>
+          <w:lang w:val="en-AU" w:eastAsia="en-US"/>
+        </w:rPr>
+      </w:pPr>
+      <w:r>
+        <w:rPr>
+          <w:noProof/>
+          <w:lang w:val="en-AU" w:eastAsia="en-US"/>
+        </w:rPr>
+        <w:t>}</w:t>
+      </w:r>
+    </w:p>
+    <w:p>
+      <w:pPr>
+        <w:rPr>
+          <w:noProof/>
+          <w:lang w:val="en-AU" w:eastAsia="en-US"/>
+        </w:rPr>
+      </w:pPr>
+    </w:p>
+    <w:p>
+      <w:pPr>
+        <w:rPr>
+          <w:noProof/>
+          <w:lang w:val="en-AU" w:eastAsia="en-US"/>
+        </w:rPr>
+      </w:pPr>
+    </w:p>
+    <w:p>
+      <w:pPr>
+        <w:pStyle w:val="Code"/>
+        <w:rPr>
+          <w:noProof/>
+          <w:lang w:val="en-AU" w:eastAsia="en-US"/>
+        </w:rPr>
+      </w:pPr>
+      <w:r>
+        <w:rPr>
+          <w:noProof/>
+          <w:color w:val="0000FF"/>
+          <w:lang w:val="en-AU" w:eastAsia="en-US"/>
+        </w:rPr>
+        <w:t>string</w:t>
+      </w:r>
+      <w:r>
+        <w:rPr>
+          <w:noProof/>
+          <w:lang w:val="en-AU" w:eastAsia="en-US"/>
+        </w:rPr>
+        <w:t xml:space="preserve"> loc = </w:t>
+      </w:r>
+      <w:r>
+        <w:rPr>
+          <w:noProof/>
+          <w:color w:val="A31515"/>
+          <w:lang w:val="en-AU" w:eastAsia="en-US"/>
+        </w:rPr>
+        <w:t>@"C:\etc\dev\prototypes\linqtordf\SystemScanner\rdf\sys.artifacts.n3"</w:t>
+      </w:r>
+      <w:r>
+        <w:rPr>
+          <w:noProof/>
+          <w:lang w:val="en-AU" w:eastAsia="en-US"/>
+        </w:rPr>
+        <w:t>;</w:t>
+      </w:r>
+    </w:p>
+    <w:p>
+      <w:pPr>
+        <w:pStyle w:val="Code"/>
+        <w:rPr>
+          <w:noProof/>
+          <w:lang w:val="en-AU" w:eastAsia="en-US"/>
+        </w:rPr>
+      </w:pPr>
+      <w:r>
+        <w:rPr>
+          <w:noProof/>
+          <w:color w:val="2B91AF"/>
+          <w:lang w:val="en-AU" w:eastAsia="en-US"/>
+        </w:rPr>
+        <w:t>ArtifactStore</w:t>
+      </w:r>
+      <w:r>
+        <w:rPr>
+          <w:noProof/>
+          <w:lang w:val="en-AU" w:eastAsia="en-US"/>
+        </w:rPr>
+        <w:t xml:space="preserve"> store = </w:t>
+      </w:r>
+      <w:r>
+        <w:rPr>
+          <w:noProof/>
+          <w:color w:val="0000FF"/>
+          <w:lang w:val="en-AU" w:eastAsia="en-US"/>
+        </w:rPr>
+        <w:t>new</w:t>
+      </w:r>
+      <w:r>
+        <w:rPr>
+          <w:noProof/>
+          <w:lang w:val="en-AU" w:eastAsia="en-US"/>
+        </w:rPr>
+        <w:t xml:space="preserve"> </w:t>
+      </w:r>
+      <w:r>
+        <w:rPr>
+          <w:noProof/>
+          <w:color w:val="2B91AF"/>
+          <w:lang w:val="en-AU" w:eastAsia="en-US"/>
+        </w:rPr>
+        <w:t>ArtifactStore</w:t>
+      </w:r>
+      <w:r>
+        <w:rPr>
+          <w:noProof/>
+          <w:lang w:val="en-AU" w:eastAsia="en-US"/>
+        </w:rPr>
+        <w:t>(loc);</w:t>
+      </w:r>
+    </w:p>
+    <w:p>
+      <w:pPr>
+        <w:pStyle w:val="Code"/>
+        <w:rPr>
+          <w:noProof/>
+          <w:lang w:val="en-AU" w:eastAsia="en-US"/>
+        </w:rPr>
+      </w:pPr>
+      <w:r>
+        <w:rPr>
+          <w:noProof/>
+          <w:color w:val="2B91AF"/>
+          <w:lang w:val="en-AU" w:eastAsia="en-US"/>
+        </w:rPr>
+        <w:t>Dictionary</w:t>
+      </w:r>
+      <w:r>
+        <w:rPr>
+          <w:noProof/>
+          <w:lang w:val="en-AU" w:eastAsia="en-US"/>
+        </w:rPr>
+        <w:t>&lt;</w:t>
+      </w:r>
+      <w:r>
+        <w:rPr>
+          <w:noProof/>
+          <w:color w:val="0000FF"/>
+          <w:lang w:val="en-AU" w:eastAsia="en-US"/>
+        </w:rPr>
+        <w:t>string</w:t>
+      </w:r>
+      <w:r>
+        <w:rPr>
+          <w:noProof/>
+          <w:lang w:val="en-AU" w:eastAsia="en-US"/>
+        </w:rPr>
+        <w:t xml:space="preserve">, </w:t>
+      </w:r>
+      <w:r>
+        <w:rPr>
+          <w:noProof/>
+          <w:color w:val="2B91AF"/>
+          <w:lang w:val="en-AU" w:eastAsia="en-US"/>
+        </w:rPr>
+        <w:t>AssemblyName</w:t>
+      </w:r>
+      <w:r>
+        <w:rPr>
+          <w:noProof/>
+          <w:lang w:val="en-AU" w:eastAsia="en-US"/>
+        </w:rPr>
+        <w:t xml:space="preserve">&gt; tmpStore = </w:t>
+      </w:r>
+      <w:r>
+        <w:rPr>
+          <w:noProof/>
+          <w:color w:val="0000FF"/>
+          <w:lang w:val="en-AU" w:eastAsia="en-US"/>
+        </w:rPr>
+        <w:t>new</w:t>
+      </w:r>
+      <w:r>
+        <w:rPr>
+          <w:noProof/>
+          <w:lang w:val="en-AU" w:eastAsia="en-US"/>
+        </w:rPr>
+        <w:t xml:space="preserve"> </w:t>
+      </w:r>
+      <w:r>
+        <w:rPr>
+          <w:noProof/>
+          <w:color w:val="2B91AF"/>
+          <w:lang w:val="en-AU" w:eastAsia="en-US"/>
+        </w:rPr>
+        <w:t>Dictionary</w:t>
+      </w:r>
+      <w:r>
+        <w:rPr>
+          <w:noProof/>
+          <w:lang w:val="en-AU" w:eastAsia="en-US"/>
+        </w:rPr>
+        <w:t>&lt;</w:t>
+      </w:r>
+      <w:r>
+        <w:rPr>
+          <w:noProof/>
+          <w:color w:val="0000FF"/>
+          <w:lang w:val="en-AU" w:eastAsia="en-US"/>
+        </w:rPr>
+        <w:t>string</w:t>
+      </w:r>
+      <w:r>
+        <w:rPr>
+          <w:noProof/>
+          <w:lang w:val="en-AU" w:eastAsia="en-US"/>
+        </w:rPr>
+        <w:t xml:space="preserve">, </w:t>
+      </w:r>
+      <w:r>
+        <w:rPr>
+          <w:noProof/>
+          <w:color w:val="2B91AF"/>
+          <w:lang w:val="en-AU" w:eastAsia="en-US"/>
+        </w:rPr>
+        <w:t>AssemblyName</w:t>
+      </w:r>
+      <w:r>
+        <w:rPr>
+          <w:noProof/>
+          <w:lang w:val="en-AU" w:eastAsia="en-US"/>
+        </w:rPr>
+        <w:t>&gt;();</w:t>
+      </w:r>
+    </w:p>
+    <w:p>
+      <w:pPr>
+        <w:pStyle w:val="Code"/>
+        <w:rPr>
+          <w:noProof/>
+          <w:lang w:val="en-AU" w:eastAsia="en-US"/>
+        </w:rPr>
+      </w:pPr>
+      <w:r>
+        <w:rPr>
+          <w:noProof/>
+          <w:color w:val="2B91AF"/>
+          <w:lang w:val="en-AU" w:eastAsia="en-US"/>
+        </w:rPr>
+        <w:t>Extensions</w:t>
+      </w:r>
+      <w:r>
+        <w:rPr>
+          <w:noProof/>
+          <w:lang w:val="en-AU" w:eastAsia="en-US"/>
+        </w:rPr>
+        <w:t>.Scan(GetType().Assembly.GetName(), tmpStore);</w:t>
+      </w:r>
+    </w:p>
+    <w:p>
+      <w:pPr>
+        <w:pStyle w:val="Code"/>
+        <w:rPr>
+          <w:noProof/>
+          <w:lang w:val="en-AU" w:eastAsia="en-US"/>
+        </w:rPr>
+      </w:pPr>
+      <w:r>
+        <w:rPr>
+          <w:noProof/>
+          <w:color w:val="0000FF"/>
+          <w:lang w:val="en-AU" w:eastAsia="en-US"/>
+        </w:rPr>
+        <w:t>foreach</w:t>
+      </w:r>
+      <w:r>
+        <w:rPr>
+          <w:noProof/>
+          <w:lang w:val="en-AU" w:eastAsia="en-US"/>
+        </w:rPr>
+        <w:t xml:space="preserve"> (</w:t>
+      </w:r>
+      <w:r>
+        <w:rPr>
+          <w:noProof/>
+          <w:color w:val="2B91AF"/>
+          <w:lang w:val="en-AU" w:eastAsia="en-US"/>
+        </w:rPr>
+        <w:t>AssemblyName</w:t>
+      </w:r>
+      <w:r>
+        <w:rPr>
+          <w:noProof/>
+          <w:lang w:val="en-AU" w:eastAsia="en-US"/>
+        </w:rPr>
+        <w:t xml:space="preserve"> asmName </w:t>
+      </w:r>
+      <w:r>
+        <w:rPr>
+          <w:noProof/>
+          <w:color w:val="0000FF"/>
+          <w:lang w:val="en-AU" w:eastAsia="en-US"/>
+        </w:rPr>
+        <w:t>in</w:t>
+      </w:r>
+      <w:r>
+        <w:rPr>
+          <w:noProof/>
+          <w:lang w:val="en-AU" w:eastAsia="en-US"/>
+        </w:rPr>
+        <w:t xml:space="preserve"> tmpStore.Values)</w:t>
+      </w:r>
+    </w:p>
+    <w:p>
+      <w:pPr>
+        <w:pStyle w:val="Code"/>
+        <w:rPr>
+          <w:noProof/>
+          <w:lang w:val="en-AU" w:eastAsia="en-US"/>
+        </w:rPr>
+      </w:pPr>
+      <w:r>
+        <w:rPr>
+          <w:noProof/>
+          <w:lang w:val="en-AU" w:eastAsia="en-US"/>
+        </w:rPr>
+        <w:t>{</w:t>
+      </w:r>
+    </w:p>
+    <w:p>
+      <w:pPr>
+        <w:pStyle w:val="Code"/>
+        <w:rPr>
+          <w:noProof/>
+          <w:lang w:val="en-AU" w:eastAsia="en-US"/>
+        </w:rPr>
+      </w:pPr>
+      <w:r>
+        <w:rPr>
+          <w:noProof/>
+          <w:lang w:val="en-AU" w:eastAsia="en-US"/>
+        </w:rPr>
+        <w:t xml:space="preserve">    store.Add(</w:t>
+      </w:r>
+      <w:r>
+        <w:rPr>
+          <w:noProof/>
+          <w:color w:val="0000FF"/>
+          <w:lang w:val="en-AU" w:eastAsia="en-US"/>
+        </w:rPr>
+        <w:t>new</w:t>
+      </w:r>
+      <w:r>
+        <w:rPr>
+          <w:noProof/>
+          <w:lang w:val="en-AU" w:eastAsia="en-US"/>
+        </w:rPr>
+        <w:t xml:space="preserve"> SystemScannerModel.</w:t>
+      </w:r>
+      <w:r>
+        <w:rPr>
+          <w:noProof/>
+          <w:color w:val="2B91AF"/>
+          <w:lang w:val="en-AU" w:eastAsia="en-US"/>
+        </w:rPr>
+        <w:t>Assembly</w:t>
+      </w:r>
+      <w:r>
+        <w:rPr>
+          <w:noProof/>
+          <w:lang w:val="en-AU" w:eastAsia="en-US"/>
+        </w:rPr>
+        <w:t>(asmName.GetAssembly()));</w:t>
+      </w:r>
+    </w:p>
+    <w:p>
+      <w:pPr>
+        <w:pStyle w:val="Code"/>
+        <w:rPr>
+          <w:noProof/>
+          <w:lang w:val="en-AU" w:eastAsia="en-US"/>
+        </w:rPr>
+      </w:pPr>
+      <w:r>
+        <w:rPr>
+          <w:noProof/>
+          <w:lang w:val="en-AU" w:eastAsia="en-US"/>
+        </w:rPr>
+        <w:t>}</w:t>
+      </w:r>
+    </w:p>
+    <w:p>
+      <w:pPr>
+        <w:pStyle w:val="Code"/>
+        <w:rPr>
+          <w:noProof/>
+          <w:lang w:val="en-AU" w:eastAsia="en-US"/>
+        </w:rPr>
+      </w:pPr>
+      <w:r>
+        <w:rPr>
+          <w:noProof/>
+          <w:color w:val="2B91AF"/>
+          <w:lang w:val="en-AU" w:eastAsia="en-US"/>
+        </w:rPr>
+        <w:t>Assert</w:t>
+      </w:r>
+      <w:r>
+        <w:rPr>
+          <w:noProof/>
+          <w:lang w:val="en-AU" w:eastAsia="en-US"/>
+        </w:rPr>
+        <w:t>.AreEqual(344, store.TripleStore.StatementCount);</w:t>
+      </w:r>
+    </w:p>
+    <w:p>
+      <w:pPr>
+        <w:pStyle w:val="Code"/>
+      </w:pPr>
     </w:p>
     <w:sectPr>
       <w:headerReference w:type="default" r:id="rId19"/>
@@ -3955,7 +6550,7 @@
         <w:rPr>
           <w:noProof/>
         </w:rPr>
-        <w:t>2</w:t>
+        <w:t>8</w:t>
       </w:r>
     </w:fldSimple>
     <w:r>
@@ -6846,41 +9441,41 @@
   </dgm:ptLst>
   <dgm:cxnLst>
     <dgm:cxn modelId="{01DD1E34-2B3B-4736-A0EF-E481AC2E6448}" srcId="{7767FC4C-5E13-4682-891E-26F7AF9F8627}" destId="{514633DF-789B-4A00-810F-BC955B2CC343}" srcOrd="1" destOrd="0" parTransId="{4BE1BBAF-F139-4EDA-A7CA-A1C2069BFD1A}" sibTransId="{5AD5AA29-7FD7-402F-A779-46A730110575}"/>
+    <dgm:cxn modelId="{BC3F41AB-CBB9-4D0D-83F3-D9F4C822A5A1}" type="presOf" srcId="{9CD9A226-FDCE-4D15-A070-173076E1324A}" destId="{EF0BF5CB-C8EC-49CD-B763-99D58FDE7F74}" srcOrd="0" destOrd="0" presId="urn:microsoft.com/office/officeart/2005/8/layout/hierarchy4"/>
+    <dgm:cxn modelId="{780E9336-3538-4EE6-920C-6E0C3C769A6A}" type="presOf" srcId="{B35EAA6C-AEF4-4A5C-A57B-6E608272BB75}" destId="{A0952E0D-1290-4516-B47E-65D3697CDF7E}" srcOrd="0" destOrd="0" presId="urn:microsoft.com/office/officeart/2005/8/layout/hierarchy4"/>
     <dgm:cxn modelId="{81F6F107-9DC1-4851-9B8A-48BF88EA783E}" srcId="{9CD9A226-FDCE-4D15-A070-173076E1324A}" destId="{73929C7C-667D-4863-909E-77CA0387B0F0}" srcOrd="0" destOrd="0" parTransId="{F3B879F2-E53D-42F4-AF33-C16084966EEF}" sibTransId="{2EF8CAAA-23E7-4D7E-B60D-5020F37B86B8}"/>
-    <dgm:cxn modelId="{F4CBB38D-E7D1-42F2-828F-C278F0C56820}" type="presOf" srcId="{3896BDF7-A453-4238-BAAE-45FE7B0E9354}" destId="{504692CC-1DD6-4ED6-8E84-FA57E4575133}" srcOrd="0" destOrd="0" presId="urn:microsoft.com/office/officeart/2005/8/layout/hierarchy4"/>
-    <dgm:cxn modelId="{F5C2D8A3-BBF6-4909-A34B-50F5C1B0A489}" type="presOf" srcId="{514633DF-789B-4A00-810F-BC955B2CC343}" destId="{609BB00E-A87A-49B7-AD33-5473A31A8361}" srcOrd="0" destOrd="0" presId="urn:microsoft.com/office/officeart/2005/8/layout/hierarchy4"/>
-    <dgm:cxn modelId="{C3403373-2DC1-4326-9610-74812B73A3BC}" type="presOf" srcId="{DED4FE15-923D-48BA-B3F6-ACA547194F99}" destId="{6E55AF66-9CC5-488A-8B3D-32480F43317A}" srcOrd="0" destOrd="0" presId="urn:microsoft.com/office/officeart/2005/8/layout/hierarchy4"/>
-    <dgm:cxn modelId="{D434EF99-EB3A-4243-B4B6-36C387B3A659}" type="presOf" srcId="{73929C7C-667D-4863-909E-77CA0387B0F0}" destId="{F64A786B-6DB0-41C6-8841-D8E20357ECE5}" srcOrd="0" destOrd="0" presId="urn:microsoft.com/office/officeart/2005/8/layout/hierarchy4"/>
+    <dgm:cxn modelId="{AD8271D6-DDEC-44B5-84CF-242F5B79A54B}" type="presOf" srcId="{DED4FE15-923D-48BA-B3F6-ACA547194F99}" destId="{6E55AF66-9CC5-488A-8B3D-32480F43317A}" srcOrd="0" destOrd="0" presId="urn:microsoft.com/office/officeart/2005/8/layout/hierarchy4"/>
+    <dgm:cxn modelId="{A27AB4C4-BC53-480B-8DFF-792600D2F56F}" type="presOf" srcId="{7767FC4C-5E13-4682-891E-26F7AF9F8627}" destId="{AC31624C-DEB4-45F8-B6B0-78ECDB74C190}" srcOrd="0" destOrd="0" presId="urn:microsoft.com/office/officeart/2005/8/layout/hierarchy4"/>
+    <dgm:cxn modelId="{F7DFFF02-96C3-4326-9058-13BA174C393B}" type="presOf" srcId="{514633DF-789B-4A00-810F-BC955B2CC343}" destId="{609BB00E-A87A-49B7-AD33-5473A31A8361}" srcOrd="0" destOrd="0" presId="urn:microsoft.com/office/officeart/2005/8/layout/hierarchy4"/>
     <dgm:cxn modelId="{E64CA8BA-FAA7-43BC-9DF1-2E6DD528DB96}" srcId="{73929C7C-667D-4863-909E-77CA0387B0F0}" destId="{7767FC4C-5E13-4682-891E-26F7AF9F8627}" srcOrd="0" destOrd="0" parTransId="{290BD669-AA88-47B3-A0CB-0722C6E48CB8}" sibTransId="{4EFB522C-13E6-4289-BD1C-02BACADCBC2B}"/>
-    <dgm:cxn modelId="{E12A088F-E466-4D1D-8047-52756F8C97DB}" type="presOf" srcId="{9CD9A226-FDCE-4D15-A070-173076E1324A}" destId="{EF0BF5CB-C8EC-49CD-B763-99D58FDE7F74}" srcOrd="0" destOrd="0" presId="urn:microsoft.com/office/officeart/2005/8/layout/hierarchy4"/>
     <dgm:cxn modelId="{ADD36100-39CB-48C4-859E-C673E5A40B67}" srcId="{7767FC4C-5E13-4682-891E-26F7AF9F8627}" destId="{B35EAA6C-AEF4-4A5C-A57B-6E608272BB75}" srcOrd="2" destOrd="0" parTransId="{9AAD78CB-EDAA-4FE0-9AB9-93263BDAFDEB}" sibTransId="{2C20CDE3-6BA3-4CE5-9C6D-8B21395F4FF2}"/>
+    <dgm:cxn modelId="{76E59F8E-E0FD-4F7C-831D-3A33DD8258C5}" type="presOf" srcId="{3896BDF7-A453-4238-BAAE-45FE7B0E9354}" destId="{504692CC-1DD6-4ED6-8E84-FA57E4575133}" srcOrd="0" destOrd="0" presId="urn:microsoft.com/office/officeart/2005/8/layout/hierarchy4"/>
     <dgm:cxn modelId="{64A7090C-F7C6-49B7-A374-C066D4334A9D}" srcId="{7767FC4C-5E13-4682-891E-26F7AF9F8627}" destId="{DED4FE15-923D-48BA-B3F6-ACA547194F99}" srcOrd="0" destOrd="0" parTransId="{E3117C7C-29FA-4D17-BB8F-341804AB9387}" sibTransId="{C2D7599C-EA6B-4584-919C-A49CB9C513AE}"/>
-    <dgm:cxn modelId="{296D8BD2-8F1B-4FA8-B836-CC434671CDF0}" type="presOf" srcId="{7767FC4C-5E13-4682-891E-26F7AF9F8627}" destId="{AC31624C-DEB4-45F8-B6B0-78ECDB74C190}" srcOrd="0" destOrd="0" presId="urn:microsoft.com/office/officeart/2005/8/layout/hierarchy4"/>
-    <dgm:cxn modelId="{E4FB1288-A90E-45B3-BD25-FD7E43D25970}" type="presOf" srcId="{B35EAA6C-AEF4-4A5C-A57B-6E608272BB75}" destId="{A0952E0D-1290-4516-B47E-65D3697CDF7E}" srcOrd="0" destOrd="0" presId="urn:microsoft.com/office/officeart/2005/8/layout/hierarchy4"/>
+    <dgm:cxn modelId="{124C6976-5319-4BC9-9028-77026F76C258}" type="presOf" srcId="{73929C7C-667D-4863-909E-77CA0387B0F0}" destId="{F64A786B-6DB0-41C6-8841-D8E20357ECE5}" srcOrd="0" destOrd="0" presId="urn:microsoft.com/office/officeart/2005/8/layout/hierarchy4"/>
     <dgm:cxn modelId="{1E961748-A153-4FCA-9327-51FF1DBA55E3}" srcId="{7767FC4C-5E13-4682-891E-26F7AF9F8627}" destId="{3896BDF7-A453-4238-BAAE-45FE7B0E9354}" srcOrd="3" destOrd="0" parTransId="{F95E7C9E-866D-4C41-909C-F41B8EB8CD80}" sibTransId="{C68A54E7-DC99-42CE-8280-324BF1A82B14}"/>
-    <dgm:cxn modelId="{38EBE688-6FCA-4057-93E2-EF872BED9314}" type="presParOf" srcId="{EF0BF5CB-C8EC-49CD-B763-99D58FDE7F74}" destId="{7204AABD-DD4E-462A-9351-8E8705B3734B}" srcOrd="0" destOrd="0" presId="urn:microsoft.com/office/officeart/2005/8/layout/hierarchy4"/>
-    <dgm:cxn modelId="{04693CFA-6DD7-4F76-8110-7468AB72D584}" type="presParOf" srcId="{7204AABD-DD4E-462A-9351-8E8705B3734B}" destId="{F64A786B-6DB0-41C6-8841-D8E20357ECE5}" srcOrd="0" destOrd="0" presId="urn:microsoft.com/office/officeart/2005/8/layout/hierarchy4"/>
-    <dgm:cxn modelId="{5ED411CE-976A-4CA8-8772-F1B4B10532CA}" type="presParOf" srcId="{7204AABD-DD4E-462A-9351-8E8705B3734B}" destId="{8C6ED8E9-FB2E-4819-A17A-20C315223D2B}" srcOrd="1" destOrd="0" presId="urn:microsoft.com/office/officeart/2005/8/layout/hierarchy4"/>
-    <dgm:cxn modelId="{E6A4AFDD-0A7D-405D-ADFD-1814975020FF}" type="presParOf" srcId="{7204AABD-DD4E-462A-9351-8E8705B3734B}" destId="{3F2AB3DB-9F9E-4E15-AC7C-1AC2F20AAEAF}" srcOrd="2" destOrd="0" presId="urn:microsoft.com/office/officeart/2005/8/layout/hierarchy4"/>
-    <dgm:cxn modelId="{95E25802-FD37-4493-AD91-D1F6DF7C011B}" type="presParOf" srcId="{3F2AB3DB-9F9E-4E15-AC7C-1AC2F20AAEAF}" destId="{6D274AB4-92BB-47B8-9BD9-EC71513EDBE0}" srcOrd="0" destOrd="0" presId="urn:microsoft.com/office/officeart/2005/8/layout/hierarchy4"/>
-    <dgm:cxn modelId="{07C39605-255C-47C7-A07D-7ED09FFF5CAC}" type="presParOf" srcId="{6D274AB4-92BB-47B8-9BD9-EC71513EDBE0}" destId="{AC31624C-DEB4-45F8-B6B0-78ECDB74C190}" srcOrd="0" destOrd="0" presId="urn:microsoft.com/office/officeart/2005/8/layout/hierarchy4"/>
-    <dgm:cxn modelId="{745F395A-8D51-4456-821E-F54F7D063C78}" type="presParOf" srcId="{6D274AB4-92BB-47B8-9BD9-EC71513EDBE0}" destId="{9979C3C5-C837-48A9-ADA1-3A7877CFAB2E}" srcOrd="1" destOrd="0" presId="urn:microsoft.com/office/officeart/2005/8/layout/hierarchy4"/>
-    <dgm:cxn modelId="{197D6D49-EA01-4D0E-859C-AD85089E1E7D}" type="presParOf" srcId="{6D274AB4-92BB-47B8-9BD9-EC71513EDBE0}" destId="{5AB6640D-76EB-4E38-84DF-CC636C58BF44}" srcOrd="2" destOrd="0" presId="urn:microsoft.com/office/officeart/2005/8/layout/hierarchy4"/>
-    <dgm:cxn modelId="{C01BEFBC-E455-4802-A7CE-02B802AD43D4}" type="presParOf" srcId="{5AB6640D-76EB-4E38-84DF-CC636C58BF44}" destId="{B18C7B19-2CCB-4020-955F-C592BDAA3EF1}" srcOrd="0" destOrd="0" presId="urn:microsoft.com/office/officeart/2005/8/layout/hierarchy4"/>
-    <dgm:cxn modelId="{4B318ABD-7BF7-41AD-8B80-0F09D429A746}" type="presParOf" srcId="{B18C7B19-2CCB-4020-955F-C592BDAA3EF1}" destId="{6E55AF66-9CC5-488A-8B3D-32480F43317A}" srcOrd="0" destOrd="0" presId="urn:microsoft.com/office/officeart/2005/8/layout/hierarchy4"/>
-    <dgm:cxn modelId="{A098648D-2CAA-410B-BB19-9818691EECCD}" type="presParOf" srcId="{B18C7B19-2CCB-4020-955F-C592BDAA3EF1}" destId="{A46DA776-B636-4121-9E86-CFCFD80565E9}" srcOrd="1" destOrd="0" presId="urn:microsoft.com/office/officeart/2005/8/layout/hierarchy4"/>
-    <dgm:cxn modelId="{94C4C1A8-4A8C-4BCD-B353-519501202E9F}" type="presParOf" srcId="{5AB6640D-76EB-4E38-84DF-CC636C58BF44}" destId="{FFA0AEAF-FCE2-4A7B-9BEF-4564BC0438A8}" srcOrd="1" destOrd="0" presId="urn:microsoft.com/office/officeart/2005/8/layout/hierarchy4"/>
-    <dgm:cxn modelId="{CF641046-3245-4B49-8BEF-DAF28E64F92C}" type="presParOf" srcId="{5AB6640D-76EB-4E38-84DF-CC636C58BF44}" destId="{1212F71A-E520-4AFF-A8CA-DFF6581FC37A}" srcOrd="2" destOrd="0" presId="urn:microsoft.com/office/officeart/2005/8/layout/hierarchy4"/>
-    <dgm:cxn modelId="{FC5712E6-29D1-459E-A2E8-FEE4EF01DA04}" type="presParOf" srcId="{1212F71A-E520-4AFF-A8CA-DFF6581FC37A}" destId="{609BB00E-A87A-49B7-AD33-5473A31A8361}" srcOrd="0" destOrd="0" presId="urn:microsoft.com/office/officeart/2005/8/layout/hierarchy4"/>
-    <dgm:cxn modelId="{9130F486-270B-4FD0-AC61-BBEFD575C0C1}" type="presParOf" srcId="{1212F71A-E520-4AFF-A8CA-DFF6581FC37A}" destId="{8B5F45E7-2341-434A-9D88-E5B5D6F70119}" srcOrd="1" destOrd="0" presId="urn:microsoft.com/office/officeart/2005/8/layout/hierarchy4"/>
-    <dgm:cxn modelId="{86BE67D8-35D2-455F-A58A-875803F55ABF}" type="presParOf" srcId="{5AB6640D-76EB-4E38-84DF-CC636C58BF44}" destId="{04E073F0-EEF1-40AC-A371-D10F36BA91AF}" srcOrd="3" destOrd="0" presId="urn:microsoft.com/office/officeart/2005/8/layout/hierarchy4"/>
-    <dgm:cxn modelId="{568A8374-5EB0-4E4A-8894-C262257AA0AD}" type="presParOf" srcId="{5AB6640D-76EB-4E38-84DF-CC636C58BF44}" destId="{0B3C740F-F41A-467D-AABA-42362E6360FC}" srcOrd="4" destOrd="0" presId="urn:microsoft.com/office/officeart/2005/8/layout/hierarchy4"/>
-    <dgm:cxn modelId="{BA199D02-B3F0-416F-9599-E054F1E2B17B}" type="presParOf" srcId="{0B3C740F-F41A-467D-AABA-42362E6360FC}" destId="{A0952E0D-1290-4516-B47E-65D3697CDF7E}" srcOrd="0" destOrd="0" presId="urn:microsoft.com/office/officeart/2005/8/layout/hierarchy4"/>
-    <dgm:cxn modelId="{D388D474-98CA-4C59-89EF-F945A03F0EE3}" type="presParOf" srcId="{0B3C740F-F41A-467D-AABA-42362E6360FC}" destId="{B2A6829B-7636-4212-84FB-E6BD5075F9A5}" srcOrd="1" destOrd="0" presId="urn:microsoft.com/office/officeart/2005/8/layout/hierarchy4"/>
-    <dgm:cxn modelId="{85869975-34A7-4201-9FD8-C0E63BE7DAB7}" type="presParOf" srcId="{5AB6640D-76EB-4E38-84DF-CC636C58BF44}" destId="{36B221C2-C98D-4A56-8748-E0ACA2EE4C74}" srcOrd="5" destOrd="0" presId="urn:microsoft.com/office/officeart/2005/8/layout/hierarchy4"/>
-    <dgm:cxn modelId="{37954E85-1665-4FCA-ABE3-B996F7F9E771}" type="presParOf" srcId="{5AB6640D-76EB-4E38-84DF-CC636C58BF44}" destId="{59610324-31DF-4663-9539-E681BE7A1934}" srcOrd="6" destOrd="0" presId="urn:microsoft.com/office/officeart/2005/8/layout/hierarchy4"/>
-    <dgm:cxn modelId="{E14B942E-166B-4E69-BAAF-907F5AA5872E}" type="presParOf" srcId="{59610324-31DF-4663-9539-E681BE7A1934}" destId="{504692CC-1DD6-4ED6-8E84-FA57E4575133}" srcOrd="0" destOrd="0" presId="urn:microsoft.com/office/officeart/2005/8/layout/hierarchy4"/>
-    <dgm:cxn modelId="{8A72F6FB-6A1B-4E00-AD57-06008E3F44B1}" type="presParOf" srcId="{59610324-31DF-4663-9539-E681BE7A1934}" destId="{BC5D63EA-B110-45D1-B38D-AD33C81272F6}" srcOrd="1" destOrd="0" presId="urn:microsoft.com/office/officeart/2005/8/layout/hierarchy4"/>
+    <dgm:cxn modelId="{94D51032-1DBE-409C-BD1A-461598BDE457}" type="presParOf" srcId="{EF0BF5CB-C8EC-49CD-B763-99D58FDE7F74}" destId="{7204AABD-DD4E-462A-9351-8E8705B3734B}" srcOrd="0" destOrd="0" presId="urn:microsoft.com/office/officeart/2005/8/layout/hierarchy4"/>
+    <dgm:cxn modelId="{0C78187D-AE72-4DB4-95D2-EDD9E4E0AEEA}" type="presParOf" srcId="{7204AABD-DD4E-462A-9351-8E8705B3734B}" destId="{F64A786B-6DB0-41C6-8841-D8E20357ECE5}" srcOrd="0" destOrd="0" presId="urn:microsoft.com/office/officeart/2005/8/layout/hierarchy4"/>
+    <dgm:cxn modelId="{DF7F193E-BD30-42ED-9911-E5BC16F35130}" type="presParOf" srcId="{7204AABD-DD4E-462A-9351-8E8705B3734B}" destId="{8C6ED8E9-FB2E-4819-A17A-20C315223D2B}" srcOrd="1" destOrd="0" presId="urn:microsoft.com/office/officeart/2005/8/layout/hierarchy4"/>
+    <dgm:cxn modelId="{68D11C6D-274F-43D3-B462-D8EF31F14D7F}" type="presParOf" srcId="{7204AABD-DD4E-462A-9351-8E8705B3734B}" destId="{3F2AB3DB-9F9E-4E15-AC7C-1AC2F20AAEAF}" srcOrd="2" destOrd="0" presId="urn:microsoft.com/office/officeart/2005/8/layout/hierarchy4"/>
+    <dgm:cxn modelId="{B0AF2BFB-D1DD-4BDA-AF98-4E0432D9974B}" type="presParOf" srcId="{3F2AB3DB-9F9E-4E15-AC7C-1AC2F20AAEAF}" destId="{6D274AB4-92BB-47B8-9BD9-EC71513EDBE0}" srcOrd="0" destOrd="0" presId="urn:microsoft.com/office/officeart/2005/8/layout/hierarchy4"/>
+    <dgm:cxn modelId="{CDA27345-E2B7-4B3A-97BC-AD7BC6D807A8}" type="presParOf" srcId="{6D274AB4-92BB-47B8-9BD9-EC71513EDBE0}" destId="{AC31624C-DEB4-45F8-B6B0-78ECDB74C190}" srcOrd="0" destOrd="0" presId="urn:microsoft.com/office/officeart/2005/8/layout/hierarchy4"/>
+    <dgm:cxn modelId="{78F85E86-0F41-4EF8-BE98-48B097B92513}" type="presParOf" srcId="{6D274AB4-92BB-47B8-9BD9-EC71513EDBE0}" destId="{9979C3C5-C837-48A9-ADA1-3A7877CFAB2E}" srcOrd="1" destOrd="0" presId="urn:microsoft.com/office/officeart/2005/8/layout/hierarchy4"/>
+    <dgm:cxn modelId="{51C40273-A554-4610-BD8B-F9FA03206ED5}" type="presParOf" srcId="{6D274AB4-92BB-47B8-9BD9-EC71513EDBE0}" destId="{5AB6640D-76EB-4E38-84DF-CC636C58BF44}" srcOrd="2" destOrd="0" presId="urn:microsoft.com/office/officeart/2005/8/layout/hierarchy4"/>
+    <dgm:cxn modelId="{E83BC4B2-3F32-44B3-BC21-AF165AE57715}" type="presParOf" srcId="{5AB6640D-76EB-4E38-84DF-CC636C58BF44}" destId="{B18C7B19-2CCB-4020-955F-C592BDAA3EF1}" srcOrd="0" destOrd="0" presId="urn:microsoft.com/office/officeart/2005/8/layout/hierarchy4"/>
+    <dgm:cxn modelId="{9894D42D-7F3F-4012-BA51-84D366336BEB}" type="presParOf" srcId="{B18C7B19-2CCB-4020-955F-C592BDAA3EF1}" destId="{6E55AF66-9CC5-488A-8B3D-32480F43317A}" srcOrd="0" destOrd="0" presId="urn:microsoft.com/office/officeart/2005/8/layout/hierarchy4"/>
+    <dgm:cxn modelId="{A527CDC2-154E-44C0-8681-A273F49D255D}" type="presParOf" srcId="{B18C7B19-2CCB-4020-955F-C592BDAA3EF1}" destId="{A46DA776-B636-4121-9E86-CFCFD80565E9}" srcOrd="1" destOrd="0" presId="urn:microsoft.com/office/officeart/2005/8/layout/hierarchy4"/>
+    <dgm:cxn modelId="{5495770C-6FF0-440B-8076-F551A84DF52B}" type="presParOf" srcId="{5AB6640D-76EB-4E38-84DF-CC636C58BF44}" destId="{FFA0AEAF-FCE2-4A7B-9BEF-4564BC0438A8}" srcOrd="1" destOrd="0" presId="urn:microsoft.com/office/officeart/2005/8/layout/hierarchy4"/>
+    <dgm:cxn modelId="{62C8C411-D471-4AA2-AA4F-F4BF26D5DF11}" type="presParOf" srcId="{5AB6640D-76EB-4E38-84DF-CC636C58BF44}" destId="{1212F71A-E520-4AFF-A8CA-DFF6581FC37A}" srcOrd="2" destOrd="0" presId="urn:microsoft.com/office/officeart/2005/8/layout/hierarchy4"/>
+    <dgm:cxn modelId="{70A0E3E1-C10E-48D7-BAA4-4042AA6B9E4F}" type="presParOf" srcId="{1212F71A-E520-4AFF-A8CA-DFF6581FC37A}" destId="{609BB00E-A87A-49B7-AD33-5473A31A8361}" srcOrd="0" destOrd="0" presId="urn:microsoft.com/office/officeart/2005/8/layout/hierarchy4"/>
+    <dgm:cxn modelId="{E31D84DE-3E3D-49B2-A53A-173A4C8B557C}" type="presParOf" srcId="{1212F71A-E520-4AFF-A8CA-DFF6581FC37A}" destId="{8B5F45E7-2341-434A-9D88-E5B5D6F70119}" srcOrd="1" destOrd="0" presId="urn:microsoft.com/office/officeart/2005/8/layout/hierarchy4"/>
+    <dgm:cxn modelId="{DC65638D-22AD-4C64-9BBE-CF641952FCA7}" type="presParOf" srcId="{5AB6640D-76EB-4E38-84DF-CC636C58BF44}" destId="{04E073F0-EEF1-40AC-A371-D10F36BA91AF}" srcOrd="3" destOrd="0" presId="urn:microsoft.com/office/officeart/2005/8/layout/hierarchy4"/>
+    <dgm:cxn modelId="{851A34B7-688D-4760-89FA-8C97CC577980}" type="presParOf" srcId="{5AB6640D-76EB-4E38-84DF-CC636C58BF44}" destId="{0B3C740F-F41A-467D-AABA-42362E6360FC}" srcOrd="4" destOrd="0" presId="urn:microsoft.com/office/officeart/2005/8/layout/hierarchy4"/>
+    <dgm:cxn modelId="{82002577-245E-4FD5-9365-111A17AA999F}" type="presParOf" srcId="{0B3C740F-F41A-467D-AABA-42362E6360FC}" destId="{A0952E0D-1290-4516-B47E-65D3697CDF7E}" srcOrd="0" destOrd="0" presId="urn:microsoft.com/office/officeart/2005/8/layout/hierarchy4"/>
+    <dgm:cxn modelId="{7D3DFD8B-0AF2-4FF4-8C21-32B1A974F993}" type="presParOf" srcId="{0B3C740F-F41A-467D-AABA-42362E6360FC}" destId="{B2A6829B-7636-4212-84FB-E6BD5075F9A5}" srcOrd="1" destOrd="0" presId="urn:microsoft.com/office/officeart/2005/8/layout/hierarchy4"/>
+    <dgm:cxn modelId="{1C2FF035-455C-4AF8-A9F8-343E42D81100}" type="presParOf" srcId="{5AB6640D-76EB-4E38-84DF-CC636C58BF44}" destId="{36B221C2-C98D-4A56-8748-E0ACA2EE4C74}" srcOrd="5" destOrd="0" presId="urn:microsoft.com/office/officeart/2005/8/layout/hierarchy4"/>
+    <dgm:cxn modelId="{31CC8A77-18B6-4C7F-8185-5F2744C95DBE}" type="presParOf" srcId="{5AB6640D-76EB-4E38-84DF-CC636C58BF44}" destId="{59610324-31DF-4663-9539-E681BE7A1934}" srcOrd="6" destOrd="0" presId="urn:microsoft.com/office/officeart/2005/8/layout/hierarchy4"/>
+    <dgm:cxn modelId="{46396C07-0132-43DB-B58C-88253B3F6192}" type="presParOf" srcId="{59610324-31DF-4663-9539-E681BE7A1934}" destId="{504692CC-1DD6-4ED6-8E84-FA57E4575133}" srcOrd="0" destOrd="0" presId="urn:microsoft.com/office/officeart/2005/8/layout/hierarchy4"/>
+    <dgm:cxn modelId="{7DE2A2F7-22EC-4560-B96A-F98072DF3D65}" type="presParOf" srcId="{59610324-31DF-4663-9539-E681BE7A1934}" destId="{BC5D63EA-B110-45D1-B38D-AD33C81272F6}" srcOrd="1" destOrd="0" presId="urn:microsoft.com/office/officeart/2005/8/layout/hierarchy4"/>
   </dgm:cxnLst>
   <dgm:bg/>
   <dgm:whole/>
@@ -8472,62 +11067,6 @@
         </w:p>
       </w:docPartBody>
     </w:docPart>
-    <w:docPart>
-      <w:docPartPr>
-        <w:name w:val="91C8966E44474D33B180FCA1BD3EA7CE"/>
-        <w:category>
-          <w:name w:val="General"/>
-          <w:gallery w:val="placeholder"/>
-        </w:category>
-        <w:types>
-          <w:type w:val="bbPlcHdr"/>
-        </w:types>
-        <w:behaviors>
-          <w:behavior w:val="content"/>
-        </w:behaviors>
-        <w:guid w:val="{EC367296-AF35-48DC-A6F8-1D693F307CAF}"/>
-      </w:docPartPr>
-      <w:docPartBody>
-        <w:p>
-          <w:pPr>
-            <w:pStyle w:val="91C8966E44474D33B180FCA1BD3EA7CE"/>
-          </w:pPr>
-          <w:r>
-            <w:t>[Type the document subtitle]</w:t>
-          </w:r>
-        </w:p>
-      </w:docPartBody>
-    </w:docPart>
-    <w:docPart>
-      <w:docPartPr>
-        <w:name w:val="8E72B6795DBD447EB5CFDF717B4499C9"/>
-        <w:category>
-          <w:name w:val="General"/>
-          <w:gallery w:val="placeholder"/>
-        </w:category>
-        <w:types>
-          <w:type w:val="bbPlcHdr"/>
-        </w:types>
-        <w:behaviors>
-          <w:behavior w:val="content"/>
-        </w:behaviors>
-        <w:guid w:val="{AB531C31-FB80-4A6A-B78E-93999AC882B5}"/>
-      </w:docPartPr>
-      <w:docPartBody>
-        <w:p>
-          <w:pPr>
-            <w:pStyle w:val="8E72B6795DBD447EB5CFDF717B4499C9"/>
-          </w:pPr>
-          <w:r>
-            <w:rPr>
-              <w:sz w:val="16"/>
-              <w:szCs w:val="16"/>
-            </w:rPr>
-            <w:t>[Pick the date]</w:t>
-          </w:r>
-        </w:p>
-      </w:docPartBody>
-    </w:docPart>
   </w:docParts>
 </w:glossaryDocument>
 </file>
@@ -8546,7 +11085,7 @@
     <w:charset w:val="00"/>
     <w:family w:val="roman"/>
     <w:pitch w:val="variable"/>
-    <w:sig w:usb0="20002A87" w:usb1="80000000" w:usb2="00000008" w:usb3="00000000" w:csb0="000001FF" w:csb1="00000000"/>
+    <w:sig w:usb0="E0002AEF" w:usb1="C0007841" w:usb2="00000009" w:usb3="00000000" w:csb0="000001FF" w:csb1="00000000"/>
   </w:font>
   <w:font w:name="Symbol">
     <w:panose1 w:val="05050102010706020507"/>
@@ -8567,7 +11106,7 @@
     <w:charset w:val="00"/>
     <w:family w:val="modern"/>
     <w:pitch w:val="fixed"/>
-    <w:sig w:usb0="20002A87" w:usb1="80000000" w:usb2="00000008" w:usb3="00000000" w:csb0="000001FF" w:csb1="00000000"/>
+    <w:sig w:usb0="E0002AFF" w:usb1="C0007843" w:usb2="00000009" w:usb3="00000000" w:csb0="000001FF" w:csb1="00000000"/>
   </w:font>
   <w:font w:name="Wingdings">
     <w:panose1 w:val="05000000000000000000"/>
@@ -8584,12 +11123,11 @@
     <w:sig w:usb0="A00002EF" w:usb1="4000004B" w:usb2="00000000" w:usb3="00000000" w:csb0="0000009F" w:csb1="00000000"/>
   </w:font>
   <w:font w:name="Tahoma">
-    <w:panose1 w:val="00000000000000000000"/>
+    <w:panose1 w:val="020B0604030504040204"/>
     <w:charset w:val="00"/>
     <w:family w:val="swiss"/>
-    <w:notTrueType/>
     <w:pitch w:val="variable"/>
-    <w:sig w:usb0="00000003" w:usb1="00000000" w:usb2="00000000" w:usb3="00000000" w:csb0="00000001" w:csb1="00000000"/>
+    <w:sig w:usb0="E1002AFF" w:usb1="C000605B" w:usb2="00000029" w:usb3="00000000" w:csb0="000101FF" w:csb1="00000000"/>
   </w:font>
   <w:font w:name="Century Schoolbook">
     <w:panose1 w:val="02040604050505020304"/>
@@ -8613,6 +11151,7 @@
     <w:rsidRoot w:val="00DC5910"/>
     <w:rsid w:val="00314BE1"/>
     <w:rsid w:val="007E1A6F"/>
+    <w:rsid w:val="00C06A07"/>
     <w:rsid w:val="00DC5910"/>
   </w:rsids>
   <m:mathPr>
@@ -8628,7 +11167,7 @@
     <m:intLim m:val="subSup"/>
     <m:naryLim m:val="undOvr"/>
   </m:mathPr>
-  <w:themeFontLang w:val="en-US"/>
+  <w:themeFontLang w:val="en-AU"/>
   <w:clrSchemeMapping w:bg1="light1" w:t1="dark1" w:bg2="light2" w:t2="dark2" w:accent1="accent1" w:accent2="accent2" w:accent3="accent3" w:accent4="accent4" w:accent5="accent5" w:accent6="accent6" w:hyperlink="hyperlink" w:followedHyperlink="followedHyperlink"/>
   <w:shapeDefaults>
     <o:shapedefaults v:ext="edit" spidmax="1026"/>
@@ -9256,14 +11795,14 @@
 </file>
 
 <file path=customXml/item4.xml><?xml version="1.0" encoding="utf-8"?>
-<b:Sources xmlns:b="http://schemas.openxmlformats.org/officeDocument/2006/bibliography" xmlns="http://schemas.openxmlformats.org/officeDocument/2006/bibliography" SelectedStyle="\APA.XSL" StyleName="APA"/>
-</file>
-
-<file path=customXml/item5.xml><?xml version="1.0" encoding="utf-8"?>
 <tns:customPropertyEditors xmlns:tns="http://schemas.microsoft.com/office/2006/customDocumentInformationPanel">
   <tns:showOnOpen/>
   <tns:defaultPropertyEditorNamespace/>
 </tns:customPropertyEditors>
+</file>
+
+<file path=customXml/item5.xml><?xml version="1.0" encoding="utf-8"?>
+<b:Sources xmlns:b="http://schemas.openxmlformats.org/officeDocument/2006/bibliography" xmlns="http://schemas.openxmlformats.org/officeDocument/2006/bibliography" SelectedStyle="\APA.XSL" StyleName="APA"/>
 </file>
 
 <file path=customXml/itemProps1.xml><?xml version="1.0" encoding="utf-8"?>
@@ -9275,6 +11814,14 @@
 </file>
 
 <file path=customXml/itemProps2.xml><?xml version="1.0" encoding="utf-8"?>
+<ds:datastoreItem xmlns:ds="http://schemas.openxmlformats.org/officeDocument/2006/customXml" ds:itemID="{37A44DD3-EB41-461C-8831-8E039C645FD7}">
+  <ds:schemaRefs>
+    <ds:schemaRef ds:uri="urn:microsoft.template.properties"/>
+  </ds:schemaRefs>
+</ds:datastoreItem>
+</file>
+
+<file path=customXml/itemProps3.xml><?xml version="1.0" encoding="utf-8"?>
 <ds:datastoreItem xmlns:ds="http://schemas.openxmlformats.org/officeDocument/2006/customXml" ds:itemID="{C7DCFB9A-D0A9-4B95-B0C1-3C48EE5A7A72}">
   <ds:schemaRefs>
     <ds:schemaRef ds:uri="urn:microsoft.template.properties"/>
@@ -9282,26 +11829,18 @@
 </ds:datastoreItem>
 </file>
 
-<file path=customXml/itemProps3.xml><?xml version="1.0" encoding="utf-8"?>
-<ds:datastoreItem xmlns:ds="http://schemas.openxmlformats.org/officeDocument/2006/customXml" ds:itemID="{37A44DD3-EB41-461C-8831-8E039C645FD7}">
+<file path=customXml/itemProps4.xml><?xml version="1.0" encoding="utf-8"?>
+<ds:datastoreItem xmlns:ds="http://schemas.openxmlformats.org/officeDocument/2006/customXml" ds:itemID="{2B06F414-C573-4C0B-9746-2EC8EAD8EB56}">
   <ds:schemaRefs>
-    <ds:schemaRef ds:uri="urn:microsoft.template.properties"/>
+    <ds:schemaRef ds:uri="http://schemas.microsoft.com/office/2006/customDocumentInformationPanel"/>
   </ds:schemaRefs>
 </ds:datastoreItem>
 </file>
 
-<file path=customXml/itemProps4.xml><?xml version="1.0" encoding="utf-8"?>
+<file path=customXml/itemProps5.xml><?xml version="1.0" encoding="utf-8"?>
 <ds:datastoreItem xmlns:ds="http://schemas.openxmlformats.org/officeDocument/2006/customXml" ds:itemID="{B9453634-BAB0-4BF4-B172-3D33EB8A2E14}">
   <ds:schemaRefs>
     <ds:schemaRef ds:uri="http://schemas.openxmlformats.org/officeDocument/2006/bibliography"/>
   </ds:schemaRefs>
 </ds:datastoreItem>
-</file>
-
-<file path=customXml/itemProps5.xml><?xml version="1.0" encoding="utf-8"?>
-<ds:datastoreItem xmlns:ds="http://schemas.openxmlformats.org/officeDocument/2006/customXml" ds:itemID="{2B06F414-C573-4C0B-9746-2EC8EAD8EB56}">
-  <ds:schemaRefs>
-    <ds:schemaRef ds:uri="http://schemas.microsoft.com/office/2006/customDocumentInformationPanel"/>
-  </ds:schemaRefs>
-</ds:datastoreItem>
 </file>
</xml_diff>

<commit_message>
added new operator to allow direct retrieval of instances by URI new LaTeX composed manual
</commit_message>
<xml_diff>
--- a/doc/Getting Started With LINQ to RDF.docx
+++ b/doc/Getting Started With LINQ to RDF.docx
@@ -73,7 +73,40 @@
                               <w:sz w:val="56"/>
                               <w:szCs w:val="56"/>
                             </w:rPr>
-                            <w:t>Getting Started With LINQ to RDF</w:t>
+                            <w:t>L</w:t>
+                          </w:r>
+                          <w:r>
+                            <w:rPr>
+                              <w:rFonts w:asciiTheme="majorHAnsi" w:hAnsiTheme="majorHAnsi"/>
+                              <w:smallCaps/>
+                              <w:color w:val="632423" w:themeColor="accent2" w:themeShade="80"/>
+                              <w:spacing w:val="20"/>
+                              <w:sz w:val="56"/>
+                              <w:szCs w:val="56"/>
+                            </w:rPr>
+                            <w:t>inqT</w:t>
+                          </w:r>
+                          <w:r>
+                            <w:rPr>
+                              <w:rFonts w:asciiTheme="majorHAnsi" w:hAnsiTheme="majorHAnsi"/>
+                              <w:smallCaps/>
+                              <w:color w:val="632423" w:themeColor="accent2" w:themeShade="80"/>
+                              <w:spacing w:val="20"/>
+                              <w:sz w:val="56"/>
+                              <w:szCs w:val="56"/>
+                            </w:rPr>
+                            <w:t>oR</w:t>
+                          </w:r>
+                          <w:r>
+                            <w:rPr>
+                              <w:rFonts w:asciiTheme="majorHAnsi" w:hAnsiTheme="majorHAnsi"/>
+                              <w:smallCaps/>
+                              <w:color w:val="632423" w:themeColor="accent2" w:themeShade="80"/>
+                              <w:spacing w:val="20"/>
+                              <w:sz w:val="56"/>
+                              <w:szCs w:val="56"/>
+                            </w:rPr>
+                            <w:t>df Tutorial</w:t>
                           </w:r>
                         </w:sdtContent>
                       </w:sdt>
@@ -108,7 +141,25 @@
                               <w:sz w:val="28"/>
                               <w:szCs w:val="28"/>
                             </w:rPr>
-                            <w:t>Semantic web applications in .NET</w:t>
+                            <w:t xml:space="preserve">Semantic web applications </w:t>
+                          </w:r>
+                          <w:r>
+                            <w:rPr>
+                              <w:i/>
+                              <w:color w:val="632423" w:themeColor="accent2" w:themeShade="80"/>
+                              <w:sz w:val="28"/>
+                              <w:szCs w:val="28"/>
+                            </w:rPr>
+                            <w:t>for</w:t>
+                          </w:r>
+                          <w:r>
+                            <w:rPr>
+                              <w:i/>
+                              <w:color w:val="632423" w:themeColor="accent2" w:themeShade="80"/>
+                              <w:sz w:val="28"/>
+                              <w:szCs w:val="28"/>
+                            </w:rPr>
+                            <w:t xml:space="preserve"> .NET</w:t>
                           </w:r>
                         </w:sdtContent>
                       </w:sdt>
@@ -350,8 +401,9 @@
             <w:rPr>
               <w:rFonts w:asciiTheme="minorHAnsi" w:hAnsiTheme="minorHAnsi"/>
               <w:spacing w:val="0"/>
+              <w:lang w:val="en-AU"/>
             </w:rPr>
-            <w:t>Getting Started With LINQ to RDF</w:t>
+            <w:t>LinqToRdf Tutorial</w:t>
           </w:r>
         </w:sdtContent>
       </w:sdt>
@@ -706,7 +758,10 @@
             <w:pStyle w:val="Subtitle"/>
           </w:pPr>
           <w:r>
-            <w:t>Semantic web applications in .NET</w:t>
+            <w:rPr>
+              <w:lang w:val="en-AU"/>
+            </w:rPr>
+            <w:t>Semantic web applications for .NET</w:t>
           </w:r>
         </w:p>
       </w:sdtContent>
@@ -746,7 +801,7 @@
       <w:r>
         <w:rPr>
           <w:noProof/>
-          <w:lang w:val="en-AU" w:eastAsia="en-AU"/>
+          <w:lang w:val="en-GB" w:eastAsia="en-GB"/>
         </w:rPr>
         <w:drawing>
           <wp:inline distT="0" distB="0" distL="0" distR="0">
@@ -837,7 +892,7 @@
       <w:r>
         <w:rPr>
           <w:noProof/>
-          <w:lang w:val="en-AU" w:eastAsia="en-AU"/>
+          <w:lang w:val="en-GB" w:eastAsia="en-GB"/>
         </w:rPr>
         <w:drawing>
           <wp:inline distT="0" distB="0" distL="0" distR="0">
@@ -7496,7 +7551,7 @@
       <w:r>
         <w:rPr>
           <w:noProof/>
-          <w:lang w:val="en-AU" w:eastAsia="en-AU"/>
+          <w:lang w:val="en-GB" w:eastAsia="en-GB"/>
         </w:rPr>
         <w:drawing>
           <wp:inline distT="0" distB="0" distL="0" distR="0">
@@ -7568,7 +7623,7 @@
       <w:r>
         <w:rPr>
           <w:noProof/>
-          <w:lang w:val="en-AU" w:eastAsia="en-AU"/>
+          <w:lang w:val="en-GB" w:eastAsia="en-GB"/>
         </w:rPr>
         <w:lastRenderedPageBreak/>
         <w:drawing>
@@ -7641,7 +7696,7 @@
       <w:r>
         <w:rPr>
           <w:noProof/>
-          <w:lang w:val="en-AU" w:eastAsia="en-AU"/>
+          <w:lang w:val="en-GB" w:eastAsia="en-GB"/>
         </w:rPr>
         <w:drawing>
           <wp:inline distT="0" distB="0" distL="0" distR="0">
@@ -7726,7 +7781,7 @@
       <w:r>
         <w:rPr>
           <w:noProof/>
-          <w:lang w:val="en-AU" w:eastAsia="en-AU"/>
+          <w:lang w:val="en-GB" w:eastAsia="en-GB"/>
         </w:rPr>
         <w:drawing>
           <wp:inline distT="0" distB="0" distL="0" distR="0">
@@ -7798,7 +7853,7 @@
       <w:r>
         <w:rPr>
           <w:noProof/>
-          <w:lang w:val="en-AU" w:eastAsia="en-AU"/>
+          <w:lang w:val="en-GB" w:eastAsia="en-GB"/>
         </w:rPr>
         <w:lastRenderedPageBreak/>
         <w:drawing>
@@ -7884,7 +7939,7 @@
       <w:r>
         <w:rPr>
           <w:noProof/>
-          <w:lang w:val="en-AU" w:eastAsia="en-AU"/>
+          <w:lang w:val="en-GB" w:eastAsia="en-GB"/>
         </w:rPr>
         <w:drawing>
           <wp:inline distT="0" distB="0" distL="0" distR="0">
@@ -7956,7 +8011,7 @@
       <w:r>
         <w:rPr>
           <w:noProof/>
-          <w:lang w:val="en-AU" w:eastAsia="en-AU"/>
+          <w:lang w:val="en-GB" w:eastAsia="en-GB"/>
         </w:rPr>
         <w:drawing>
           <wp:inline distT="0" distB="0" distL="0" distR="0">
@@ -8028,7 +8083,7 @@
       <w:r>
         <w:rPr>
           <w:noProof/>
-          <w:lang w:val="en-AU" w:eastAsia="en-AU"/>
+          <w:lang w:val="en-GB" w:eastAsia="en-GB"/>
         </w:rPr>
         <w:lastRenderedPageBreak/>
         <w:drawing>
@@ -8101,7 +8156,7 @@
       <w:r>
         <w:rPr>
           <w:noProof/>
-          <w:lang w:val="en-AU" w:eastAsia="en-AU"/>
+          <w:lang w:val="en-GB" w:eastAsia="en-GB"/>
         </w:rPr>
         <w:drawing>
           <wp:inline distT="0" distB="0" distL="0" distR="0">
@@ -8186,7 +8241,7 @@
       <w:r>
         <w:rPr>
           <w:noProof/>
-          <w:lang w:val="en-AU" w:eastAsia="en-AU"/>
+          <w:lang w:val="en-GB" w:eastAsia="en-GB"/>
         </w:rPr>
         <w:drawing>
           <wp:inline distT="0" distB="0" distL="0" distR="0">
@@ -8272,7 +8327,7 @@
       <w:r>
         <w:rPr>
           <w:noProof/>
-          <w:lang w:val="en-AU" w:eastAsia="en-AU"/>
+          <w:lang w:val="en-GB" w:eastAsia="en-GB"/>
         </w:rPr>
         <w:drawing>
           <wp:inline distT="0" distB="0" distL="0" distR="0">
@@ -8363,7 +8418,7 @@
       <w:r>
         <w:rPr>
           <w:noProof/>
-          <w:lang w:val="en-AU" w:eastAsia="en-AU"/>
+          <w:lang w:val="en-GB" w:eastAsia="en-GB"/>
         </w:rPr>
         <w:drawing>
           <wp:inline distT="0" distB="0" distL="0" distR="0">
@@ -8434,7 +8489,7 @@
       <w:r>
         <w:rPr>
           <w:noProof/>
-          <w:lang w:val="en-AU" w:eastAsia="en-AU"/>
+          <w:lang w:val="en-GB" w:eastAsia="en-GB"/>
         </w:rPr>
         <w:lastRenderedPageBreak/>
         <w:drawing>
@@ -9182,7 +9237,7 @@
       <w:r>
         <w:rPr>
           <w:noProof/>
-          <w:lang w:val="en-AU" w:eastAsia="en-AU"/>
+          <w:lang w:val="en-GB" w:eastAsia="en-GB"/>
         </w:rPr>
         <w:drawing>
           <wp:inline distT="0" distB="0" distL="0" distR="0">
@@ -9334,7 +9389,7 @@
         <w:rPr>
           <w:noProof/>
         </w:rPr>
-        <w:t>1</w:t>
+        <w:t>2</w:t>
       </w:r>
     </w:fldSimple>
     <w:r>
@@ -12275,42 +12330,42 @@
     </dgm:pt>
   </dgm:ptLst>
   <dgm:cxnLst>
+    <dgm:cxn modelId="{A45E2613-BF0A-43B6-9107-83AE6174ECFE}" type="presOf" srcId="{DED4FE15-923D-48BA-B3F6-ACA547194F99}" destId="{6E55AF66-9CC5-488A-8B3D-32480F43317A}" srcOrd="0" destOrd="0" presId="urn:microsoft.com/office/officeart/2005/8/layout/hierarchy4"/>
     <dgm:cxn modelId="{01DD1E34-2B3B-4736-A0EF-E481AC2E6448}" srcId="{7767FC4C-5E13-4682-891E-26F7AF9F8627}" destId="{514633DF-789B-4A00-810F-BC955B2CC343}" srcOrd="1" destOrd="0" parTransId="{4BE1BBAF-F139-4EDA-A7CA-A1C2069BFD1A}" sibTransId="{5AD5AA29-7FD7-402F-A779-46A730110575}"/>
-    <dgm:cxn modelId="{AD7724B8-0902-49AC-B227-2C5AB701F9D5}" type="presOf" srcId="{73929C7C-667D-4863-909E-77CA0387B0F0}" destId="{F64A786B-6DB0-41C6-8841-D8E20357ECE5}" srcOrd="0" destOrd="0" presId="urn:microsoft.com/office/officeart/2005/8/layout/hierarchy4"/>
-    <dgm:cxn modelId="{907C079C-B551-4787-AA7D-A4C5D8278E15}" type="presOf" srcId="{9CD9A226-FDCE-4D15-A070-173076E1324A}" destId="{EF0BF5CB-C8EC-49CD-B763-99D58FDE7F74}" srcOrd="0" destOrd="0" presId="urn:microsoft.com/office/officeart/2005/8/layout/hierarchy4"/>
-    <dgm:cxn modelId="{CCF289F2-F063-48F4-8D74-0B3FCDD31894}" type="presOf" srcId="{B35EAA6C-AEF4-4A5C-A57B-6E608272BB75}" destId="{A0952E0D-1290-4516-B47E-65D3697CDF7E}" srcOrd="0" destOrd="0" presId="urn:microsoft.com/office/officeart/2005/8/layout/hierarchy4"/>
+    <dgm:cxn modelId="{EE254103-6C7B-4AC1-AC78-8173E2735537}" type="presOf" srcId="{73929C7C-667D-4863-909E-77CA0387B0F0}" destId="{F64A786B-6DB0-41C6-8841-D8E20357ECE5}" srcOrd="0" destOrd="0" presId="urn:microsoft.com/office/officeart/2005/8/layout/hierarchy4"/>
     <dgm:cxn modelId="{81F6F107-9DC1-4851-9B8A-48BF88EA783E}" srcId="{9CD9A226-FDCE-4D15-A070-173076E1324A}" destId="{73929C7C-667D-4863-909E-77CA0387B0F0}" srcOrd="0" destOrd="0" parTransId="{F3B879F2-E53D-42F4-AF33-C16084966EEF}" sibTransId="{2EF8CAAA-23E7-4D7E-B60D-5020F37B86B8}"/>
-    <dgm:cxn modelId="{721E2DCB-480F-4D41-A08D-B2A3DF0557D1}" type="presOf" srcId="{DED4FE15-923D-48BA-B3F6-ACA547194F99}" destId="{6E55AF66-9CC5-488A-8B3D-32480F43317A}" srcOrd="0" destOrd="0" presId="urn:microsoft.com/office/officeart/2005/8/layout/hierarchy4"/>
+    <dgm:cxn modelId="{B7B4D0AB-2415-4CCF-BFFB-9AF6B8BDF97D}" type="presOf" srcId="{9CD9A226-FDCE-4D15-A070-173076E1324A}" destId="{EF0BF5CB-C8EC-49CD-B763-99D58FDE7F74}" srcOrd="0" destOrd="0" presId="urn:microsoft.com/office/officeart/2005/8/layout/hierarchy4"/>
+    <dgm:cxn modelId="{64788A0A-9BE8-4127-A516-45C9F942E150}" type="presOf" srcId="{514633DF-789B-4A00-810F-BC955B2CC343}" destId="{609BB00E-A87A-49B7-AD33-5473A31A8361}" srcOrd="0" destOrd="0" presId="urn:microsoft.com/office/officeart/2005/8/layout/hierarchy4"/>
     <dgm:cxn modelId="{E64CA8BA-FAA7-43BC-9DF1-2E6DD528DB96}" srcId="{73929C7C-667D-4863-909E-77CA0387B0F0}" destId="{7767FC4C-5E13-4682-891E-26F7AF9F8627}" srcOrd="0" destOrd="0" parTransId="{290BD669-AA88-47B3-A0CB-0722C6E48CB8}" sibTransId="{4EFB522C-13E6-4289-BD1C-02BACADCBC2B}"/>
-    <dgm:cxn modelId="{EF68DF37-738D-4638-925D-55CD9F8C8906}" type="presOf" srcId="{3896BDF7-A453-4238-BAAE-45FE7B0E9354}" destId="{504692CC-1DD6-4ED6-8E84-FA57E4575133}" srcOrd="0" destOrd="0" presId="urn:microsoft.com/office/officeart/2005/8/layout/hierarchy4"/>
     <dgm:cxn modelId="{ADD36100-39CB-48C4-859E-C673E5A40B67}" srcId="{7767FC4C-5E13-4682-891E-26F7AF9F8627}" destId="{B35EAA6C-AEF4-4A5C-A57B-6E608272BB75}" srcOrd="2" destOrd="0" parTransId="{9AAD78CB-EDAA-4FE0-9AB9-93263BDAFDEB}" sibTransId="{2C20CDE3-6BA3-4CE5-9C6D-8B21395F4FF2}"/>
+    <dgm:cxn modelId="{17DB9C6D-4492-48FF-B061-9586EE365987}" type="presOf" srcId="{B35EAA6C-AEF4-4A5C-A57B-6E608272BB75}" destId="{A0952E0D-1290-4516-B47E-65D3697CDF7E}" srcOrd="0" destOrd="0" presId="urn:microsoft.com/office/officeart/2005/8/layout/hierarchy4"/>
     <dgm:cxn modelId="{64A7090C-F7C6-49B7-A374-C066D4334A9D}" srcId="{7767FC4C-5E13-4682-891E-26F7AF9F8627}" destId="{DED4FE15-923D-48BA-B3F6-ACA547194F99}" srcOrd="0" destOrd="0" parTransId="{E3117C7C-29FA-4D17-BB8F-341804AB9387}" sibTransId="{C2D7599C-EA6B-4584-919C-A49CB9C513AE}"/>
-    <dgm:cxn modelId="{962240C4-35CF-4FF1-B586-11FC91663F29}" type="presOf" srcId="{514633DF-789B-4A00-810F-BC955B2CC343}" destId="{609BB00E-A87A-49B7-AD33-5473A31A8361}" srcOrd="0" destOrd="0" presId="urn:microsoft.com/office/officeart/2005/8/layout/hierarchy4"/>
+    <dgm:cxn modelId="{5C2E0071-A6D4-4D72-96A2-1B76C63CDD0B}" type="presOf" srcId="{3896BDF7-A453-4238-BAAE-45FE7B0E9354}" destId="{504692CC-1DD6-4ED6-8E84-FA57E4575133}" srcOrd="0" destOrd="0" presId="urn:microsoft.com/office/officeart/2005/8/layout/hierarchy4"/>
+    <dgm:cxn modelId="{521334F0-FB2C-4151-8EF1-41317A0EF60B}" type="presOf" srcId="{7767FC4C-5E13-4682-891E-26F7AF9F8627}" destId="{AC31624C-DEB4-45F8-B6B0-78ECDB74C190}" srcOrd="0" destOrd="0" presId="urn:microsoft.com/office/officeart/2005/8/layout/hierarchy4"/>
     <dgm:cxn modelId="{1E961748-A153-4FCA-9327-51FF1DBA55E3}" srcId="{7767FC4C-5E13-4682-891E-26F7AF9F8627}" destId="{3896BDF7-A453-4238-BAAE-45FE7B0E9354}" srcOrd="3" destOrd="0" parTransId="{F95E7C9E-866D-4C41-909C-F41B8EB8CD80}" sibTransId="{C68A54E7-DC99-42CE-8280-324BF1A82B14}"/>
-    <dgm:cxn modelId="{CD0619D7-2662-469F-AFFB-44A9E9DC2461}" type="presOf" srcId="{7767FC4C-5E13-4682-891E-26F7AF9F8627}" destId="{AC31624C-DEB4-45F8-B6B0-78ECDB74C190}" srcOrd="0" destOrd="0" presId="urn:microsoft.com/office/officeart/2005/8/layout/hierarchy4"/>
-    <dgm:cxn modelId="{3D080030-A035-43AD-842D-4D5C582F7BFB}" type="presParOf" srcId="{EF0BF5CB-C8EC-49CD-B763-99D58FDE7F74}" destId="{7204AABD-DD4E-462A-9351-8E8705B3734B}" srcOrd="0" destOrd="0" presId="urn:microsoft.com/office/officeart/2005/8/layout/hierarchy4"/>
-    <dgm:cxn modelId="{A866E7F5-42FF-4C0C-8008-3A34B2CD3B3F}" type="presParOf" srcId="{7204AABD-DD4E-462A-9351-8E8705B3734B}" destId="{F64A786B-6DB0-41C6-8841-D8E20357ECE5}" srcOrd="0" destOrd="0" presId="urn:microsoft.com/office/officeart/2005/8/layout/hierarchy4"/>
-    <dgm:cxn modelId="{A61DE691-8751-4DCF-90A4-082FC4A9E046}" type="presParOf" srcId="{7204AABD-DD4E-462A-9351-8E8705B3734B}" destId="{8C6ED8E9-FB2E-4819-A17A-20C315223D2B}" srcOrd="1" destOrd="0" presId="urn:microsoft.com/office/officeart/2005/8/layout/hierarchy4"/>
-    <dgm:cxn modelId="{C0D16006-1505-4203-8B6F-4B635372FCB7}" type="presParOf" srcId="{7204AABD-DD4E-462A-9351-8E8705B3734B}" destId="{3F2AB3DB-9F9E-4E15-AC7C-1AC2F20AAEAF}" srcOrd="2" destOrd="0" presId="urn:microsoft.com/office/officeart/2005/8/layout/hierarchy4"/>
-    <dgm:cxn modelId="{6CFC73FA-4610-4892-8BF2-950E57B1CDA6}" type="presParOf" srcId="{3F2AB3DB-9F9E-4E15-AC7C-1AC2F20AAEAF}" destId="{6D274AB4-92BB-47B8-9BD9-EC71513EDBE0}" srcOrd="0" destOrd="0" presId="urn:microsoft.com/office/officeart/2005/8/layout/hierarchy4"/>
-    <dgm:cxn modelId="{04B7EA3C-237C-4330-BE08-BA0427232E57}" type="presParOf" srcId="{6D274AB4-92BB-47B8-9BD9-EC71513EDBE0}" destId="{AC31624C-DEB4-45F8-B6B0-78ECDB74C190}" srcOrd="0" destOrd="0" presId="urn:microsoft.com/office/officeart/2005/8/layout/hierarchy4"/>
-    <dgm:cxn modelId="{1E7B6F10-CAD3-4127-9AD2-F3C2F03F2024}" type="presParOf" srcId="{6D274AB4-92BB-47B8-9BD9-EC71513EDBE0}" destId="{9979C3C5-C837-48A9-ADA1-3A7877CFAB2E}" srcOrd="1" destOrd="0" presId="urn:microsoft.com/office/officeart/2005/8/layout/hierarchy4"/>
-    <dgm:cxn modelId="{752D6CA1-21D7-463B-A78F-16DD90B63B5D}" type="presParOf" srcId="{6D274AB4-92BB-47B8-9BD9-EC71513EDBE0}" destId="{5AB6640D-76EB-4E38-84DF-CC636C58BF44}" srcOrd="2" destOrd="0" presId="urn:microsoft.com/office/officeart/2005/8/layout/hierarchy4"/>
-    <dgm:cxn modelId="{75BCE36A-109E-4685-A3CA-9D619B848C23}" type="presParOf" srcId="{5AB6640D-76EB-4E38-84DF-CC636C58BF44}" destId="{B18C7B19-2CCB-4020-955F-C592BDAA3EF1}" srcOrd="0" destOrd="0" presId="urn:microsoft.com/office/officeart/2005/8/layout/hierarchy4"/>
-    <dgm:cxn modelId="{E7147588-AB23-441F-8D66-9F316510F758}" type="presParOf" srcId="{B18C7B19-2CCB-4020-955F-C592BDAA3EF1}" destId="{6E55AF66-9CC5-488A-8B3D-32480F43317A}" srcOrd="0" destOrd="0" presId="urn:microsoft.com/office/officeart/2005/8/layout/hierarchy4"/>
-    <dgm:cxn modelId="{B5F5F3C4-E9C2-4E47-80C0-74ED5061FB5B}" type="presParOf" srcId="{B18C7B19-2CCB-4020-955F-C592BDAA3EF1}" destId="{A46DA776-B636-4121-9E86-CFCFD80565E9}" srcOrd="1" destOrd="0" presId="urn:microsoft.com/office/officeart/2005/8/layout/hierarchy4"/>
-    <dgm:cxn modelId="{9E201E78-63DE-4BA4-A842-BD8F90C10888}" type="presParOf" srcId="{5AB6640D-76EB-4E38-84DF-CC636C58BF44}" destId="{FFA0AEAF-FCE2-4A7B-9BEF-4564BC0438A8}" srcOrd="1" destOrd="0" presId="urn:microsoft.com/office/officeart/2005/8/layout/hierarchy4"/>
-    <dgm:cxn modelId="{FF86964F-71A8-475C-8541-2E685114DEC4}" type="presParOf" srcId="{5AB6640D-76EB-4E38-84DF-CC636C58BF44}" destId="{1212F71A-E520-4AFF-A8CA-DFF6581FC37A}" srcOrd="2" destOrd="0" presId="urn:microsoft.com/office/officeart/2005/8/layout/hierarchy4"/>
-    <dgm:cxn modelId="{2E959855-8402-4476-B37B-9B16A84CCD58}" type="presParOf" srcId="{1212F71A-E520-4AFF-A8CA-DFF6581FC37A}" destId="{609BB00E-A87A-49B7-AD33-5473A31A8361}" srcOrd="0" destOrd="0" presId="urn:microsoft.com/office/officeart/2005/8/layout/hierarchy4"/>
-    <dgm:cxn modelId="{AEA50E5C-D8C9-4C44-A25C-6BA3F9E9EC13}" type="presParOf" srcId="{1212F71A-E520-4AFF-A8CA-DFF6581FC37A}" destId="{8B5F45E7-2341-434A-9D88-E5B5D6F70119}" srcOrd="1" destOrd="0" presId="urn:microsoft.com/office/officeart/2005/8/layout/hierarchy4"/>
-    <dgm:cxn modelId="{0208290C-1808-49D3-8992-0207CA29AB0A}" type="presParOf" srcId="{5AB6640D-76EB-4E38-84DF-CC636C58BF44}" destId="{04E073F0-EEF1-40AC-A371-D10F36BA91AF}" srcOrd="3" destOrd="0" presId="urn:microsoft.com/office/officeart/2005/8/layout/hierarchy4"/>
-    <dgm:cxn modelId="{83B52791-1B43-4C6E-8B35-E40A68D34CFB}" type="presParOf" srcId="{5AB6640D-76EB-4E38-84DF-CC636C58BF44}" destId="{0B3C740F-F41A-467D-AABA-42362E6360FC}" srcOrd="4" destOrd="0" presId="urn:microsoft.com/office/officeart/2005/8/layout/hierarchy4"/>
-    <dgm:cxn modelId="{873DB20B-A3B4-4703-B7DA-FBD49113A58E}" type="presParOf" srcId="{0B3C740F-F41A-467D-AABA-42362E6360FC}" destId="{A0952E0D-1290-4516-B47E-65D3697CDF7E}" srcOrd="0" destOrd="0" presId="urn:microsoft.com/office/officeart/2005/8/layout/hierarchy4"/>
-    <dgm:cxn modelId="{E704FFEE-9450-45E3-9E23-C568BBF02CBF}" type="presParOf" srcId="{0B3C740F-F41A-467D-AABA-42362E6360FC}" destId="{B2A6829B-7636-4212-84FB-E6BD5075F9A5}" srcOrd="1" destOrd="0" presId="urn:microsoft.com/office/officeart/2005/8/layout/hierarchy4"/>
-    <dgm:cxn modelId="{29FEA81D-4EDF-42D3-A719-43E8AD0DD68A}" type="presParOf" srcId="{5AB6640D-76EB-4E38-84DF-CC636C58BF44}" destId="{36B221C2-C98D-4A56-8748-E0ACA2EE4C74}" srcOrd="5" destOrd="0" presId="urn:microsoft.com/office/officeart/2005/8/layout/hierarchy4"/>
-    <dgm:cxn modelId="{BD57850B-4EC7-4ABC-A53B-61AC5F079D40}" type="presParOf" srcId="{5AB6640D-76EB-4E38-84DF-CC636C58BF44}" destId="{59610324-31DF-4663-9539-E681BE7A1934}" srcOrd="6" destOrd="0" presId="urn:microsoft.com/office/officeart/2005/8/layout/hierarchy4"/>
-    <dgm:cxn modelId="{DF192CA3-271B-4B91-90D4-2A94684FADD1}" type="presParOf" srcId="{59610324-31DF-4663-9539-E681BE7A1934}" destId="{504692CC-1DD6-4ED6-8E84-FA57E4575133}" srcOrd="0" destOrd="0" presId="urn:microsoft.com/office/officeart/2005/8/layout/hierarchy4"/>
-    <dgm:cxn modelId="{BE2E7E87-C717-4001-A892-E133B81CF948}" type="presParOf" srcId="{59610324-31DF-4663-9539-E681BE7A1934}" destId="{BC5D63EA-B110-45D1-B38D-AD33C81272F6}" srcOrd="1" destOrd="0" presId="urn:microsoft.com/office/officeart/2005/8/layout/hierarchy4"/>
+    <dgm:cxn modelId="{9E326DD2-4157-4558-9604-9E52281D01E5}" type="presParOf" srcId="{EF0BF5CB-C8EC-49CD-B763-99D58FDE7F74}" destId="{7204AABD-DD4E-462A-9351-8E8705B3734B}" srcOrd="0" destOrd="0" presId="urn:microsoft.com/office/officeart/2005/8/layout/hierarchy4"/>
+    <dgm:cxn modelId="{F9BCABB5-9BDD-4C32-A8BF-6747CABB6422}" type="presParOf" srcId="{7204AABD-DD4E-462A-9351-8E8705B3734B}" destId="{F64A786B-6DB0-41C6-8841-D8E20357ECE5}" srcOrd="0" destOrd="0" presId="urn:microsoft.com/office/officeart/2005/8/layout/hierarchy4"/>
+    <dgm:cxn modelId="{8E903DB5-98B4-45EF-A6B5-AB640E645E97}" type="presParOf" srcId="{7204AABD-DD4E-462A-9351-8E8705B3734B}" destId="{8C6ED8E9-FB2E-4819-A17A-20C315223D2B}" srcOrd="1" destOrd="0" presId="urn:microsoft.com/office/officeart/2005/8/layout/hierarchy4"/>
+    <dgm:cxn modelId="{0578AD08-F1D8-4B56-BD24-4F086DCD8D79}" type="presParOf" srcId="{7204AABD-DD4E-462A-9351-8E8705B3734B}" destId="{3F2AB3DB-9F9E-4E15-AC7C-1AC2F20AAEAF}" srcOrd="2" destOrd="0" presId="urn:microsoft.com/office/officeart/2005/8/layout/hierarchy4"/>
+    <dgm:cxn modelId="{9A5B9703-0F7A-434B-9C23-F933B772AD06}" type="presParOf" srcId="{3F2AB3DB-9F9E-4E15-AC7C-1AC2F20AAEAF}" destId="{6D274AB4-92BB-47B8-9BD9-EC71513EDBE0}" srcOrd="0" destOrd="0" presId="urn:microsoft.com/office/officeart/2005/8/layout/hierarchy4"/>
+    <dgm:cxn modelId="{0AA1522A-DE6E-498F-A08B-14D8712EDBF5}" type="presParOf" srcId="{6D274AB4-92BB-47B8-9BD9-EC71513EDBE0}" destId="{AC31624C-DEB4-45F8-B6B0-78ECDB74C190}" srcOrd="0" destOrd="0" presId="urn:microsoft.com/office/officeart/2005/8/layout/hierarchy4"/>
+    <dgm:cxn modelId="{239B5109-E566-4E53-8033-B734D1E3076A}" type="presParOf" srcId="{6D274AB4-92BB-47B8-9BD9-EC71513EDBE0}" destId="{9979C3C5-C837-48A9-ADA1-3A7877CFAB2E}" srcOrd="1" destOrd="0" presId="urn:microsoft.com/office/officeart/2005/8/layout/hierarchy4"/>
+    <dgm:cxn modelId="{FAD5CAFF-B9BD-4465-BDAD-40097E47DC25}" type="presParOf" srcId="{6D274AB4-92BB-47B8-9BD9-EC71513EDBE0}" destId="{5AB6640D-76EB-4E38-84DF-CC636C58BF44}" srcOrd="2" destOrd="0" presId="urn:microsoft.com/office/officeart/2005/8/layout/hierarchy4"/>
+    <dgm:cxn modelId="{56EBC171-A078-4FBD-A655-6EDDDCDECDBA}" type="presParOf" srcId="{5AB6640D-76EB-4E38-84DF-CC636C58BF44}" destId="{B18C7B19-2CCB-4020-955F-C592BDAA3EF1}" srcOrd="0" destOrd="0" presId="urn:microsoft.com/office/officeart/2005/8/layout/hierarchy4"/>
+    <dgm:cxn modelId="{E360B396-6DBA-4308-8978-385D2E19C5D7}" type="presParOf" srcId="{B18C7B19-2CCB-4020-955F-C592BDAA3EF1}" destId="{6E55AF66-9CC5-488A-8B3D-32480F43317A}" srcOrd="0" destOrd="0" presId="urn:microsoft.com/office/officeart/2005/8/layout/hierarchy4"/>
+    <dgm:cxn modelId="{8F731B16-16E6-4E8C-8753-E67FF827F9C1}" type="presParOf" srcId="{B18C7B19-2CCB-4020-955F-C592BDAA3EF1}" destId="{A46DA776-B636-4121-9E86-CFCFD80565E9}" srcOrd="1" destOrd="0" presId="urn:microsoft.com/office/officeart/2005/8/layout/hierarchy4"/>
+    <dgm:cxn modelId="{E7A2F5DA-F0B9-45FD-BB09-B4BA31ED0BEB}" type="presParOf" srcId="{5AB6640D-76EB-4E38-84DF-CC636C58BF44}" destId="{FFA0AEAF-FCE2-4A7B-9BEF-4564BC0438A8}" srcOrd="1" destOrd="0" presId="urn:microsoft.com/office/officeart/2005/8/layout/hierarchy4"/>
+    <dgm:cxn modelId="{F024F8AA-C3B0-40F0-8EDC-03820E6962FD}" type="presParOf" srcId="{5AB6640D-76EB-4E38-84DF-CC636C58BF44}" destId="{1212F71A-E520-4AFF-A8CA-DFF6581FC37A}" srcOrd="2" destOrd="0" presId="urn:microsoft.com/office/officeart/2005/8/layout/hierarchy4"/>
+    <dgm:cxn modelId="{1166961C-043A-40FE-903E-000264016B69}" type="presParOf" srcId="{1212F71A-E520-4AFF-A8CA-DFF6581FC37A}" destId="{609BB00E-A87A-49B7-AD33-5473A31A8361}" srcOrd="0" destOrd="0" presId="urn:microsoft.com/office/officeart/2005/8/layout/hierarchy4"/>
+    <dgm:cxn modelId="{01DC6F27-2C2F-4E53-B605-6595E92C755F}" type="presParOf" srcId="{1212F71A-E520-4AFF-A8CA-DFF6581FC37A}" destId="{8B5F45E7-2341-434A-9D88-E5B5D6F70119}" srcOrd="1" destOrd="0" presId="urn:microsoft.com/office/officeart/2005/8/layout/hierarchy4"/>
+    <dgm:cxn modelId="{167D362C-EF45-492A-B903-F719B39A02F9}" type="presParOf" srcId="{5AB6640D-76EB-4E38-84DF-CC636C58BF44}" destId="{04E073F0-EEF1-40AC-A371-D10F36BA91AF}" srcOrd="3" destOrd="0" presId="urn:microsoft.com/office/officeart/2005/8/layout/hierarchy4"/>
+    <dgm:cxn modelId="{6848FC24-1F0D-403F-A8C0-CBC09714920A}" type="presParOf" srcId="{5AB6640D-76EB-4E38-84DF-CC636C58BF44}" destId="{0B3C740F-F41A-467D-AABA-42362E6360FC}" srcOrd="4" destOrd="0" presId="urn:microsoft.com/office/officeart/2005/8/layout/hierarchy4"/>
+    <dgm:cxn modelId="{D4B052AE-E3C8-43DA-8682-FB6D635D31D8}" type="presParOf" srcId="{0B3C740F-F41A-467D-AABA-42362E6360FC}" destId="{A0952E0D-1290-4516-B47E-65D3697CDF7E}" srcOrd="0" destOrd="0" presId="urn:microsoft.com/office/officeart/2005/8/layout/hierarchy4"/>
+    <dgm:cxn modelId="{97DDDB9C-2D9F-4649-BBF4-EAADC78B7FD3}" type="presParOf" srcId="{0B3C740F-F41A-467D-AABA-42362E6360FC}" destId="{B2A6829B-7636-4212-84FB-E6BD5075F9A5}" srcOrd="1" destOrd="0" presId="urn:microsoft.com/office/officeart/2005/8/layout/hierarchy4"/>
+    <dgm:cxn modelId="{CC57A66C-A0C7-4C53-AFD7-6840B6B04C49}" type="presParOf" srcId="{5AB6640D-76EB-4E38-84DF-CC636C58BF44}" destId="{36B221C2-C98D-4A56-8748-E0ACA2EE4C74}" srcOrd="5" destOrd="0" presId="urn:microsoft.com/office/officeart/2005/8/layout/hierarchy4"/>
+    <dgm:cxn modelId="{1057A81B-71C9-4A4C-B8FC-2B1F3A5EF921}" type="presParOf" srcId="{5AB6640D-76EB-4E38-84DF-CC636C58BF44}" destId="{59610324-31DF-4663-9539-E681BE7A1934}" srcOrd="6" destOrd="0" presId="urn:microsoft.com/office/officeart/2005/8/layout/hierarchy4"/>
+    <dgm:cxn modelId="{F3C13487-CA21-4D25-9C77-A572141FA6C5}" type="presParOf" srcId="{59610324-31DF-4663-9539-E681BE7A1934}" destId="{504692CC-1DD6-4ED6-8E84-FA57E4575133}" srcOrd="0" destOrd="0" presId="urn:microsoft.com/office/officeart/2005/8/layout/hierarchy4"/>
+    <dgm:cxn modelId="{1ED7020C-2560-4799-A491-54C6714E5A7B}" type="presParOf" srcId="{59610324-31DF-4663-9539-E681BE7A1934}" destId="{BC5D63EA-B110-45D1-B38D-AD33C81272F6}" srcOrd="1" destOrd="0" presId="urn:microsoft.com/office/officeart/2005/8/layout/hierarchy4"/>
   </dgm:cxnLst>
   <dgm:bg/>
   <dgm:whole/>
@@ -14182,14 +14237,14 @@
 </file>
 
 <file path=customXml/item4.xml><?xml version="1.0" encoding="utf-8"?>
-<b:Sources xmlns:b="http://schemas.openxmlformats.org/officeDocument/2006/bibliography" xmlns="http://schemas.openxmlformats.org/officeDocument/2006/bibliography" SelectedStyle="\APA.XSL" StyleName="APA"/>
-</file>
-
-<file path=customXml/item5.xml><?xml version="1.0" encoding="utf-8"?>
 <tns:customPropertyEditors xmlns:tns="http://schemas.microsoft.com/office/2006/customDocumentInformationPanel">
   <tns:showOnOpen/>
   <tns:defaultPropertyEditorNamespace/>
 </tns:customPropertyEditors>
+</file>
+
+<file path=customXml/item5.xml><?xml version="1.0" encoding="utf-8"?>
+<b:Sources xmlns:b="http://schemas.openxmlformats.org/officeDocument/2006/bibliography" xmlns="http://schemas.openxmlformats.org/officeDocument/2006/bibliography" SelectedStyle="\APA.XSL" StyleName="APA"/>
 </file>
 
 <file path=customXml/itemProps1.xml><?xml version="1.0" encoding="utf-8"?>
@@ -14201,6 +14256,14 @@
 </file>
 
 <file path=customXml/itemProps2.xml><?xml version="1.0" encoding="utf-8"?>
+<ds:datastoreItem xmlns:ds="http://schemas.openxmlformats.org/officeDocument/2006/customXml" ds:itemID="{C7DCFB9A-D0A9-4B95-B0C1-3C48EE5A7A72}">
+  <ds:schemaRefs>
+    <ds:schemaRef ds:uri="urn:microsoft.template.properties"/>
+  </ds:schemaRefs>
+</ds:datastoreItem>
+</file>
+
+<file path=customXml/itemProps3.xml><?xml version="1.0" encoding="utf-8"?>
 <ds:datastoreItem xmlns:ds="http://schemas.openxmlformats.org/officeDocument/2006/customXml" ds:itemID="{37A44DD3-EB41-461C-8831-8E039C645FD7}">
   <ds:schemaRefs>
     <ds:schemaRef ds:uri="urn:microsoft.template.properties"/>
@@ -14208,26 +14271,18 @@
 </ds:datastoreItem>
 </file>
 
-<file path=customXml/itemProps3.xml><?xml version="1.0" encoding="utf-8"?>
-<ds:datastoreItem xmlns:ds="http://schemas.openxmlformats.org/officeDocument/2006/customXml" ds:itemID="{C7DCFB9A-D0A9-4B95-B0C1-3C48EE5A7A72}">
+<file path=customXml/itemProps4.xml><?xml version="1.0" encoding="utf-8"?>
+<ds:datastoreItem xmlns:ds="http://schemas.openxmlformats.org/officeDocument/2006/customXml" ds:itemID="{2B06F414-C573-4C0B-9746-2EC8EAD8EB56}">
   <ds:schemaRefs>
-    <ds:schemaRef ds:uri="urn:microsoft.template.properties"/>
+    <ds:schemaRef ds:uri="http://schemas.microsoft.com/office/2006/customDocumentInformationPanel"/>
   </ds:schemaRefs>
 </ds:datastoreItem>
 </file>
 
-<file path=customXml/itemProps4.xml><?xml version="1.0" encoding="utf-8"?>
+<file path=customXml/itemProps5.xml><?xml version="1.0" encoding="utf-8"?>
 <ds:datastoreItem xmlns:ds="http://schemas.openxmlformats.org/officeDocument/2006/customXml" ds:itemID="{8A64DD59-6C88-4140-9B76-0AD3B12293CE}">
   <ds:schemaRefs>
     <ds:schemaRef ds:uri="http://schemas.openxmlformats.org/officeDocument/2006/bibliography"/>
   </ds:schemaRefs>
 </ds:datastoreItem>
-</file>
-
-<file path=customXml/itemProps5.xml><?xml version="1.0" encoding="utf-8"?>
-<ds:datastoreItem xmlns:ds="http://schemas.openxmlformats.org/officeDocument/2006/customXml" ds:itemID="{2B06F414-C573-4C0B-9746-2EC8EAD8EB56}">
-  <ds:schemaRefs>
-    <ds:schemaRef ds:uri="http://schemas.microsoft.com/office/2006/customDocumentInformationPanel"/>
-  </ds:schemaRefs>
-</ds:datastoreItem>
 </file>
</xml_diff>